<commit_message>
Domain describtion in Visualization Proposal
</commit_message>
<xml_diff>
--- a/LAB2.docx
+++ b/LAB2.docx
@@ -4,7 +4,7 @@
   <w:body>
     <w:p>
       <w:pPr>
-        <w:pStyle w:val="Heading1"/>
+        <w:pStyle w:val="Nadpis1"/>
         <w:jc w:val="center"/>
         <w:rPr>
           <w:rFonts w:ascii="Arial" w:eastAsia="DejaVu Sans Condensed" w:hAnsi="Arial"/>
@@ -27,7 +27,7 @@
     </w:p>
     <w:p>
       <w:pPr>
-        <w:pStyle w:val="Heading1"/>
+        <w:pStyle w:val="Nadpis1"/>
         <w:spacing w:before="0"/>
         <w:jc w:val="center"/>
         <w:rPr>
@@ -66,8 +66,6 @@
           <w:lang w:val="en-GB"/>
         </w:rPr>
       </w:pPr>
-      <w:bookmarkStart w:id="0" w:name="_GoBack"/>
-      <w:bookmarkEnd w:id="0"/>
       <w:r>
         <w:rPr>
           <w:rFonts w:ascii="Calibri" w:eastAsia="DejaVu Sans Condensed" w:hAnsi="Calibri"/>
@@ -110,98 +108,82 @@
     </w:p>
     <w:p>
       <w:pPr>
-        <w:widowControl w:val="0"/>
-        <w:suppressAutoHyphens/>
-        <w:spacing w:after="120"/>
-        <w:jc w:val="both"/>
-        <w:rPr>
-          <w:rFonts w:ascii="Calibri" w:eastAsia="DejaVu Sans Condensed" w:hAnsi="Calibri"/>
-          <w:lang w:val="en-GB"/>
-        </w:rPr>
-      </w:pPr>
-      <w:r>
-        <w:rPr>
-          <w:rFonts w:ascii="Calibri" w:eastAsia="DejaVu Sans Condensed" w:hAnsi="Calibri"/>
-          <w:highlight w:val="yellow"/>
-          <w:lang w:val="en-GB"/>
-        </w:rPr>
-        <w:t>Domain description</w:t>
-      </w:r>
-      <w:r>
-        <w:rPr>
-          <w:rFonts w:ascii="Calibri" w:eastAsia="DejaVu Sans Condensed" w:hAnsi="Calibri"/>
-          <w:highlight w:val="yellow"/>
-          <w:lang w:val="en-GB"/>
-        </w:rPr>
-        <w:t>:</w:t>
-      </w:r>
-      <w:r>
-        <w:rPr>
-          <w:rFonts w:ascii="Calibri" w:eastAsia="DejaVu Sans Condensed" w:hAnsi="Calibri"/>
-          <w:highlight w:val="yellow"/>
-          <w:lang w:val="en-GB"/>
-        </w:rPr>
-        <w:t xml:space="preserve"> </w:t>
-      </w:r>
-      <w:r>
-        <w:rPr>
-          <w:rFonts w:ascii="Calibri" w:eastAsia="DejaVu Sans Condensed" w:hAnsi="Calibri"/>
-          <w:highlight w:val="yellow"/>
-          <w:lang w:val="en-GB"/>
-        </w:rPr>
-        <w:t>a</w:t>
-      </w:r>
-      <w:r>
-        <w:rPr>
-          <w:rFonts w:ascii="Calibri" w:eastAsia="DejaVu Sans Condensed" w:hAnsi="Calibri"/>
-          <w:highlight w:val="yellow"/>
-          <w:lang w:val="en-GB"/>
-        </w:rPr>
-        <w:t xml:space="preserve"> </w:t>
-      </w:r>
-      <w:proofErr w:type="gramStart"/>
-      <w:r>
-        <w:rPr>
-          <w:rFonts w:ascii="Calibri" w:eastAsia="DejaVu Sans Condensed" w:hAnsi="Calibri"/>
-          <w:highlight w:val="yellow"/>
-          <w:lang w:val="en-GB"/>
-        </w:rPr>
-        <w:t>high level</w:t>
-      </w:r>
-      <w:proofErr w:type="gramEnd"/>
-      <w:r>
-        <w:rPr>
-          <w:rFonts w:ascii="Calibri" w:eastAsia="DejaVu Sans Condensed" w:hAnsi="Calibri"/>
-          <w:highlight w:val="yellow"/>
-          <w:lang w:val="en-GB"/>
-        </w:rPr>
-        <w:t xml:space="preserve"> description </w:t>
-      </w:r>
-      <w:r>
-        <w:rPr>
-          <w:rFonts w:ascii="Calibri" w:eastAsia="DejaVu Sans Condensed" w:hAnsi="Calibri"/>
-          <w:highlight w:val="yellow"/>
-          <w:lang w:val="en-GB"/>
-        </w:rPr>
-        <w:t>that</w:t>
-      </w:r>
-      <w:r>
-        <w:rPr>
-          <w:rFonts w:ascii="Calibri" w:eastAsia="DejaVu Sans Condensed" w:hAnsi="Calibri"/>
-          <w:highlight w:val="yellow"/>
-          <w:lang w:val="en-GB"/>
-        </w:rPr>
-        <w:t xml:space="preserve"> will motivate the rest of the document.</w:t>
-      </w:r>
-    </w:p>
-    <w:p>
-      <w:pPr>
         <w:keepNext/>
         <w:widowControl w:val="0"/>
         <w:suppressAutoHyphens/>
         <w:spacing w:before="240" w:after="120"/>
         <w:outlineLvl w:val="3"/>
         <w:rPr>
+          <w:rFonts w:ascii="Calibri" w:eastAsia="DejaVu Sans Condensed" w:hAnsi="Calibri"/>
+          <w:lang w:val="en-GB"/>
+        </w:rPr>
+      </w:pPr>
+      <w:r>
+        <w:rPr>
+          <w:rFonts w:ascii="Calibri" w:eastAsia="DejaVu Sans Condensed" w:hAnsi="Calibri"/>
+          <w:lang w:val="en-GB"/>
+        </w:rPr>
+        <w:t>ERASMUS is a European Union program which supports students to study at a school abroad for a certain time.  Students can pick their destination from a list of partner schools offered by their school (there must exist some agreement between the home and the partner school).</w:t>
+      </w:r>
+    </w:p>
+    <w:p>
+      <w:pPr>
+        <w:keepNext/>
+        <w:widowControl w:val="0"/>
+        <w:suppressAutoHyphens/>
+        <w:spacing w:before="240" w:after="120"/>
+        <w:outlineLvl w:val="3"/>
+        <w:rPr>
+          <w:rFonts w:ascii="Calibri" w:eastAsia="DejaVu Sans Condensed" w:hAnsi="Calibri"/>
+          <w:lang w:val="en-GB"/>
+        </w:rPr>
+      </w:pPr>
+      <w:r>
+        <w:rPr>
+          <w:rFonts w:ascii="Calibri" w:eastAsia="DejaVu Sans Condensed" w:hAnsi="Calibri"/>
+          <w:lang w:val="en-GB"/>
+        </w:rPr>
+        <w:t>This work is dealing with the movements of international students within the ERASMUS program.  More precisely it explores the reasons why students pick their final ERASMUS destination.  It does not involve the possibility that students can</w:t>
+      </w:r>
+      <w:r>
+        <w:rPr>
+          <w:rFonts w:ascii="Calibri" w:eastAsia="DejaVu Sans Condensed" w:hAnsi="Calibri"/>
+          <w:lang w:val="en-GB"/>
+        </w:rPr>
+        <w:t>’</w:t>
+      </w:r>
+      <w:r>
+        <w:rPr>
+          <w:rFonts w:ascii="Calibri" w:eastAsia="DejaVu Sans Condensed" w:hAnsi="Calibri"/>
+          <w:lang w:val="en-GB"/>
+        </w:rPr>
+        <w:t xml:space="preserve">t pick their partner </w:t>
+      </w:r>
+      <w:proofErr w:type="gramStart"/>
+      <w:r>
+        <w:rPr>
+          <w:rFonts w:ascii="Calibri" w:eastAsia="DejaVu Sans Condensed" w:hAnsi="Calibri"/>
+          <w:lang w:val="en-GB"/>
+        </w:rPr>
+        <w:t>school</w:t>
+      </w:r>
+      <w:proofErr w:type="gramEnd"/>
+      <w:r>
+        <w:rPr>
+          <w:rFonts w:ascii="Calibri" w:eastAsia="DejaVu Sans Condensed" w:hAnsi="Calibri"/>
+          <w:lang w:val="en-GB"/>
+        </w:rPr>
+        <w:t xml:space="preserve"> but their partner school is assigned to them.</w:t>
+      </w:r>
+    </w:p>
+    <w:p>
+      <w:pPr>
+        <w:keepNext/>
+        <w:widowControl w:val="0"/>
+        <w:suppressAutoHyphens/>
+        <w:spacing w:before="240" w:after="120"/>
+        <w:outlineLvl w:val="3"/>
+        <w:rPr>
           <w:rFonts w:ascii="Calibri" w:eastAsia="DejaVu Sans Condensed" w:hAnsi="Calibri" w:cs="DejaVu Sans Condensed"/>
           <w:b/>
           <w:bCs/>
@@ -241,7 +223,7 @@
     </w:p>
     <w:p>
       <w:pPr>
-        <w:pStyle w:val="ListParagraph"/>
+        <w:pStyle w:val="Odstavecseseznamem"/>
         <w:widowControl w:val="0"/>
         <w:numPr>
           <w:ilvl w:val="0"/>
@@ -275,7 +257,7 @@
     </w:p>
     <w:p>
       <w:pPr>
-        <w:pStyle w:val="ListParagraph"/>
+        <w:pStyle w:val="Odstavecseseznamem"/>
         <w:widowControl w:val="0"/>
         <w:numPr>
           <w:ilvl w:val="0"/>
@@ -371,7 +353,7 @@
     </w:p>
     <w:p>
       <w:pPr>
-        <w:pStyle w:val="ListParagraph"/>
+        <w:pStyle w:val="Odstavecseseznamem"/>
         <w:widowControl w:val="0"/>
         <w:numPr>
           <w:ilvl w:val="0"/>
@@ -385,31 +367,19 @@
           <w:lang w:val="en-GB"/>
         </w:rPr>
       </w:pPr>
-      <w:r>
-        <w:rPr>
-          <w:rFonts w:ascii="Calibri" w:eastAsia="DejaVu Sans Condensed" w:hAnsi="Calibri"/>
-          <w:lang w:val="en-GB"/>
-        </w:rPr>
-        <w:t xml:space="preserve">- Try to provide a description that allows for the understanding of </w:t>
-      </w:r>
-      <w:r>
-        <w:rPr>
-          <w:rFonts w:ascii="Calibri" w:eastAsia="DejaVu Sans Condensed" w:hAnsi="Calibri"/>
-          <w:lang w:val="en-GB"/>
-        </w:rPr>
-        <w:t>the questions</w:t>
-      </w:r>
-      <w:r>
-        <w:rPr>
-          <w:rFonts w:ascii="Calibri" w:eastAsia="DejaVu Sans Condensed" w:hAnsi="Calibri"/>
-          <w:lang w:val="en-GB"/>
-        </w:rPr>
-        <w:t xml:space="preserve"> and their complexity: this will be reflected on your grade.</w:t>
+      <w:bookmarkStart w:id="0" w:name="_GoBack"/>
+      <w:bookmarkEnd w:id="0"/>
+      <w:r>
+        <w:rPr>
+          <w:rFonts w:ascii="Calibri" w:eastAsia="DejaVu Sans Condensed" w:hAnsi="Calibri"/>
+          <w:lang w:val="en-GB"/>
+        </w:rPr>
+        <w:t>The work will try to answer basic questions about the reasons why students pick their final ERASMUS destination. It will try to discover if there exist any patterns in selected areas (for example gender).</w:t>
       </w:r>
     </w:p>
     <w:p>
       <w:pPr>
-        <w:pStyle w:val="ListParagraph"/>
+        <w:pStyle w:val="Odstavecseseznamem"/>
         <w:widowControl w:val="0"/>
         <w:numPr>
           <w:ilvl w:val="0"/>
@@ -423,49 +393,14 @@
           <w:lang w:val="en-GB"/>
         </w:rPr>
       </w:pPr>
-      <w:r>
-        <w:rPr>
-          <w:rFonts w:ascii="Calibri" w:eastAsia="DejaVu Sans Condensed" w:hAnsi="Calibri"/>
-          <w:lang w:val="en-GB"/>
-        </w:rPr>
-        <w:t xml:space="preserve">- </w:t>
-      </w:r>
-      <w:r>
-        <w:rPr>
-          <w:rFonts w:ascii="Calibri" w:eastAsia="DejaVu Sans Condensed" w:hAnsi="Calibri"/>
-          <w:lang w:val="en-GB"/>
-        </w:rPr>
-        <w:t>Question</w:t>
-      </w:r>
-      <w:r>
-        <w:rPr>
-          <w:rFonts w:ascii="Calibri" w:eastAsia="DejaVu Sans Condensed" w:hAnsi="Calibri"/>
-          <w:lang w:val="en-GB"/>
-        </w:rPr>
-        <w:t xml:space="preserve"> enunciation must be as clear </w:t>
-      </w:r>
-      <w:r>
-        <w:rPr>
-          <w:rFonts w:ascii="Calibri" w:eastAsia="DejaVu Sans Condensed" w:hAnsi="Calibri"/>
-          <w:lang w:val="en-GB"/>
-        </w:rPr>
-        <w:t xml:space="preserve">and concrete </w:t>
-      </w:r>
-      <w:r>
-        <w:rPr>
-          <w:rFonts w:ascii="Calibri" w:eastAsia="DejaVu Sans Condensed" w:hAnsi="Calibri"/>
-          <w:lang w:val="en-GB"/>
-        </w:rPr>
-        <w:t>as possible.</w:t>
-      </w:r>
     </w:p>
     <w:p>
       <w:pPr>
-        <w:pStyle w:val="ListParagraph"/>
+        <w:pStyle w:val="Odstavecseseznamem"/>
         <w:widowControl w:val="0"/>
         <w:numPr>
           <w:ilvl w:val="0"/>
-          <w:numId w:val="9"/>
+          <w:numId w:val="11"/>
         </w:numPr>
         <w:suppressAutoHyphens/>
         <w:spacing w:after="120"/>
@@ -480,7 +415,77 @@
           <w:rFonts w:ascii="Calibri" w:eastAsia="DejaVu Sans Condensed" w:hAnsi="Calibri"/>
           <w:lang w:val="en-GB"/>
         </w:rPr>
-        <w:t xml:space="preserve">Which countries are popular to do </w:t>
+        <w:t xml:space="preserve">Which countries are popular </w:t>
+      </w:r>
+      <w:r>
+        <w:rPr>
+          <w:rFonts w:ascii="Calibri" w:eastAsia="DejaVu Sans Condensed" w:hAnsi="Calibri"/>
+          <w:lang w:val="en-GB"/>
+        </w:rPr>
+        <w:t xml:space="preserve">for </w:t>
+      </w:r>
+      <w:r>
+        <w:rPr>
+          <w:rFonts w:ascii="Calibri" w:eastAsia="DejaVu Sans Condensed" w:hAnsi="Calibri"/>
+          <w:lang w:val="en-GB"/>
+        </w:rPr>
+        <w:t>being an</w:t>
+      </w:r>
+      <w:r>
+        <w:rPr>
+          <w:rFonts w:ascii="Calibri" w:eastAsia="DejaVu Sans Condensed" w:hAnsi="Calibri"/>
+          <w:lang w:val="en-GB"/>
+        </w:rPr>
+        <w:t xml:space="preserve"> Erasmus</w:t>
+      </w:r>
+      <w:r>
+        <w:rPr>
+          <w:rFonts w:ascii="Calibri" w:eastAsia="DejaVu Sans Condensed" w:hAnsi="Calibri"/>
+          <w:lang w:val="en-GB"/>
+        </w:rPr>
+        <w:t xml:space="preserve"> </w:t>
+      </w:r>
+      <w:r>
+        <w:rPr>
+          <w:rFonts w:ascii="Calibri" w:eastAsia="DejaVu Sans Condensed" w:hAnsi="Calibri"/>
+          <w:lang w:val="en-GB"/>
+        </w:rPr>
+        <w:t>destination</w:t>
+      </w:r>
+      <w:r>
+        <w:rPr>
+          <w:rFonts w:ascii="Calibri" w:eastAsia="DejaVu Sans Condensed" w:hAnsi="Calibri"/>
+          <w:lang w:val="en-GB"/>
+        </w:rPr>
+        <w:t>?</w:t>
+      </w:r>
+      <w:r>
+        <w:rPr>
+          <w:rFonts w:ascii="Calibri" w:eastAsia="DejaVu Sans Condensed" w:hAnsi="Calibri"/>
+          <w:lang w:val="en-GB"/>
+        </w:rPr>
+        <w:t xml:space="preserve"> Is there a</w:t>
+      </w:r>
+      <w:r>
+        <w:rPr>
+          <w:rFonts w:ascii="Calibri" w:eastAsia="DejaVu Sans Condensed" w:hAnsi="Calibri"/>
+          <w:lang w:val="en-GB"/>
+        </w:rPr>
+        <w:t>ny</w:t>
+      </w:r>
+      <w:r>
+        <w:rPr>
+          <w:rFonts w:ascii="Calibri" w:eastAsia="DejaVu Sans Condensed" w:hAnsi="Calibri"/>
+          <w:lang w:val="en-GB"/>
+        </w:rPr>
+        <w:t xml:space="preserve"> difference between</w:t>
+      </w:r>
+      <w:r>
+        <w:rPr>
+          <w:rFonts w:ascii="Calibri" w:eastAsia="DejaVu Sans Condensed" w:hAnsi="Calibri"/>
+          <w:lang w:val="en-GB"/>
+        </w:rPr>
+        <w:t xml:space="preserve"> bachelor and </w:t>
       </w:r>
       <w:proofErr w:type="gramStart"/>
       <w:r>
@@ -488,7 +493,7 @@
           <w:rFonts w:ascii="Calibri" w:eastAsia="DejaVu Sans Condensed" w:hAnsi="Calibri"/>
           <w:lang w:val="en-GB"/>
         </w:rPr>
-        <w:t>a</w:t>
+        <w:t>master</w:t>
       </w:r>
       <w:proofErr w:type="gramEnd"/>
       <w:r>
@@ -496,30 +501,23 @@
           <w:rFonts w:ascii="Calibri" w:eastAsia="DejaVu Sans Condensed" w:hAnsi="Calibri"/>
           <w:lang w:val="en-GB"/>
         </w:rPr>
-        <w:t xml:space="preserve"> Erasmus?</w:t>
-      </w:r>
-      <w:r>
-        <w:rPr>
-          <w:rFonts w:ascii="Calibri" w:eastAsia="DejaVu Sans Condensed" w:hAnsi="Calibri"/>
-          <w:lang w:val="en-GB"/>
-        </w:rPr>
-        <w:t xml:space="preserve"> </w:t>
-      </w:r>
-      <w:r>
-        <w:rPr>
-          <w:rFonts w:ascii="Calibri" w:eastAsia="DejaVu Sans Condensed" w:hAnsi="Calibri"/>
-          <w:lang w:val="en-GB"/>
-        </w:rPr>
-        <w:t>For bachelor and master?</w:t>
+        <w:t xml:space="preserve"> degrees</w:t>
+      </w:r>
+      <w:r>
+        <w:rPr>
+          <w:rFonts w:ascii="Calibri" w:eastAsia="DejaVu Sans Condensed" w:hAnsi="Calibri"/>
+          <w:lang w:val="en-GB"/>
+        </w:rPr>
+        <w:t>?</w:t>
       </w:r>
     </w:p>
     <w:p>
       <w:pPr>
-        <w:pStyle w:val="ListParagraph"/>
+        <w:pStyle w:val="Odstavecseseznamem"/>
         <w:widowControl w:val="0"/>
         <w:numPr>
           <w:ilvl w:val="0"/>
-          <w:numId w:val="9"/>
+          <w:numId w:val="11"/>
         </w:numPr>
         <w:suppressAutoHyphens/>
         <w:spacing w:after="120"/>
@@ -534,16 +532,23 @@
           <w:rFonts w:ascii="Calibri" w:eastAsia="DejaVu Sans Condensed" w:hAnsi="Calibri"/>
           <w:lang w:val="en-GB"/>
         </w:rPr>
-        <w:t>What is the flow of students doing Erasmus between countries?</w:t>
+        <w:t>What is the flow of students doing Erasmus between countries</w:t>
+      </w:r>
+      <w:r>
+        <w:rPr>
+          <w:rFonts w:ascii="Calibri" w:eastAsia="DejaVu Sans Condensed" w:hAnsi="Calibri"/>
+          <w:lang w:val="en-GB"/>
+        </w:rPr>
+        <w:t>?</w:t>
       </w:r>
     </w:p>
     <w:p>
       <w:pPr>
-        <w:pStyle w:val="ListParagraph"/>
+        <w:pStyle w:val="Odstavecseseznamem"/>
         <w:widowControl w:val="0"/>
         <w:numPr>
           <w:ilvl w:val="0"/>
-          <w:numId w:val="9"/>
+          <w:numId w:val="11"/>
         </w:numPr>
         <w:suppressAutoHyphens/>
         <w:spacing w:after="120"/>
@@ -558,16 +563,30 @@
           <w:rFonts w:ascii="Calibri" w:eastAsia="DejaVu Sans Condensed" w:hAnsi="Calibri"/>
           <w:lang w:val="en-GB"/>
         </w:rPr>
-        <w:t>Does distance matter?</w:t>
+        <w:t xml:space="preserve">Does distance </w:t>
+      </w:r>
+      <w:r>
+        <w:rPr>
+          <w:rFonts w:ascii="Calibri" w:eastAsia="DejaVu Sans Condensed" w:hAnsi="Calibri"/>
+          <w:lang w:val="en-GB"/>
+        </w:rPr>
+        <w:t xml:space="preserve">from the home country to the Erasmus country </w:t>
+      </w:r>
+      <w:r>
+        <w:rPr>
+          <w:rFonts w:ascii="Calibri" w:eastAsia="DejaVu Sans Condensed" w:hAnsi="Calibri"/>
+          <w:lang w:val="en-GB"/>
+        </w:rPr>
+        <w:t>matter?</w:t>
       </w:r>
     </w:p>
     <w:p>
       <w:pPr>
-        <w:pStyle w:val="ListParagraph"/>
+        <w:pStyle w:val="Odstavecseseznamem"/>
         <w:widowControl w:val="0"/>
         <w:numPr>
           <w:ilvl w:val="0"/>
-          <w:numId w:val="9"/>
+          <w:numId w:val="11"/>
         </w:numPr>
         <w:suppressAutoHyphens/>
         <w:spacing w:after="120"/>
@@ -582,16 +601,30 @@
           <w:rFonts w:ascii="Calibri" w:eastAsia="DejaVu Sans Condensed" w:hAnsi="Calibri"/>
           <w:lang w:val="en-GB"/>
         </w:rPr>
-        <w:t>How does difference in cost of living effect the final selection?</w:t>
+        <w:t xml:space="preserve">How does difference in cost of living </w:t>
+      </w:r>
+      <w:r>
+        <w:rPr>
+          <w:rFonts w:ascii="Calibri" w:eastAsia="DejaVu Sans Condensed" w:hAnsi="Calibri"/>
+          <w:lang w:val="en-GB"/>
+        </w:rPr>
+        <w:t xml:space="preserve">in home and Erasmus country </w:t>
+      </w:r>
+      <w:r>
+        <w:rPr>
+          <w:rFonts w:ascii="Calibri" w:eastAsia="DejaVu Sans Condensed" w:hAnsi="Calibri"/>
+          <w:lang w:val="en-GB"/>
+        </w:rPr>
+        <w:t>effect the final selection?</w:t>
       </w:r>
     </w:p>
     <w:p>
       <w:pPr>
-        <w:pStyle w:val="ListParagraph"/>
+        <w:pStyle w:val="Odstavecseseznamem"/>
         <w:widowControl w:val="0"/>
         <w:numPr>
           <w:ilvl w:val="0"/>
-          <w:numId w:val="9"/>
+          <w:numId w:val="11"/>
         </w:numPr>
         <w:suppressAutoHyphens/>
         <w:spacing w:after="120"/>
@@ -601,30 +634,49 @@
           <w:lang w:val="en-GB"/>
         </w:rPr>
       </w:pPr>
-      <w:proofErr w:type="gramStart"/>
-      <w:r>
-        <w:rPr>
-          <w:rFonts w:ascii="Calibri" w:eastAsia="DejaVu Sans Condensed" w:hAnsi="Calibri"/>
-          <w:lang w:val="en-GB"/>
-        </w:rPr>
-        <w:t>Does</w:t>
-      </w:r>
-      <w:proofErr w:type="gramEnd"/>
-      <w:r>
-        <w:rPr>
-          <w:rFonts w:ascii="Calibri" w:eastAsia="DejaVu Sans Condensed" w:hAnsi="Calibri"/>
-          <w:lang w:val="en-GB"/>
-        </w:rPr>
-        <w:t xml:space="preserve"> students prefer countries with same language family as their home country?</w:t>
+      <w:r>
+        <w:rPr>
+          <w:rFonts w:ascii="Calibri" w:eastAsia="DejaVu Sans Condensed" w:hAnsi="Calibri"/>
+          <w:lang w:val="en-GB"/>
+        </w:rPr>
+        <w:t>Do students prefer countries with</w:t>
+      </w:r>
+      <w:r>
+        <w:rPr>
+          <w:rFonts w:ascii="Calibri" w:eastAsia="DejaVu Sans Condensed" w:hAnsi="Calibri"/>
+          <w:lang w:val="en-GB"/>
+        </w:rPr>
+        <w:t xml:space="preserve"> a language from the</w:t>
+      </w:r>
+      <w:r>
+        <w:rPr>
+          <w:rFonts w:ascii="Calibri" w:eastAsia="DejaVu Sans Condensed" w:hAnsi="Calibri"/>
+          <w:lang w:val="en-GB"/>
+        </w:rPr>
+        <w:t xml:space="preserve"> same language family as </w:t>
+      </w:r>
+      <w:r>
+        <w:rPr>
+          <w:rFonts w:ascii="Calibri" w:eastAsia="DejaVu Sans Condensed" w:hAnsi="Calibri"/>
+          <w:lang w:val="en-GB"/>
+        </w:rPr>
+        <w:t xml:space="preserve">the language from </w:t>
+      </w:r>
+      <w:r>
+        <w:rPr>
+          <w:rFonts w:ascii="Calibri" w:eastAsia="DejaVu Sans Condensed" w:hAnsi="Calibri"/>
+          <w:lang w:val="en-GB"/>
+        </w:rPr>
+        <w:t>their home country?</w:t>
       </w:r>
     </w:p>
     <w:p>
       <w:pPr>
-        <w:pStyle w:val="ListParagraph"/>
+        <w:pStyle w:val="Odstavecseseznamem"/>
         <w:widowControl w:val="0"/>
         <w:numPr>
           <w:ilvl w:val="0"/>
-          <w:numId w:val="9"/>
+          <w:numId w:val="11"/>
         </w:numPr>
         <w:suppressAutoHyphens/>
         <w:spacing w:after="120"/>
@@ -639,7 +691,21 @@
           <w:rFonts w:ascii="Calibri" w:eastAsia="DejaVu Sans Condensed" w:hAnsi="Calibri"/>
           <w:lang w:val="en-GB"/>
         </w:rPr>
-        <w:t>Does gender effect your choice?</w:t>
+        <w:t>Does gender effect</w:t>
+      </w:r>
+      <w:r>
+        <w:rPr>
+          <w:rFonts w:ascii="Calibri" w:eastAsia="DejaVu Sans Condensed" w:hAnsi="Calibri"/>
+          <w:lang w:val="en-GB"/>
+        </w:rPr>
+        <w:t>s the</w:t>
+      </w:r>
+      <w:r>
+        <w:rPr>
+          <w:rFonts w:ascii="Calibri" w:eastAsia="DejaVu Sans Condensed" w:hAnsi="Calibri"/>
+          <w:lang w:val="en-GB"/>
+        </w:rPr>
+        <w:t xml:space="preserve"> choice?</w:t>
       </w:r>
     </w:p>
     <w:p>
@@ -1853,7 +1919,7 @@
       <w:lvlText w:val=""/>
       <w:lvlJc w:val="left"/>
       <w:pPr>
-        <w:ind w:left="720" w:hanging="360"/>
+        <w:ind w:left="360" w:hanging="360"/>
       </w:pPr>
       <w:rPr>
         <w:rFonts w:ascii="Symbol" w:hAnsi="Symbol" w:hint="default"/>
@@ -1865,7 +1931,7 @@
       <w:lvlText w:val="o"/>
       <w:lvlJc w:val="left"/>
       <w:pPr>
-        <w:ind w:left="1440" w:hanging="360"/>
+        <w:ind w:left="1080" w:hanging="360"/>
       </w:pPr>
       <w:rPr>
         <w:rFonts w:ascii="Courier New" w:hAnsi="Courier New" w:hint="default"/>
@@ -1877,7 +1943,7 @@
       <w:lvlText w:val=""/>
       <w:lvlJc w:val="left"/>
       <w:pPr>
-        <w:ind w:left="2160" w:hanging="360"/>
+        <w:ind w:left="1800" w:hanging="360"/>
       </w:pPr>
       <w:rPr>
         <w:rFonts w:ascii="Wingdings" w:hAnsi="Wingdings" w:hint="default"/>
@@ -1889,7 +1955,7 @@
       <w:lvlText w:val=""/>
       <w:lvlJc w:val="left"/>
       <w:pPr>
-        <w:ind w:left="2880" w:hanging="360"/>
+        <w:ind w:left="2520" w:hanging="360"/>
       </w:pPr>
       <w:rPr>
         <w:rFonts w:ascii="Symbol" w:hAnsi="Symbol" w:hint="default"/>
@@ -1901,7 +1967,7 @@
       <w:lvlText w:val="o"/>
       <w:lvlJc w:val="left"/>
       <w:pPr>
-        <w:ind w:left="3600" w:hanging="360"/>
+        <w:ind w:left="3240" w:hanging="360"/>
       </w:pPr>
       <w:rPr>
         <w:rFonts w:ascii="Courier New" w:hAnsi="Courier New" w:hint="default"/>
@@ -1913,7 +1979,7 @@
       <w:lvlText w:val=""/>
       <w:lvlJc w:val="left"/>
       <w:pPr>
-        <w:ind w:left="4320" w:hanging="360"/>
+        <w:ind w:left="3960" w:hanging="360"/>
       </w:pPr>
       <w:rPr>
         <w:rFonts w:ascii="Wingdings" w:hAnsi="Wingdings" w:hint="default"/>
@@ -1925,7 +1991,7 @@
       <w:lvlText w:val=""/>
       <w:lvlJc w:val="left"/>
       <w:pPr>
-        <w:ind w:left="5040" w:hanging="360"/>
+        <w:ind w:left="4680" w:hanging="360"/>
       </w:pPr>
       <w:rPr>
         <w:rFonts w:ascii="Symbol" w:hAnsi="Symbol" w:hint="default"/>
@@ -1937,7 +2003,7 @@
       <w:lvlText w:val="o"/>
       <w:lvlJc w:val="left"/>
       <w:pPr>
-        <w:ind w:left="5760" w:hanging="360"/>
+        <w:ind w:left="5400" w:hanging="360"/>
       </w:pPr>
       <w:rPr>
         <w:rFonts w:ascii="Courier New" w:hAnsi="Courier New" w:hint="default"/>
@@ -1949,7 +2015,233 @@
       <w:lvlText w:val=""/>
       <w:lvlJc w:val="left"/>
       <w:pPr>
-        <w:ind w:left="6480" w:hanging="360"/>
+        <w:ind w:left="6120" w:hanging="360"/>
+      </w:pPr>
+      <w:rPr>
+        <w:rFonts w:ascii="Wingdings" w:hAnsi="Wingdings" w:hint="default"/>
+      </w:rPr>
+    </w:lvl>
+  </w:abstractNum>
+  <w:abstractNum w:abstractNumId="9" w15:restartNumberingAfterBreak="0">
+    <w:nsid w:val="5CC3769B"/>
+    <w:multiLevelType w:val="hybridMultilevel"/>
+    <w:tmpl w:val="DD407A76"/>
+    <w:lvl w:ilvl="0" w:tplc="04050011">
+      <w:start w:val="1"/>
+      <w:numFmt w:val="decimal"/>
+      <w:lvlText w:val="%1)"/>
+      <w:lvlJc w:val="left"/>
+      <w:pPr>
+        <w:ind w:left="360" w:hanging="360"/>
+      </w:pPr>
+      <w:rPr>
+        <w:rFonts w:hint="default"/>
+      </w:rPr>
+    </w:lvl>
+    <w:lvl w:ilvl="1" w:tplc="04090003" w:tentative="1">
+      <w:start w:val="1"/>
+      <w:numFmt w:val="bullet"/>
+      <w:lvlText w:val="o"/>
+      <w:lvlJc w:val="left"/>
+      <w:pPr>
+        <w:ind w:left="1080" w:hanging="360"/>
+      </w:pPr>
+      <w:rPr>
+        <w:rFonts w:ascii="Courier New" w:hAnsi="Courier New" w:hint="default"/>
+      </w:rPr>
+    </w:lvl>
+    <w:lvl w:ilvl="2" w:tplc="04090005" w:tentative="1">
+      <w:start w:val="1"/>
+      <w:numFmt w:val="bullet"/>
+      <w:lvlText w:val=""/>
+      <w:lvlJc w:val="left"/>
+      <w:pPr>
+        <w:ind w:left="1800" w:hanging="360"/>
+      </w:pPr>
+      <w:rPr>
+        <w:rFonts w:ascii="Wingdings" w:hAnsi="Wingdings" w:hint="default"/>
+      </w:rPr>
+    </w:lvl>
+    <w:lvl w:ilvl="3" w:tplc="04090001" w:tentative="1">
+      <w:start w:val="1"/>
+      <w:numFmt w:val="bullet"/>
+      <w:lvlText w:val=""/>
+      <w:lvlJc w:val="left"/>
+      <w:pPr>
+        <w:ind w:left="2520" w:hanging="360"/>
+      </w:pPr>
+      <w:rPr>
+        <w:rFonts w:ascii="Symbol" w:hAnsi="Symbol" w:hint="default"/>
+      </w:rPr>
+    </w:lvl>
+    <w:lvl w:ilvl="4" w:tplc="04090003" w:tentative="1">
+      <w:start w:val="1"/>
+      <w:numFmt w:val="bullet"/>
+      <w:lvlText w:val="o"/>
+      <w:lvlJc w:val="left"/>
+      <w:pPr>
+        <w:ind w:left="3240" w:hanging="360"/>
+      </w:pPr>
+      <w:rPr>
+        <w:rFonts w:ascii="Courier New" w:hAnsi="Courier New" w:hint="default"/>
+      </w:rPr>
+    </w:lvl>
+    <w:lvl w:ilvl="5" w:tplc="04090005" w:tentative="1">
+      <w:start w:val="1"/>
+      <w:numFmt w:val="bullet"/>
+      <w:lvlText w:val=""/>
+      <w:lvlJc w:val="left"/>
+      <w:pPr>
+        <w:ind w:left="3960" w:hanging="360"/>
+      </w:pPr>
+      <w:rPr>
+        <w:rFonts w:ascii="Wingdings" w:hAnsi="Wingdings" w:hint="default"/>
+      </w:rPr>
+    </w:lvl>
+    <w:lvl w:ilvl="6" w:tplc="04090001" w:tentative="1">
+      <w:start w:val="1"/>
+      <w:numFmt w:val="bullet"/>
+      <w:lvlText w:val=""/>
+      <w:lvlJc w:val="left"/>
+      <w:pPr>
+        <w:ind w:left="4680" w:hanging="360"/>
+      </w:pPr>
+      <w:rPr>
+        <w:rFonts w:ascii="Symbol" w:hAnsi="Symbol" w:hint="default"/>
+      </w:rPr>
+    </w:lvl>
+    <w:lvl w:ilvl="7" w:tplc="04090003" w:tentative="1">
+      <w:start w:val="1"/>
+      <w:numFmt w:val="bullet"/>
+      <w:lvlText w:val="o"/>
+      <w:lvlJc w:val="left"/>
+      <w:pPr>
+        <w:ind w:left="5400" w:hanging="360"/>
+      </w:pPr>
+      <w:rPr>
+        <w:rFonts w:ascii="Courier New" w:hAnsi="Courier New" w:hint="default"/>
+      </w:rPr>
+    </w:lvl>
+    <w:lvl w:ilvl="8" w:tplc="04090005" w:tentative="1">
+      <w:start w:val="1"/>
+      <w:numFmt w:val="bullet"/>
+      <w:lvlText w:val=""/>
+      <w:lvlJc w:val="left"/>
+      <w:pPr>
+        <w:ind w:left="6120" w:hanging="360"/>
+      </w:pPr>
+      <w:rPr>
+        <w:rFonts w:ascii="Wingdings" w:hAnsi="Wingdings" w:hint="default"/>
+      </w:rPr>
+    </w:lvl>
+  </w:abstractNum>
+  <w:abstractNum w:abstractNumId="10" w15:restartNumberingAfterBreak="0">
+    <w:nsid w:val="757B4E08"/>
+    <w:multiLevelType w:val="hybridMultilevel"/>
+    <w:tmpl w:val="99388C62"/>
+    <w:lvl w:ilvl="0" w:tplc="14F8E5AE">
+      <w:start w:val="1"/>
+      <w:numFmt w:val="bullet"/>
+      <w:lvlText w:val="-"/>
+      <w:lvlJc w:val="left"/>
+      <w:pPr>
+        <w:ind w:left="360" w:hanging="360"/>
+      </w:pPr>
+      <w:rPr>
+        <w:rFonts w:ascii="Courier New" w:hAnsi="Courier New" w:hint="default"/>
+      </w:rPr>
+    </w:lvl>
+    <w:lvl w:ilvl="1" w:tplc="04090003" w:tentative="1">
+      <w:start w:val="1"/>
+      <w:numFmt w:val="bullet"/>
+      <w:lvlText w:val="o"/>
+      <w:lvlJc w:val="left"/>
+      <w:pPr>
+        <w:ind w:left="1080" w:hanging="360"/>
+      </w:pPr>
+      <w:rPr>
+        <w:rFonts w:ascii="Courier New" w:hAnsi="Courier New" w:hint="default"/>
+      </w:rPr>
+    </w:lvl>
+    <w:lvl w:ilvl="2" w:tplc="04090005" w:tentative="1">
+      <w:start w:val="1"/>
+      <w:numFmt w:val="bullet"/>
+      <w:lvlText w:val=""/>
+      <w:lvlJc w:val="left"/>
+      <w:pPr>
+        <w:ind w:left="1800" w:hanging="360"/>
+      </w:pPr>
+      <w:rPr>
+        <w:rFonts w:ascii="Wingdings" w:hAnsi="Wingdings" w:hint="default"/>
+      </w:rPr>
+    </w:lvl>
+    <w:lvl w:ilvl="3" w:tplc="04090001" w:tentative="1">
+      <w:start w:val="1"/>
+      <w:numFmt w:val="bullet"/>
+      <w:lvlText w:val=""/>
+      <w:lvlJc w:val="left"/>
+      <w:pPr>
+        <w:ind w:left="2520" w:hanging="360"/>
+      </w:pPr>
+      <w:rPr>
+        <w:rFonts w:ascii="Symbol" w:hAnsi="Symbol" w:hint="default"/>
+      </w:rPr>
+    </w:lvl>
+    <w:lvl w:ilvl="4" w:tplc="04090003" w:tentative="1">
+      <w:start w:val="1"/>
+      <w:numFmt w:val="bullet"/>
+      <w:lvlText w:val="o"/>
+      <w:lvlJc w:val="left"/>
+      <w:pPr>
+        <w:ind w:left="3240" w:hanging="360"/>
+      </w:pPr>
+      <w:rPr>
+        <w:rFonts w:ascii="Courier New" w:hAnsi="Courier New" w:hint="default"/>
+      </w:rPr>
+    </w:lvl>
+    <w:lvl w:ilvl="5" w:tplc="04090005" w:tentative="1">
+      <w:start w:val="1"/>
+      <w:numFmt w:val="bullet"/>
+      <w:lvlText w:val=""/>
+      <w:lvlJc w:val="left"/>
+      <w:pPr>
+        <w:ind w:left="3960" w:hanging="360"/>
+      </w:pPr>
+      <w:rPr>
+        <w:rFonts w:ascii="Wingdings" w:hAnsi="Wingdings" w:hint="default"/>
+      </w:rPr>
+    </w:lvl>
+    <w:lvl w:ilvl="6" w:tplc="04090001" w:tentative="1">
+      <w:start w:val="1"/>
+      <w:numFmt w:val="bullet"/>
+      <w:lvlText w:val=""/>
+      <w:lvlJc w:val="left"/>
+      <w:pPr>
+        <w:ind w:left="4680" w:hanging="360"/>
+      </w:pPr>
+      <w:rPr>
+        <w:rFonts w:ascii="Symbol" w:hAnsi="Symbol" w:hint="default"/>
+      </w:rPr>
+    </w:lvl>
+    <w:lvl w:ilvl="7" w:tplc="04090003" w:tentative="1">
+      <w:start w:val="1"/>
+      <w:numFmt w:val="bullet"/>
+      <w:lvlText w:val="o"/>
+      <w:lvlJc w:val="left"/>
+      <w:pPr>
+        <w:ind w:left="5400" w:hanging="360"/>
+      </w:pPr>
+      <w:rPr>
+        <w:rFonts w:ascii="Courier New" w:hAnsi="Courier New" w:hint="default"/>
+      </w:rPr>
+    </w:lvl>
+    <w:lvl w:ilvl="8" w:tplc="04090005" w:tentative="1">
+      <w:start w:val="1"/>
+      <w:numFmt w:val="bullet"/>
+      <w:lvlText w:val=""/>
+      <w:lvlJc w:val="left"/>
+      <w:pPr>
+        <w:ind w:left="6120" w:hanging="360"/>
       </w:pPr>
       <w:rPr>
         <w:rFonts w:ascii="Wingdings" w:hAnsi="Wingdings" w:hint="default"/>
@@ -1983,6 +2275,12 @@
   <w:num w:numId="9">
     <w:abstractNumId w:val="8"/>
   </w:num>
+  <w:num w:numId="10">
+    <w:abstractNumId w:val="10"/>
+  </w:num>
+  <w:num w:numId="11">
+    <w:abstractNumId w:val="9"/>
+  </w:num>
 </w:numbering>
 </file>
 
@@ -1997,7 +2295,7 @@
     </w:rPrDefault>
     <w:pPrDefault/>
   </w:docDefaults>
-  <w:latentStyles w:defLockedState="0" w:defUIPriority="0" w:defSemiHidden="0" w:defUnhideWhenUsed="0" w:defQFormat="0" w:count="376">
+  <w:latentStyles w:defLockedState="0" w:defUIPriority="0" w:defSemiHidden="0" w:defUnhideWhenUsed="0" w:defQFormat="0" w:count="375">
     <w:lsdException w:name="Normal" w:qFormat="1"/>
     <w:lsdException w:name="heading 1" w:qFormat="1"/>
     <w:lsdException w:name="heading 2" w:qFormat="1"/>
@@ -2097,6 +2395,7 @@
     <w:lsdException w:name="HTML Sample" w:semiHidden="1" w:unhideWhenUsed="1"/>
     <w:lsdException w:name="HTML Typewriter" w:semiHidden="1" w:unhideWhenUsed="1"/>
     <w:lsdException w:name="HTML Variable" w:semiHidden="1" w:unhideWhenUsed="1"/>
+    <w:lsdException w:name="Normal Table" w:semiHidden="1" w:unhideWhenUsed="1"/>
     <w:lsdException w:name="annotation subject" w:semiHidden="1" w:unhideWhenUsed="1"/>
     <w:lsdException w:name="No List" w:semiHidden="1" w:unhideWhenUsed="1"/>
     <w:lsdException w:name="Outline List 1" w:semiHidden="1" w:unhideWhenUsed="1"/>
@@ -2139,8 +2438,11 @@
     <w:lsdException w:name="Table Contemporary" w:semiHidden="1" w:unhideWhenUsed="1"/>
     <w:lsdException w:name="Table Elegant" w:semiHidden="1" w:unhideWhenUsed="1"/>
     <w:lsdException w:name="Table Professional" w:semiHidden="1" w:unhideWhenUsed="1"/>
+    <w:lsdException w:name="Table Subtle 1" w:semiHidden="1" w:unhideWhenUsed="1"/>
     <w:lsdException w:name="Table Subtle 2" w:semiHidden="1" w:unhideWhenUsed="1"/>
     <w:lsdException w:name="Table Web 1" w:semiHidden="1" w:unhideWhenUsed="1"/>
+    <w:lsdException w:name="Table Web 2" w:semiHidden="1" w:unhideWhenUsed="1"/>
+    <w:lsdException w:name="Table Web 3" w:semiHidden="1" w:unhideWhenUsed="1"/>
     <w:lsdException w:name="Balloon Text" w:semiHidden="1" w:unhideWhenUsed="1"/>
     <w:lsdException w:name="Table Theme" w:semiHidden="1" w:unhideWhenUsed="1"/>
     <w:lsdException w:name="Placeholder Text" w:semiHidden="1"/>
@@ -2159,6 +2461,10 @@
     <w:lsdException w:name="Colorful List" w:qFormat="1"/>
     <w:lsdException w:name="Colorful Grid" w:qFormat="1"/>
     <w:lsdException w:name="Light Shading Accent 1" w:qFormat="1"/>
+    <w:lsdException w:name="Light List Accent 1"/>
+    <w:lsdException w:name="Light Grid Accent 1"/>
+    <w:lsdException w:name="Medium Shading 1 Accent 1"/>
+    <w:lsdException w:name="Medium Shading 2 Accent 1"/>
     <w:lsdException w:name="Medium List 1 Accent 1"/>
     <w:lsdException w:name="Revision" w:semiHidden="1"/>
     <w:lsdException w:name="Medium List 2 Accent 1"/>
@@ -2235,7 +2541,10 @@
     <w:lsdException w:name="Medium Grid 1 Accent 6" w:qFormat="1"/>
     <w:lsdException w:name="Medium Grid 2 Accent 6" w:qFormat="1"/>
     <w:lsdException w:name="Medium Grid 3 Accent 6" w:qFormat="1"/>
+    <w:lsdException w:name="Dark List Accent 6"/>
     <w:lsdException w:name="Colorful Shading Accent 6" w:qFormat="1"/>
+    <w:lsdException w:name="Colorful List Accent 6"/>
+    <w:lsdException w:name="Colorful Grid Accent 6"/>
     <w:lsdException w:name="Bibliography" w:semiHidden="1" w:unhideWhenUsed="1"/>
     <w:lsdException w:name="TOC Heading" w:semiHidden="1" w:unhideWhenUsed="1"/>
     <w:lsdException w:name="Grid Table 4" w:uiPriority="49"/>
@@ -2337,9 +2646,8 @@
     <w:lsdException w:name="Smart Hyperlink" w:semiHidden="1" w:uiPriority="99" w:unhideWhenUsed="1"/>
     <w:lsdException w:name="Hashtag" w:semiHidden="1" w:uiPriority="99" w:unhideWhenUsed="1"/>
     <w:lsdException w:name="Unresolved Mention" w:semiHidden="1" w:uiPriority="99" w:unhideWhenUsed="1"/>
-    <w:lsdException w:name="Smart Link" w:semiHidden="1" w:uiPriority="99" w:unhideWhenUsed="1"/>
   </w:latentStyles>
-  <w:style w:type="paragraph" w:default="1" w:styleId="Normal">
+  <w:style w:type="paragraph" w:default="1" w:styleId="Normln">
     <w:name w:val="Normal"/>
     <w:qFormat/>
     <w:rsid w:val="00AE410A"/>
@@ -2351,11 +2659,11 @@
       <w:szCs w:val="24"/>
     </w:rPr>
   </w:style>
-  <w:style w:type="paragraph" w:styleId="Heading1">
+  <w:style w:type="paragraph" w:styleId="Nadpis1">
     <w:name w:val="heading 1"/>
-    <w:basedOn w:val="Normal"/>
-    <w:next w:val="Normal"/>
-    <w:link w:val="Heading1Char"/>
+    <w:basedOn w:val="Normln"/>
+    <w:next w:val="Normln"/>
+    <w:link w:val="Nadpis1Char"/>
     <w:qFormat/>
     <w:rsid w:val="00F053A3"/>
     <w:pPr>
@@ -2373,11 +2681,11 @@
       <w:szCs w:val="32"/>
     </w:rPr>
   </w:style>
-  <w:style w:type="paragraph" w:styleId="Heading2">
+  <w:style w:type="paragraph" w:styleId="Nadpis2">
     <w:name w:val="heading 2"/>
-    <w:basedOn w:val="Normal"/>
-    <w:next w:val="Normal"/>
-    <w:link w:val="Heading2Char"/>
+    <w:basedOn w:val="Normln"/>
+    <w:next w:val="Normln"/>
+    <w:link w:val="Nadpis2Char"/>
     <w:qFormat/>
     <w:rsid w:val="00F053A3"/>
     <w:pPr>
@@ -2395,13 +2703,13 @@
       <w:szCs w:val="26"/>
     </w:rPr>
   </w:style>
-  <w:style w:type="character" w:default="1" w:styleId="DefaultParagraphFont">
+  <w:style w:type="character" w:default="1" w:styleId="Standardnpsmoodstavce">
     <w:name w:val="Default Paragraph Font"/>
     <w:uiPriority w:val="1"/>
     <w:semiHidden/>
     <w:unhideWhenUsed/>
   </w:style>
-  <w:style w:type="table" w:default="1" w:styleId="TableNormal">
+  <w:style w:type="table" w:default="1" w:styleId="Normlntabulka">
     <w:name w:val="Normal Table"/>
     <w:uiPriority w:val="99"/>
     <w:semiHidden/>
@@ -2416,15 +2724,15 @@
       </w:tblCellMar>
     </w:tblPr>
   </w:style>
-  <w:style w:type="numbering" w:default="1" w:styleId="NoList">
+  <w:style w:type="numbering" w:default="1" w:styleId="Bezseznamu">
     <w:name w:val="No List"/>
     <w:uiPriority w:val="99"/>
     <w:semiHidden/>
     <w:unhideWhenUsed/>
   </w:style>
-  <w:style w:type="character" w:customStyle="1" w:styleId="Heading2Char">
-    <w:name w:val="Heading 2 Char"/>
-    <w:link w:val="Heading2"/>
+  <w:style w:type="character" w:customStyle="1" w:styleId="Nadpis2Char">
+    <w:name w:val="Nadpis 2 Char"/>
+    <w:link w:val="Nadpis2"/>
     <w:rsid w:val="00F053A3"/>
     <w:rPr>
       <w:rFonts w:ascii="Calibri" w:eastAsia="Times New Roman" w:hAnsi="Calibri" w:cs="Times New Roman"/>
@@ -2435,9 +2743,9 @@
       <w:szCs w:val="26"/>
     </w:rPr>
   </w:style>
-  <w:style w:type="character" w:customStyle="1" w:styleId="Heading1Char">
-    <w:name w:val="Heading 1 Char"/>
-    <w:link w:val="Heading1"/>
+  <w:style w:type="character" w:customStyle="1" w:styleId="Nadpis1Char">
+    <w:name w:val="Nadpis 1 Char"/>
+    <w:link w:val="Nadpis1"/>
     <w:rsid w:val="00F053A3"/>
     <w:rPr>
       <w:rFonts w:ascii="Calibri" w:eastAsia="Times New Roman" w:hAnsi="Calibri" w:cs="Times New Roman"/>
@@ -2448,10 +2756,10 @@
       <w:szCs w:val="32"/>
     </w:rPr>
   </w:style>
-  <w:style w:type="paragraph" w:styleId="BalloonText">
+  <w:style w:type="paragraph" w:styleId="Textbubliny">
     <w:name w:val="Balloon Text"/>
-    <w:basedOn w:val="Normal"/>
-    <w:link w:val="BalloonTextChar"/>
+    <w:basedOn w:val="Normln"/>
+    <w:link w:val="TextbublinyChar"/>
     <w:rsid w:val="00BA2C6B"/>
     <w:pPr>
       <w:spacing w:after="0"/>
@@ -2462,9 +2770,9 @@
       <w:szCs w:val="18"/>
     </w:rPr>
   </w:style>
-  <w:style w:type="character" w:customStyle="1" w:styleId="BalloonTextChar">
-    <w:name w:val="Balloon Text Char"/>
-    <w:link w:val="BalloonText"/>
+  <w:style w:type="character" w:customStyle="1" w:styleId="TextbublinyChar">
+    <w:name w:val="Text bubliny Char"/>
+    <w:link w:val="Textbubliny"/>
     <w:rsid w:val="00BA2C6B"/>
     <w:rPr>
       <w:rFonts w:ascii="Lucida Grande" w:hAnsi="Lucida Grande"/>
@@ -2472,9 +2780,9 @@
       <w:szCs w:val="18"/>
     </w:rPr>
   </w:style>
-  <w:style w:type="character" w:styleId="Hyperlink">
+  <w:style w:type="character" w:styleId="Hypertextovodkaz">
     <w:name w:val="Hyperlink"/>
-    <w:basedOn w:val="DefaultParagraphFont"/>
+    <w:basedOn w:val="Standardnpsmoodstavce"/>
     <w:uiPriority w:val="99"/>
     <w:rsid w:val="00AC633D"/>
     <w:rPr>
@@ -2482,9 +2790,9 @@
       <w:u w:val="single"/>
     </w:rPr>
   </w:style>
-  <w:style w:type="paragraph" w:styleId="ListParagraph">
+  <w:style w:type="paragraph" w:styleId="Odstavecseseznamem">
     <w:name w:val="List Paragraph"/>
-    <w:basedOn w:val="Normal"/>
+    <w:basedOn w:val="Normln"/>
     <w:rsid w:val="00F32780"/>
     <w:pPr>
       <w:ind w:left="720"/>

</xml_diff>

<commit_message>
Presentation Check Point 1 + adjustments in Domain describtion
The draft of presentation for Check Point 1 (Domain describtion and questions) + more detailed domain describtion
</commit_message>
<xml_diff>
--- a/LAB2.docx
+++ b/LAB2.docx
@@ -143,7 +143,16 @@
           <w:rFonts w:ascii="Calibri" w:eastAsia="DejaVu Sans Condensed" w:hAnsi="Calibri"/>
           <w:lang w:val="en-GB"/>
         </w:rPr>
-        <w:t>This work is dealing with the movements of international students within the ERASMUS program.  More precisely it explores the reasons why students pick their final ERASMUS destination.  It does not involve the possibility that students can</w:t>
+        <w:t xml:space="preserve">This work is dealing with the movements of international students within the ERASMUS program.  More precisely it explores </w:t>
+      </w:r>
+      <w:bookmarkStart w:id="0" w:name="_GoBack"/>
+      <w:bookmarkEnd w:id="0"/>
+      <w:r>
+        <w:rPr>
+          <w:rFonts w:ascii="Calibri" w:eastAsia="DejaVu Sans Condensed" w:hAnsi="Calibri"/>
+          <w:lang w:val="en-GB"/>
+        </w:rPr>
+        <w:t>the reasons why students pick their ERASMUS destination.  It does not involve the possibility that students can</w:t>
       </w:r>
       <w:r>
         <w:rPr>
@@ -174,6 +183,33 @@
           <w:lang w:val="en-GB"/>
         </w:rPr>
         <w:t xml:space="preserve"> but their partner school is assigned to them.</w:t>
+      </w:r>
+      <w:r>
+        <w:rPr>
+          <w:rFonts w:ascii="Calibri" w:eastAsia="DejaVu Sans Condensed" w:hAnsi="Calibri"/>
+          <w:lang w:val="en-GB"/>
+        </w:rPr>
+        <w:t xml:space="preserve"> </w:t>
+      </w:r>
+    </w:p>
+    <w:p>
+      <w:pPr>
+        <w:keepNext/>
+        <w:widowControl w:val="0"/>
+        <w:suppressAutoHyphens/>
+        <w:spacing w:before="240" w:after="120"/>
+        <w:outlineLvl w:val="3"/>
+        <w:rPr>
+          <w:rFonts w:ascii="Calibri" w:eastAsia="DejaVu Sans Condensed" w:hAnsi="Calibri"/>
+          <w:lang w:val="en-GB"/>
+        </w:rPr>
+      </w:pPr>
+      <w:r>
+        <w:rPr>
+          <w:rFonts w:ascii="Calibri" w:eastAsia="DejaVu Sans Condensed" w:hAnsi="Calibri"/>
+          <w:lang w:val="en-GB"/>
+        </w:rPr>
+        <w:t>The visualisation of those reasons can help future ERASMUS students to decide which country is the best for them. It also can be useful for schools and countries which participate in the ERASMUS program (for example schools can see popular destination and can try to conclude new agreements with schools from this destination).</w:t>
       </w:r>
     </w:p>
     <w:p>
@@ -367,8 +403,6 @@
           <w:lang w:val="en-GB"/>
         </w:rPr>
       </w:pPr>
-      <w:bookmarkStart w:id="0" w:name="_GoBack"/>
-      <w:bookmarkEnd w:id="0"/>
       <w:r>
         <w:rPr>
           <w:rFonts w:ascii="Calibri" w:eastAsia="DejaVu Sans Condensed" w:hAnsi="Calibri"/>

</xml_diff>

<commit_message>
edited domain text, added LaTeX table
</commit_message>
<xml_diff>
--- a/LAB2.docx
+++ b/LAB2.docx
@@ -71,7 +71,7 @@
           <w:rFonts w:ascii="Calibri" w:eastAsia="DejaVu Sans Condensed" w:hAnsi="Calibri"/>
           <w:lang w:val="en-GB"/>
         </w:rPr>
-        <w:t xml:space="preserve">G21 </w:t>
+        <w:t>G21</w:t>
       </w:r>
     </w:p>
     <w:p>
@@ -112,6 +112,7 @@
         <w:widowControl w:val="0"/>
         <w:suppressAutoHyphens/>
         <w:spacing w:before="240" w:after="120"/>
+        <w:jc w:val="both"/>
         <w:outlineLvl w:val="3"/>
         <w:rPr>
           <w:rFonts w:ascii="Calibri" w:eastAsia="DejaVu Sans Condensed" w:hAnsi="Calibri"/>
@@ -123,7 +124,252 @@
           <w:rFonts w:ascii="Calibri" w:eastAsia="DejaVu Sans Condensed" w:hAnsi="Calibri"/>
           <w:lang w:val="en-GB"/>
         </w:rPr>
-        <w:t>ERASMUS is a European Union program which supports students to study at a school abroad for a certain time.  Students can pick their destination from a list of partner schools offered by their school (there must exist some agreement between the home and the partner school).</w:t>
+        <w:t>ERASMUS is a European Union program which supports students to study at a school abroad for a certain time. Students can pick their destination from a list of partner schools offered by their school</w:t>
+      </w:r>
+      <w:r>
+        <w:rPr>
+          <w:rFonts w:ascii="Calibri" w:eastAsia="DejaVu Sans Condensed" w:hAnsi="Calibri"/>
+          <w:lang w:val="en-GB"/>
+        </w:rPr>
+        <w:t>.</w:t>
+      </w:r>
+    </w:p>
+    <w:p>
+      <w:pPr>
+        <w:keepNext/>
+        <w:widowControl w:val="0"/>
+        <w:suppressAutoHyphens/>
+        <w:spacing w:before="240" w:after="120"/>
+        <w:jc w:val="both"/>
+        <w:outlineLvl w:val="3"/>
+        <w:rPr>
+          <w:rFonts w:ascii="Calibri" w:eastAsia="DejaVu Sans Condensed" w:hAnsi="Calibri"/>
+          <w:lang w:val="en-GB"/>
+        </w:rPr>
+      </w:pPr>
+      <w:r>
+        <w:rPr>
+          <w:rFonts w:ascii="Calibri" w:eastAsia="DejaVu Sans Condensed" w:hAnsi="Calibri"/>
+          <w:lang w:val="en-GB"/>
+        </w:rPr>
+        <w:t xml:space="preserve">This </w:t>
+      </w:r>
+      <w:r>
+        <w:rPr>
+          <w:rFonts w:ascii="Calibri" w:eastAsia="DejaVu Sans Condensed" w:hAnsi="Calibri"/>
+          <w:lang w:val="en-GB"/>
+        </w:rPr>
+        <w:t>project aims to visualise the flow</w:t>
+      </w:r>
+      <w:r>
+        <w:rPr>
+          <w:rFonts w:ascii="Calibri" w:eastAsia="DejaVu Sans Condensed" w:hAnsi="Calibri"/>
+          <w:lang w:val="en-GB"/>
+        </w:rPr>
+        <w:t xml:space="preserve"> of international students within the ERASMUS program</w:t>
+      </w:r>
+      <w:r>
+        <w:rPr>
+          <w:rFonts w:ascii="Calibri" w:eastAsia="DejaVu Sans Condensed" w:hAnsi="Calibri"/>
+          <w:lang w:val="en-GB"/>
+        </w:rPr>
+        <w:t>me</w:t>
+      </w:r>
+      <w:r>
+        <w:rPr>
+          <w:rFonts w:ascii="Calibri" w:eastAsia="DejaVu Sans Condensed" w:hAnsi="Calibri"/>
+          <w:lang w:val="en-GB"/>
+        </w:rPr>
+        <w:t xml:space="preserve">. More precisely it explores </w:t>
+      </w:r>
+      <w:r>
+        <w:rPr>
+          <w:rFonts w:ascii="Calibri" w:eastAsia="DejaVu Sans Condensed" w:hAnsi="Calibri"/>
+          <w:lang w:val="en-GB"/>
+        </w:rPr>
+        <w:t xml:space="preserve">which destination students of different countries </w:t>
+      </w:r>
+      <w:r>
+        <w:rPr>
+          <w:rFonts w:ascii="Calibri" w:eastAsia="DejaVu Sans Condensed" w:hAnsi="Calibri"/>
+          <w:lang w:val="en-GB"/>
+        </w:rPr>
+        <w:t xml:space="preserve">and degrees </w:t>
+      </w:r>
+      <w:r>
+        <w:rPr>
+          <w:rFonts w:ascii="Calibri" w:eastAsia="DejaVu Sans Condensed" w:hAnsi="Calibri"/>
+          <w:lang w:val="en-GB"/>
+        </w:rPr>
+        <w:t xml:space="preserve">choose as their </w:t>
+      </w:r>
+      <w:r>
+        <w:rPr>
+          <w:rFonts w:ascii="Calibri" w:eastAsia="DejaVu Sans Condensed" w:hAnsi="Calibri"/>
+          <w:lang w:val="en-GB"/>
+        </w:rPr>
+        <w:t xml:space="preserve">target </w:t>
+      </w:r>
+      <w:r>
+        <w:rPr>
+          <w:rFonts w:ascii="Calibri" w:eastAsia="DejaVu Sans Condensed" w:hAnsi="Calibri"/>
+          <w:lang w:val="en-GB"/>
+        </w:rPr>
+        <w:t>destination.</w:t>
+      </w:r>
+    </w:p>
+    <w:p>
+      <w:pPr>
+        <w:keepNext/>
+        <w:widowControl w:val="0"/>
+        <w:suppressAutoHyphens/>
+        <w:spacing w:before="240" w:after="120"/>
+        <w:jc w:val="both"/>
+        <w:outlineLvl w:val="3"/>
+        <w:rPr>
+          <w:rFonts w:ascii="Calibri" w:eastAsia="DejaVu Sans Condensed" w:hAnsi="Calibri"/>
+          <w:lang w:val="en-GB"/>
+        </w:rPr>
+      </w:pPr>
+      <w:r>
+        <w:rPr>
+          <w:rFonts w:ascii="Calibri" w:eastAsia="DejaVu Sans Condensed" w:hAnsi="Calibri"/>
+          <w:lang w:val="en-GB"/>
+        </w:rPr>
+        <w:t>Our</w:t>
+      </w:r>
+      <w:r>
+        <w:rPr>
+          <w:rFonts w:ascii="Calibri" w:eastAsia="DejaVu Sans Condensed" w:hAnsi="Calibri"/>
+          <w:lang w:val="en-GB"/>
+        </w:rPr>
+        <w:t xml:space="preserve"> visualisation can help future ERASMUS students to decide which country is the best for them</w:t>
+      </w:r>
+      <w:r>
+        <w:rPr>
+          <w:rFonts w:ascii="Calibri" w:eastAsia="DejaVu Sans Condensed" w:hAnsi="Calibri"/>
+          <w:lang w:val="en-GB"/>
+        </w:rPr>
+        <w:t xml:space="preserve"> by showing which countries are popular among students of similar degrees as well as</w:t>
+      </w:r>
+      <w:r>
+        <w:rPr>
+          <w:rFonts w:ascii="Calibri" w:eastAsia="DejaVu Sans Condensed" w:hAnsi="Calibri"/>
+          <w:lang w:val="en-GB"/>
+        </w:rPr>
+        <w:t xml:space="preserve"> which students decide to visit such countries</w:t>
+      </w:r>
+      <w:r>
+        <w:rPr>
+          <w:rFonts w:ascii="Calibri" w:eastAsia="DejaVu Sans Condensed" w:hAnsi="Calibri"/>
+          <w:lang w:val="en-GB"/>
+        </w:rPr>
+        <w:t>. It also can be useful for schools</w:t>
+      </w:r>
+      <w:r>
+        <w:rPr>
+          <w:rFonts w:ascii="Calibri" w:eastAsia="DejaVu Sans Condensed" w:hAnsi="Calibri"/>
+          <w:lang w:val="en-GB"/>
+        </w:rPr>
+        <w:t xml:space="preserve">, </w:t>
+      </w:r>
+      <w:r>
+        <w:rPr>
+          <w:rFonts w:ascii="Calibri" w:eastAsia="DejaVu Sans Condensed" w:hAnsi="Calibri"/>
+          <w:lang w:val="en-GB"/>
+        </w:rPr>
+        <w:t>countries</w:t>
+      </w:r>
+      <w:r>
+        <w:rPr>
+          <w:rFonts w:ascii="Calibri" w:eastAsia="DejaVu Sans Condensed" w:hAnsi="Calibri"/>
+          <w:lang w:val="en-GB"/>
+        </w:rPr>
+        <w:t xml:space="preserve"> and European citizens</w:t>
+      </w:r>
+      <w:r>
+        <w:rPr>
+          <w:rFonts w:ascii="Calibri" w:eastAsia="DejaVu Sans Condensed" w:hAnsi="Calibri"/>
+          <w:lang w:val="en-GB"/>
+        </w:rPr>
+        <w:t xml:space="preserve"> </w:t>
+      </w:r>
+      <w:r>
+        <w:rPr>
+          <w:rFonts w:ascii="Calibri" w:eastAsia="DejaVu Sans Condensed" w:hAnsi="Calibri"/>
+          <w:lang w:val="en-GB"/>
+        </w:rPr>
+        <w:t>to visualize</w:t>
+      </w:r>
+      <w:r>
+        <w:rPr>
+          <w:rFonts w:ascii="Calibri" w:eastAsia="DejaVu Sans Condensed" w:hAnsi="Calibri"/>
+          <w:lang w:val="en-GB"/>
+        </w:rPr>
+        <w:t xml:space="preserve"> </w:t>
+      </w:r>
+      <w:r>
+        <w:rPr>
+          <w:rFonts w:ascii="Calibri" w:eastAsia="DejaVu Sans Condensed" w:hAnsi="Calibri"/>
+          <w:lang w:val="en-GB"/>
+        </w:rPr>
+        <w:t xml:space="preserve">how </w:t>
+      </w:r>
+      <w:r>
+        <w:rPr>
+          <w:rFonts w:ascii="Calibri" w:eastAsia="DejaVu Sans Condensed" w:hAnsi="Calibri"/>
+          <w:lang w:val="en-GB"/>
+        </w:rPr>
+        <w:t>ERASMUS program</w:t>
+      </w:r>
+      <w:r>
+        <w:rPr>
+          <w:rFonts w:ascii="Calibri" w:eastAsia="DejaVu Sans Condensed" w:hAnsi="Calibri"/>
+          <w:lang w:val="en-GB"/>
+        </w:rPr>
+        <w:t>me</w:t>
+      </w:r>
+      <w:r>
+        <w:rPr>
+          <w:rFonts w:ascii="Calibri" w:eastAsia="DejaVu Sans Condensed" w:hAnsi="Calibri"/>
+          <w:lang w:val="en-GB"/>
+        </w:rPr>
+        <w:t xml:space="preserve"> is utilized</w:t>
+      </w:r>
+      <w:r>
+        <w:rPr>
+          <w:rFonts w:ascii="Calibri" w:eastAsia="DejaVu Sans Condensed" w:hAnsi="Calibri"/>
+          <w:lang w:val="en-GB"/>
+        </w:rPr>
+        <w:t>. F</w:t>
+      </w:r>
+      <w:r>
+        <w:rPr>
+          <w:rFonts w:ascii="Calibri" w:eastAsia="DejaVu Sans Condensed" w:hAnsi="Calibri"/>
+          <w:lang w:val="en-GB"/>
+        </w:rPr>
+        <w:t xml:space="preserve">or </w:t>
+      </w:r>
+      <w:r>
+        <w:rPr>
+          <w:rFonts w:ascii="Calibri" w:eastAsia="DejaVu Sans Condensed" w:hAnsi="Calibri"/>
+          <w:lang w:val="en-GB"/>
+        </w:rPr>
+        <w:t>example,</w:t>
+      </w:r>
+      <w:r>
+        <w:rPr>
+          <w:rFonts w:ascii="Calibri" w:eastAsia="DejaVu Sans Condensed" w:hAnsi="Calibri"/>
+          <w:lang w:val="en-GB"/>
+        </w:rPr>
+        <w:t xml:space="preserve"> schools can see popular destination and can try to conclude new agreements with schools from this destination</w:t>
+      </w:r>
+      <w:r>
+        <w:rPr>
+          <w:rFonts w:ascii="Calibri" w:eastAsia="DejaVu Sans Condensed" w:hAnsi="Calibri"/>
+          <w:lang w:val="en-GB"/>
+        </w:rPr>
+        <w:t>.</w:t>
       </w:r>
     </w:p>
     <w:p>
@@ -134,63 +380,23 @@
         <w:spacing w:before="240" w:after="120"/>
         <w:outlineLvl w:val="3"/>
         <w:rPr>
-          <w:rFonts w:ascii="Calibri" w:eastAsia="DejaVu Sans Condensed" w:hAnsi="Calibri"/>
-          <w:lang w:val="en-GB"/>
-        </w:rPr>
-      </w:pPr>
-      <w:r>
-        <w:rPr>
-          <w:rFonts w:ascii="Calibri" w:eastAsia="DejaVu Sans Condensed" w:hAnsi="Calibri"/>
-          <w:lang w:val="en-GB"/>
-        </w:rPr>
-        <w:t xml:space="preserve">This work is dealing with the movements of international students within the ERASMUS program.  More precisely it explores </w:t>
+          <w:rFonts w:ascii="Calibri" w:eastAsia="DejaVu Sans Condensed" w:hAnsi="Calibri" w:cs="DejaVu Sans Condensed"/>
+          <w:b/>
+          <w:bCs/>
+          <w:lang w:val="en-GB"/>
+        </w:rPr>
+      </w:pPr>
+      <w:r>
+        <w:rPr>
+          <w:rFonts w:ascii="Calibri" w:eastAsia="DejaVu Sans Condensed" w:hAnsi="Calibri" w:cs="DejaVu Sans Condensed"/>
+          <w:b/>
+          <w:bCs/>
+          <w:lang w:val="en-GB"/>
+        </w:rPr>
+        <w:t>2. Dataset</w:t>
       </w:r>
       <w:bookmarkStart w:id="0" w:name="_GoBack"/>
       <w:bookmarkEnd w:id="0"/>
-      <w:r>
-        <w:rPr>
-          <w:rFonts w:ascii="Calibri" w:eastAsia="DejaVu Sans Condensed" w:hAnsi="Calibri"/>
-          <w:lang w:val="en-GB"/>
-        </w:rPr>
-        <w:t>the reasons why students pick their ERASMUS destination.  It does not involve the possibility that students can</w:t>
-      </w:r>
-      <w:r>
-        <w:rPr>
-          <w:rFonts w:ascii="Calibri" w:eastAsia="DejaVu Sans Condensed" w:hAnsi="Calibri"/>
-          <w:lang w:val="en-GB"/>
-        </w:rPr>
-        <w:t>’</w:t>
-      </w:r>
-      <w:r>
-        <w:rPr>
-          <w:rFonts w:ascii="Calibri" w:eastAsia="DejaVu Sans Condensed" w:hAnsi="Calibri"/>
-          <w:lang w:val="en-GB"/>
-        </w:rPr>
-        <w:t xml:space="preserve">t pick their partner </w:t>
-      </w:r>
-      <w:proofErr w:type="gramStart"/>
-      <w:r>
-        <w:rPr>
-          <w:rFonts w:ascii="Calibri" w:eastAsia="DejaVu Sans Condensed" w:hAnsi="Calibri"/>
-          <w:lang w:val="en-GB"/>
-        </w:rPr>
-        <w:t>school</w:t>
-      </w:r>
-      <w:proofErr w:type="gramEnd"/>
-      <w:r>
-        <w:rPr>
-          <w:rFonts w:ascii="Calibri" w:eastAsia="DejaVu Sans Condensed" w:hAnsi="Calibri"/>
-          <w:lang w:val="en-GB"/>
-        </w:rPr>
-        <w:t xml:space="preserve"> but their partner school is assigned to them.</w:t>
-      </w:r>
-      <w:r>
-        <w:rPr>
-          <w:rFonts w:ascii="Calibri" w:eastAsia="DejaVu Sans Condensed" w:hAnsi="Calibri"/>
-          <w:lang w:val="en-GB"/>
-        </w:rPr>
-        <w:t xml:space="preserve"> </w:t>
-      </w:r>
     </w:p>
     <w:p>
       <w:pPr>
@@ -200,16 +406,20 @@
         <w:spacing w:before="240" w:after="120"/>
         <w:outlineLvl w:val="3"/>
         <w:rPr>
-          <w:rFonts w:ascii="Calibri" w:eastAsia="DejaVu Sans Condensed" w:hAnsi="Calibri"/>
-          <w:lang w:val="en-GB"/>
-        </w:rPr>
-      </w:pPr>
-      <w:r>
-        <w:rPr>
-          <w:rFonts w:ascii="Calibri" w:eastAsia="DejaVu Sans Condensed" w:hAnsi="Calibri"/>
-          <w:lang w:val="en-GB"/>
-        </w:rPr>
-        <w:t>The visualisation of those reasons can help future ERASMUS students to decide which country is the best for them. It also can be useful for schools and countries which participate in the ERASMUS program (for example schools can see popular destination and can try to conclude new agreements with schools from this destination).</w:t>
+          <w:rFonts w:asciiTheme="majorHAnsi" w:eastAsia="DejaVu Sans Condensed" w:hAnsiTheme="majorHAnsi" w:cstheme="majorHAnsi"/>
+          <w:b/>
+          <w:bCs/>
+          <w:u w:val="single"/>
+          <w:lang w:val="en-GB"/>
+        </w:rPr>
+      </w:pPr>
+      <w:r>
+        <w:rPr>
+          <w:rFonts w:asciiTheme="majorHAnsi" w:eastAsia="DejaVu Sans Condensed" w:hAnsiTheme="majorHAnsi" w:cstheme="majorHAnsi"/>
+          <w:u w:val="single"/>
+          <w:lang w:val="en-GB"/>
+        </w:rPr>
+        <w:t>https://data.europa.eu/euodp/en/data/dataset/erasmus-mobility-statistics-2013-14</w:t>
       </w:r>
     </w:p>
     <w:p>
@@ -218,134 +428,272 @@
         <w:widowControl w:val="0"/>
         <w:suppressAutoHyphens/>
         <w:spacing w:before="240" w:after="120"/>
+        <w:jc w:val="both"/>
         <w:outlineLvl w:val="3"/>
         <w:rPr>
-          <w:rFonts w:ascii="Calibri" w:eastAsia="DejaVu Sans Condensed" w:hAnsi="Calibri" w:cs="DejaVu Sans Condensed"/>
-          <w:b/>
-          <w:bCs/>
-          <w:lang w:val="en-GB"/>
-        </w:rPr>
-      </w:pPr>
-      <w:r>
-        <w:rPr>
-          <w:rFonts w:ascii="Calibri" w:eastAsia="DejaVu Sans Condensed" w:hAnsi="Calibri" w:cs="DejaVu Sans Condensed"/>
-          <w:b/>
-          <w:bCs/>
-          <w:lang w:val="en-GB"/>
-        </w:rPr>
-        <w:t>2. Dataset</w:t>
+          <w:rFonts w:asciiTheme="majorHAnsi" w:hAnsiTheme="majorHAnsi" w:cstheme="majorHAnsi"/>
+          <w:lang w:val="en-GB"/>
+        </w:rPr>
+      </w:pPr>
+      <w:r>
+        <w:rPr>
+          <w:rFonts w:asciiTheme="majorHAnsi" w:eastAsia="DejaVu Sans Condensed" w:hAnsiTheme="majorHAnsi" w:cstheme="majorHAnsi"/>
+          <w:lang w:val="en-GB"/>
+        </w:rPr>
+        <w:t xml:space="preserve">Our project is based on the dataset containing information about students involved in the ERASMUS university exchange programme. Each row of the dataset describes </w:t>
+      </w:r>
+      <w:r>
+        <w:rPr>
+          <w:rFonts w:asciiTheme="majorHAnsi" w:eastAsia="DejaVu Sans Condensed" w:hAnsiTheme="majorHAnsi" w:cstheme="majorHAnsi"/>
+          <w:lang w:val="en-GB"/>
+        </w:rPr>
+        <w:t>a student on</w:t>
+      </w:r>
+      <w:r>
+        <w:rPr>
+          <w:rFonts w:asciiTheme="majorHAnsi" w:eastAsia="DejaVu Sans Condensed" w:hAnsiTheme="majorHAnsi" w:cstheme="majorHAnsi"/>
+          <w:lang w:val="en-GB"/>
+        </w:rPr>
+        <w:t xml:space="preserve"> exchange. Dataset </w:t>
+      </w:r>
+      <w:r>
+        <w:rPr>
+          <w:rFonts w:asciiTheme="majorHAnsi" w:eastAsia="DejaVu Sans Condensed" w:hAnsiTheme="majorHAnsi" w:cstheme="majorHAnsi"/>
+          <w:lang w:val="en-GB"/>
+        </w:rPr>
+        <w:t xml:space="preserve">provided by the EU Open Data Portal </w:t>
+      </w:r>
+      <w:r>
+        <w:rPr>
+          <w:rFonts w:asciiTheme="majorHAnsi" w:eastAsia="DejaVu Sans Condensed" w:hAnsiTheme="majorHAnsi" w:cstheme="majorHAnsi"/>
+          <w:lang w:val="en-GB"/>
+        </w:rPr>
+        <w:t xml:space="preserve">is available for years </w:t>
+      </w:r>
+      <w:r>
+        <w:rPr>
+          <w:rFonts w:asciiTheme="majorHAnsi" w:eastAsia="DejaVu Sans Condensed" w:hAnsiTheme="majorHAnsi" w:cstheme="majorHAnsi"/>
+          <w:lang w:val="cs-CZ"/>
+        </w:rPr>
+        <w:t xml:space="preserve">2009 </w:t>
+      </w:r>
+      <w:r>
+        <w:rPr>
+          <w:rFonts w:asciiTheme="majorHAnsi" w:eastAsia="DejaVu Sans Condensed" w:hAnsiTheme="majorHAnsi" w:cstheme="majorHAnsi"/>
+          <w:lang w:val="cs-CZ"/>
+        </w:rPr>
+        <w:t>–</w:t>
+      </w:r>
+      <w:r>
+        <w:rPr>
+          <w:rFonts w:asciiTheme="majorHAnsi" w:eastAsia="DejaVu Sans Condensed" w:hAnsiTheme="majorHAnsi" w:cstheme="majorHAnsi"/>
+          <w:lang w:val="cs-CZ"/>
+        </w:rPr>
+        <w:t xml:space="preserve"> 2014</w:t>
+      </w:r>
+      <w:r>
+        <w:rPr>
+          <w:rFonts w:asciiTheme="majorHAnsi" w:eastAsia="DejaVu Sans Condensed" w:hAnsiTheme="majorHAnsi" w:cstheme="majorHAnsi"/>
+          <w:lang w:val="cs-CZ"/>
+        </w:rPr>
+        <w:t xml:space="preserve"> </w:t>
+      </w:r>
+      <w:r>
+        <w:rPr>
+          <w:rFonts w:asciiTheme="majorHAnsi" w:eastAsia="DejaVu Sans Condensed" w:hAnsiTheme="majorHAnsi" w:cstheme="majorHAnsi"/>
+          <w:lang w:val="en-GB"/>
+        </w:rPr>
+        <w:t>(</w:t>
+      </w:r>
+      <w:r>
+        <w:rPr>
+          <w:rFonts w:asciiTheme="majorHAnsi" w:eastAsia="DejaVu Sans Condensed" w:hAnsiTheme="majorHAnsi" w:cstheme="majorHAnsi"/>
+          <w:lang w:val="en-GB"/>
+        </w:rPr>
+        <w:t>accessible on the URL listed above</w:t>
+      </w:r>
+      <w:r>
+        <w:rPr>
+          <w:rFonts w:asciiTheme="majorHAnsi" w:eastAsia="DejaVu Sans Condensed" w:hAnsiTheme="majorHAnsi" w:cstheme="majorHAnsi"/>
+          <w:lang w:val="en-GB"/>
+        </w:rPr>
+        <w:t>)</w:t>
+      </w:r>
+      <w:r>
+        <w:rPr>
+          <w:rFonts w:asciiTheme="majorHAnsi" w:eastAsia="DejaVu Sans Condensed" w:hAnsiTheme="majorHAnsi" w:cstheme="majorHAnsi"/>
+          <w:lang w:val="en-GB"/>
+        </w:rPr>
+        <w:t>. It</w:t>
+      </w:r>
+      <w:r>
+        <w:rPr>
+          <w:rFonts w:asciiTheme="majorHAnsi" w:eastAsia="DejaVu Sans Condensed" w:hAnsiTheme="majorHAnsi" w:cstheme="majorHAnsi"/>
+          <w:lang w:val="en-GB"/>
+        </w:rPr>
+        <w:t xml:space="preserve"> consists of </w:t>
+      </w:r>
+      <w:r>
+        <w:rPr>
+          <w:rFonts w:asciiTheme="majorHAnsi" w:hAnsiTheme="majorHAnsi" w:cstheme="majorHAnsi"/>
+          <w:lang w:val="en-GB"/>
+        </w:rPr>
+        <w:t>272</w:t>
+      </w:r>
+      <w:r>
+        <w:rPr>
+          <w:rFonts w:asciiTheme="majorHAnsi" w:hAnsiTheme="majorHAnsi" w:cstheme="majorHAnsi"/>
+          <w:lang w:val="en-GB"/>
+        </w:rPr>
+        <w:t xml:space="preserve"> </w:t>
+      </w:r>
+      <w:r>
+        <w:rPr>
+          <w:rFonts w:asciiTheme="majorHAnsi" w:hAnsiTheme="majorHAnsi" w:cstheme="majorHAnsi"/>
+          <w:lang w:val="en-GB"/>
+        </w:rPr>
+        <w:t>497 record</w:t>
+      </w:r>
+      <w:r>
+        <w:rPr>
+          <w:rFonts w:asciiTheme="majorHAnsi" w:hAnsiTheme="majorHAnsi" w:cstheme="majorHAnsi"/>
+          <w:lang w:val="en-GB"/>
+        </w:rPr>
+        <w:t>s.</w:t>
       </w:r>
     </w:p>
     <w:p>
       <w:pPr>
+        <w:keepNext/>
         <w:widowControl w:val="0"/>
         <w:suppressAutoHyphens/>
-        <w:spacing w:after="120"/>
+        <w:spacing w:before="240" w:after="120"/>
         <w:jc w:val="both"/>
-        <w:rPr>
-          <w:rFonts w:ascii="Calibri" w:eastAsia="DejaVu Sans Condensed" w:hAnsi="Calibri"/>
-          <w:highlight w:val="yellow"/>
-          <w:lang w:val="en-GB"/>
-        </w:rPr>
-      </w:pPr>
-      <w:r>
-        <w:rPr>
-          <w:rFonts w:ascii="Calibri" w:eastAsia="DejaVu Sans Condensed" w:hAnsi="Calibri"/>
-          <w:highlight w:val="yellow"/>
-          <w:lang w:val="en-GB"/>
-        </w:rPr>
-        <w:t xml:space="preserve">Dataset description: </w:t>
+        <w:outlineLvl w:val="3"/>
+        <w:rPr>
+          <w:rFonts w:asciiTheme="majorHAnsi" w:hAnsiTheme="majorHAnsi" w:cstheme="majorHAnsi"/>
+          <w:lang w:val="en-GB"/>
+        </w:rPr>
+      </w:pPr>
+      <w:r>
+        <w:rPr>
+          <w:rFonts w:asciiTheme="majorHAnsi" w:hAnsiTheme="majorHAnsi" w:cstheme="majorHAnsi"/>
+          <w:lang w:val="en-GB"/>
+        </w:rPr>
+        <w:t>The dataset contains information about the sending and receiving institution</w:t>
+      </w:r>
+      <w:r>
+        <w:rPr>
+          <w:rFonts w:asciiTheme="majorHAnsi" w:hAnsiTheme="majorHAnsi" w:cstheme="majorHAnsi"/>
+          <w:lang w:val="en-GB"/>
+        </w:rPr>
+        <w:t>,</w:t>
+      </w:r>
+      <w:r>
+        <w:rPr>
+          <w:rFonts w:asciiTheme="majorHAnsi" w:hAnsiTheme="majorHAnsi" w:cstheme="majorHAnsi"/>
+          <w:lang w:val="en-GB"/>
+        </w:rPr>
+        <w:t xml:space="preserve"> the area of studies</w:t>
+      </w:r>
+      <w:r>
+        <w:rPr>
+          <w:rFonts w:asciiTheme="majorHAnsi" w:hAnsiTheme="majorHAnsi" w:cstheme="majorHAnsi"/>
+          <w:lang w:val="en-GB"/>
+        </w:rPr>
+        <w:t xml:space="preserve">, </w:t>
+      </w:r>
+      <w:r>
+        <w:rPr>
+          <w:rFonts w:asciiTheme="majorHAnsi" w:hAnsiTheme="majorHAnsi" w:cstheme="majorHAnsi"/>
+          <w:lang w:val="en-GB"/>
+        </w:rPr>
+        <w:t>sending and receiving country code</w:t>
+      </w:r>
+      <w:r>
+        <w:rPr>
+          <w:rFonts w:asciiTheme="majorHAnsi" w:hAnsiTheme="majorHAnsi" w:cstheme="majorHAnsi"/>
+          <w:lang w:val="en-GB"/>
+        </w:rPr>
+        <w:t xml:space="preserve">, </w:t>
+      </w:r>
+      <w:r>
+        <w:rPr>
+          <w:rFonts w:asciiTheme="majorHAnsi" w:hAnsiTheme="majorHAnsi" w:cstheme="majorHAnsi"/>
+          <w:lang w:val="en-GB"/>
+        </w:rPr>
+        <w:t>information about the degree</w:t>
+      </w:r>
+      <w:r>
+        <w:rPr>
+          <w:rFonts w:asciiTheme="majorHAnsi" w:hAnsiTheme="majorHAnsi" w:cstheme="majorHAnsi"/>
+          <w:lang w:val="en-GB"/>
+        </w:rPr>
+        <w:t xml:space="preserve">, </w:t>
+      </w:r>
+      <w:r>
+        <w:rPr>
+          <w:rFonts w:asciiTheme="majorHAnsi" w:hAnsiTheme="majorHAnsi" w:cstheme="majorHAnsi"/>
+          <w:lang w:val="en-GB"/>
+        </w:rPr>
+        <w:t>as well as participant's gender, language and identification whether the participant requires any special needs</w:t>
+      </w:r>
+      <w:r>
+        <w:rPr>
+          <w:rFonts w:asciiTheme="majorHAnsi" w:hAnsiTheme="majorHAnsi" w:cstheme="majorHAnsi"/>
+          <w:lang w:val="en-GB"/>
+        </w:rPr>
+        <w:t xml:space="preserve">. </w:t>
+      </w:r>
+      <w:r>
+        <w:rPr>
+          <w:rFonts w:asciiTheme="majorHAnsi" w:hAnsiTheme="majorHAnsi" w:cstheme="majorHAnsi"/>
+          <w:lang w:val="en-GB"/>
+        </w:rPr>
+        <w:t xml:space="preserve">City of the sending institution is not available however should be obtainable from </w:t>
+      </w:r>
+      <w:r>
+        <w:rPr>
+          <w:rFonts w:asciiTheme="majorHAnsi" w:hAnsiTheme="majorHAnsi" w:cstheme="majorHAnsi"/>
+          <w:lang w:val="en-GB"/>
+        </w:rPr>
+        <w:t>another</w:t>
+      </w:r>
+      <w:r>
+        <w:rPr>
+          <w:rFonts w:asciiTheme="majorHAnsi" w:hAnsiTheme="majorHAnsi" w:cstheme="majorHAnsi"/>
+          <w:lang w:val="en-GB"/>
+        </w:rPr>
+        <w:t xml:space="preserve"> dataset</w:t>
+      </w:r>
+      <w:r>
+        <w:rPr>
+          <w:rFonts w:asciiTheme="majorHAnsi" w:hAnsiTheme="majorHAnsi" w:cstheme="majorHAnsi"/>
+          <w:lang w:val="en-GB"/>
+        </w:rPr>
+        <w:t>.</w:t>
       </w:r>
     </w:p>
     <w:p>
       <w:pPr>
-        <w:pStyle w:val="Odstavecseseznamem"/>
-        <w:widowControl w:val="0"/>
-        <w:numPr>
-          <w:ilvl w:val="0"/>
-          <w:numId w:val="6"/>
-        </w:numPr>
-        <w:suppressAutoHyphens/>
-        <w:spacing w:after="120"/>
-        <w:jc w:val="both"/>
-        <w:rPr>
-          <w:rFonts w:ascii="Calibri" w:eastAsia="DejaVu Sans Condensed" w:hAnsi="Calibri"/>
-          <w:highlight w:val="yellow"/>
-          <w:lang w:val="en-GB"/>
-        </w:rPr>
-      </w:pPr>
-      <w:r>
-        <w:rPr>
-          <w:rFonts w:ascii="Calibri" w:eastAsia="DejaVu Sans Condensed" w:hAnsi="Calibri"/>
-          <w:highlight w:val="yellow"/>
-          <w:lang w:val="en-GB"/>
-        </w:rPr>
-        <w:t>Which dataset will you be using?</w:t>
-      </w:r>
-      <w:r>
-        <w:rPr>
-          <w:rFonts w:ascii="Calibri" w:eastAsia="DejaVu Sans Condensed" w:hAnsi="Calibri"/>
-          <w:highlight w:val="yellow"/>
-          <w:lang w:val="en-GB"/>
-        </w:rPr>
-        <w:t xml:space="preserve"> </w:t>
-      </w:r>
-    </w:p>
-    <w:p>
-      <w:pPr>
-        <w:pStyle w:val="Odstavecseseznamem"/>
-        <w:widowControl w:val="0"/>
-        <w:numPr>
-          <w:ilvl w:val="0"/>
-          <w:numId w:val="6"/>
-        </w:numPr>
-        <w:suppressAutoHyphens/>
-        <w:spacing w:after="120"/>
-        <w:jc w:val="both"/>
-        <w:rPr>
-          <w:rFonts w:ascii="Calibri" w:eastAsia="DejaVu Sans Condensed" w:hAnsi="Calibri"/>
-          <w:highlight w:val="yellow"/>
-          <w:lang w:val="en-GB"/>
-        </w:rPr>
-      </w:pPr>
-      <w:r>
-        <w:rPr>
-          <w:rFonts w:ascii="Calibri" w:eastAsia="DejaVu Sans Condensed" w:hAnsi="Calibri"/>
-          <w:highlight w:val="yellow"/>
-          <w:lang w:val="en-GB"/>
-        </w:rPr>
-        <w:t>How will you obtain such data?</w:t>
-      </w:r>
-      <w:r>
-        <w:rPr>
-          <w:rFonts w:ascii="Calibri" w:eastAsia="DejaVu Sans Condensed" w:hAnsi="Calibri"/>
-          <w:highlight w:val="yellow"/>
-          <w:lang w:val="en-GB"/>
-        </w:rPr>
-        <w:t xml:space="preserve"> Is there an available dataset (URL) or are you gathering it yourself (how, what sources, what effort involved?)</w:t>
-      </w:r>
-    </w:p>
-    <w:p>
-      <w:pPr>
         <w:keepNext/>
         <w:widowControl w:val="0"/>
-        <w:numPr>
-          <w:ilvl w:val="3"/>
-          <w:numId w:val="1"/>
-        </w:numPr>
-        <w:tabs>
-          <w:tab w:val="left" w:pos="0"/>
-        </w:tabs>
         <w:suppressAutoHyphens/>
         <w:spacing w:before="240" w:after="120"/>
+        <w:jc w:val="both"/>
         <w:outlineLvl w:val="3"/>
         <w:rPr>
-          <w:rFonts w:ascii="Calibri" w:eastAsia="DejaVu Sans Condensed" w:hAnsi="Calibri" w:cs="DejaVu Sans Condensed"/>
-          <w:b/>
-          <w:bCs/>
-          <w:lang w:val="en-GB"/>
-        </w:rPr>
-      </w:pPr>
+          <w:rFonts w:asciiTheme="majorHAnsi" w:hAnsiTheme="majorHAnsi" w:cstheme="majorHAnsi"/>
+          <w:lang w:val="en-GB"/>
+        </w:rPr>
+      </w:pPr>
+      <w:r>
+        <w:rPr>
+          <w:rFonts w:asciiTheme="majorHAnsi" w:hAnsiTheme="majorHAnsi" w:cstheme="majorHAnsi"/>
+          <w:lang w:val="en-GB"/>
+        </w:rPr>
+        <w:t xml:space="preserve">The dataset contains missing values as well as encoding problems which need to be sorted out in the data preparation phase. </w:t>
+      </w:r>
     </w:p>
     <w:p>
       <w:pPr>
@@ -521,15 +869,13 @@
         </w:rPr>
         <w:t xml:space="preserve"> bachelor and </w:t>
       </w:r>
-      <w:proofErr w:type="gramStart"/>
-      <w:r>
-        <w:rPr>
-          <w:rFonts w:ascii="Calibri" w:eastAsia="DejaVu Sans Condensed" w:hAnsi="Calibri"/>
-          <w:lang w:val="en-GB"/>
-        </w:rPr>
-        <w:t>master</w:t>
-      </w:r>
-      <w:proofErr w:type="gramEnd"/>
+      <w:r>
+        <w:rPr>
+          <w:rFonts w:ascii="Calibri" w:eastAsia="DejaVu Sans Condensed" w:hAnsi="Calibri"/>
+          <w:lang w:val="en-GB"/>
+        </w:rPr>
+        <w:t>master’s</w:t>
+      </w:r>
       <w:r>
         <w:rPr>
           <w:rFonts w:ascii="Calibri" w:eastAsia="DejaVu Sans Condensed" w:hAnsi="Calibri"/>
@@ -642,14 +988,42 @@
           <w:rFonts w:ascii="Calibri" w:eastAsia="DejaVu Sans Condensed" w:hAnsi="Calibri"/>
           <w:lang w:val="en-GB"/>
         </w:rPr>
-        <w:t xml:space="preserve">in home and Erasmus country </w:t>
-      </w:r>
-      <w:r>
-        <w:rPr>
-          <w:rFonts w:ascii="Calibri" w:eastAsia="DejaVu Sans Condensed" w:hAnsi="Calibri"/>
-          <w:lang w:val="en-GB"/>
-        </w:rPr>
-        <w:t>effect the final selection?</w:t>
+        <w:t>in home and</w:t>
+      </w:r>
+      <w:r>
+        <w:rPr>
+          <w:rFonts w:ascii="Calibri" w:eastAsia="DejaVu Sans Condensed" w:hAnsi="Calibri"/>
+          <w:lang w:val="en-GB"/>
+        </w:rPr>
+        <w:t xml:space="preserve"> target</w:t>
+      </w:r>
+      <w:r>
+        <w:rPr>
+          <w:rFonts w:ascii="Calibri" w:eastAsia="DejaVu Sans Condensed" w:hAnsi="Calibri"/>
+          <w:lang w:val="en-GB"/>
+        </w:rPr>
+        <w:t xml:space="preserve"> country </w:t>
+      </w:r>
+      <w:r>
+        <w:rPr>
+          <w:rFonts w:ascii="Calibri" w:eastAsia="DejaVu Sans Condensed" w:hAnsi="Calibri"/>
+          <w:lang w:val="en-GB"/>
+        </w:rPr>
+        <w:t xml:space="preserve">effect </w:t>
+      </w:r>
+      <w:r>
+        <w:rPr>
+          <w:rFonts w:ascii="Calibri" w:eastAsia="DejaVu Sans Condensed" w:hAnsi="Calibri"/>
+          <w:lang w:val="en-GB"/>
+        </w:rPr>
+        <w:t>the</w:t>
+      </w:r>
+      <w:r>
+        <w:rPr>
+          <w:rFonts w:ascii="Calibri" w:eastAsia="DejaVu Sans Condensed" w:hAnsi="Calibri"/>
+          <w:lang w:val="en-GB"/>
+        </w:rPr>
+        <w:t xml:space="preserve"> selection?</w:t>
       </w:r>
     </w:p>
     <w:p>
@@ -763,6 +1137,7 @@
           <w:bCs/>
           <w:lang w:val="en-GB"/>
         </w:rPr>
+        <w:lastRenderedPageBreak/>
         <w:t>4</w:t>
       </w:r>
       <w:r>
@@ -786,92 +1161,168 @@
     </w:p>
     <w:p>
       <w:pPr>
+        <w:keepNext/>
         <w:widowControl w:val="0"/>
         <w:suppressAutoHyphens/>
-        <w:spacing w:after="120"/>
-        <w:jc w:val="both"/>
-        <w:rPr>
-          <w:rFonts w:ascii="Calibri" w:eastAsia="DejaVu Sans Condensed" w:hAnsi="Calibri"/>
-          <w:lang w:val="en-GB"/>
-        </w:rPr>
-      </w:pPr>
-      <w:r>
-        <w:rPr>
-          <w:rFonts w:ascii="Calibri" w:eastAsia="DejaVu Sans Condensed" w:hAnsi="Calibri"/>
-          <w:highlight w:val="yellow"/>
-          <w:lang w:val="en-GB"/>
-        </w:rPr>
-        <w:t>Some examples of data that show that the above are possible and adequate</w:t>
-      </w:r>
-    </w:p>
-    <w:p>
-      <w:pPr>
-        <w:rPr>
-          <w:rFonts w:ascii="Calibri" w:hAnsi="Calibri"/>
-        </w:rPr>
-      </w:pPr>
-      <w:r>
-        <w:rPr>
-          <w:rFonts w:ascii="Calibri" w:hAnsi="Calibri"/>
-        </w:rPr>
-        <w:t xml:space="preserve">Ex: </w:t>
-      </w:r>
-    </w:p>
-    <w:p>
-      <w:pPr>
-        <w:spacing w:after="0"/>
-        <w:rPr>
-          <w:rFonts w:ascii="Courier New" w:hAnsi="Courier New" w:cs="Courier New"/>
-          <w:sz w:val="18"/>
-        </w:rPr>
-      </w:pPr>
-      <w:r>
-        <w:rPr>
-          <w:rFonts w:ascii="Courier New" w:hAnsi="Courier New" w:cs="Courier New"/>
-          <w:sz w:val="18"/>
-        </w:rPr>
-        <w:t>(from “xpto.csv”)</w:t>
-      </w:r>
-    </w:p>
-    <w:p>
-      <w:pPr>
-        <w:spacing w:after="0"/>
-        <w:rPr>
-          <w:rFonts w:ascii="Courier New" w:hAnsi="Courier New" w:cs="Courier New"/>
-          <w:sz w:val="18"/>
-        </w:rPr>
-      </w:pPr>
-      <w:r>
-        <w:rPr>
-          <w:rFonts w:ascii="Courier New" w:hAnsi="Courier New" w:cs="Courier New"/>
-          <w:sz w:val="18"/>
-        </w:rPr>
-        <w:t>year; name; cost; rating</w:t>
-      </w:r>
-    </w:p>
-    <w:p>
-      <w:pPr>
-        <w:spacing w:after="0"/>
-        <w:rPr>
-          <w:rFonts w:ascii="Courier New" w:hAnsi="Courier New" w:cs="Courier New"/>
-          <w:sz w:val="18"/>
-        </w:rPr>
-      </w:pPr>
-      <w:r>
-        <w:rPr>
-          <w:rFonts w:ascii="Courier New" w:hAnsi="Courier New" w:cs="Courier New"/>
-          <w:sz w:val="18"/>
-        </w:rPr>
-        <w:t>2012; Potatoes; 12000; 4</w:t>
+        <w:spacing w:before="240" w:after="120"/>
+        <w:outlineLvl w:val="3"/>
+        <w:rPr>
+          <w:rFonts w:ascii="Calibri" w:eastAsia="DejaVu Sans Condensed" w:hAnsi="Calibri" w:cs="DejaVu Sans Condensed"/>
+          <w:b/>
+          <w:bCs/>
+          <w:lang w:val="en-GB"/>
+        </w:rPr>
+      </w:pPr>
+      <w:r>
+        <w:rPr>
+          <w:rFonts w:ascii="Calibri" w:eastAsia="DejaVu Sans Condensed" w:hAnsi="Calibri" w:cs="DejaVu Sans Condensed"/>
+          <w:b/>
+          <w:bCs/>
+          <w:noProof/>
+          <w:lang w:val="en-GB"/>
+        </w:rPr>
+        <w:drawing>
+          <wp:inline distT="0" distB="0" distL="0" distR="0" wp14:anchorId="77150C89" wp14:editId="7F0F69F4">
+            <wp:extent cx="6272092" cy="9122228"/>
+            <wp:effectExtent l="0" t="0" r="0" b="0"/>
+            <wp:docPr id="9" name="Obrázek 9"/>
+            <wp:cNvGraphicFramePr>
+              <a:graphicFrameLocks xmlns:a="http://schemas.openxmlformats.org/drawingml/2006/main" noChangeAspect="1"/>
+            </wp:cNvGraphicFramePr>
+            <a:graphic xmlns:a="http://schemas.openxmlformats.org/drawingml/2006/main">
+              <a:graphicData uri="http://schemas.openxmlformats.org/drawingml/2006/picture">
+                <pic:pic xmlns:pic="http://schemas.openxmlformats.org/drawingml/2006/picture">
+                  <pic:nvPicPr>
+                    <pic:cNvPr id="9" name="table.pdf"/>
+                    <pic:cNvPicPr/>
+                  </pic:nvPicPr>
+                  <pic:blipFill rotWithShape="1">
+                    <a:blip r:embed="rId8"/>
+                    <a:srcRect l="18130" t="14183" r="18130" b="14183"/>
+                    <a:stretch/>
+                  </pic:blipFill>
+                  <pic:spPr bwMode="auto">
+                    <a:xfrm rot="10800000">
+                      <a:off x="0" y="0"/>
+                      <a:ext cx="6302652" cy="9166675"/>
+                    </a:xfrm>
+                    <a:prstGeom prst="rect">
+                      <a:avLst/>
+                    </a:prstGeom>
+                    <a:ln>
+                      <a:noFill/>
+                    </a:ln>
+                    <a:extLst>
+                      <a:ext uri="{53640926-AAD7-44D8-BBD7-CCE9431645EC}">
+                        <a14:shadowObscured xmlns:a14="http://schemas.microsoft.com/office/drawing/2010/main"/>
+                      </a:ext>
+                    </a:extLst>
+                  </pic:spPr>
+                </pic:pic>
+              </a:graphicData>
+            </a:graphic>
+          </wp:inline>
+        </w:drawing>
       </w:r>
     </w:p>
     <w:sectPr>
+      <w:footerReference w:type="default" r:id="rId9"/>
       <w:pgSz w:w="11900" w:h="16840"/>
       <w:pgMar w:top="568" w:right="1134" w:bottom="1134" w:left="1134" w:header="680" w:footer="709" w:gutter="0"/>
       <w:cols w:space="708"/>
+      <w:titlePg/>
+      <w:docGrid w:linePitch="326"/>
     </w:sectPr>
   </w:body>
 </w:document>
+</file>
+
+<file path=word/endnotes.xml><?xml version="1.0" encoding="utf-8"?>
+<w:endnotes xmlns:wpc="http://schemas.microsoft.com/office/word/2010/wordprocessingCanvas" xmlns:cx="http://schemas.microsoft.com/office/drawing/2014/chartex" xmlns:cx1="http://schemas.microsoft.com/office/drawing/2015/9/8/chartex" xmlns:cx2="http://schemas.microsoft.com/office/drawing/2015/10/21/chartex" xmlns:cx3="http://schemas.microsoft.com/office/drawing/2016/5/9/chartex" xmlns:cx4="http://schemas.microsoft.com/office/drawing/2016/5/10/chartex" xmlns:cx5="http://schemas.microsoft.com/office/drawing/2016/5/11/chartex" xmlns:cx6="http://schemas.microsoft.com/office/drawing/2016/5/12/chartex" xmlns:cx7="http://schemas.microsoft.com/office/drawing/2016/5/13/chartex" xmlns:cx8="http://schemas.microsoft.com/office/drawing/2016/5/14/chartex" xmlns:mc="http://schemas.openxmlformats.org/markup-compatibility/2006" xmlns:aink="http://schemas.microsoft.com/office/drawing/2016/ink" xmlns:am3d="http://schemas.microsoft.com/office/drawing/2017/model3d" xmlns:o="urn:schemas-microsoft-com:office:office" xmlns:r="http://schemas.openxmlformats.org/officeDocument/2006/relationships" xmlns:m="http://schemas.openxmlformats.org/officeDocument/2006/math" xmlns:v="urn:schemas-microsoft-com:vml" xmlns:wp14="http://schemas.microsoft.com/office/word/2010/wordprocessingDrawing" xmlns:wp="http://schemas.openxmlformats.org/drawingml/2006/wordprocessingDrawing" xmlns:w10="urn:schemas-microsoft-com:office:word" xmlns:w="http://schemas.openxmlformats.org/wordprocessingml/2006/main" xmlns:w14="http://schemas.microsoft.com/office/word/2010/wordml" xmlns:w15="http://schemas.microsoft.com/office/word/2012/wordml" xmlns:w16cid="http://schemas.microsoft.com/office/word/2016/wordml/cid" xmlns:w16se="http://schemas.microsoft.com/office/word/2015/wordml/symex" xmlns:wpg="http://schemas.microsoft.com/office/word/2010/wordprocessingGroup" xmlns:wpi="http://schemas.microsoft.com/office/word/2010/wordprocessingInk" xmlns:wne="http://schemas.microsoft.com/office/word/2006/wordml" xmlns:wps="http://schemas.microsoft.com/office/word/2010/wordprocessingShape" mc:Ignorable="w14 w15 w16se w16cid wp14">
+  <w:endnote w:type="separator" w:id="-1">
+    <w:p>
+      <w:pPr>
+        <w:spacing w:after="0"/>
+      </w:pPr>
+      <w:r>
+        <w:separator/>
+      </w:r>
+    </w:p>
+  </w:endnote>
+  <w:endnote w:type="continuationSeparator" w:id="0">
+    <w:p>
+      <w:pPr>
+        <w:spacing w:after="0"/>
+      </w:pPr>
+      <w:r>
+        <w:continuationSeparator/>
+      </w:r>
+    </w:p>
+  </w:endnote>
+</w:endnotes>
+</file>
+
+<file path=word/footer1.xml><?xml version="1.0" encoding="utf-8"?>
+<w:ftr xmlns:wpc="http://schemas.microsoft.com/office/word/2010/wordprocessingCanvas" xmlns:cx="http://schemas.microsoft.com/office/drawing/2014/chartex" xmlns:cx1="http://schemas.microsoft.com/office/drawing/2015/9/8/chartex" xmlns:cx2="http://schemas.microsoft.com/office/drawing/2015/10/21/chartex" xmlns:cx3="http://schemas.microsoft.com/office/drawing/2016/5/9/chartex" xmlns:cx4="http://schemas.microsoft.com/office/drawing/2016/5/10/chartex" xmlns:cx5="http://schemas.microsoft.com/office/drawing/2016/5/11/chartex" xmlns:cx6="http://schemas.microsoft.com/office/drawing/2016/5/12/chartex" xmlns:cx7="http://schemas.microsoft.com/office/drawing/2016/5/13/chartex" xmlns:cx8="http://schemas.microsoft.com/office/drawing/2016/5/14/chartex" xmlns:mc="http://schemas.openxmlformats.org/markup-compatibility/2006" xmlns:aink="http://schemas.microsoft.com/office/drawing/2016/ink" xmlns:am3d="http://schemas.microsoft.com/office/drawing/2017/model3d" xmlns:o="urn:schemas-microsoft-com:office:office" xmlns:r="http://schemas.openxmlformats.org/officeDocument/2006/relationships" xmlns:m="http://schemas.openxmlformats.org/officeDocument/2006/math" xmlns:v="urn:schemas-microsoft-com:vml" xmlns:wp14="http://schemas.microsoft.com/office/word/2010/wordprocessingDrawing" xmlns:wp="http://schemas.openxmlformats.org/drawingml/2006/wordprocessingDrawing" xmlns:w10="urn:schemas-microsoft-com:office:word" xmlns:w="http://schemas.openxmlformats.org/wordprocessingml/2006/main" xmlns:w14="http://schemas.microsoft.com/office/word/2010/wordml" xmlns:w15="http://schemas.microsoft.com/office/word/2012/wordml" xmlns:w16cid="http://schemas.microsoft.com/office/word/2016/wordml/cid" xmlns:w16se="http://schemas.microsoft.com/office/word/2015/wordml/symex" xmlns:wpg="http://schemas.microsoft.com/office/word/2010/wordprocessingGroup" xmlns:wpi="http://schemas.microsoft.com/office/word/2010/wordprocessingInk" xmlns:wne="http://schemas.microsoft.com/office/word/2006/wordml" xmlns:wps="http://schemas.microsoft.com/office/word/2010/wordprocessingShape" mc:Ignorable="w14 w15 w16se w16cid wp14">
+  <w:p>
+    <w:pPr>
+      <w:pStyle w:val="Podnadpis"/>
+      <w:jc w:val="center"/>
+      <w:rPr>
+        <w:lang w:val="en-GB"/>
+      </w:rPr>
+    </w:pPr>
+    <w:r>
+      <w:rPr>
+        <w:lang w:val="en-GB"/>
+      </w:rPr>
+      <w:t>No</w:t>
+    </w:r>
+    <w:r>
+      <w:rPr>
+        <w:lang w:val="en-GB"/>
+      </w:rPr>
+      <w:t>n-</w:t>
+    </w:r>
+    <w:r>
+      <w:rPr>
+        <w:lang w:val="en-GB"/>
+      </w:rPr>
+      <w:t>relevant columns were removed from the dataset sample</w:t>
+    </w:r>
+    <w:r>
+      <w:rPr>
+        <w:lang w:val="en-GB"/>
+      </w:rPr>
+      <w:t>.</w:t>
+    </w:r>
+  </w:p>
+</w:ftr>
+</file>
+
+<file path=word/footnotes.xml><?xml version="1.0" encoding="utf-8"?>
+<w:footnotes xmlns:wpc="http://schemas.microsoft.com/office/word/2010/wordprocessingCanvas" xmlns:cx="http://schemas.microsoft.com/office/drawing/2014/chartex" xmlns:cx1="http://schemas.microsoft.com/office/drawing/2015/9/8/chartex" xmlns:cx2="http://schemas.microsoft.com/office/drawing/2015/10/21/chartex" xmlns:cx3="http://schemas.microsoft.com/office/drawing/2016/5/9/chartex" xmlns:cx4="http://schemas.microsoft.com/office/drawing/2016/5/10/chartex" xmlns:cx5="http://schemas.microsoft.com/office/drawing/2016/5/11/chartex" xmlns:cx6="http://schemas.microsoft.com/office/drawing/2016/5/12/chartex" xmlns:cx7="http://schemas.microsoft.com/office/drawing/2016/5/13/chartex" xmlns:cx8="http://schemas.microsoft.com/office/drawing/2016/5/14/chartex" xmlns:mc="http://schemas.openxmlformats.org/markup-compatibility/2006" xmlns:aink="http://schemas.microsoft.com/office/drawing/2016/ink" xmlns:am3d="http://schemas.microsoft.com/office/drawing/2017/model3d" xmlns:o="urn:schemas-microsoft-com:office:office" xmlns:r="http://schemas.openxmlformats.org/officeDocument/2006/relationships" xmlns:m="http://schemas.openxmlformats.org/officeDocument/2006/math" xmlns:v="urn:schemas-microsoft-com:vml" xmlns:wp14="http://schemas.microsoft.com/office/word/2010/wordprocessingDrawing" xmlns:wp="http://schemas.openxmlformats.org/drawingml/2006/wordprocessingDrawing" xmlns:w10="urn:schemas-microsoft-com:office:word" xmlns:w="http://schemas.openxmlformats.org/wordprocessingml/2006/main" xmlns:w14="http://schemas.microsoft.com/office/word/2010/wordml" xmlns:w15="http://schemas.microsoft.com/office/word/2012/wordml" xmlns:w16cid="http://schemas.microsoft.com/office/word/2016/wordml/cid" xmlns:w16se="http://schemas.microsoft.com/office/word/2015/wordml/symex" xmlns:wpg="http://schemas.microsoft.com/office/word/2010/wordprocessingGroup" xmlns:wpi="http://schemas.microsoft.com/office/word/2010/wordprocessingInk" xmlns:wne="http://schemas.microsoft.com/office/word/2006/wordml" xmlns:wps="http://schemas.microsoft.com/office/word/2010/wordprocessingShape" mc:Ignorable="w14 w15 w16se w16cid wp14">
+  <w:footnote w:type="separator" w:id="-1">
+    <w:p>
+      <w:pPr>
+        <w:spacing w:after="0"/>
+      </w:pPr>
+      <w:r>
+        <w:separator/>
+      </w:r>
+    </w:p>
+  </w:footnote>
+  <w:footnote w:type="continuationSeparator" w:id="0">
+    <w:p>
+      <w:pPr>
+        <w:spacing w:after="0"/>
+      </w:pPr>
+      <w:r>
+        <w:continuationSeparator/>
+      </w:r>
+    </w:p>
+  </w:footnote>
+</w:footnotes>
 </file>
 
 <file path=word/numbering.xml><?xml version="1.0" encoding="utf-8"?>
@@ -2329,7 +2780,7 @@
     </w:rPrDefault>
     <w:pPrDefault/>
   </w:docDefaults>
-  <w:latentStyles w:defLockedState="0" w:defUIPriority="0" w:defSemiHidden="0" w:defUnhideWhenUsed="0" w:defQFormat="0" w:count="375">
+  <w:latentStyles w:defLockedState="0" w:defUIPriority="0" w:defSemiHidden="0" w:defUnhideWhenUsed="0" w:defQFormat="0" w:count="377">
     <w:lsdException w:name="Normal" w:qFormat="1"/>
     <w:lsdException w:name="heading 1" w:qFormat="1"/>
     <w:lsdException w:name="heading 2" w:qFormat="1"/>
@@ -2429,7 +2880,6 @@
     <w:lsdException w:name="HTML Sample" w:semiHidden="1" w:unhideWhenUsed="1"/>
     <w:lsdException w:name="HTML Typewriter" w:semiHidden="1" w:unhideWhenUsed="1"/>
     <w:lsdException w:name="HTML Variable" w:semiHidden="1" w:unhideWhenUsed="1"/>
-    <w:lsdException w:name="Normal Table" w:semiHidden="1" w:unhideWhenUsed="1"/>
     <w:lsdException w:name="annotation subject" w:semiHidden="1" w:unhideWhenUsed="1"/>
     <w:lsdException w:name="No List" w:semiHidden="1" w:unhideWhenUsed="1"/>
     <w:lsdException w:name="Outline List 1" w:semiHidden="1" w:unhideWhenUsed="1"/>
@@ -2475,10 +2925,8 @@
     <w:lsdException w:name="Table Subtle 1" w:semiHidden="1" w:unhideWhenUsed="1"/>
     <w:lsdException w:name="Table Subtle 2" w:semiHidden="1" w:unhideWhenUsed="1"/>
     <w:lsdException w:name="Table Web 1" w:semiHidden="1" w:unhideWhenUsed="1"/>
-    <w:lsdException w:name="Table Web 2" w:semiHidden="1" w:unhideWhenUsed="1"/>
     <w:lsdException w:name="Table Web 3" w:semiHidden="1" w:unhideWhenUsed="1"/>
     <w:lsdException w:name="Balloon Text" w:semiHidden="1" w:unhideWhenUsed="1"/>
-    <w:lsdException w:name="Table Theme" w:semiHidden="1" w:unhideWhenUsed="1"/>
     <w:lsdException w:name="Placeholder Text" w:semiHidden="1"/>
     <w:lsdException w:name="Light Shading"/>
     <w:lsdException w:name="Light List"/>
@@ -2498,8 +2946,6 @@
     <w:lsdException w:name="Light List Accent 1"/>
     <w:lsdException w:name="Light Grid Accent 1"/>
     <w:lsdException w:name="Medium Shading 1 Accent 1"/>
-    <w:lsdException w:name="Medium Shading 2 Accent 1"/>
-    <w:lsdException w:name="Medium List 1 Accent 1"/>
     <w:lsdException w:name="Revision" w:semiHidden="1"/>
     <w:lsdException w:name="Medium List 2 Accent 1"/>
     <w:lsdException w:name="Medium Grid 1 Accent 1"/>
@@ -2577,8 +3023,6 @@
     <w:lsdException w:name="Medium Grid 3 Accent 6" w:qFormat="1"/>
     <w:lsdException w:name="Dark List Accent 6"/>
     <w:lsdException w:name="Colorful Shading Accent 6" w:qFormat="1"/>
-    <w:lsdException w:name="Colorful List Accent 6"/>
-    <w:lsdException w:name="Colorful Grid Accent 6"/>
     <w:lsdException w:name="Bibliography" w:semiHidden="1" w:unhideWhenUsed="1"/>
     <w:lsdException w:name="TOC Heading" w:semiHidden="1" w:unhideWhenUsed="1"/>
     <w:lsdException w:name="Grid Table 4" w:uiPriority="49"/>
@@ -2680,6 +3124,8 @@
     <w:lsdException w:name="Smart Hyperlink" w:semiHidden="1" w:uiPriority="99" w:unhideWhenUsed="1"/>
     <w:lsdException w:name="Hashtag" w:semiHidden="1" w:uiPriority="99" w:unhideWhenUsed="1"/>
     <w:lsdException w:name="Unresolved Mention" w:semiHidden="1" w:uiPriority="99" w:unhideWhenUsed="1"/>
+    <w:lsdException w:name="Smart Link" w:semiHidden="1" w:uiPriority="99" w:unhideWhenUsed="1"/>
+    <w:lsdException w:name="Smart Link Error" w:semiHidden="1" w:uiPriority="99" w:unhideWhenUsed="1"/>
   </w:latentStyles>
   <w:style w:type="paragraph" w:default="1" w:styleId="Normln">
     <w:name w:val="Normal"/>
@@ -2740,7 +3186,6 @@
   <w:style w:type="character" w:default="1" w:styleId="Standardnpsmoodstavce">
     <w:name w:val="Default Paragraph Font"/>
     <w:uiPriority w:val="1"/>
-    <w:semiHidden/>
     <w:unhideWhenUsed/>
   </w:style>
   <w:style w:type="table" w:default="1" w:styleId="Normlntabulka">
@@ -2832,6 +3277,557 @@
       <w:ind w:left="720"/>
       <w:contextualSpacing/>
     </w:pPr>
+  </w:style>
+  <w:style w:type="character" w:styleId="Zdraznn">
+    <w:name w:val="Emphasis"/>
+    <w:basedOn w:val="Standardnpsmoodstavce"/>
+    <w:qFormat/>
+    <w:rsid w:val="00F438E6"/>
+    <w:rPr>
+      <w:i/>
+      <w:iCs/>
+    </w:rPr>
+  </w:style>
+  <w:style w:type="table" w:styleId="Prosttabulka2">
+    <w:name w:val="Plain Table 2"/>
+    <w:basedOn w:val="Normlntabulka"/>
+    <w:rsid w:val="00BF76E6"/>
+    <w:tblPr>
+      <w:tblStyleRowBandSize w:val="1"/>
+      <w:tblStyleColBandSize w:val="1"/>
+      <w:tblBorders>
+        <w:top w:val="single" w:sz="4" w:space="0" w:color="7F7F7F" w:themeColor="text1" w:themeTint="80"/>
+        <w:bottom w:val="single" w:sz="4" w:space="0" w:color="7F7F7F" w:themeColor="text1" w:themeTint="80"/>
+      </w:tblBorders>
+    </w:tblPr>
+    <w:tblStylePr w:type="firstRow">
+      <w:rPr>
+        <w:b/>
+        <w:bCs/>
+      </w:rPr>
+      <w:tblPr/>
+      <w:tcPr>
+        <w:tcBorders>
+          <w:bottom w:val="single" w:sz="4" w:space="0" w:color="7F7F7F" w:themeColor="text1" w:themeTint="80"/>
+        </w:tcBorders>
+      </w:tcPr>
+    </w:tblStylePr>
+    <w:tblStylePr w:type="lastRow">
+      <w:rPr>
+        <w:b/>
+        <w:bCs/>
+      </w:rPr>
+      <w:tblPr/>
+      <w:tcPr>
+        <w:tcBorders>
+          <w:top w:val="single" w:sz="4" w:space="0" w:color="7F7F7F" w:themeColor="text1" w:themeTint="80"/>
+        </w:tcBorders>
+      </w:tcPr>
+    </w:tblStylePr>
+    <w:tblStylePr w:type="firstCol">
+      <w:rPr>
+        <w:b/>
+        <w:bCs/>
+      </w:rPr>
+    </w:tblStylePr>
+    <w:tblStylePr w:type="lastCol">
+      <w:rPr>
+        <w:b/>
+        <w:bCs/>
+      </w:rPr>
+    </w:tblStylePr>
+    <w:tblStylePr w:type="band1Vert">
+      <w:tblPr/>
+      <w:tcPr>
+        <w:tcBorders>
+          <w:left w:val="single" w:sz="4" w:space="0" w:color="7F7F7F" w:themeColor="text1" w:themeTint="80"/>
+          <w:right w:val="single" w:sz="4" w:space="0" w:color="7F7F7F" w:themeColor="text1" w:themeTint="80"/>
+        </w:tcBorders>
+      </w:tcPr>
+    </w:tblStylePr>
+    <w:tblStylePr w:type="band2Vert">
+      <w:tblPr/>
+      <w:tcPr>
+        <w:tcBorders>
+          <w:left w:val="single" w:sz="4" w:space="0" w:color="7F7F7F" w:themeColor="text1" w:themeTint="80"/>
+          <w:right w:val="single" w:sz="4" w:space="0" w:color="7F7F7F" w:themeColor="text1" w:themeTint="80"/>
+        </w:tcBorders>
+      </w:tcPr>
+    </w:tblStylePr>
+    <w:tblStylePr w:type="band1Horz">
+      <w:tblPr/>
+      <w:tcPr>
+        <w:tcBorders>
+          <w:top w:val="single" w:sz="4" w:space="0" w:color="7F7F7F" w:themeColor="text1" w:themeTint="80"/>
+          <w:bottom w:val="single" w:sz="4" w:space="0" w:color="7F7F7F" w:themeColor="text1" w:themeTint="80"/>
+        </w:tcBorders>
+      </w:tcPr>
+    </w:tblStylePr>
+  </w:style>
+  <w:style w:type="table" w:styleId="Prosttabulka3">
+    <w:name w:val="Plain Table 3"/>
+    <w:basedOn w:val="Normlntabulka"/>
+    <w:rsid w:val="00BF76E6"/>
+    <w:tblPr>
+      <w:tblStyleRowBandSize w:val="1"/>
+      <w:tblStyleColBandSize w:val="1"/>
+    </w:tblPr>
+    <w:tblStylePr w:type="firstRow">
+      <w:rPr>
+        <w:b/>
+        <w:bCs/>
+        <w:caps/>
+      </w:rPr>
+      <w:tblPr/>
+      <w:tcPr>
+        <w:tcBorders>
+          <w:bottom w:val="single" w:sz="4" w:space="0" w:color="7F7F7F" w:themeColor="text1" w:themeTint="80"/>
+        </w:tcBorders>
+      </w:tcPr>
+    </w:tblStylePr>
+    <w:tblStylePr w:type="lastRow">
+      <w:rPr>
+        <w:b/>
+        <w:bCs/>
+        <w:caps/>
+      </w:rPr>
+      <w:tblPr/>
+      <w:tcPr>
+        <w:tcBorders>
+          <w:top w:val="nil"/>
+        </w:tcBorders>
+      </w:tcPr>
+    </w:tblStylePr>
+    <w:tblStylePr w:type="firstCol">
+      <w:rPr>
+        <w:b/>
+        <w:bCs/>
+        <w:caps/>
+      </w:rPr>
+      <w:tblPr/>
+      <w:tcPr>
+        <w:tcBorders>
+          <w:right w:val="single" w:sz="4" w:space="0" w:color="7F7F7F" w:themeColor="text1" w:themeTint="80"/>
+        </w:tcBorders>
+      </w:tcPr>
+    </w:tblStylePr>
+    <w:tblStylePr w:type="lastCol">
+      <w:rPr>
+        <w:b/>
+        <w:bCs/>
+        <w:caps/>
+      </w:rPr>
+      <w:tblPr/>
+      <w:tcPr>
+        <w:tcBorders>
+          <w:left w:val="nil"/>
+        </w:tcBorders>
+      </w:tcPr>
+    </w:tblStylePr>
+    <w:tblStylePr w:type="band1Vert">
+      <w:tblPr/>
+      <w:tcPr>
+        <w:shd w:val="clear" w:color="auto" w:fill="F2F2F2" w:themeFill="background1" w:themeFillShade="F2"/>
+      </w:tcPr>
+    </w:tblStylePr>
+    <w:tblStylePr w:type="band1Horz">
+      <w:tblPr/>
+      <w:tcPr>
+        <w:shd w:val="clear" w:color="auto" w:fill="F2F2F2" w:themeFill="background1" w:themeFillShade="F2"/>
+      </w:tcPr>
+    </w:tblStylePr>
+    <w:tblStylePr w:type="neCell">
+      <w:tblPr/>
+      <w:tcPr>
+        <w:tcBorders>
+          <w:left w:val="nil"/>
+        </w:tcBorders>
+      </w:tcPr>
+    </w:tblStylePr>
+    <w:tblStylePr w:type="nwCell">
+      <w:tblPr/>
+      <w:tcPr>
+        <w:tcBorders>
+          <w:right w:val="nil"/>
+        </w:tcBorders>
+      </w:tcPr>
+    </w:tblStylePr>
+  </w:style>
+  <w:style w:type="table" w:styleId="Prosttabulka4">
+    <w:name w:val="Plain Table 4"/>
+    <w:basedOn w:val="Normlntabulka"/>
+    <w:rsid w:val="00BF76E6"/>
+    <w:tblPr>
+      <w:tblStyleRowBandSize w:val="1"/>
+      <w:tblStyleColBandSize w:val="1"/>
+    </w:tblPr>
+    <w:tblStylePr w:type="firstRow">
+      <w:rPr>
+        <w:b/>
+        <w:bCs/>
+      </w:rPr>
+    </w:tblStylePr>
+    <w:tblStylePr w:type="lastRow">
+      <w:rPr>
+        <w:b/>
+        <w:bCs/>
+      </w:rPr>
+    </w:tblStylePr>
+    <w:tblStylePr w:type="firstCol">
+      <w:rPr>
+        <w:b/>
+        <w:bCs/>
+      </w:rPr>
+    </w:tblStylePr>
+    <w:tblStylePr w:type="lastCol">
+      <w:rPr>
+        <w:b/>
+        <w:bCs/>
+      </w:rPr>
+    </w:tblStylePr>
+    <w:tblStylePr w:type="band1Vert">
+      <w:tblPr/>
+      <w:tcPr>
+        <w:shd w:val="clear" w:color="auto" w:fill="F2F2F2" w:themeFill="background1" w:themeFillShade="F2"/>
+      </w:tcPr>
+    </w:tblStylePr>
+    <w:tblStylePr w:type="band1Horz">
+      <w:tblPr/>
+      <w:tcPr>
+        <w:shd w:val="clear" w:color="auto" w:fill="F2F2F2" w:themeFill="background1" w:themeFillShade="F2"/>
+      </w:tcPr>
+    </w:tblStylePr>
+  </w:style>
+  <w:style w:type="table" w:styleId="Prosttabulka5">
+    <w:name w:val="Plain Table 5"/>
+    <w:basedOn w:val="Normlntabulka"/>
+    <w:rsid w:val="00BF76E6"/>
+    <w:tblPr>
+      <w:tblStyleRowBandSize w:val="1"/>
+      <w:tblStyleColBandSize w:val="1"/>
+    </w:tblPr>
+    <w:tblStylePr w:type="firstRow">
+      <w:rPr>
+        <w:rFonts w:asciiTheme="majorHAnsi" w:eastAsiaTheme="majorEastAsia" w:hAnsiTheme="majorHAnsi" w:cstheme="majorBidi"/>
+        <w:i/>
+        <w:iCs/>
+        <w:sz w:val="26"/>
+      </w:rPr>
+      <w:tblPr/>
+      <w:tcPr>
+        <w:tcBorders>
+          <w:bottom w:val="single" w:sz="4" w:space="0" w:color="7F7F7F" w:themeColor="text1" w:themeTint="80"/>
+        </w:tcBorders>
+        <w:shd w:val="clear" w:color="auto" w:fill="FFFFFF" w:themeFill="background1"/>
+      </w:tcPr>
+    </w:tblStylePr>
+    <w:tblStylePr w:type="lastRow">
+      <w:rPr>
+        <w:rFonts w:asciiTheme="majorHAnsi" w:eastAsiaTheme="majorEastAsia" w:hAnsiTheme="majorHAnsi" w:cstheme="majorBidi"/>
+        <w:i/>
+        <w:iCs/>
+        <w:sz w:val="26"/>
+      </w:rPr>
+      <w:tblPr/>
+      <w:tcPr>
+        <w:tcBorders>
+          <w:top w:val="single" w:sz="4" w:space="0" w:color="7F7F7F" w:themeColor="text1" w:themeTint="80"/>
+        </w:tcBorders>
+        <w:shd w:val="clear" w:color="auto" w:fill="FFFFFF" w:themeFill="background1"/>
+      </w:tcPr>
+    </w:tblStylePr>
+    <w:tblStylePr w:type="firstCol">
+      <w:pPr>
+        <w:jc w:val="right"/>
+      </w:pPr>
+      <w:rPr>
+        <w:rFonts w:asciiTheme="majorHAnsi" w:eastAsiaTheme="majorEastAsia" w:hAnsiTheme="majorHAnsi" w:cstheme="majorBidi"/>
+        <w:i/>
+        <w:iCs/>
+        <w:sz w:val="26"/>
+      </w:rPr>
+      <w:tblPr/>
+      <w:tcPr>
+        <w:tcBorders>
+          <w:right w:val="single" w:sz="4" w:space="0" w:color="7F7F7F" w:themeColor="text1" w:themeTint="80"/>
+        </w:tcBorders>
+        <w:shd w:val="clear" w:color="auto" w:fill="FFFFFF" w:themeFill="background1"/>
+      </w:tcPr>
+    </w:tblStylePr>
+    <w:tblStylePr w:type="lastCol">
+      <w:rPr>
+        <w:rFonts w:asciiTheme="majorHAnsi" w:eastAsiaTheme="majorEastAsia" w:hAnsiTheme="majorHAnsi" w:cstheme="majorBidi"/>
+        <w:i/>
+        <w:iCs/>
+        <w:sz w:val="26"/>
+      </w:rPr>
+      <w:tblPr/>
+      <w:tcPr>
+        <w:tcBorders>
+          <w:left w:val="single" w:sz="4" w:space="0" w:color="7F7F7F" w:themeColor="text1" w:themeTint="80"/>
+        </w:tcBorders>
+        <w:shd w:val="clear" w:color="auto" w:fill="FFFFFF" w:themeFill="background1"/>
+      </w:tcPr>
+    </w:tblStylePr>
+    <w:tblStylePr w:type="band1Vert">
+      <w:tblPr/>
+      <w:tcPr>
+        <w:shd w:val="clear" w:color="auto" w:fill="F2F2F2" w:themeFill="background1" w:themeFillShade="F2"/>
+      </w:tcPr>
+    </w:tblStylePr>
+    <w:tblStylePr w:type="band1Horz">
+      <w:tblPr/>
+      <w:tcPr>
+        <w:shd w:val="clear" w:color="auto" w:fill="F2F2F2" w:themeFill="background1" w:themeFillShade="F2"/>
+      </w:tcPr>
+    </w:tblStylePr>
+    <w:tblStylePr w:type="neCell">
+      <w:tblPr/>
+      <w:tcPr>
+        <w:tcBorders>
+          <w:left w:val="nil"/>
+        </w:tcBorders>
+      </w:tcPr>
+    </w:tblStylePr>
+    <w:tblStylePr w:type="nwCell">
+      <w:tblPr/>
+      <w:tcPr>
+        <w:tcBorders>
+          <w:right w:val="nil"/>
+        </w:tcBorders>
+      </w:tcPr>
+    </w:tblStylePr>
+    <w:tblStylePr w:type="seCell">
+      <w:tblPr/>
+      <w:tcPr>
+        <w:tcBorders>
+          <w:left w:val="nil"/>
+        </w:tcBorders>
+      </w:tcPr>
+    </w:tblStylePr>
+    <w:tblStylePr w:type="swCell">
+      <w:tblPr/>
+      <w:tcPr>
+        <w:tcBorders>
+          <w:right w:val="nil"/>
+        </w:tcBorders>
+      </w:tcPr>
+    </w:tblStylePr>
+  </w:style>
+  <w:style w:type="table" w:styleId="Svtlmkatabulky">
+    <w:name w:val="Grid Table Light"/>
+    <w:basedOn w:val="Normlntabulka"/>
+    <w:rsid w:val="00BF76E6"/>
+    <w:tblPr>
+      <w:tblBorders>
+        <w:top w:val="single" w:sz="4" w:space="0" w:color="BFBFBF" w:themeColor="background1" w:themeShade="BF"/>
+        <w:left w:val="single" w:sz="4" w:space="0" w:color="BFBFBF" w:themeColor="background1" w:themeShade="BF"/>
+        <w:bottom w:val="single" w:sz="4" w:space="0" w:color="BFBFBF" w:themeColor="background1" w:themeShade="BF"/>
+        <w:right w:val="single" w:sz="4" w:space="0" w:color="BFBFBF" w:themeColor="background1" w:themeShade="BF"/>
+        <w:insideH w:val="single" w:sz="4" w:space="0" w:color="BFBFBF" w:themeColor="background1" w:themeShade="BF"/>
+        <w:insideV w:val="single" w:sz="4" w:space="0" w:color="BFBFBF" w:themeColor="background1" w:themeShade="BF"/>
+      </w:tblBorders>
+    </w:tblPr>
+  </w:style>
+  <w:style w:type="table" w:styleId="Prosttabulka1">
+    <w:name w:val="Plain Table 1"/>
+    <w:basedOn w:val="Normlntabulka"/>
+    <w:rsid w:val="00BF76E6"/>
+    <w:tblPr>
+      <w:tblStyleRowBandSize w:val="1"/>
+      <w:tblStyleColBandSize w:val="1"/>
+      <w:tblBorders>
+        <w:top w:val="single" w:sz="4" w:space="0" w:color="BFBFBF" w:themeColor="background1" w:themeShade="BF"/>
+        <w:left w:val="single" w:sz="4" w:space="0" w:color="BFBFBF" w:themeColor="background1" w:themeShade="BF"/>
+        <w:bottom w:val="single" w:sz="4" w:space="0" w:color="BFBFBF" w:themeColor="background1" w:themeShade="BF"/>
+        <w:right w:val="single" w:sz="4" w:space="0" w:color="BFBFBF" w:themeColor="background1" w:themeShade="BF"/>
+        <w:insideH w:val="single" w:sz="4" w:space="0" w:color="BFBFBF" w:themeColor="background1" w:themeShade="BF"/>
+        <w:insideV w:val="single" w:sz="4" w:space="0" w:color="BFBFBF" w:themeColor="background1" w:themeShade="BF"/>
+      </w:tblBorders>
+    </w:tblPr>
+    <w:tblStylePr w:type="firstRow">
+      <w:rPr>
+        <w:b/>
+        <w:bCs/>
+      </w:rPr>
+    </w:tblStylePr>
+    <w:tblStylePr w:type="lastRow">
+      <w:rPr>
+        <w:b/>
+        <w:bCs/>
+      </w:rPr>
+      <w:tblPr/>
+      <w:tcPr>
+        <w:tcBorders>
+          <w:top w:val="double" w:sz="4" w:space="0" w:color="BFBFBF" w:themeColor="background1" w:themeShade="BF"/>
+        </w:tcBorders>
+      </w:tcPr>
+    </w:tblStylePr>
+    <w:tblStylePr w:type="firstCol">
+      <w:rPr>
+        <w:b/>
+        <w:bCs/>
+      </w:rPr>
+    </w:tblStylePr>
+    <w:tblStylePr w:type="lastCol">
+      <w:rPr>
+        <w:b/>
+        <w:bCs/>
+      </w:rPr>
+    </w:tblStylePr>
+    <w:tblStylePr w:type="band1Vert">
+      <w:tblPr/>
+      <w:tcPr>
+        <w:shd w:val="clear" w:color="auto" w:fill="F2F2F2" w:themeFill="background1" w:themeFillShade="F2"/>
+      </w:tcPr>
+    </w:tblStylePr>
+    <w:tblStylePr w:type="band1Horz">
+      <w:tblPr/>
+      <w:tcPr>
+        <w:shd w:val="clear" w:color="auto" w:fill="F2F2F2" w:themeFill="background1" w:themeFillShade="F2"/>
+      </w:tcPr>
+    </w:tblStylePr>
+  </w:style>
+  <w:style w:type="table" w:styleId="Svtltabulkasmkou1zvraznn3">
+    <w:name w:val="Grid Table 1 Light Accent 3"/>
+    <w:basedOn w:val="Normlntabulka"/>
+    <w:uiPriority w:val="46"/>
+    <w:rsid w:val="00CB70E0"/>
+    <w:rPr>
+      <w:rFonts w:asciiTheme="minorHAnsi" w:eastAsiaTheme="minorHAnsi" w:hAnsiTheme="minorHAnsi" w:cstheme="minorBidi"/>
+      <w:sz w:val="24"/>
+      <w:szCs w:val="24"/>
+    </w:rPr>
+    <w:tblPr>
+      <w:tblStyleRowBandSize w:val="1"/>
+      <w:tblStyleColBandSize w:val="1"/>
+      <w:tblBorders>
+        <w:top w:val="single" w:sz="4" w:space="0" w:color="D6E3BC" w:themeColor="accent3" w:themeTint="66"/>
+        <w:left w:val="single" w:sz="4" w:space="0" w:color="D6E3BC" w:themeColor="accent3" w:themeTint="66"/>
+        <w:bottom w:val="single" w:sz="4" w:space="0" w:color="D6E3BC" w:themeColor="accent3" w:themeTint="66"/>
+        <w:right w:val="single" w:sz="4" w:space="0" w:color="D6E3BC" w:themeColor="accent3" w:themeTint="66"/>
+        <w:insideH w:val="single" w:sz="4" w:space="0" w:color="D6E3BC" w:themeColor="accent3" w:themeTint="66"/>
+        <w:insideV w:val="single" w:sz="4" w:space="0" w:color="D6E3BC" w:themeColor="accent3" w:themeTint="66"/>
+      </w:tblBorders>
+    </w:tblPr>
+    <w:tblStylePr w:type="firstRow">
+      <w:rPr>
+        <w:b/>
+        <w:bCs/>
+      </w:rPr>
+      <w:tblPr/>
+      <w:tcPr>
+        <w:tcBorders>
+          <w:bottom w:val="single" w:sz="12" w:space="0" w:color="C2D69B" w:themeColor="accent3" w:themeTint="99"/>
+        </w:tcBorders>
+      </w:tcPr>
+    </w:tblStylePr>
+    <w:tblStylePr w:type="lastRow">
+      <w:rPr>
+        <w:b/>
+        <w:bCs/>
+      </w:rPr>
+      <w:tblPr/>
+      <w:tcPr>
+        <w:tcBorders>
+          <w:top w:val="double" w:sz="2" w:space="0" w:color="C2D69B" w:themeColor="accent3" w:themeTint="99"/>
+        </w:tcBorders>
+      </w:tcPr>
+    </w:tblStylePr>
+    <w:tblStylePr w:type="firstCol">
+      <w:rPr>
+        <w:b/>
+        <w:bCs/>
+      </w:rPr>
+    </w:tblStylePr>
+    <w:tblStylePr w:type="lastCol">
+      <w:rPr>
+        <w:b/>
+        <w:bCs/>
+      </w:rPr>
+    </w:tblStylePr>
+  </w:style>
+  <w:style w:type="paragraph" w:styleId="Podnadpis">
+    <w:name w:val="Subtitle"/>
+    <w:basedOn w:val="Normln"/>
+    <w:next w:val="Normln"/>
+    <w:link w:val="PodnadpisChar"/>
+    <w:qFormat/>
+    <w:rsid w:val="00A26F51"/>
+    <w:pPr>
+      <w:numPr>
+        <w:ilvl w:val="1"/>
+      </w:numPr>
+      <w:spacing w:after="160"/>
+    </w:pPr>
+    <w:rPr>
+      <w:rFonts w:asciiTheme="minorHAnsi" w:eastAsiaTheme="minorEastAsia" w:hAnsiTheme="minorHAnsi" w:cstheme="minorBidi"/>
+      <w:color w:val="5A5A5A" w:themeColor="text1" w:themeTint="A5"/>
+      <w:spacing w:val="15"/>
+      <w:sz w:val="22"/>
+      <w:szCs w:val="22"/>
+    </w:rPr>
+  </w:style>
+  <w:style w:type="character" w:customStyle="1" w:styleId="PodnadpisChar">
+    <w:name w:val="Podnadpis Char"/>
+    <w:basedOn w:val="Standardnpsmoodstavce"/>
+    <w:link w:val="Podnadpis"/>
+    <w:rsid w:val="00A26F51"/>
+    <w:rPr>
+      <w:rFonts w:asciiTheme="minorHAnsi" w:eastAsiaTheme="minorEastAsia" w:hAnsiTheme="minorHAnsi" w:cstheme="minorBidi"/>
+      <w:color w:val="5A5A5A" w:themeColor="text1" w:themeTint="A5"/>
+      <w:spacing w:val="15"/>
+      <w:sz w:val="22"/>
+      <w:szCs w:val="22"/>
+    </w:rPr>
+  </w:style>
+  <w:style w:type="paragraph" w:styleId="Zhlav">
+    <w:name w:val="header"/>
+    <w:basedOn w:val="Normln"/>
+    <w:link w:val="ZhlavChar"/>
+    <w:unhideWhenUsed/>
+    <w:rsid w:val="00A26F51"/>
+    <w:pPr>
+      <w:tabs>
+        <w:tab w:val="center" w:pos="4536"/>
+        <w:tab w:val="right" w:pos="9072"/>
+      </w:tabs>
+      <w:spacing w:after="0"/>
+    </w:pPr>
+  </w:style>
+  <w:style w:type="character" w:customStyle="1" w:styleId="ZhlavChar">
+    <w:name w:val="Záhlaví Char"/>
+    <w:basedOn w:val="Standardnpsmoodstavce"/>
+    <w:link w:val="Zhlav"/>
+    <w:rsid w:val="00A26F51"/>
+    <w:rPr>
+      <w:sz w:val="24"/>
+      <w:szCs w:val="24"/>
+    </w:rPr>
+  </w:style>
+  <w:style w:type="paragraph" w:styleId="Zpat">
+    <w:name w:val="footer"/>
+    <w:basedOn w:val="Normln"/>
+    <w:link w:val="ZpatChar"/>
+    <w:unhideWhenUsed/>
+    <w:rsid w:val="00A26F51"/>
+    <w:pPr>
+      <w:tabs>
+        <w:tab w:val="center" w:pos="4536"/>
+        <w:tab w:val="right" w:pos="9072"/>
+      </w:tabs>
+      <w:spacing w:after="0"/>
+    </w:pPr>
+  </w:style>
+  <w:style w:type="character" w:customStyle="1" w:styleId="ZpatChar">
+    <w:name w:val="Zápatí Char"/>
+    <w:basedOn w:val="Standardnpsmoodstavce"/>
+    <w:link w:val="Zpat"/>
+    <w:rsid w:val="00A26F51"/>
+    <w:rPr>
+      <w:sz w:val="24"/>
+      <w:szCs w:val="24"/>
+    </w:rPr>
   </w:style>
 </w:styles>
 </file>
@@ -3154,4 +4150,16 @@
   </a:objectDefaults>
   <a:extraClrSchemeLst/>
 </a:theme>
+</file>
+
+<file path=customXml/item1.xml><?xml version="1.0" encoding="utf-8"?>
+<b:Sources xmlns:b="http://schemas.openxmlformats.org/officeDocument/2006/bibliography" xmlns="http://schemas.openxmlformats.org/officeDocument/2006/bibliography" SelectedStyle="/APASixthEditionOfficeOnline.xsl" StyleName="APA" Version="6"/>
+</file>
+
+<file path=customXml/itemProps1.xml><?xml version="1.0" encoding="utf-8"?>
+<ds:datastoreItem xmlns:ds="http://schemas.openxmlformats.org/officeDocument/2006/customXml" ds:itemID="{D3BA11C7-C5FB-6E46-ABEF-E9CDF813008C}">
+  <ds:schemaRefs>
+    <ds:schemaRef ds:uri="http://schemas.openxmlformats.org/officeDocument/2006/bibliography"/>
+  </ds:schemaRefs>
+</ds:datastoreItem>
 </file>
</xml_diff>

<commit_message>
Add one sentence about other data sources
</commit_message>
<xml_diff>
--- a/LAB2.docx
+++ b/LAB2.docx
@@ -4,7 +4,7 @@
   <w:body>
     <w:p>
       <w:pPr>
-        <w:pStyle w:val="Nadpis1"/>
+        <w:pStyle w:val="Heading1"/>
         <w:jc w:val="center"/>
         <w:rPr>
           <w:rFonts w:ascii="Arial" w:eastAsia="DejaVu Sans Condensed" w:hAnsi="Arial"/>
@@ -27,7 +27,7 @@
     </w:p>
     <w:p>
       <w:pPr>
-        <w:pStyle w:val="Nadpis1"/>
+        <w:pStyle w:val="Heading1"/>
         <w:spacing w:before="0"/>
         <w:jc w:val="center"/>
         <w:rPr>
@@ -395,8 +395,6 @@
         </w:rPr>
         <w:t>2. Dataset</w:t>
       </w:r>
-      <w:bookmarkStart w:id="0" w:name="_GoBack"/>
-      <w:bookmarkEnd w:id="0"/>
     </w:p>
     <w:p>
       <w:pPr>
@@ -475,21 +473,7 @@
           <w:rFonts w:asciiTheme="majorHAnsi" w:eastAsia="DejaVu Sans Condensed" w:hAnsiTheme="majorHAnsi" w:cstheme="majorHAnsi"/>
           <w:lang w:val="cs-CZ"/>
         </w:rPr>
-        <w:t xml:space="preserve">2009 </w:t>
-      </w:r>
-      <w:r>
-        <w:rPr>
-          <w:rFonts w:asciiTheme="majorHAnsi" w:eastAsia="DejaVu Sans Condensed" w:hAnsiTheme="majorHAnsi" w:cstheme="majorHAnsi"/>
-          <w:lang w:val="cs-CZ"/>
-        </w:rPr>
-        <w:t>–</w:t>
-      </w:r>
-      <w:r>
-        <w:rPr>
-          <w:rFonts w:asciiTheme="majorHAnsi" w:eastAsia="DejaVu Sans Condensed" w:hAnsiTheme="majorHAnsi" w:cstheme="majorHAnsi"/>
-          <w:lang w:val="cs-CZ"/>
-        </w:rPr>
-        <w:t xml:space="preserve"> 2014</w:t>
+        <w:t>2009 – 2014</w:t>
       </w:r>
       <w:r>
         <w:rPr>
@@ -699,6 +683,60 @@
       <w:pPr>
         <w:keepNext/>
         <w:widowControl w:val="0"/>
+        <w:suppressAutoHyphens/>
+        <w:spacing w:before="240" w:after="120"/>
+        <w:jc w:val="both"/>
+        <w:outlineLvl w:val="3"/>
+        <w:rPr>
+          <w:rFonts w:asciiTheme="majorHAnsi" w:hAnsiTheme="majorHAnsi" w:cstheme="majorHAnsi"/>
+        </w:rPr>
+      </w:pPr>
+      <w:r>
+        <w:rPr>
+          <w:rFonts w:asciiTheme="majorHAnsi" w:hAnsiTheme="majorHAnsi" w:cstheme="majorHAnsi"/>
+        </w:rPr>
+        <w:t>W</w:t>
+      </w:r>
+      <w:r>
+        <w:rPr>
+          <w:rFonts w:asciiTheme="majorHAnsi" w:hAnsiTheme="majorHAnsi" w:cstheme="majorHAnsi"/>
+        </w:rPr>
+        <w:t>e will also use other data sources to find out the financial situation in countries</w:t>
+      </w:r>
+      <w:r>
+        <w:rPr>
+          <w:rFonts w:asciiTheme="majorHAnsi" w:hAnsiTheme="majorHAnsi" w:cstheme="majorHAnsi"/>
+        </w:rPr>
+        <w:t>, distances</w:t>
+      </w:r>
+      <w:r>
+        <w:rPr>
+          <w:rFonts w:asciiTheme="majorHAnsi" w:hAnsiTheme="majorHAnsi" w:cstheme="majorHAnsi"/>
+        </w:rPr>
+        <w:t xml:space="preserve"> etc. These data can be obtained from </w:t>
+      </w:r>
+      <w:hyperlink r:id="rId8" w:tgtFrame="_blank" w:history="1">
+        <w:r>
+          <w:rPr>
+            <w:rStyle w:val="Hyperlink"/>
+            <w:rFonts w:asciiTheme="majorHAnsi" w:hAnsiTheme="majorHAnsi" w:cstheme="majorHAnsi"/>
+          </w:rPr>
+          <w:t>https://ec.europa.eu/eurostat/data/database</w:t>
+        </w:r>
+      </w:hyperlink>
+      <w:r>
+        <w:rPr>
+          <w:rFonts w:asciiTheme="majorHAnsi" w:hAnsiTheme="majorHAnsi" w:cstheme="majorHAnsi"/>
+        </w:rPr>
+        <w:t>.</w:t>
+      </w:r>
+      <w:bookmarkStart w:id="0" w:name="_GoBack"/>
+      <w:bookmarkEnd w:id="0"/>
+    </w:p>
+    <w:p>
+      <w:pPr>
+        <w:keepNext/>
+        <w:widowControl w:val="0"/>
         <w:numPr>
           <w:ilvl w:val="3"/>
           <w:numId w:val="1"/>
@@ -737,7 +775,7 @@
     </w:p>
     <w:p>
       <w:pPr>
-        <w:pStyle w:val="Odstavecseseznamem"/>
+        <w:pStyle w:val="ListParagraph"/>
         <w:widowControl w:val="0"/>
         <w:numPr>
           <w:ilvl w:val="0"/>
@@ -761,7 +799,7 @@
     </w:p>
     <w:p>
       <w:pPr>
-        <w:pStyle w:val="Odstavecseseznamem"/>
+        <w:pStyle w:val="ListParagraph"/>
         <w:widowControl w:val="0"/>
         <w:numPr>
           <w:ilvl w:val="0"/>
@@ -778,7 +816,7 @@
     </w:p>
     <w:p>
       <w:pPr>
-        <w:pStyle w:val="Odstavecseseznamem"/>
+        <w:pStyle w:val="ListParagraph"/>
         <w:widowControl w:val="0"/>
         <w:numPr>
           <w:ilvl w:val="0"/>
@@ -893,7 +931,7 @@
     </w:p>
     <w:p>
       <w:pPr>
-        <w:pStyle w:val="Odstavecseseznamem"/>
+        <w:pStyle w:val="ListParagraph"/>
         <w:widowControl w:val="0"/>
         <w:numPr>
           <w:ilvl w:val="0"/>
@@ -924,7 +962,7 @@
     </w:p>
     <w:p>
       <w:pPr>
-        <w:pStyle w:val="Odstavecseseznamem"/>
+        <w:pStyle w:val="ListParagraph"/>
         <w:widowControl w:val="0"/>
         <w:numPr>
           <w:ilvl w:val="0"/>
@@ -962,7 +1000,7 @@
     </w:p>
     <w:p>
       <w:pPr>
-        <w:pStyle w:val="Odstavecseseznamem"/>
+        <w:pStyle w:val="ListParagraph"/>
         <w:widowControl w:val="0"/>
         <w:numPr>
           <w:ilvl w:val="0"/>
@@ -1028,7 +1066,7 @@
     </w:p>
     <w:p>
       <w:pPr>
-        <w:pStyle w:val="Odstavecseseznamem"/>
+        <w:pStyle w:val="ListParagraph"/>
         <w:widowControl w:val="0"/>
         <w:numPr>
           <w:ilvl w:val="0"/>
@@ -1047,6 +1085,7 @@
           <w:rFonts w:ascii="Calibri" w:eastAsia="DejaVu Sans Condensed" w:hAnsi="Calibri"/>
           <w:lang w:val="en-GB"/>
         </w:rPr>
+        <w:lastRenderedPageBreak/>
         <w:t>Do students prefer countries with</w:t>
       </w:r>
       <w:r>
@@ -1080,7 +1119,7 @@
     </w:p>
     <w:p>
       <w:pPr>
-        <w:pStyle w:val="Odstavecseseznamem"/>
+        <w:pStyle w:val="ListParagraph"/>
         <w:widowControl w:val="0"/>
         <w:numPr>
           <w:ilvl w:val="0"/>
@@ -1197,7 +1236,7 @@
                     <pic:cNvPicPr/>
                   </pic:nvPicPr>
                   <pic:blipFill rotWithShape="1">
-                    <a:blip r:embed="rId8"/>
+                    <a:blip r:embed="rId9"/>
                     <a:srcRect l="18130" t="14183" r="18130" b="14183"/>
                     <a:stretch/>
                   </pic:blipFill>
@@ -1226,7 +1265,7 @@
       </w:r>
     </w:p>
     <w:sectPr>
-      <w:footerReference w:type="default" r:id="rId9"/>
+      <w:footerReference w:type="default" r:id="rId10"/>
       <w:pgSz w:w="11900" w:h="16840"/>
       <w:pgMar w:top="568" w:right="1134" w:bottom="1134" w:left="1134" w:header="680" w:footer="709" w:gutter="0"/>
       <w:cols w:space="708"/>
@@ -1266,7 +1305,7 @@
 <w:ftr xmlns:wpc="http://schemas.microsoft.com/office/word/2010/wordprocessingCanvas" xmlns:cx="http://schemas.microsoft.com/office/drawing/2014/chartex" xmlns:cx1="http://schemas.microsoft.com/office/drawing/2015/9/8/chartex" xmlns:cx2="http://schemas.microsoft.com/office/drawing/2015/10/21/chartex" xmlns:cx3="http://schemas.microsoft.com/office/drawing/2016/5/9/chartex" xmlns:cx4="http://schemas.microsoft.com/office/drawing/2016/5/10/chartex" xmlns:cx5="http://schemas.microsoft.com/office/drawing/2016/5/11/chartex" xmlns:cx6="http://schemas.microsoft.com/office/drawing/2016/5/12/chartex" xmlns:cx7="http://schemas.microsoft.com/office/drawing/2016/5/13/chartex" xmlns:cx8="http://schemas.microsoft.com/office/drawing/2016/5/14/chartex" xmlns:mc="http://schemas.openxmlformats.org/markup-compatibility/2006" xmlns:aink="http://schemas.microsoft.com/office/drawing/2016/ink" xmlns:am3d="http://schemas.microsoft.com/office/drawing/2017/model3d" xmlns:o="urn:schemas-microsoft-com:office:office" xmlns:r="http://schemas.openxmlformats.org/officeDocument/2006/relationships" xmlns:m="http://schemas.openxmlformats.org/officeDocument/2006/math" xmlns:v="urn:schemas-microsoft-com:vml" xmlns:wp14="http://schemas.microsoft.com/office/word/2010/wordprocessingDrawing" xmlns:wp="http://schemas.openxmlformats.org/drawingml/2006/wordprocessingDrawing" xmlns:w10="urn:schemas-microsoft-com:office:word" xmlns:w="http://schemas.openxmlformats.org/wordprocessingml/2006/main" xmlns:w14="http://schemas.microsoft.com/office/word/2010/wordml" xmlns:w15="http://schemas.microsoft.com/office/word/2012/wordml" xmlns:w16cid="http://schemas.microsoft.com/office/word/2016/wordml/cid" xmlns:w16se="http://schemas.microsoft.com/office/word/2015/wordml/symex" xmlns:wpg="http://schemas.microsoft.com/office/word/2010/wordprocessingGroup" xmlns:wpi="http://schemas.microsoft.com/office/word/2010/wordprocessingInk" xmlns:wne="http://schemas.microsoft.com/office/word/2006/wordml" xmlns:wps="http://schemas.microsoft.com/office/word/2010/wordprocessingShape" mc:Ignorable="w14 w15 w16se w16cid wp14">
   <w:p>
     <w:pPr>
-      <w:pStyle w:val="Podnadpis"/>
+      <w:pStyle w:val="Subtitle"/>
       <w:jc w:val="center"/>
       <w:rPr>
         <w:lang w:val="en-GB"/>
@@ -1276,25 +1315,7 @@
       <w:rPr>
         <w:lang w:val="en-GB"/>
       </w:rPr>
-      <w:t>No</w:t>
-    </w:r>
-    <w:r>
-      <w:rPr>
-        <w:lang w:val="en-GB"/>
-      </w:rPr>
-      <w:t>n-</w:t>
-    </w:r>
-    <w:r>
-      <w:rPr>
-        <w:lang w:val="en-GB"/>
-      </w:rPr>
-      <w:t>relevant columns were removed from the dataset sample</w:t>
-    </w:r>
-    <w:r>
-      <w:rPr>
-        <w:lang w:val="en-GB"/>
-      </w:rPr>
-      <w:t>.</w:t>
+      <w:t>Non-relevant columns were removed from the dataset sample.</w:t>
     </w:r>
   </w:p>
 </w:ftr>
@@ -2780,7 +2801,7 @@
     </w:rPrDefault>
     <w:pPrDefault/>
   </w:docDefaults>
-  <w:latentStyles w:defLockedState="0" w:defUIPriority="0" w:defSemiHidden="0" w:defUnhideWhenUsed="0" w:defQFormat="0" w:count="377">
+  <w:latentStyles w:defLockedState="0" w:defUIPriority="0" w:defSemiHidden="0" w:defUnhideWhenUsed="0" w:defQFormat="0" w:count="376">
     <w:lsdException w:name="Normal" w:qFormat="1"/>
     <w:lsdException w:name="heading 1" w:qFormat="1"/>
     <w:lsdException w:name="heading 2" w:qFormat="1"/>
@@ -2880,6 +2901,7 @@
     <w:lsdException w:name="HTML Sample" w:semiHidden="1" w:unhideWhenUsed="1"/>
     <w:lsdException w:name="HTML Typewriter" w:semiHidden="1" w:unhideWhenUsed="1"/>
     <w:lsdException w:name="HTML Variable" w:semiHidden="1" w:unhideWhenUsed="1"/>
+    <w:lsdException w:name="Normal Table" w:semiHidden="1" w:unhideWhenUsed="1"/>
     <w:lsdException w:name="annotation subject" w:semiHidden="1" w:unhideWhenUsed="1"/>
     <w:lsdException w:name="No List" w:semiHidden="1" w:unhideWhenUsed="1"/>
     <w:lsdException w:name="Outline List 1" w:semiHidden="1" w:unhideWhenUsed="1"/>
@@ -2925,8 +2947,10 @@
     <w:lsdException w:name="Table Subtle 1" w:semiHidden="1" w:unhideWhenUsed="1"/>
     <w:lsdException w:name="Table Subtle 2" w:semiHidden="1" w:unhideWhenUsed="1"/>
     <w:lsdException w:name="Table Web 1" w:semiHidden="1" w:unhideWhenUsed="1"/>
+    <w:lsdException w:name="Table Web 2" w:semiHidden="1" w:unhideWhenUsed="1"/>
     <w:lsdException w:name="Table Web 3" w:semiHidden="1" w:unhideWhenUsed="1"/>
     <w:lsdException w:name="Balloon Text" w:semiHidden="1" w:unhideWhenUsed="1"/>
+    <w:lsdException w:name="Table Theme" w:semiHidden="1" w:unhideWhenUsed="1"/>
     <w:lsdException w:name="Placeholder Text" w:semiHidden="1"/>
     <w:lsdException w:name="Light Shading"/>
     <w:lsdException w:name="Light List"/>
@@ -2946,6 +2970,8 @@
     <w:lsdException w:name="Light List Accent 1"/>
     <w:lsdException w:name="Light Grid Accent 1"/>
     <w:lsdException w:name="Medium Shading 1 Accent 1"/>
+    <w:lsdException w:name="Medium Shading 2 Accent 1"/>
+    <w:lsdException w:name="Medium List 1 Accent 1"/>
     <w:lsdException w:name="Revision" w:semiHidden="1"/>
     <w:lsdException w:name="Medium List 2 Accent 1"/>
     <w:lsdException w:name="Medium Grid 1 Accent 1"/>
@@ -3023,6 +3049,8 @@
     <w:lsdException w:name="Medium Grid 3 Accent 6" w:qFormat="1"/>
     <w:lsdException w:name="Dark List Accent 6"/>
     <w:lsdException w:name="Colorful Shading Accent 6" w:qFormat="1"/>
+    <w:lsdException w:name="Colorful List Accent 6"/>
+    <w:lsdException w:name="Colorful Grid Accent 6"/>
     <w:lsdException w:name="Bibliography" w:semiHidden="1" w:unhideWhenUsed="1"/>
     <w:lsdException w:name="TOC Heading" w:semiHidden="1" w:unhideWhenUsed="1"/>
     <w:lsdException w:name="Grid Table 4" w:uiPriority="49"/>
@@ -3125,9 +3153,8 @@
     <w:lsdException w:name="Hashtag" w:semiHidden="1" w:uiPriority="99" w:unhideWhenUsed="1"/>
     <w:lsdException w:name="Unresolved Mention" w:semiHidden="1" w:uiPriority="99" w:unhideWhenUsed="1"/>
     <w:lsdException w:name="Smart Link" w:semiHidden="1" w:uiPriority="99" w:unhideWhenUsed="1"/>
-    <w:lsdException w:name="Smart Link Error" w:semiHidden="1" w:uiPriority="99" w:unhideWhenUsed="1"/>
   </w:latentStyles>
-  <w:style w:type="paragraph" w:default="1" w:styleId="Normln">
+  <w:style w:type="paragraph" w:default="1" w:styleId="Normal">
     <w:name w:val="Normal"/>
     <w:qFormat/>
     <w:rsid w:val="00AE410A"/>
@@ -3139,11 +3166,11 @@
       <w:szCs w:val="24"/>
     </w:rPr>
   </w:style>
-  <w:style w:type="paragraph" w:styleId="Nadpis1">
+  <w:style w:type="paragraph" w:styleId="Heading1">
     <w:name w:val="heading 1"/>
-    <w:basedOn w:val="Normln"/>
-    <w:next w:val="Normln"/>
-    <w:link w:val="Nadpis1Char"/>
+    <w:basedOn w:val="Normal"/>
+    <w:next w:val="Normal"/>
+    <w:link w:val="Heading1Char"/>
     <w:qFormat/>
     <w:rsid w:val="00F053A3"/>
     <w:pPr>
@@ -3161,11 +3188,11 @@
       <w:szCs w:val="32"/>
     </w:rPr>
   </w:style>
-  <w:style w:type="paragraph" w:styleId="Nadpis2">
+  <w:style w:type="paragraph" w:styleId="Heading2">
     <w:name w:val="heading 2"/>
-    <w:basedOn w:val="Normln"/>
-    <w:next w:val="Normln"/>
-    <w:link w:val="Nadpis2Char"/>
+    <w:basedOn w:val="Normal"/>
+    <w:next w:val="Normal"/>
+    <w:link w:val="Heading2Char"/>
     <w:qFormat/>
     <w:rsid w:val="00F053A3"/>
     <w:pPr>
@@ -3183,12 +3210,12 @@
       <w:szCs w:val="26"/>
     </w:rPr>
   </w:style>
-  <w:style w:type="character" w:default="1" w:styleId="Standardnpsmoodstavce">
+  <w:style w:type="character" w:default="1" w:styleId="DefaultParagraphFont">
     <w:name w:val="Default Paragraph Font"/>
     <w:uiPriority w:val="1"/>
     <w:unhideWhenUsed/>
   </w:style>
-  <w:style w:type="table" w:default="1" w:styleId="Normlntabulka">
+  <w:style w:type="table" w:default="1" w:styleId="TableNormal">
     <w:name w:val="Normal Table"/>
     <w:uiPriority w:val="99"/>
     <w:semiHidden/>
@@ -3203,15 +3230,15 @@
       </w:tblCellMar>
     </w:tblPr>
   </w:style>
-  <w:style w:type="numbering" w:default="1" w:styleId="Bezseznamu">
+  <w:style w:type="numbering" w:default="1" w:styleId="NoList">
     <w:name w:val="No List"/>
     <w:uiPriority w:val="99"/>
     <w:semiHidden/>
     <w:unhideWhenUsed/>
   </w:style>
-  <w:style w:type="character" w:customStyle="1" w:styleId="Nadpis2Char">
-    <w:name w:val="Nadpis 2 Char"/>
-    <w:link w:val="Nadpis2"/>
+  <w:style w:type="character" w:customStyle="1" w:styleId="Heading2Char">
+    <w:name w:val="Heading 2 Char"/>
+    <w:link w:val="Heading2"/>
     <w:rsid w:val="00F053A3"/>
     <w:rPr>
       <w:rFonts w:ascii="Calibri" w:eastAsia="Times New Roman" w:hAnsi="Calibri" w:cs="Times New Roman"/>
@@ -3222,9 +3249,9 @@
       <w:szCs w:val="26"/>
     </w:rPr>
   </w:style>
-  <w:style w:type="character" w:customStyle="1" w:styleId="Nadpis1Char">
-    <w:name w:val="Nadpis 1 Char"/>
-    <w:link w:val="Nadpis1"/>
+  <w:style w:type="character" w:customStyle="1" w:styleId="Heading1Char">
+    <w:name w:val="Heading 1 Char"/>
+    <w:link w:val="Heading1"/>
     <w:rsid w:val="00F053A3"/>
     <w:rPr>
       <w:rFonts w:ascii="Calibri" w:eastAsia="Times New Roman" w:hAnsi="Calibri" w:cs="Times New Roman"/>
@@ -3235,10 +3262,10 @@
       <w:szCs w:val="32"/>
     </w:rPr>
   </w:style>
-  <w:style w:type="paragraph" w:styleId="Textbubliny">
+  <w:style w:type="paragraph" w:styleId="BalloonText">
     <w:name w:val="Balloon Text"/>
-    <w:basedOn w:val="Normln"/>
-    <w:link w:val="TextbublinyChar"/>
+    <w:basedOn w:val="Normal"/>
+    <w:link w:val="BalloonTextChar"/>
     <w:rsid w:val="00BA2C6B"/>
     <w:pPr>
       <w:spacing w:after="0"/>
@@ -3249,9 +3276,9 @@
       <w:szCs w:val="18"/>
     </w:rPr>
   </w:style>
-  <w:style w:type="character" w:customStyle="1" w:styleId="TextbublinyChar">
-    <w:name w:val="Text bubliny Char"/>
-    <w:link w:val="Textbubliny"/>
+  <w:style w:type="character" w:customStyle="1" w:styleId="BalloonTextChar">
+    <w:name w:val="Balloon Text Char"/>
+    <w:link w:val="BalloonText"/>
     <w:rsid w:val="00BA2C6B"/>
     <w:rPr>
       <w:rFonts w:ascii="Lucida Grande" w:hAnsi="Lucida Grande"/>
@@ -3259,9 +3286,9 @@
       <w:szCs w:val="18"/>
     </w:rPr>
   </w:style>
-  <w:style w:type="character" w:styleId="Hypertextovodkaz">
+  <w:style w:type="character" w:styleId="Hyperlink">
     <w:name w:val="Hyperlink"/>
-    <w:basedOn w:val="Standardnpsmoodstavce"/>
+    <w:basedOn w:val="DefaultParagraphFont"/>
     <w:uiPriority w:val="99"/>
     <w:rsid w:val="00AC633D"/>
     <w:rPr>
@@ -3269,18 +3296,18 @@
       <w:u w:val="single"/>
     </w:rPr>
   </w:style>
-  <w:style w:type="paragraph" w:styleId="Odstavecseseznamem">
+  <w:style w:type="paragraph" w:styleId="ListParagraph">
     <w:name w:val="List Paragraph"/>
-    <w:basedOn w:val="Normln"/>
+    <w:basedOn w:val="Normal"/>
     <w:rsid w:val="00F32780"/>
     <w:pPr>
       <w:ind w:left="720"/>
       <w:contextualSpacing/>
     </w:pPr>
   </w:style>
-  <w:style w:type="character" w:styleId="Zdraznn">
+  <w:style w:type="character" w:styleId="Emphasis">
     <w:name w:val="Emphasis"/>
-    <w:basedOn w:val="Standardnpsmoodstavce"/>
+    <w:basedOn w:val="DefaultParagraphFont"/>
     <w:qFormat/>
     <w:rsid w:val="00F438E6"/>
     <w:rPr>
@@ -3288,9 +3315,9 @@
       <w:iCs/>
     </w:rPr>
   </w:style>
-  <w:style w:type="table" w:styleId="Prosttabulka2">
+  <w:style w:type="table" w:styleId="PlainTable2">
     <w:name w:val="Plain Table 2"/>
-    <w:basedOn w:val="Normlntabulka"/>
+    <w:basedOn w:val="TableNormal"/>
     <w:rsid w:val="00BF76E6"/>
     <w:tblPr>
       <w:tblStyleRowBandSize w:val="1"/>
@@ -3364,9 +3391,9 @@
       </w:tcPr>
     </w:tblStylePr>
   </w:style>
-  <w:style w:type="table" w:styleId="Prosttabulka3">
+  <w:style w:type="table" w:styleId="PlainTable3">
     <w:name w:val="Plain Table 3"/>
-    <w:basedOn w:val="Normlntabulka"/>
+    <w:basedOn w:val="TableNormal"/>
     <w:rsid w:val="00BF76E6"/>
     <w:tblPr>
       <w:tblStyleRowBandSize w:val="1"/>
@@ -3453,9 +3480,9 @@
       </w:tcPr>
     </w:tblStylePr>
   </w:style>
-  <w:style w:type="table" w:styleId="Prosttabulka4">
+  <w:style w:type="table" w:styleId="PlainTable4">
     <w:name w:val="Plain Table 4"/>
-    <w:basedOn w:val="Normlntabulka"/>
+    <w:basedOn w:val="TableNormal"/>
     <w:rsid w:val="00BF76E6"/>
     <w:tblPr>
       <w:tblStyleRowBandSize w:val="1"/>
@@ -3498,9 +3525,9 @@
       </w:tcPr>
     </w:tblStylePr>
   </w:style>
-  <w:style w:type="table" w:styleId="Prosttabulka5">
+  <w:style w:type="table" w:styleId="PlainTable5">
     <w:name w:val="Plain Table 5"/>
-    <w:basedOn w:val="Normlntabulka"/>
+    <w:basedOn w:val="TableNormal"/>
     <w:rsid w:val="00BF76E6"/>
     <w:tblPr>
       <w:tblStyleRowBandSize w:val="1"/>
@@ -3614,9 +3641,9 @@
       </w:tcPr>
     </w:tblStylePr>
   </w:style>
-  <w:style w:type="table" w:styleId="Svtlmkatabulky">
+  <w:style w:type="table" w:styleId="TableGridLight">
     <w:name w:val="Grid Table Light"/>
-    <w:basedOn w:val="Normlntabulka"/>
+    <w:basedOn w:val="TableNormal"/>
     <w:rsid w:val="00BF76E6"/>
     <w:tblPr>
       <w:tblBorders>
@@ -3629,9 +3656,9 @@
       </w:tblBorders>
     </w:tblPr>
   </w:style>
-  <w:style w:type="table" w:styleId="Prosttabulka1">
+  <w:style w:type="table" w:styleId="PlainTable1">
     <w:name w:val="Plain Table 1"/>
-    <w:basedOn w:val="Normlntabulka"/>
+    <w:basedOn w:val="TableNormal"/>
     <w:rsid w:val="00BF76E6"/>
     <w:tblPr>
       <w:tblStyleRowBandSize w:val="1"/>
@@ -3688,9 +3715,9 @@
       </w:tcPr>
     </w:tblStylePr>
   </w:style>
-  <w:style w:type="table" w:styleId="Svtltabulkasmkou1zvraznn3">
+  <w:style w:type="table" w:styleId="GridTable1Light-Accent3">
     <w:name w:val="Grid Table 1 Light Accent 3"/>
-    <w:basedOn w:val="Normlntabulka"/>
+    <w:basedOn w:val="TableNormal"/>
     <w:uiPriority w:val="46"/>
     <w:rsid w:val="00CB70E0"/>
     <w:rPr>
@@ -3747,11 +3774,11 @@
       </w:rPr>
     </w:tblStylePr>
   </w:style>
-  <w:style w:type="paragraph" w:styleId="Podnadpis">
+  <w:style w:type="paragraph" w:styleId="Subtitle">
     <w:name w:val="Subtitle"/>
-    <w:basedOn w:val="Normln"/>
-    <w:next w:val="Normln"/>
-    <w:link w:val="PodnadpisChar"/>
+    <w:basedOn w:val="Normal"/>
+    <w:next w:val="Normal"/>
+    <w:link w:val="SubtitleChar"/>
     <w:qFormat/>
     <w:rsid w:val="00A26F51"/>
     <w:pPr>
@@ -3768,10 +3795,10 @@
       <w:szCs w:val="22"/>
     </w:rPr>
   </w:style>
-  <w:style w:type="character" w:customStyle="1" w:styleId="PodnadpisChar">
-    <w:name w:val="Podnadpis Char"/>
-    <w:basedOn w:val="Standardnpsmoodstavce"/>
-    <w:link w:val="Podnadpis"/>
+  <w:style w:type="character" w:customStyle="1" w:styleId="SubtitleChar">
+    <w:name w:val="Subtitle Char"/>
+    <w:basedOn w:val="DefaultParagraphFont"/>
+    <w:link w:val="Subtitle"/>
     <w:rsid w:val="00A26F51"/>
     <w:rPr>
       <w:rFonts w:asciiTheme="minorHAnsi" w:eastAsiaTheme="minorEastAsia" w:hAnsiTheme="minorHAnsi" w:cstheme="minorBidi"/>
@@ -3781,10 +3808,10 @@
       <w:szCs w:val="22"/>
     </w:rPr>
   </w:style>
-  <w:style w:type="paragraph" w:styleId="Zhlav">
+  <w:style w:type="paragraph" w:styleId="Header">
     <w:name w:val="header"/>
-    <w:basedOn w:val="Normln"/>
-    <w:link w:val="ZhlavChar"/>
+    <w:basedOn w:val="Normal"/>
+    <w:link w:val="HeaderChar"/>
     <w:unhideWhenUsed/>
     <w:rsid w:val="00A26F51"/>
     <w:pPr>
@@ -3795,20 +3822,20 @@
       <w:spacing w:after="0"/>
     </w:pPr>
   </w:style>
-  <w:style w:type="character" w:customStyle="1" w:styleId="ZhlavChar">
-    <w:name w:val="Záhlaví Char"/>
-    <w:basedOn w:val="Standardnpsmoodstavce"/>
-    <w:link w:val="Zhlav"/>
+  <w:style w:type="character" w:customStyle="1" w:styleId="HeaderChar">
+    <w:name w:val="Header Char"/>
+    <w:basedOn w:val="DefaultParagraphFont"/>
+    <w:link w:val="Header"/>
     <w:rsid w:val="00A26F51"/>
     <w:rPr>
       <w:sz w:val="24"/>
       <w:szCs w:val="24"/>
     </w:rPr>
   </w:style>
-  <w:style w:type="paragraph" w:styleId="Zpat">
+  <w:style w:type="paragraph" w:styleId="Footer">
     <w:name w:val="footer"/>
-    <w:basedOn w:val="Normln"/>
-    <w:link w:val="ZpatChar"/>
+    <w:basedOn w:val="Normal"/>
+    <w:link w:val="FooterChar"/>
     <w:unhideWhenUsed/>
     <w:rsid w:val="00A26F51"/>
     <w:pPr>
@@ -3819,14 +3846,26 @@
       <w:spacing w:after="0"/>
     </w:pPr>
   </w:style>
-  <w:style w:type="character" w:customStyle="1" w:styleId="ZpatChar">
-    <w:name w:val="Zápatí Char"/>
-    <w:basedOn w:val="Standardnpsmoodstavce"/>
-    <w:link w:val="Zpat"/>
+  <w:style w:type="character" w:customStyle="1" w:styleId="FooterChar">
+    <w:name w:val="Footer Char"/>
+    <w:basedOn w:val="DefaultParagraphFont"/>
+    <w:link w:val="Footer"/>
     <w:rsid w:val="00A26F51"/>
     <w:rPr>
       <w:sz w:val="24"/>
       <w:szCs w:val="24"/>
+    </w:rPr>
+  </w:style>
+  <w:style w:type="character" w:styleId="UnresolvedMention">
+    <w:name w:val="Unresolved Mention"/>
+    <w:basedOn w:val="DefaultParagraphFont"/>
+    <w:uiPriority w:val="99"/>
+    <w:semiHidden/>
+    <w:unhideWhenUsed/>
+    <w:rsid w:val="00F93EC4"/>
+    <w:rPr>
+      <w:color w:val="605E5C"/>
+      <w:shd w:val="clear" w:color="auto" w:fill="E1DFDD"/>
     </w:rPr>
   </w:style>
 </w:styles>
@@ -4157,7 +4196,7 @@
 </file>
 
 <file path=customXml/itemProps1.xml><?xml version="1.0" encoding="utf-8"?>
-<ds:datastoreItem xmlns:ds="http://schemas.openxmlformats.org/officeDocument/2006/customXml" ds:itemID="{D3BA11C7-C5FB-6E46-ABEF-E9CDF813008C}">
+<ds:datastoreItem xmlns:ds="http://schemas.openxmlformats.org/officeDocument/2006/customXml" ds:itemID="{5619E4E4-8299-704A-8216-D5FAFE538894}">
   <ds:schemaRefs>
     <ds:schemaRef ds:uri="http://schemas.openxmlformats.org/officeDocument/2006/bibliography"/>
   </ds:schemaRefs>

</xml_diff>

<commit_message>
added file from Inge
</commit_message>
<xml_diff>
--- a/LAB2.docx
+++ b/LAB2.docx
@@ -73,14 +73,6 @@
         </w:rPr>
         <w:t>G21</w:t>
       </w:r>
-    </w:p>
-    <w:p>
-      <w:pPr>
-        <w:jc w:val="center"/>
-        <w:rPr>
-          <w:lang w:val="en-GB"/>
-        </w:rPr>
-      </w:pPr>
     </w:p>
     <w:p>
       <w:pPr>
@@ -398,6 +390,58 @@
     </w:p>
     <w:p>
       <w:pPr>
+        <w:pStyle w:val="ListParagraph"/>
+        <w:keepNext/>
+        <w:widowControl w:val="0"/>
+        <w:numPr>
+          <w:ilvl w:val="0"/>
+          <w:numId w:val="12"/>
+        </w:numPr>
+        <w:suppressAutoHyphens/>
+        <w:spacing w:before="240" w:after="120"/>
+        <w:outlineLvl w:val="3"/>
+        <w:rPr>
+          <w:rFonts w:ascii="Calibri" w:eastAsia="DejaVu Sans Condensed" w:hAnsi="Calibri" w:cs="DejaVu Sans Condensed"/>
+          <w:lang w:val="en-GB"/>
+        </w:rPr>
+      </w:pPr>
+      <w:r>
+        <w:rPr>
+          <w:rFonts w:ascii="Calibri" w:eastAsia="DejaVu Sans Condensed" w:hAnsi="Calibri" w:cs="DejaVu Sans Condensed"/>
+          <w:lang w:val="en-GB"/>
+        </w:rPr>
+        <w:t>URL</w:t>
+      </w:r>
+    </w:p>
+    <w:p>
+      <w:pPr>
+        <w:pStyle w:val="ListParagraph"/>
+        <w:keepNext/>
+        <w:widowControl w:val="0"/>
+        <w:numPr>
+          <w:ilvl w:val="0"/>
+          <w:numId w:val="12"/>
+        </w:numPr>
+        <w:suppressAutoHyphens/>
+        <w:spacing w:before="240" w:after="120"/>
+        <w:outlineLvl w:val="3"/>
+        <w:rPr>
+          <w:rFonts w:ascii="Calibri" w:eastAsia="DejaVu Sans Condensed" w:hAnsi="Calibri" w:cs="DejaVu Sans Condensed"/>
+          <w:lang w:val="en-GB"/>
+        </w:rPr>
+      </w:pPr>
+      <w:r>
+        <w:rPr>
+          <w:rFonts w:ascii="Calibri" w:eastAsia="DejaVu Sans Condensed" w:hAnsi="Calibri" w:cs="DejaVu Sans Condensed"/>
+          <w:lang w:val="en-GB"/>
+        </w:rPr>
+        <w:t>Small description of what it contains</w:t>
+      </w:r>
+      <w:bookmarkStart w:id="0" w:name="_GoBack"/>
+      <w:bookmarkEnd w:id="0"/>
+    </w:p>
+    <w:p>
+      <w:pPr>
         <w:keepNext/>
         <w:widowControl w:val="0"/>
         <w:suppressAutoHyphens/>
@@ -664,7 +708,6 @@
         <w:widowControl w:val="0"/>
         <w:suppressAutoHyphens/>
         <w:spacing w:before="240" w:after="120"/>
-        <w:jc w:val="both"/>
         <w:outlineLvl w:val="3"/>
         <w:rPr>
           <w:rFonts w:asciiTheme="majorHAnsi" w:hAnsiTheme="majorHAnsi" w:cstheme="majorHAnsi"/>
@@ -678,30 +721,18 @@
         </w:rPr>
         <w:t xml:space="preserve">The dataset contains missing values as well as encoding problems which need to be sorted out in the data preparation phase. </w:t>
       </w:r>
-    </w:p>
-    <w:p>
-      <w:pPr>
-        <w:keepNext/>
-        <w:widowControl w:val="0"/>
-        <w:suppressAutoHyphens/>
-        <w:spacing w:before="240" w:after="120"/>
-        <w:jc w:val="both"/>
-        <w:outlineLvl w:val="3"/>
+      <w:r>
         <w:rPr>
           <w:rFonts w:asciiTheme="majorHAnsi" w:hAnsiTheme="majorHAnsi" w:cstheme="majorHAnsi"/>
-        </w:rPr>
-      </w:pPr>
+          <w:lang w:val="en-GB"/>
+        </w:rPr>
+        <w:t xml:space="preserve"> </w:t>
+      </w:r>
       <w:r>
         <w:rPr>
           <w:rFonts w:asciiTheme="majorHAnsi" w:hAnsiTheme="majorHAnsi" w:cstheme="majorHAnsi"/>
         </w:rPr>
-        <w:t>W</w:t>
-      </w:r>
-      <w:r>
-        <w:rPr>
-          <w:rFonts w:asciiTheme="majorHAnsi" w:hAnsiTheme="majorHAnsi" w:cstheme="majorHAnsi"/>
-        </w:rPr>
-        <w:t>e will also use other data sources to find out the financial situation in countries</w:t>
+        <w:t>We will also use other data sources to find out the financial situation in countries</w:t>
       </w:r>
       <w:r>
         <w:rPr>
@@ -730,8 +761,6 @@
         </w:rPr>
         <w:t>.</w:t>
       </w:r>
-      <w:bookmarkStart w:id="0" w:name="_GoBack"/>
-      <w:bookmarkEnd w:id="0"/>
     </w:p>
     <w:p>
       <w:pPr>
@@ -803,7 +832,7 @@
         <w:widowControl w:val="0"/>
         <w:numPr>
           <w:ilvl w:val="0"/>
-          <w:numId w:val="1"/>
+          <w:numId w:val="11"/>
         </w:numPr>
         <w:suppressAutoHyphens/>
         <w:spacing w:after="120"/>
@@ -813,6 +842,104 @@
           <w:lang w:val="en-GB"/>
         </w:rPr>
       </w:pPr>
+      <w:r>
+        <w:rPr>
+          <w:rFonts w:ascii="Calibri" w:eastAsia="DejaVu Sans Condensed" w:hAnsi="Calibri"/>
+          <w:lang w:val="en-GB"/>
+        </w:rPr>
+        <w:t xml:space="preserve">Which countries are popular </w:t>
+      </w:r>
+      <w:r>
+        <w:rPr>
+          <w:rFonts w:ascii="Calibri" w:eastAsia="DejaVu Sans Condensed" w:hAnsi="Calibri"/>
+          <w:lang w:val="en-GB"/>
+        </w:rPr>
+        <w:t xml:space="preserve">for </w:t>
+      </w:r>
+      <w:r>
+        <w:rPr>
+          <w:rFonts w:ascii="Calibri" w:eastAsia="DejaVu Sans Condensed" w:hAnsi="Calibri"/>
+          <w:lang w:val="en-GB"/>
+        </w:rPr>
+        <w:t>being an</w:t>
+      </w:r>
+      <w:r>
+        <w:rPr>
+          <w:rFonts w:ascii="Calibri" w:eastAsia="DejaVu Sans Condensed" w:hAnsi="Calibri"/>
+          <w:lang w:val="en-GB"/>
+        </w:rPr>
+        <w:t xml:space="preserve"> Erasmus</w:t>
+      </w:r>
+      <w:r>
+        <w:rPr>
+          <w:rFonts w:ascii="Calibri" w:eastAsia="DejaVu Sans Condensed" w:hAnsi="Calibri"/>
+          <w:lang w:val="en-GB"/>
+        </w:rPr>
+        <w:t xml:space="preserve"> </w:t>
+      </w:r>
+      <w:r>
+        <w:rPr>
+          <w:rFonts w:ascii="Calibri" w:eastAsia="DejaVu Sans Condensed" w:hAnsi="Calibri"/>
+          <w:lang w:val="en-GB"/>
+        </w:rPr>
+        <w:t>destination</w:t>
+      </w:r>
+      <w:r>
+        <w:rPr>
+          <w:rFonts w:ascii="Calibri" w:eastAsia="DejaVu Sans Condensed" w:hAnsi="Calibri"/>
+          <w:lang w:val="en-GB"/>
+        </w:rPr>
+        <w:t>?</w:t>
+      </w:r>
+      <w:r>
+        <w:rPr>
+          <w:rFonts w:ascii="Calibri" w:eastAsia="DejaVu Sans Condensed" w:hAnsi="Calibri"/>
+          <w:lang w:val="en-GB"/>
+        </w:rPr>
+        <w:t xml:space="preserve"> Is there a</w:t>
+      </w:r>
+      <w:r>
+        <w:rPr>
+          <w:rFonts w:ascii="Calibri" w:eastAsia="DejaVu Sans Condensed" w:hAnsi="Calibri"/>
+          <w:lang w:val="en-GB"/>
+        </w:rPr>
+        <w:t>ny</w:t>
+      </w:r>
+      <w:r>
+        <w:rPr>
+          <w:rFonts w:ascii="Calibri" w:eastAsia="DejaVu Sans Condensed" w:hAnsi="Calibri"/>
+          <w:lang w:val="en-GB"/>
+        </w:rPr>
+        <w:t xml:space="preserve"> difference between</w:t>
+      </w:r>
+      <w:r>
+        <w:rPr>
+          <w:rFonts w:ascii="Calibri" w:eastAsia="DejaVu Sans Condensed" w:hAnsi="Calibri"/>
+          <w:lang w:val="en-GB"/>
+        </w:rPr>
+        <w:t xml:space="preserve"> bachelor and </w:t>
+      </w:r>
+      <w:r>
+        <w:rPr>
+          <w:rFonts w:ascii="Calibri" w:eastAsia="DejaVu Sans Condensed" w:hAnsi="Calibri"/>
+          <w:lang w:val="en-GB"/>
+        </w:rPr>
+        <w:t>master’s</w:t>
+      </w:r>
+      <w:r>
+        <w:rPr>
+          <w:rFonts w:ascii="Calibri" w:eastAsia="DejaVu Sans Condensed" w:hAnsi="Calibri"/>
+          <w:lang w:val="en-GB"/>
+        </w:rPr>
+        <w:t xml:space="preserve"> degrees</w:t>
+      </w:r>
+      <w:r>
+        <w:rPr>
+          <w:rFonts w:ascii="Calibri" w:eastAsia="DejaVu Sans Condensed" w:hAnsi="Calibri"/>
+          <w:lang w:val="en-GB"/>
+        </w:rPr>
+        <w:t>?</w:t>
+      </w:r>
     </w:p>
     <w:p>
       <w:pPr>
@@ -835,91 +962,7 @@
           <w:rFonts w:ascii="Calibri" w:eastAsia="DejaVu Sans Condensed" w:hAnsi="Calibri"/>
           <w:lang w:val="en-GB"/>
         </w:rPr>
-        <w:t xml:space="preserve">Which countries are popular </w:t>
-      </w:r>
-      <w:r>
-        <w:rPr>
-          <w:rFonts w:ascii="Calibri" w:eastAsia="DejaVu Sans Condensed" w:hAnsi="Calibri"/>
-          <w:lang w:val="en-GB"/>
-        </w:rPr>
-        <w:t xml:space="preserve">for </w:t>
-      </w:r>
-      <w:r>
-        <w:rPr>
-          <w:rFonts w:ascii="Calibri" w:eastAsia="DejaVu Sans Condensed" w:hAnsi="Calibri"/>
-          <w:lang w:val="en-GB"/>
-        </w:rPr>
-        <w:t>being an</w:t>
-      </w:r>
-      <w:r>
-        <w:rPr>
-          <w:rFonts w:ascii="Calibri" w:eastAsia="DejaVu Sans Condensed" w:hAnsi="Calibri"/>
-          <w:lang w:val="en-GB"/>
-        </w:rPr>
-        <w:t xml:space="preserve"> Erasmus</w:t>
-      </w:r>
-      <w:r>
-        <w:rPr>
-          <w:rFonts w:ascii="Calibri" w:eastAsia="DejaVu Sans Condensed" w:hAnsi="Calibri"/>
-          <w:lang w:val="en-GB"/>
-        </w:rPr>
-        <w:t xml:space="preserve"> </w:t>
-      </w:r>
-      <w:r>
-        <w:rPr>
-          <w:rFonts w:ascii="Calibri" w:eastAsia="DejaVu Sans Condensed" w:hAnsi="Calibri"/>
-          <w:lang w:val="en-GB"/>
-        </w:rPr>
-        <w:t>destination</w:t>
-      </w:r>
-      <w:r>
-        <w:rPr>
-          <w:rFonts w:ascii="Calibri" w:eastAsia="DejaVu Sans Condensed" w:hAnsi="Calibri"/>
-          <w:lang w:val="en-GB"/>
-        </w:rPr>
-        <w:t>?</w:t>
-      </w:r>
-      <w:r>
-        <w:rPr>
-          <w:rFonts w:ascii="Calibri" w:eastAsia="DejaVu Sans Condensed" w:hAnsi="Calibri"/>
-          <w:lang w:val="en-GB"/>
-        </w:rPr>
-        <w:t xml:space="preserve"> Is there a</w:t>
-      </w:r>
-      <w:r>
-        <w:rPr>
-          <w:rFonts w:ascii="Calibri" w:eastAsia="DejaVu Sans Condensed" w:hAnsi="Calibri"/>
-          <w:lang w:val="en-GB"/>
-        </w:rPr>
-        <w:t>ny</w:t>
-      </w:r>
-      <w:r>
-        <w:rPr>
-          <w:rFonts w:ascii="Calibri" w:eastAsia="DejaVu Sans Condensed" w:hAnsi="Calibri"/>
-          <w:lang w:val="en-GB"/>
-        </w:rPr>
-        <w:t xml:space="preserve"> difference between</w:t>
-      </w:r>
-      <w:r>
-        <w:rPr>
-          <w:rFonts w:ascii="Calibri" w:eastAsia="DejaVu Sans Condensed" w:hAnsi="Calibri"/>
-          <w:lang w:val="en-GB"/>
-        </w:rPr>
-        <w:t xml:space="preserve"> bachelor and </w:t>
-      </w:r>
-      <w:r>
-        <w:rPr>
-          <w:rFonts w:ascii="Calibri" w:eastAsia="DejaVu Sans Condensed" w:hAnsi="Calibri"/>
-          <w:lang w:val="en-GB"/>
-        </w:rPr>
-        <w:t>master’s</w:t>
-      </w:r>
-      <w:r>
-        <w:rPr>
-          <w:rFonts w:ascii="Calibri" w:eastAsia="DejaVu Sans Condensed" w:hAnsi="Calibri"/>
-          <w:lang w:val="en-GB"/>
-        </w:rPr>
-        <w:t xml:space="preserve"> degrees</w:t>
+        <w:t>What is the flow of students doing Erasmus between countries</w:t>
       </w:r>
       <w:r>
         <w:rPr>
@@ -950,14 +993,21 @@
           <w:rFonts w:ascii="Calibri" w:eastAsia="DejaVu Sans Condensed" w:hAnsi="Calibri"/>
           <w:lang w:val="en-GB"/>
         </w:rPr>
-        <w:t>What is the flow of students doing Erasmus between countries</w:t>
-      </w:r>
-      <w:r>
-        <w:rPr>
-          <w:rFonts w:ascii="Calibri" w:eastAsia="DejaVu Sans Condensed" w:hAnsi="Calibri"/>
-          <w:lang w:val="en-GB"/>
-        </w:rPr>
-        <w:t>?</w:t>
+        <w:t xml:space="preserve">Does distance </w:t>
+      </w:r>
+      <w:r>
+        <w:rPr>
+          <w:rFonts w:ascii="Calibri" w:eastAsia="DejaVu Sans Condensed" w:hAnsi="Calibri"/>
+          <w:lang w:val="en-GB"/>
+        </w:rPr>
+        <w:t xml:space="preserve">from the home country to the Erasmus country </w:t>
+      </w:r>
+      <w:r>
+        <w:rPr>
+          <w:rFonts w:ascii="Calibri" w:eastAsia="DejaVu Sans Condensed" w:hAnsi="Calibri"/>
+          <w:lang w:val="en-GB"/>
+        </w:rPr>
+        <w:t>matter?</w:t>
       </w:r>
     </w:p>
     <w:p>
@@ -981,21 +1031,49 @@
           <w:rFonts w:ascii="Calibri" w:eastAsia="DejaVu Sans Condensed" w:hAnsi="Calibri"/>
           <w:lang w:val="en-GB"/>
         </w:rPr>
-        <w:t xml:space="preserve">Does distance </w:t>
-      </w:r>
-      <w:r>
-        <w:rPr>
-          <w:rFonts w:ascii="Calibri" w:eastAsia="DejaVu Sans Condensed" w:hAnsi="Calibri"/>
-          <w:lang w:val="en-GB"/>
-        </w:rPr>
-        <w:t xml:space="preserve">from the home country to the Erasmus country </w:t>
-      </w:r>
-      <w:r>
-        <w:rPr>
-          <w:rFonts w:ascii="Calibri" w:eastAsia="DejaVu Sans Condensed" w:hAnsi="Calibri"/>
-          <w:lang w:val="en-GB"/>
-        </w:rPr>
-        <w:t>matter?</w:t>
+        <w:t xml:space="preserve">How does difference in cost of living </w:t>
+      </w:r>
+      <w:r>
+        <w:rPr>
+          <w:rFonts w:ascii="Calibri" w:eastAsia="DejaVu Sans Condensed" w:hAnsi="Calibri"/>
+          <w:lang w:val="en-GB"/>
+        </w:rPr>
+        <w:t>in home and</w:t>
+      </w:r>
+      <w:r>
+        <w:rPr>
+          <w:rFonts w:ascii="Calibri" w:eastAsia="DejaVu Sans Condensed" w:hAnsi="Calibri"/>
+          <w:lang w:val="en-GB"/>
+        </w:rPr>
+        <w:t xml:space="preserve"> target</w:t>
+      </w:r>
+      <w:r>
+        <w:rPr>
+          <w:rFonts w:ascii="Calibri" w:eastAsia="DejaVu Sans Condensed" w:hAnsi="Calibri"/>
+          <w:lang w:val="en-GB"/>
+        </w:rPr>
+        <w:t xml:space="preserve"> country </w:t>
+      </w:r>
+      <w:r>
+        <w:rPr>
+          <w:rFonts w:ascii="Calibri" w:eastAsia="DejaVu Sans Condensed" w:hAnsi="Calibri"/>
+          <w:lang w:val="en-GB"/>
+        </w:rPr>
+        <w:t xml:space="preserve">effect </w:t>
+      </w:r>
+      <w:r>
+        <w:rPr>
+          <w:rFonts w:ascii="Calibri" w:eastAsia="DejaVu Sans Condensed" w:hAnsi="Calibri"/>
+          <w:lang w:val="en-GB"/>
+        </w:rPr>
+        <w:t>the</w:t>
+      </w:r>
+      <w:r>
+        <w:rPr>
+          <w:rFonts w:ascii="Calibri" w:eastAsia="DejaVu Sans Condensed" w:hAnsi="Calibri"/>
+          <w:lang w:val="en-GB"/>
+        </w:rPr>
+        <w:t xml:space="preserve"> selection?</w:t>
       </w:r>
     </w:p>
     <w:p>
@@ -1019,49 +1097,36 @@
           <w:rFonts w:ascii="Calibri" w:eastAsia="DejaVu Sans Condensed" w:hAnsi="Calibri"/>
           <w:lang w:val="en-GB"/>
         </w:rPr>
-        <w:t xml:space="preserve">How does difference in cost of living </w:t>
-      </w:r>
-      <w:r>
-        <w:rPr>
-          <w:rFonts w:ascii="Calibri" w:eastAsia="DejaVu Sans Condensed" w:hAnsi="Calibri"/>
-          <w:lang w:val="en-GB"/>
-        </w:rPr>
-        <w:t>in home and</w:t>
-      </w:r>
-      <w:r>
-        <w:rPr>
-          <w:rFonts w:ascii="Calibri" w:eastAsia="DejaVu Sans Condensed" w:hAnsi="Calibri"/>
-          <w:lang w:val="en-GB"/>
-        </w:rPr>
-        <w:t xml:space="preserve"> target</w:t>
-      </w:r>
-      <w:r>
-        <w:rPr>
-          <w:rFonts w:ascii="Calibri" w:eastAsia="DejaVu Sans Condensed" w:hAnsi="Calibri"/>
-          <w:lang w:val="en-GB"/>
-        </w:rPr>
-        <w:t xml:space="preserve"> country </w:t>
-      </w:r>
-      <w:r>
-        <w:rPr>
-          <w:rFonts w:ascii="Calibri" w:eastAsia="DejaVu Sans Condensed" w:hAnsi="Calibri"/>
-          <w:lang w:val="en-GB"/>
-        </w:rPr>
-        <w:t xml:space="preserve">effect </w:t>
-      </w:r>
-      <w:r>
-        <w:rPr>
-          <w:rFonts w:ascii="Calibri" w:eastAsia="DejaVu Sans Condensed" w:hAnsi="Calibri"/>
-          <w:lang w:val="en-GB"/>
-        </w:rPr>
-        <w:t>the</w:t>
-      </w:r>
-      <w:r>
-        <w:rPr>
-          <w:rFonts w:ascii="Calibri" w:eastAsia="DejaVu Sans Condensed" w:hAnsi="Calibri"/>
-          <w:lang w:val="en-GB"/>
-        </w:rPr>
-        <w:t xml:space="preserve"> selection?</w:t>
+        <w:lastRenderedPageBreak/>
+        <w:t>Do students prefer countries with</w:t>
+      </w:r>
+      <w:r>
+        <w:rPr>
+          <w:rFonts w:ascii="Calibri" w:eastAsia="DejaVu Sans Condensed" w:hAnsi="Calibri"/>
+          <w:lang w:val="en-GB"/>
+        </w:rPr>
+        <w:t xml:space="preserve"> a language from the</w:t>
+      </w:r>
+      <w:r>
+        <w:rPr>
+          <w:rFonts w:ascii="Calibri" w:eastAsia="DejaVu Sans Condensed" w:hAnsi="Calibri"/>
+          <w:lang w:val="en-GB"/>
+        </w:rPr>
+        <w:t xml:space="preserve"> same language family as </w:t>
+      </w:r>
+      <w:r>
+        <w:rPr>
+          <w:rFonts w:ascii="Calibri" w:eastAsia="DejaVu Sans Condensed" w:hAnsi="Calibri"/>
+          <w:lang w:val="en-GB"/>
+        </w:rPr>
+        <w:t xml:space="preserve">the language from </w:t>
+      </w:r>
+      <w:r>
+        <w:rPr>
+          <w:rFonts w:ascii="Calibri" w:eastAsia="DejaVu Sans Condensed" w:hAnsi="Calibri"/>
+          <w:lang w:val="en-GB"/>
+        </w:rPr>
+        <w:t>their home country?</w:t>
       </w:r>
     </w:p>
     <w:p>
@@ -1085,59 +1150,6 @@
           <w:rFonts w:ascii="Calibri" w:eastAsia="DejaVu Sans Condensed" w:hAnsi="Calibri"/>
           <w:lang w:val="en-GB"/>
         </w:rPr>
-        <w:lastRenderedPageBreak/>
-        <w:t>Do students prefer countries with</w:t>
-      </w:r>
-      <w:r>
-        <w:rPr>
-          <w:rFonts w:ascii="Calibri" w:eastAsia="DejaVu Sans Condensed" w:hAnsi="Calibri"/>
-          <w:lang w:val="en-GB"/>
-        </w:rPr>
-        <w:t xml:space="preserve"> a language from the</w:t>
-      </w:r>
-      <w:r>
-        <w:rPr>
-          <w:rFonts w:ascii="Calibri" w:eastAsia="DejaVu Sans Condensed" w:hAnsi="Calibri"/>
-          <w:lang w:val="en-GB"/>
-        </w:rPr>
-        <w:t xml:space="preserve"> same language family as </w:t>
-      </w:r>
-      <w:r>
-        <w:rPr>
-          <w:rFonts w:ascii="Calibri" w:eastAsia="DejaVu Sans Condensed" w:hAnsi="Calibri"/>
-          <w:lang w:val="en-GB"/>
-        </w:rPr>
-        <w:t xml:space="preserve">the language from </w:t>
-      </w:r>
-      <w:r>
-        <w:rPr>
-          <w:rFonts w:ascii="Calibri" w:eastAsia="DejaVu Sans Condensed" w:hAnsi="Calibri"/>
-          <w:lang w:val="en-GB"/>
-        </w:rPr>
-        <w:t>their home country?</w:t>
-      </w:r>
-    </w:p>
-    <w:p>
-      <w:pPr>
-        <w:pStyle w:val="ListParagraph"/>
-        <w:widowControl w:val="0"/>
-        <w:numPr>
-          <w:ilvl w:val="0"/>
-          <w:numId w:val="11"/>
-        </w:numPr>
-        <w:suppressAutoHyphens/>
-        <w:spacing w:after="120"/>
-        <w:jc w:val="both"/>
-        <w:rPr>
-          <w:rFonts w:ascii="Calibri" w:eastAsia="DejaVu Sans Condensed" w:hAnsi="Calibri"/>
-          <w:lang w:val="en-GB"/>
-        </w:rPr>
-      </w:pPr>
-      <w:r>
-        <w:rPr>
-          <w:rFonts w:ascii="Calibri" w:eastAsia="DejaVu Sans Condensed" w:hAnsi="Calibri"/>
-          <w:lang w:val="en-GB"/>
-        </w:rPr>
         <w:t>Does gender effect</w:t>
       </w:r>
       <w:r>
@@ -1176,7 +1188,6 @@
           <w:bCs/>
           <w:lang w:val="en-GB"/>
         </w:rPr>
-        <w:lastRenderedPageBreak/>
         <w:t>4</w:t>
       </w:r>
       <w:r>
@@ -1207,65 +1218,777 @@
         <w:outlineLvl w:val="3"/>
         <w:rPr>
           <w:rFonts w:ascii="Calibri" w:eastAsia="DejaVu Sans Condensed" w:hAnsi="Calibri" w:cs="DejaVu Sans Condensed"/>
+          <w:sz w:val="22"/>
+          <w:szCs w:val="22"/>
+          <w:lang w:val="en-GB"/>
+        </w:rPr>
+      </w:pPr>
+      <w:r>
+        <w:rPr>
+          <w:rFonts w:ascii="Calibri" w:eastAsia="DejaVu Sans Condensed" w:hAnsi="Calibri" w:cs="DejaVu Sans Condensed"/>
+          <w:sz w:val="22"/>
+          <w:szCs w:val="22"/>
+          <w:lang w:val="en-GB"/>
+        </w:rPr>
+        <w:t>from Student_Mobility_2013-14.xlsx</w:t>
+      </w:r>
+    </w:p>
+    <w:p>
+      <w:pPr>
+        <w:spacing w:after="0"/>
+        <w:rPr>
+          <w:rFonts w:ascii="Consolas" w:eastAsia="DejaVu Sans Condensed" w:hAnsi="Consolas" w:cs="Consolas"/>
           <w:b/>
           <w:bCs/>
-          <w:lang w:val="en-GB"/>
-        </w:rPr>
-      </w:pPr>
-      <w:r>
-        <w:rPr>
-          <w:rFonts w:ascii="Calibri" w:eastAsia="DejaVu Sans Condensed" w:hAnsi="Calibri" w:cs="DejaVu Sans Condensed"/>
+          <w:sz w:val="22"/>
+          <w:szCs w:val="22"/>
+          <w:lang w:val="en-GB"/>
+        </w:rPr>
+      </w:pPr>
+      <w:r>
+        <w:rPr>
+          <w:rFonts w:ascii="Consolas" w:eastAsia="DejaVu Sans Condensed" w:hAnsi="Consolas" w:cs="Consolas"/>
           <w:b/>
           <w:bCs/>
-          <w:noProof/>
-          <w:lang w:val="en-GB"/>
-        </w:rPr>
-        <w:drawing>
-          <wp:inline distT="0" distB="0" distL="0" distR="0" wp14:anchorId="77150C89" wp14:editId="7F0F69F4">
-            <wp:extent cx="6272092" cy="9122228"/>
-            <wp:effectExtent l="0" t="0" r="0" b="0"/>
-            <wp:docPr id="9" name="Obrázek 9"/>
-            <wp:cNvGraphicFramePr>
-              <a:graphicFrameLocks xmlns:a="http://schemas.openxmlformats.org/drawingml/2006/main" noChangeAspect="1"/>
-            </wp:cNvGraphicFramePr>
-            <a:graphic xmlns:a="http://schemas.openxmlformats.org/drawingml/2006/main">
-              <a:graphicData uri="http://schemas.openxmlformats.org/drawingml/2006/picture">
-                <pic:pic xmlns:pic="http://schemas.openxmlformats.org/drawingml/2006/picture">
-                  <pic:nvPicPr>
-                    <pic:cNvPr id="9" name="table.pdf"/>
-                    <pic:cNvPicPr/>
-                  </pic:nvPicPr>
-                  <pic:blipFill rotWithShape="1">
-                    <a:blip r:embed="rId9"/>
-                    <a:srcRect l="18130" t="14183" r="18130" b="14183"/>
-                    <a:stretch/>
-                  </pic:blipFill>
-                  <pic:spPr bwMode="auto">
-                    <a:xfrm rot="10800000">
-                      <a:off x="0" y="0"/>
-                      <a:ext cx="6302652" cy="9166675"/>
-                    </a:xfrm>
-                    <a:prstGeom prst="rect">
-                      <a:avLst/>
-                    </a:prstGeom>
-                    <a:ln>
-                      <a:noFill/>
-                    </a:ln>
-                    <a:extLst>
-                      <a:ext uri="{53640926-AAD7-44D8-BBD7-CCE9431645EC}">
-                        <a14:shadowObscured xmlns:a14="http://schemas.microsoft.com/office/drawing/2010/main"/>
-                      </a:ext>
-                    </a:extLst>
-                  </pic:spPr>
-                </pic:pic>
-              </a:graphicData>
-            </a:graphic>
-          </wp:inline>
-        </w:drawing>
-      </w:r>
+          <w:sz w:val="22"/>
+          <w:szCs w:val="22"/>
+          <w:lang w:val="en-GB"/>
+        </w:rPr>
+        <w:t>(</w:t>
+      </w:r>
+      <w:r>
+        <w:rPr>
+          <w:rFonts w:ascii="Consolas" w:eastAsia="Times New Roman" w:hAnsi="Consolas" w:cs="Consolas"/>
+          <w:color w:val="000000" w:themeColor="text1"/>
+          <w:sz w:val="22"/>
+          <w:szCs w:val="22"/>
+        </w:rPr>
+        <w:t xml:space="preserve">Action, </w:t>
+      </w:r>
+      <w:proofErr w:type="spellStart"/>
+      <w:r>
+        <w:rPr>
+          <w:rFonts w:ascii="Consolas" w:eastAsia="Times New Roman" w:hAnsi="Consolas" w:cs="Consolas"/>
+          <w:color w:val="000000" w:themeColor="text1"/>
+          <w:sz w:val="22"/>
+          <w:szCs w:val="22"/>
+        </w:rPr>
+        <w:t>CallYear</w:t>
+      </w:r>
+      <w:proofErr w:type="spellEnd"/>
+      <w:r>
+        <w:rPr>
+          <w:rFonts w:ascii="Consolas" w:eastAsia="Times New Roman" w:hAnsi="Consolas" w:cs="Consolas"/>
+          <w:color w:val="000000" w:themeColor="text1"/>
+          <w:sz w:val="22"/>
+          <w:szCs w:val="22"/>
+        </w:rPr>
+        <w:t xml:space="preserve">, </w:t>
+      </w:r>
+      <w:proofErr w:type="spellStart"/>
+      <w:r>
+        <w:rPr>
+          <w:rFonts w:ascii="Consolas" w:eastAsia="Times New Roman" w:hAnsi="Consolas" w:cs="Consolas"/>
+          <w:color w:val="000000" w:themeColor="text1"/>
+          <w:sz w:val="22"/>
+          <w:szCs w:val="22"/>
+        </w:rPr>
+        <w:t>ProjectNumber</w:t>
+      </w:r>
+      <w:proofErr w:type="spellEnd"/>
+      <w:r>
+        <w:rPr>
+          <w:rFonts w:ascii="Consolas" w:eastAsia="Times New Roman" w:hAnsi="Consolas" w:cs="Consolas"/>
+          <w:color w:val="000000" w:themeColor="text1"/>
+          <w:sz w:val="22"/>
+          <w:szCs w:val="22"/>
+        </w:rPr>
+        <w:t xml:space="preserve">, </w:t>
+      </w:r>
+      <w:proofErr w:type="spellStart"/>
+      <w:r>
+        <w:rPr>
+          <w:rFonts w:ascii="Consolas" w:eastAsia="Times New Roman" w:hAnsi="Consolas" w:cs="Consolas"/>
+          <w:color w:val="000000" w:themeColor="text1"/>
+          <w:sz w:val="22"/>
+          <w:szCs w:val="22"/>
+        </w:rPr>
+        <w:t>MobiilityID</w:t>
+      </w:r>
+      <w:proofErr w:type="spellEnd"/>
+      <w:r>
+        <w:rPr>
+          <w:rFonts w:ascii="Consolas" w:eastAsia="Times New Roman" w:hAnsi="Consolas" w:cs="Consolas"/>
+          <w:color w:val="000000" w:themeColor="text1"/>
+          <w:sz w:val="22"/>
+          <w:szCs w:val="22"/>
+        </w:rPr>
+        <w:t xml:space="preserve">, </w:t>
+      </w:r>
+      <w:proofErr w:type="spellStart"/>
+      <w:r>
+        <w:rPr>
+          <w:rFonts w:ascii="Consolas" w:eastAsia="Times New Roman" w:hAnsi="Consolas" w:cs="Consolas"/>
+          <w:color w:val="000000" w:themeColor="text1"/>
+          <w:sz w:val="22"/>
+          <w:szCs w:val="22"/>
+        </w:rPr>
+        <w:t>SendingCountry</w:t>
+      </w:r>
+      <w:proofErr w:type="spellEnd"/>
+      <w:r>
+        <w:rPr>
+          <w:rFonts w:ascii="Consolas" w:eastAsia="Times New Roman" w:hAnsi="Consolas" w:cs="Consolas"/>
+          <w:color w:val="000000" w:themeColor="text1"/>
+          <w:sz w:val="22"/>
+          <w:szCs w:val="22"/>
+        </w:rPr>
+        <w:t xml:space="preserve">, </w:t>
+      </w:r>
+      <w:proofErr w:type="spellStart"/>
+      <w:r>
+        <w:rPr>
+          <w:rFonts w:ascii="Consolas" w:eastAsia="Times New Roman" w:hAnsi="Consolas" w:cs="Consolas"/>
+          <w:color w:val="000000" w:themeColor="text1"/>
+          <w:sz w:val="22"/>
+          <w:szCs w:val="22"/>
+        </w:rPr>
+        <w:t>ReceivingCountry</w:t>
+      </w:r>
+      <w:proofErr w:type="spellEnd"/>
+      <w:r>
+        <w:rPr>
+          <w:rFonts w:ascii="Consolas" w:eastAsia="Times New Roman" w:hAnsi="Consolas" w:cs="Consolas"/>
+          <w:color w:val="000000" w:themeColor="text1"/>
+          <w:sz w:val="22"/>
+          <w:szCs w:val="22"/>
+        </w:rPr>
+        <w:t xml:space="preserve">, </w:t>
+      </w:r>
+      <w:proofErr w:type="spellStart"/>
+      <w:r>
+        <w:rPr>
+          <w:rFonts w:ascii="Consolas" w:eastAsia="Times New Roman" w:hAnsi="Consolas" w:cs="Consolas"/>
+          <w:color w:val="000000" w:themeColor="text1"/>
+          <w:sz w:val="22"/>
+          <w:szCs w:val="22"/>
+        </w:rPr>
+        <w:t>MobilityType</w:t>
+      </w:r>
+      <w:proofErr w:type="spellEnd"/>
+      <w:r>
+        <w:rPr>
+          <w:rFonts w:ascii="Consolas" w:eastAsia="Times New Roman" w:hAnsi="Consolas" w:cs="Consolas"/>
+          <w:color w:val="000000" w:themeColor="text1"/>
+          <w:sz w:val="22"/>
+          <w:szCs w:val="22"/>
+        </w:rPr>
+        <w:t xml:space="preserve">, </w:t>
+      </w:r>
+      <w:proofErr w:type="spellStart"/>
+      <w:r>
+        <w:rPr>
+          <w:rFonts w:ascii="Consolas" w:eastAsia="Times New Roman" w:hAnsi="Consolas" w:cs="Consolas"/>
+          <w:color w:val="000000" w:themeColor="text1"/>
+          <w:sz w:val="22"/>
+          <w:szCs w:val="22"/>
+        </w:rPr>
+        <w:t>SpecialNeeds</w:t>
+      </w:r>
+      <w:proofErr w:type="spellEnd"/>
+      <w:r>
+        <w:rPr>
+          <w:rFonts w:ascii="Consolas" w:eastAsia="Times New Roman" w:hAnsi="Consolas" w:cs="Consolas"/>
+          <w:color w:val="000000" w:themeColor="text1"/>
+          <w:sz w:val="22"/>
+          <w:szCs w:val="22"/>
+        </w:rPr>
+        <w:t xml:space="preserve">, </w:t>
+      </w:r>
+      <w:proofErr w:type="spellStart"/>
+      <w:r>
+        <w:rPr>
+          <w:rFonts w:ascii="Consolas" w:eastAsia="Times New Roman" w:hAnsi="Consolas" w:cs="Consolas"/>
+          <w:color w:val="000000" w:themeColor="text1"/>
+          <w:sz w:val="22"/>
+          <w:szCs w:val="22"/>
+        </w:rPr>
+        <w:t>SubjectAreaCode</w:t>
+      </w:r>
+      <w:proofErr w:type="spellEnd"/>
+      <w:r>
+        <w:rPr>
+          <w:rFonts w:ascii="Consolas" w:eastAsia="Times New Roman" w:hAnsi="Consolas" w:cs="Consolas"/>
+          <w:color w:val="000000" w:themeColor="text1"/>
+          <w:sz w:val="22"/>
+          <w:szCs w:val="22"/>
+        </w:rPr>
+        <w:t xml:space="preserve">, </w:t>
+      </w:r>
+      <w:proofErr w:type="spellStart"/>
+      <w:r>
+        <w:rPr>
+          <w:rFonts w:ascii="Consolas" w:eastAsia="Times New Roman" w:hAnsi="Consolas" w:cs="Consolas"/>
+          <w:color w:val="000000" w:themeColor="text1"/>
+          <w:sz w:val="22"/>
+          <w:szCs w:val="22"/>
+        </w:rPr>
+        <w:t>SubjectAreaName</w:t>
+      </w:r>
+      <w:proofErr w:type="spellEnd"/>
+      <w:r>
+        <w:rPr>
+          <w:rFonts w:ascii="Consolas" w:eastAsia="Times New Roman" w:hAnsi="Consolas" w:cs="Consolas"/>
+          <w:color w:val="000000" w:themeColor="text1"/>
+          <w:sz w:val="22"/>
+          <w:szCs w:val="22"/>
+        </w:rPr>
+        <w:t xml:space="preserve">, </w:t>
+      </w:r>
+      <w:proofErr w:type="spellStart"/>
+      <w:r>
+        <w:rPr>
+          <w:rFonts w:ascii="Consolas" w:eastAsia="Times New Roman" w:hAnsi="Consolas" w:cs="Consolas"/>
+          <w:color w:val="000000" w:themeColor="text1"/>
+          <w:sz w:val="22"/>
+          <w:szCs w:val="22"/>
+        </w:rPr>
+        <w:t>CombinedMobilityYesNo</w:t>
+      </w:r>
+      <w:proofErr w:type="spellEnd"/>
+      <w:r>
+        <w:rPr>
+          <w:rFonts w:ascii="Consolas" w:eastAsia="Times New Roman" w:hAnsi="Consolas" w:cs="Consolas"/>
+          <w:color w:val="000000" w:themeColor="text1"/>
+          <w:sz w:val="22"/>
+          <w:szCs w:val="22"/>
+        </w:rPr>
+        <w:t xml:space="preserve">, StartDate, </w:t>
+      </w:r>
+      <w:proofErr w:type="spellStart"/>
+      <w:r>
+        <w:rPr>
+          <w:rFonts w:ascii="Consolas" w:eastAsia="Times New Roman" w:hAnsi="Consolas" w:cs="Consolas"/>
+          <w:color w:val="000000" w:themeColor="text1"/>
+          <w:sz w:val="22"/>
+          <w:szCs w:val="22"/>
+        </w:rPr>
+        <w:t>EndDate</w:t>
+      </w:r>
+      <w:proofErr w:type="spellEnd"/>
+      <w:r>
+        <w:rPr>
+          <w:rFonts w:ascii="Consolas" w:eastAsia="Times New Roman" w:hAnsi="Consolas" w:cs="Consolas"/>
+          <w:color w:val="000000" w:themeColor="text1"/>
+          <w:sz w:val="22"/>
+          <w:szCs w:val="22"/>
+        </w:rPr>
+        <w:t xml:space="preserve">, </w:t>
+      </w:r>
+      <w:proofErr w:type="spellStart"/>
+      <w:r>
+        <w:rPr>
+          <w:rFonts w:ascii="Consolas" w:eastAsia="Times New Roman" w:hAnsi="Consolas" w:cs="Consolas"/>
+          <w:color w:val="000000" w:themeColor="text1"/>
+          <w:sz w:val="22"/>
+          <w:szCs w:val="22"/>
+        </w:rPr>
+        <w:t>DurationInMonths</w:t>
+      </w:r>
+      <w:proofErr w:type="spellEnd"/>
+      <w:r>
+        <w:rPr>
+          <w:rFonts w:ascii="Consolas" w:eastAsia="Times New Roman" w:hAnsi="Consolas" w:cs="Consolas"/>
+          <w:color w:val="000000" w:themeColor="text1"/>
+          <w:sz w:val="22"/>
+          <w:szCs w:val="22"/>
+        </w:rPr>
+        <w:t xml:space="preserve">, </w:t>
+      </w:r>
+      <w:proofErr w:type="spellStart"/>
+      <w:r>
+        <w:rPr>
+          <w:rFonts w:ascii="Consolas" w:eastAsia="Times New Roman" w:hAnsi="Consolas" w:cs="Consolas"/>
+          <w:color w:val="000000" w:themeColor="text1"/>
+          <w:sz w:val="22"/>
+          <w:szCs w:val="22"/>
+        </w:rPr>
+        <w:t>DurationInDays</w:t>
+      </w:r>
+      <w:proofErr w:type="spellEnd"/>
+      <w:r>
+        <w:rPr>
+          <w:rFonts w:ascii="Consolas" w:eastAsia="Times New Roman" w:hAnsi="Consolas" w:cs="Consolas"/>
+          <w:color w:val="000000" w:themeColor="text1"/>
+          <w:sz w:val="22"/>
+          <w:szCs w:val="22"/>
+        </w:rPr>
+        <w:t xml:space="preserve">, </w:t>
+      </w:r>
+      <w:proofErr w:type="spellStart"/>
+      <w:r>
+        <w:rPr>
+          <w:rFonts w:ascii="Consolas" w:eastAsia="Times New Roman" w:hAnsi="Consolas" w:cs="Consolas"/>
+          <w:color w:val="000000" w:themeColor="text1"/>
+          <w:sz w:val="22"/>
+          <w:szCs w:val="22"/>
+        </w:rPr>
+        <w:t>SubsistenceTravel</w:t>
+      </w:r>
+      <w:proofErr w:type="spellEnd"/>
+      <w:r>
+        <w:rPr>
+          <w:rFonts w:ascii="Consolas" w:eastAsia="Times New Roman" w:hAnsi="Consolas" w:cs="Consolas"/>
+          <w:color w:val="000000" w:themeColor="text1"/>
+          <w:sz w:val="22"/>
+          <w:szCs w:val="22"/>
+        </w:rPr>
+        <w:t xml:space="preserve">, </w:t>
+      </w:r>
+      <w:proofErr w:type="spellStart"/>
+      <w:r>
+        <w:rPr>
+          <w:rFonts w:ascii="Consolas" w:eastAsia="Times New Roman" w:hAnsi="Consolas" w:cs="Consolas"/>
+          <w:color w:val="000000" w:themeColor="text1"/>
+          <w:sz w:val="22"/>
+          <w:szCs w:val="22"/>
+        </w:rPr>
+        <w:t>LevelOfStudy</w:t>
+      </w:r>
+      <w:proofErr w:type="spellEnd"/>
+      <w:r>
+        <w:rPr>
+          <w:rFonts w:ascii="Consolas" w:eastAsia="Times New Roman" w:hAnsi="Consolas" w:cs="Consolas"/>
+          <w:color w:val="000000" w:themeColor="text1"/>
+          <w:sz w:val="22"/>
+          <w:szCs w:val="22"/>
+        </w:rPr>
+        <w:t xml:space="preserve">, </w:t>
+      </w:r>
+      <w:proofErr w:type="spellStart"/>
+      <w:r>
+        <w:rPr>
+          <w:rFonts w:ascii="Consolas" w:eastAsia="Times New Roman" w:hAnsi="Consolas" w:cs="Consolas"/>
+          <w:color w:val="000000" w:themeColor="text1"/>
+          <w:sz w:val="22"/>
+          <w:szCs w:val="22"/>
+        </w:rPr>
+        <w:t>ParticipantID</w:t>
+      </w:r>
+      <w:proofErr w:type="spellEnd"/>
+      <w:r>
+        <w:rPr>
+          <w:rFonts w:ascii="Consolas" w:eastAsia="Times New Roman" w:hAnsi="Consolas" w:cs="Consolas"/>
+          <w:color w:val="000000" w:themeColor="text1"/>
+          <w:sz w:val="22"/>
+          <w:szCs w:val="22"/>
+        </w:rPr>
+        <w:t xml:space="preserve">, </w:t>
+      </w:r>
+      <w:proofErr w:type="spellStart"/>
+      <w:r>
+        <w:rPr>
+          <w:rFonts w:ascii="Consolas" w:eastAsia="Times New Roman" w:hAnsi="Consolas" w:cs="Consolas"/>
+          <w:color w:val="000000" w:themeColor="text1"/>
+          <w:sz w:val="22"/>
+          <w:szCs w:val="22"/>
+        </w:rPr>
+        <w:t>ParticipantGender</w:t>
+      </w:r>
+      <w:proofErr w:type="spellEnd"/>
+      <w:r>
+        <w:rPr>
+          <w:rFonts w:ascii="Consolas" w:eastAsia="Times New Roman" w:hAnsi="Consolas" w:cs="Consolas"/>
+          <w:color w:val="000000" w:themeColor="text1"/>
+          <w:sz w:val="22"/>
+          <w:szCs w:val="22"/>
+        </w:rPr>
+        <w:t xml:space="preserve">, </w:t>
+      </w:r>
+      <w:proofErr w:type="spellStart"/>
+      <w:r>
+        <w:rPr>
+          <w:rFonts w:ascii="Consolas" w:eastAsia="Times New Roman" w:hAnsi="Consolas" w:cs="Consolas"/>
+          <w:color w:val="000000" w:themeColor="text1"/>
+          <w:sz w:val="22"/>
+          <w:szCs w:val="22"/>
+        </w:rPr>
+        <w:t>ParticipantType</w:t>
+      </w:r>
+      <w:proofErr w:type="spellEnd"/>
+      <w:r>
+        <w:rPr>
+          <w:rFonts w:ascii="Consolas" w:eastAsia="Times New Roman" w:hAnsi="Consolas" w:cs="Consolas"/>
+          <w:color w:val="000000" w:themeColor="text1"/>
+          <w:sz w:val="22"/>
+          <w:szCs w:val="22"/>
+        </w:rPr>
+        <w:t xml:space="preserve">, Language, </w:t>
+      </w:r>
+      <w:proofErr w:type="spellStart"/>
+      <w:r>
+        <w:rPr>
+          <w:rFonts w:ascii="Consolas" w:eastAsia="Times New Roman" w:hAnsi="Consolas" w:cs="Consolas"/>
+          <w:color w:val="000000" w:themeColor="text1"/>
+          <w:sz w:val="22"/>
+          <w:szCs w:val="22"/>
+        </w:rPr>
+        <w:t>SendingPartnerErasmusID</w:t>
+      </w:r>
+      <w:proofErr w:type="spellEnd"/>
+      <w:r>
+        <w:rPr>
+          <w:rFonts w:ascii="Consolas" w:eastAsia="Times New Roman" w:hAnsi="Consolas" w:cs="Consolas"/>
+          <w:color w:val="000000" w:themeColor="text1"/>
+          <w:sz w:val="22"/>
+          <w:szCs w:val="22"/>
+        </w:rPr>
+        <w:t xml:space="preserve">, </w:t>
+      </w:r>
+      <w:proofErr w:type="spellStart"/>
+      <w:r>
+        <w:rPr>
+          <w:rFonts w:ascii="Consolas" w:eastAsia="Times New Roman" w:hAnsi="Consolas" w:cs="Consolas"/>
+          <w:color w:val="000000" w:themeColor="text1"/>
+          <w:sz w:val="22"/>
+          <w:szCs w:val="22"/>
+        </w:rPr>
+        <w:t>SendingPartnerName</w:t>
+      </w:r>
+      <w:proofErr w:type="spellEnd"/>
+      <w:r>
+        <w:rPr>
+          <w:rFonts w:ascii="Consolas" w:eastAsia="Times New Roman" w:hAnsi="Consolas" w:cs="Consolas"/>
+          <w:color w:val="000000" w:themeColor="text1"/>
+          <w:sz w:val="22"/>
+          <w:szCs w:val="22"/>
+        </w:rPr>
+        <w:t xml:space="preserve">, </w:t>
+      </w:r>
+      <w:proofErr w:type="spellStart"/>
+      <w:r>
+        <w:rPr>
+          <w:rFonts w:ascii="Consolas" w:eastAsia="Times New Roman" w:hAnsi="Consolas" w:cs="Consolas"/>
+          <w:color w:val="000000" w:themeColor="text1"/>
+          <w:sz w:val="22"/>
+          <w:szCs w:val="22"/>
+        </w:rPr>
+        <w:t>HostingPartnerErasmusID</w:t>
+      </w:r>
+      <w:proofErr w:type="spellEnd"/>
+      <w:r>
+        <w:rPr>
+          <w:rFonts w:ascii="Consolas" w:eastAsia="Times New Roman" w:hAnsi="Consolas" w:cs="Consolas"/>
+          <w:color w:val="000000" w:themeColor="text1"/>
+          <w:sz w:val="22"/>
+          <w:szCs w:val="22"/>
+        </w:rPr>
+        <w:t xml:space="preserve">, </w:t>
+      </w:r>
+      <w:proofErr w:type="spellStart"/>
+      <w:r>
+        <w:rPr>
+          <w:rFonts w:ascii="Consolas" w:eastAsia="Times New Roman" w:hAnsi="Consolas" w:cs="Consolas"/>
+          <w:color w:val="000000" w:themeColor="text1"/>
+          <w:sz w:val="22"/>
+          <w:szCs w:val="22"/>
+        </w:rPr>
+        <w:t>HostingPartnerName</w:t>
+      </w:r>
+      <w:proofErr w:type="spellEnd"/>
+      <w:r>
+        <w:rPr>
+          <w:rFonts w:ascii="Consolas" w:eastAsia="Times New Roman" w:hAnsi="Consolas" w:cs="Consolas"/>
+          <w:color w:val="000000" w:themeColor="text1"/>
+          <w:sz w:val="22"/>
+          <w:szCs w:val="22"/>
+        </w:rPr>
+        <w:t xml:space="preserve">, </w:t>
+      </w:r>
+      <w:proofErr w:type="spellStart"/>
+      <w:r>
+        <w:rPr>
+          <w:rFonts w:ascii="Consolas" w:eastAsia="Times New Roman" w:hAnsi="Consolas" w:cs="Consolas"/>
+          <w:color w:val="000000" w:themeColor="text1"/>
+          <w:sz w:val="22"/>
+          <w:szCs w:val="22"/>
+        </w:rPr>
+        <w:t>HostingPartnerCountry</w:t>
+      </w:r>
+      <w:proofErr w:type="spellEnd"/>
+      <w:r>
+        <w:rPr>
+          <w:rFonts w:ascii="Consolas" w:eastAsia="Times New Roman" w:hAnsi="Consolas" w:cs="Consolas"/>
+          <w:color w:val="000000" w:themeColor="text1"/>
+          <w:sz w:val="22"/>
+          <w:szCs w:val="22"/>
+        </w:rPr>
+        <w:t xml:space="preserve">, </w:t>
+      </w:r>
+      <w:proofErr w:type="spellStart"/>
+      <w:r>
+        <w:rPr>
+          <w:rFonts w:ascii="Consolas" w:eastAsia="Times New Roman" w:hAnsi="Consolas" w:cs="Consolas"/>
+          <w:color w:val="000000" w:themeColor="text1"/>
+          <w:sz w:val="22"/>
+          <w:szCs w:val="22"/>
+        </w:rPr>
+        <w:t>HostingPartnerCity</w:t>
+      </w:r>
+      <w:proofErr w:type="spellEnd"/>
+      <w:r>
+        <w:rPr>
+          <w:rFonts w:ascii="Consolas" w:eastAsia="DejaVu Sans Condensed" w:hAnsi="Consolas" w:cs="Consolas"/>
+          <w:b/>
+          <w:bCs/>
+          <w:sz w:val="22"/>
+          <w:szCs w:val="22"/>
+          <w:lang w:val="en-GB"/>
+        </w:rPr>
+        <w:t>)</w:t>
+      </w:r>
+    </w:p>
+    <w:p>
+      <w:pPr>
+        <w:spacing w:after="0"/>
+        <w:rPr>
+          <w:rFonts w:ascii="Times New Roman" w:eastAsia="Times New Roman" w:hAnsi="Times New Roman"/>
+          <w:sz w:val="22"/>
+          <w:szCs w:val="22"/>
+        </w:rPr>
+      </w:pPr>
+    </w:p>
+    <w:p>
+      <w:pPr>
+        <w:rPr>
+          <w:rFonts w:ascii="Consolas" w:eastAsia="Times New Roman" w:hAnsi="Consolas" w:cs="Consolas"/>
+          <w:sz w:val="22"/>
+          <w:szCs w:val="22"/>
+        </w:rPr>
+      </w:pPr>
+      <w:r>
+        <w:rPr>
+          <w:rFonts w:ascii="Consolas" w:eastAsia="Times New Roman" w:hAnsi="Consolas" w:cs="Consolas"/>
+          <w:sz w:val="22"/>
+          <w:szCs w:val="22"/>
+        </w:rPr>
+        <w:t>(</w:t>
+      </w:r>
+      <w:r>
+        <w:rPr>
+          <w:rFonts w:ascii="Consolas" w:eastAsia="Times New Roman" w:hAnsi="Consolas" w:cs="Consolas"/>
+          <w:sz w:val="22"/>
+          <w:szCs w:val="22"/>
+        </w:rPr>
+        <w:t>88048,ERA02,2013,2013-1-ES1-ERA02-74138,9192009872,ES,IT,Mob-SMS,0.0,721,Medicine,NO,02-SEP-2013 00.00.00,06-MAR-2014 00.00.00,6,0,870.0,First Cycle,78955245V,F,Students,EN,E  BILBAO01,UNIVERSIDAD DEL PAIS VASCO/EUSKAL HERRIKO UNIBERTSITATEA,I  PADOVA01,UNIVERSITA' DEGLI STUDI DI PADOVA ,IT,PADOVA</w:t>
+      </w:r>
+      <w:r>
+        <w:rPr>
+          <w:rFonts w:ascii="Consolas" w:eastAsia="Times New Roman" w:hAnsi="Consolas" w:cs="Consolas"/>
+          <w:sz w:val="22"/>
+          <w:szCs w:val="22"/>
+        </w:rPr>
+        <w:t>)</w:t>
+      </w:r>
+    </w:p>
+    <w:p>
+      <w:pPr>
+        <w:rPr>
+          <w:rFonts w:ascii="Consolas" w:eastAsia="Times New Roman" w:hAnsi="Consolas" w:cs="Consolas"/>
+          <w:sz w:val="22"/>
+          <w:szCs w:val="22"/>
+        </w:rPr>
+      </w:pPr>
+      <w:r>
+        <w:rPr>
+          <w:rFonts w:ascii="Consolas" w:eastAsia="Times New Roman" w:hAnsi="Consolas" w:cs="Consolas"/>
+          <w:sz w:val="22"/>
+          <w:szCs w:val="22"/>
+        </w:rPr>
+        <w:t>From cost-of-living-2016.csv</w:t>
+      </w:r>
+    </w:p>
+    <w:p>
+      <w:pPr>
+        <w:pStyle w:val="HTMLPreformatted"/>
+        <w:shd w:val="clear" w:color="auto" w:fill="FFFFFF"/>
+        <w:wordWrap w:val="0"/>
+        <w:textAlignment w:val="baseline"/>
+        <w:rPr>
+          <w:rFonts w:eastAsia="Times New Roman"/>
+          <w:sz w:val="22"/>
+          <w:szCs w:val="22"/>
+        </w:rPr>
+      </w:pPr>
+      <w:r>
+        <w:rPr>
+          <w:rFonts w:eastAsia="Times New Roman"/>
+          <w:sz w:val="22"/>
+          <w:szCs w:val="22"/>
+        </w:rPr>
+        <w:t>(</w:t>
+      </w:r>
+      <w:r>
+        <w:rPr>
+          <w:rFonts w:eastAsia="Times New Roman"/>
+          <w:color w:val="000000"/>
+          <w:sz w:val="21"/>
+          <w:szCs w:val="21"/>
+        </w:rPr>
+        <w:t xml:space="preserve">City,Country,Cost.of.Living.Index,Rent.Index,Cost.of.Living.Plus.Rent.Index,Groceries.Index,Restaurant.Price.Index,Local.Purchasing.Power.Index,Milk(regular)(1 liter),Monthly.Pass,Apartment(1.bedroom).in.City.Centre,"Internet(10 Mbps, Unlimited Data, Cable/ADSL)",Cappuccino(regular),Water(0.33 liter bottle),Eggs(12),Water(1.5 liter bottle),Domestic Beer (0.5 liter bottle),One-way Ticket (Local Transport),"Basic (Electricity, Heating, Water, Garbage) for 85m2 </w:t>
+      </w:r>
+      <w:proofErr w:type="spellStart"/>
+      <w:r>
+        <w:rPr>
+          <w:rFonts w:eastAsia="Times New Roman"/>
+          <w:color w:val="000000"/>
+          <w:sz w:val="21"/>
+          <w:szCs w:val="21"/>
+        </w:rPr>
+        <w:t>Apartment","Cinema</w:t>
+      </w:r>
+      <w:proofErr w:type="spellEnd"/>
+      <w:r>
+        <w:rPr>
+          <w:rFonts w:eastAsia="Times New Roman"/>
+          <w:color w:val="000000"/>
+          <w:sz w:val="21"/>
+          <w:szCs w:val="21"/>
+        </w:rPr>
+        <w:t xml:space="preserve">, International Release, 1 </w:t>
+      </w:r>
+      <w:proofErr w:type="spellStart"/>
+      <w:r>
+        <w:rPr>
+          <w:rFonts w:eastAsia="Times New Roman"/>
+          <w:color w:val="000000"/>
+          <w:sz w:val="21"/>
+          <w:szCs w:val="21"/>
+        </w:rPr>
+        <w:t>Seat",Apples</w:t>
+      </w:r>
+      <w:proofErr w:type="spellEnd"/>
+      <w:r>
+        <w:rPr>
+          <w:rFonts w:eastAsia="Times New Roman"/>
+          <w:color w:val="000000"/>
+          <w:sz w:val="21"/>
+          <w:szCs w:val="21"/>
+        </w:rPr>
+        <w:t xml:space="preserve"> (1kg)\n266,Kingston,Canada</w:t>
+      </w:r>
+      <w:r>
+        <w:rPr>
+          <w:rFonts w:eastAsia="Times New Roman"/>
+          <w:sz w:val="22"/>
+          <w:szCs w:val="22"/>
+        </w:rPr>
+        <w:t>)</w:t>
+      </w:r>
+    </w:p>
+    <w:p>
+      <w:pPr>
+        <w:pStyle w:val="HTMLPreformatted"/>
+        <w:shd w:val="clear" w:color="auto" w:fill="FFFFFF"/>
+        <w:wordWrap w:val="0"/>
+        <w:textAlignment w:val="baseline"/>
+        <w:rPr>
+          <w:rFonts w:eastAsia="Times New Roman"/>
+          <w:sz w:val="22"/>
+          <w:szCs w:val="22"/>
+        </w:rPr>
+      </w:pPr>
+    </w:p>
+    <w:p>
+      <w:pPr>
+        <w:pStyle w:val="HTMLPreformatted"/>
+        <w:shd w:val="clear" w:color="auto" w:fill="FFFFFF"/>
+        <w:wordWrap w:val="0"/>
+        <w:textAlignment w:val="baseline"/>
+        <w:rPr>
+          <w:rFonts w:eastAsia="Times New Roman"/>
+          <w:color w:val="000000"/>
+          <w:sz w:val="21"/>
+          <w:szCs w:val="21"/>
+          <w:lang w:val="nb-NO"/>
+        </w:rPr>
+      </w:pPr>
+      <w:r>
+        <w:rPr>
+          <w:rFonts w:eastAsia="Times New Roman"/>
+          <w:sz w:val="22"/>
+          <w:szCs w:val="22"/>
+        </w:rPr>
+        <w:t>(</w:t>
+      </w:r>
+      <w:proofErr w:type="gramStart"/>
+      <w:r>
+        <w:rPr>
+          <w:rFonts w:eastAsia="Times New Roman"/>
+          <w:color w:val="000000"/>
+          <w:sz w:val="21"/>
+          <w:szCs w:val="21"/>
+          <w:lang w:val="nb-NO"/>
+        </w:rPr>
+        <w:t>Kingston,Canada</w:t>
+      </w:r>
+      <w:proofErr w:type="gramEnd"/>
+      <w:r>
+        <w:rPr>
+          <w:rFonts w:eastAsia="Times New Roman"/>
+          <w:color w:val="000000"/>
+          <w:sz w:val="21"/>
+          <w:szCs w:val="21"/>
+          <w:lang w:val="nb-NO"/>
+        </w:rPr>
+        <w:t>,66.85,27.83,48.48,65.65,65.24,110.89,1.58,55.35,736.75,44.7,2.69,1.31,2.3,1.59,1.81,2.1,145.52,8.98,2.68\n516</w:t>
+      </w:r>
+      <w:r>
+        <w:rPr>
+          <w:rFonts w:eastAsia="Times New Roman"/>
+          <w:sz w:val="22"/>
+          <w:szCs w:val="22"/>
+        </w:rPr>
+        <w:t>)</w:t>
+      </w:r>
+    </w:p>
+    <w:p>
+      <w:pPr>
+        <w:rPr>
+          <w:rFonts w:ascii="Consolas" w:eastAsia="Times New Roman" w:hAnsi="Consolas" w:cs="Consolas"/>
+          <w:sz w:val="22"/>
+          <w:szCs w:val="22"/>
+        </w:rPr>
+      </w:pPr>
+    </w:p>
+    <w:p>
+      <w:pPr>
+        <w:rPr>
+          <w:rFonts w:ascii="Consolas" w:eastAsia="Times New Roman" w:hAnsi="Consolas" w:cs="Consolas"/>
+          <w:sz w:val="22"/>
+          <w:szCs w:val="22"/>
+        </w:rPr>
+      </w:pPr>
+    </w:p>
+    <w:p>
+      <w:pPr>
+        <w:rPr>
+          <w:rFonts w:ascii="Consolas" w:eastAsia="Times New Roman" w:hAnsi="Consolas" w:cs="Consolas"/>
+          <w:sz w:val="22"/>
+          <w:szCs w:val="22"/>
+        </w:rPr>
+      </w:pPr>
+    </w:p>
+    <w:p>
+      <w:pPr>
+        <w:spacing w:after="0"/>
+        <w:rPr>
+          <w:rFonts w:ascii="Times New Roman" w:eastAsia="Times New Roman" w:hAnsi="Times New Roman"/>
+        </w:rPr>
+      </w:pPr>
     </w:p>
     <w:sectPr>
-      <w:footerReference w:type="default" r:id="rId10"/>
+      <w:footerReference w:type="default" r:id="rId9"/>
       <w:pgSz w:w="11900" w:h="16840"/>
       <w:pgMar w:top="568" w:right="1134" w:bottom="1134" w:left="1134" w:header="680" w:footer="709" w:gutter="0"/>
       <w:cols w:space="708"/>
@@ -2416,6 +3139,119 @@
     </w:lvl>
   </w:abstractNum>
   <w:abstractNum w:abstractNumId="8" w15:restartNumberingAfterBreak="0">
+    <w:nsid w:val="4F0A0AEE"/>
+    <w:multiLevelType w:val="hybridMultilevel"/>
+    <w:tmpl w:val="08EE064A"/>
+    <w:lvl w:ilvl="0" w:tplc="04090001">
+      <w:start w:val="1"/>
+      <w:numFmt w:val="bullet"/>
+      <w:lvlText w:val=""/>
+      <w:lvlJc w:val="left"/>
+      <w:pPr>
+        <w:ind w:left="720" w:hanging="360"/>
+      </w:pPr>
+      <w:rPr>
+        <w:rFonts w:ascii="Symbol" w:hAnsi="Symbol" w:hint="default"/>
+      </w:rPr>
+    </w:lvl>
+    <w:lvl w:ilvl="1" w:tplc="04090003" w:tentative="1">
+      <w:start w:val="1"/>
+      <w:numFmt w:val="bullet"/>
+      <w:lvlText w:val="o"/>
+      <w:lvlJc w:val="left"/>
+      <w:pPr>
+        <w:ind w:left="1440" w:hanging="360"/>
+      </w:pPr>
+      <w:rPr>
+        <w:rFonts w:ascii="Courier New" w:hAnsi="Courier New" w:cs="Courier New" w:hint="default"/>
+      </w:rPr>
+    </w:lvl>
+    <w:lvl w:ilvl="2" w:tplc="04090005" w:tentative="1">
+      <w:start w:val="1"/>
+      <w:numFmt w:val="bullet"/>
+      <w:lvlText w:val=""/>
+      <w:lvlJc w:val="left"/>
+      <w:pPr>
+        <w:ind w:left="2160" w:hanging="360"/>
+      </w:pPr>
+      <w:rPr>
+        <w:rFonts w:ascii="Wingdings" w:hAnsi="Wingdings" w:hint="default"/>
+      </w:rPr>
+    </w:lvl>
+    <w:lvl w:ilvl="3" w:tplc="04090001" w:tentative="1">
+      <w:start w:val="1"/>
+      <w:numFmt w:val="bullet"/>
+      <w:lvlText w:val=""/>
+      <w:lvlJc w:val="left"/>
+      <w:pPr>
+        <w:ind w:left="2880" w:hanging="360"/>
+      </w:pPr>
+      <w:rPr>
+        <w:rFonts w:ascii="Symbol" w:hAnsi="Symbol" w:hint="default"/>
+      </w:rPr>
+    </w:lvl>
+    <w:lvl w:ilvl="4" w:tplc="04090003" w:tentative="1">
+      <w:start w:val="1"/>
+      <w:numFmt w:val="bullet"/>
+      <w:lvlText w:val="o"/>
+      <w:lvlJc w:val="left"/>
+      <w:pPr>
+        <w:ind w:left="3600" w:hanging="360"/>
+      </w:pPr>
+      <w:rPr>
+        <w:rFonts w:ascii="Courier New" w:hAnsi="Courier New" w:cs="Courier New" w:hint="default"/>
+      </w:rPr>
+    </w:lvl>
+    <w:lvl w:ilvl="5" w:tplc="04090005" w:tentative="1">
+      <w:start w:val="1"/>
+      <w:numFmt w:val="bullet"/>
+      <w:lvlText w:val=""/>
+      <w:lvlJc w:val="left"/>
+      <w:pPr>
+        <w:ind w:left="4320" w:hanging="360"/>
+      </w:pPr>
+      <w:rPr>
+        <w:rFonts w:ascii="Wingdings" w:hAnsi="Wingdings" w:hint="default"/>
+      </w:rPr>
+    </w:lvl>
+    <w:lvl w:ilvl="6" w:tplc="04090001" w:tentative="1">
+      <w:start w:val="1"/>
+      <w:numFmt w:val="bullet"/>
+      <w:lvlText w:val=""/>
+      <w:lvlJc w:val="left"/>
+      <w:pPr>
+        <w:ind w:left="5040" w:hanging="360"/>
+      </w:pPr>
+      <w:rPr>
+        <w:rFonts w:ascii="Symbol" w:hAnsi="Symbol" w:hint="default"/>
+      </w:rPr>
+    </w:lvl>
+    <w:lvl w:ilvl="7" w:tplc="04090003" w:tentative="1">
+      <w:start w:val="1"/>
+      <w:numFmt w:val="bullet"/>
+      <w:lvlText w:val="o"/>
+      <w:lvlJc w:val="left"/>
+      <w:pPr>
+        <w:ind w:left="5760" w:hanging="360"/>
+      </w:pPr>
+      <w:rPr>
+        <w:rFonts w:ascii="Courier New" w:hAnsi="Courier New" w:cs="Courier New" w:hint="default"/>
+      </w:rPr>
+    </w:lvl>
+    <w:lvl w:ilvl="8" w:tplc="04090005" w:tentative="1">
+      <w:start w:val="1"/>
+      <w:numFmt w:val="bullet"/>
+      <w:lvlText w:val=""/>
+      <w:lvlJc w:val="left"/>
+      <w:pPr>
+        <w:ind w:left="6480" w:hanging="360"/>
+      </w:pPr>
+      <w:rPr>
+        <w:rFonts w:ascii="Wingdings" w:hAnsi="Wingdings" w:hint="default"/>
+      </w:rPr>
+    </w:lvl>
+  </w:abstractNum>
+  <w:abstractNum w:abstractNumId="9" w15:restartNumberingAfterBreak="0">
     <w:nsid w:val="56682156"/>
     <w:multiLevelType w:val="hybridMultilevel"/>
     <w:tmpl w:val="55921B40"/>
@@ -2528,7 +3364,7 @@
       </w:rPr>
     </w:lvl>
   </w:abstractNum>
-  <w:abstractNum w:abstractNumId="9" w15:restartNumberingAfterBreak="0">
+  <w:abstractNum w:abstractNumId="10" w15:restartNumberingAfterBreak="0">
     <w:nsid w:val="5CC3769B"/>
     <w:multiLevelType w:val="hybridMultilevel"/>
     <w:tmpl w:val="DD407A76"/>
@@ -2641,7 +3477,7 @@
       </w:rPr>
     </w:lvl>
   </w:abstractNum>
-  <w:abstractNum w:abstractNumId="10" w15:restartNumberingAfterBreak="0">
+  <w:abstractNum w:abstractNumId="11" w15:restartNumberingAfterBreak="0">
     <w:nsid w:val="757B4E08"/>
     <w:multiLevelType w:val="hybridMultilevel"/>
     <w:tmpl w:val="99388C62"/>
@@ -2779,13 +3615,16 @@
     <w:abstractNumId w:val="5"/>
   </w:num>
   <w:num w:numId="9">
-    <w:abstractNumId w:val="8"/>
+    <w:abstractNumId w:val="9"/>
   </w:num>
   <w:num w:numId="10">
+    <w:abstractNumId w:val="11"/>
+  </w:num>
+  <w:num w:numId="11">
     <w:abstractNumId w:val="10"/>
   </w:num>
-  <w:num w:numId="11">
-    <w:abstractNumId w:val="9"/>
+  <w:num w:numId="12">
+    <w:abstractNumId w:val="8"/>
   </w:num>
 </w:numbering>
 </file>
@@ -2897,7 +3736,7 @@
     <w:lsdException w:name="HTML Code" w:semiHidden="1" w:unhideWhenUsed="1"/>
     <w:lsdException w:name="HTML Definition" w:semiHidden="1" w:unhideWhenUsed="1"/>
     <w:lsdException w:name="HTML Keyboard" w:semiHidden="1" w:unhideWhenUsed="1"/>
-    <w:lsdException w:name="HTML Preformatted" w:semiHidden="1" w:unhideWhenUsed="1"/>
+    <w:lsdException w:name="HTML Preformatted" w:semiHidden="1" w:uiPriority="99" w:unhideWhenUsed="1"/>
     <w:lsdException w:name="HTML Sample" w:semiHidden="1" w:unhideWhenUsed="1"/>
     <w:lsdException w:name="HTML Typewriter" w:semiHidden="1" w:unhideWhenUsed="1"/>
     <w:lsdException w:name="HTML Variable" w:semiHidden="1" w:unhideWhenUsed="1"/>
@@ -3868,6 +4707,32 @@
       <w:shd w:val="clear" w:color="auto" w:fill="E1DFDD"/>
     </w:rPr>
   </w:style>
+  <w:style w:type="paragraph" w:styleId="HTMLPreformatted">
+    <w:name w:val="HTML Preformatted"/>
+    <w:basedOn w:val="Normal"/>
+    <w:link w:val="HTMLPreformattedChar"/>
+    <w:uiPriority w:val="99"/>
+    <w:unhideWhenUsed/>
+    <w:rsid w:val="00DF6038"/>
+    <w:pPr>
+      <w:spacing w:after="0"/>
+    </w:pPr>
+    <w:rPr>
+      <w:rFonts w:ascii="Consolas" w:hAnsi="Consolas" w:cs="Consolas"/>
+      <w:sz w:val="20"/>
+      <w:szCs w:val="20"/>
+    </w:rPr>
+  </w:style>
+  <w:style w:type="character" w:customStyle="1" w:styleId="HTMLPreformattedChar">
+    <w:name w:val="HTML Preformatted Char"/>
+    <w:basedOn w:val="DefaultParagraphFont"/>
+    <w:link w:val="HTMLPreformatted"/>
+    <w:uiPriority w:val="99"/>
+    <w:rsid w:val="00DF6038"/>
+    <w:rPr>
+      <w:rFonts w:ascii="Consolas" w:hAnsi="Consolas" w:cs="Consolas"/>
+    </w:rPr>
+  </w:style>
 </w:styles>
 </file>
 
@@ -4196,7 +5061,7 @@
 </file>
 
 <file path=customXml/itemProps1.xml><?xml version="1.0" encoding="utf-8"?>
-<ds:datastoreItem xmlns:ds="http://schemas.openxmlformats.org/officeDocument/2006/customXml" ds:itemID="{5619E4E4-8299-704A-8216-D5FAFE538894}">
+<ds:datastoreItem xmlns:ds="http://schemas.openxmlformats.org/officeDocument/2006/customXml" ds:itemID="{6FBF1B0A-0FE2-8F4B-BD5C-3451B481AE27}">
   <ds:schemaRefs>
     <ds:schemaRef ds:uri="http://schemas.openxmlformats.org/officeDocument/2006/bibliography"/>
   </ds:schemaRefs>

</xml_diff>

<commit_message>
Added the dataset samples into the word document
</commit_message>
<xml_diff>
--- a/LAB2.docx
+++ b/LAB2.docx
@@ -4,7 +4,7 @@
   <w:body>
     <w:p>
       <w:pPr>
-        <w:pStyle w:val="Heading1"/>
+        <w:pStyle w:val="Nadpis1"/>
         <w:jc w:val="center"/>
         <w:rPr>
           <w:rFonts w:ascii="Arial" w:eastAsia="DejaVu Sans Condensed" w:hAnsi="Arial"/>
@@ -27,7 +27,7 @@
     </w:p>
     <w:p>
       <w:pPr>
-        <w:pStyle w:val="Heading1"/>
+        <w:pStyle w:val="Nadpis1"/>
         <w:spacing w:before="0"/>
         <w:jc w:val="center"/>
         <w:rPr>
@@ -390,7 +390,7 @@
     </w:p>
     <w:p>
       <w:pPr>
-        <w:pStyle w:val="ListParagraph"/>
+        <w:pStyle w:val="Odstavecseseznamem"/>
         <w:keepNext/>
         <w:widowControl w:val="0"/>
         <w:numPr>
@@ -415,7 +415,7 @@
     </w:p>
     <w:p>
       <w:pPr>
-        <w:pStyle w:val="ListParagraph"/>
+        <w:pStyle w:val="Odstavecseseznamem"/>
         <w:keepNext/>
         <w:widowControl w:val="0"/>
         <w:numPr>
@@ -437,8 +437,6 @@
         </w:rPr>
         <w:t>Small description of what it contains</w:t>
       </w:r>
-      <w:bookmarkStart w:id="0" w:name="_GoBack"/>
-      <w:bookmarkEnd w:id="0"/>
     </w:p>
     <w:p>
       <w:pPr>
@@ -749,7 +747,7 @@
       <w:hyperlink r:id="rId8" w:tgtFrame="_blank" w:history="1">
         <w:r>
           <w:rPr>
-            <w:rStyle w:val="Hyperlink"/>
+            <w:rStyle w:val="Hypertextovodkaz"/>
             <w:rFonts w:asciiTheme="majorHAnsi" w:hAnsiTheme="majorHAnsi" w:cstheme="majorHAnsi"/>
           </w:rPr>
           <w:t>https://ec.europa.eu/eurostat/data/database</w:t>
@@ -804,7 +802,7 @@
     </w:p>
     <w:p>
       <w:pPr>
-        <w:pStyle w:val="ListParagraph"/>
+        <w:pStyle w:val="Odstavecseseznamem"/>
         <w:widowControl w:val="0"/>
         <w:numPr>
           <w:ilvl w:val="0"/>
@@ -828,7 +826,7 @@
     </w:p>
     <w:p>
       <w:pPr>
-        <w:pStyle w:val="ListParagraph"/>
+        <w:pStyle w:val="Odstavecseseznamem"/>
         <w:widowControl w:val="0"/>
         <w:numPr>
           <w:ilvl w:val="0"/>
@@ -943,7 +941,7 @@
     </w:p>
     <w:p>
       <w:pPr>
-        <w:pStyle w:val="ListParagraph"/>
+        <w:pStyle w:val="Odstavecseseznamem"/>
         <w:widowControl w:val="0"/>
         <w:numPr>
           <w:ilvl w:val="0"/>
@@ -974,7 +972,7 @@
     </w:p>
     <w:p>
       <w:pPr>
-        <w:pStyle w:val="ListParagraph"/>
+        <w:pStyle w:val="Odstavecseseznamem"/>
         <w:widowControl w:val="0"/>
         <w:numPr>
           <w:ilvl w:val="0"/>
@@ -1012,7 +1010,7 @@
     </w:p>
     <w:p>
       <w:pPr>
-        <w:pStyle w:val="ListParagraph"/>
+        <w:pStyle w:val="Odstavecseseznamem"/>
         <w:widowControl w:val="0"/>
         <w:numPr>
           <w:ilvl w:val="0"/>
@@ -1078,7 +1076,7 @@
     </w:p>
     <w:p>
       <w:pPr>
-        <w:pStyle w:val="ListParagraph"/>
+        <w:pStyle w:val="Odstavecseseznamem"/>
         <w:widowControl w:val="0"/>
         <w:numPr>
           <w:ilvl w:val="0"/>
@@ -1131,7 +1129,7 @@
     </w:p>
     <w:p>
       <w:pPr>
-        <w:pStyle w:val="ListParagraph"/>
+        <w:pStyle w:val="Odstavecseseznamem"/>
         <w:widowControl w:val="0"/>
         <w:numPr>
           <w:ilvl w:val="0"/>
@@ -1169,6 +1167,28 @@
     </w:p>
     <w:p>
       <w:pPr>
+        <w:spacing w:after="0"/>
+        <w:rPr>
+          <w:rFonts w:ascii="Calibri" w:eastAsia="DejaVu Sans Condensed" w:hAnsi="Calibri" w:cs="DejaVu Sans Condensed"/>
+          <w:b/>
+          <w:bCs/>
+          <w:lang w:val="en-GB"/>
+        </w:rPr>
+      </w:pPr>
+      <w:r>
+        <w:rPr>
+          <w:rFonts w:ascii="Calibri" w:eastAsia="DejaVu Sans Condensed" w:hAnsi="Calibri" w:cs="DejaVu Sans Condensed"/>
+          <w:b/>
+          <w:bCs/>
+          <w:lang w:val="en-GB"/>
+        </w:rPr>
+        <w:br w:type="page"/>
+      </w:r>
+      <w:bookmarkStart w:id="0" w:name="_GoBack"/>
+      <w:bookmarkEnd w:id="0"/>
+    </w:p>
+    <w:p>
+      <w:pPr>
         <w:keepNext/>
         <w:widowControl w:val="0"/>
         <w:suppressAutoHyphens/>
@@ -1176,8 +1196,6 @@
         <w:outlineLvl w:val="3"/>
         <w:rPr>
           <w:rFonts w:ascii="Calibri" w:eastAsia="DejaVu Sans Condensed" w:hAnsi="Calibri" w:cs="DejaVu Sans Condensed"/>
-          <w:b/>
-          <w:bCs/>
           <w:lang w:val="en-GB"/>
         </w:rPr>
       </w:pPr>
@@ -1188,6 +1206,7 @@
           <w:bCs/>
           <w:lang w:val="en-GB"/>
         </w:rPr>
+        <w:lastRenderedPageBreak/>
         <w:t>4</w:t>
       </w:r>
       <w:r>
@@ -1207,6 +1226,15 @@
           <w:lang w:val="en-GB"/>
         </w:rPr>
         <w:t>Data Sample</w:t>
+      </w:r>
+      <w:r>
+        <w:rPr>
+          <w:rFonts w:ascii="Calibri" w:eastAsia="DejaVu Sans Condensed" w:hAnsi="Calibri" w:cs="DejaVu Sans Condensed"/>
+          <w:b/>
+          <w:bCs/>
+          <w:lang w:val="en-GB"/>
+        </w:rPr>
+        <w:t xml:space="preserve"> </w:t>
       </w:r>
     </w:p>
     <w:p>
@@ -1217,767 +1245,1593 @@
         <w:spacing w:before="240" w:after="120"/>
         <w:outlineLvl w:val="3"/>
         <w:rPr>
-          <w:rFonts w:ascii="Calibri" w:eastAsia="DejaVu Sans Condensed" w:hAnsi="Calibri" w:cs="DejaVu Sans Condensed"/>
-          <w:sz w:val="22"/>
-          <w:szCs w:val="22"/>
-          <w:lang w:val="en-GB"/>
-        </w:rPr>
-      </w:pPr>
-      <w:r>
-        <w:rPr>
-          <w:rFonts w:ascii="Calibri" w:eastAsia="DejaVu Sans Condensed" w:hAnsi="Calibri" w:cs="DejaVu Sans Condensed"/>
+          <w:rFonts w:ascii="Courier New" w:eastAsia="DejaVu Sans Condensed" w:hAnsi="Courier New" w:cs="Courier New"/>
+          <w:b/>
+          <w:bCs/>
+          <w:sz w:val="22"/>
+          <w:szCs w:val="22"/>
+          <w:lang w:val="en-GB"/>
+        </w:rPr>
+      </w:pPr>
+      <w:r>
+        <w:rPr>
+          <w:rFonts w:ascii="Courier New" w:eastAsia="DejaVu Sans Condensed" w:hAnsi="Courier New" w:cs="Courier New"/>
+          <w:b/>
+          <w:bCs/>
           <w:sz w:val="22"/>
           <w:szCs w:val="22"/>
           <w:lang w:val="en-GB"/>
         </w:rPr>
         <w:t>from Student_Mobility_2013-14.xlsx</w:t>
+      </w:r>
+      <w:r>
+        <w:rPr>
+          <w:rFonts w:ascii="Courier New" w:eastAsia="DejaVu Sans Condensed" w:hAnsi="Courier New" w:cs="Courier New"/>
+          <w:b/>
+          <w:bCs/>
+          <w:sz w:val="22"/>
+          <w:szCs w:val="22"/>
+          <w:lang w:val="en-GB"/>
+        </w:rPr>
+        <w:br/>
+      </w:r>
+      <w:r>
+        <w:rPr>
+          <w:rFonts w:ascii="Courier New" w:eastAsia="Times New Roman" w:hAnsi="Courier New" w:cs="Courier New"/>
+          <w:color w:val="000000"/>
+          <w:sz w:val="22"/>
+          <w:szCs w:val="22"/>
+          <w:lang w:val="cs-CZ" w:eastAsia="cs-CZ"/>
+        </w:rPr>
+        <w:t>Action,CallYear,ProjectNumber,MobiilityID,SendingCountry,ReceivingCountry,MobilityType,SpecialNeeds,SubjectAreaCode,SubjectAreaName,CombinedMobilityYesNo,StartDate,EndDate,DurationInMonths,DurationInDays,SubsistenceTravel,LevelOfStudy,ParticipantID,ParticipantGender,ParticipantType,Language,SendingPartnerErasmusID,SendingPartnerName,HostingPartnerErasmusID,HostingPartnerName,HostingPartnerCountry,HostingPartnerCity</w:t>
       </w:r>
     </w:p>
     <w:p>
       <w:pPr>
+        <w:tabs>
+          <w:tab w:val="left" w:pos="916"/>
+          <w:tab w:val="left" w:pos="1832"/>
+          <w:tab w:val="left" w:pos="2748"/>
+          <w:tab w:val="left" w:pos="3664"/>
+          <w:tab w:val="left" w:pos="4580"/>
+          <w:tab w:val="left" w:pos="5496"/>
+          <w:tab w:val="left" w:pos="6412"/>
+          <w:tab w:val="left" w:pos="7328"/>
+          <w:tab w:val="left" w:pos="8244"/>
+          <w:tab w:val="left" w:pos="9160"/>
+          <w:tab w:val="left" w:pos="10076"/>
+          <w:tab w:val="left" w:pos="10992"/>
+          <w:tab w:val="left" w:pos="11908"/>
+          <w:tab w:val="left" w:pos="12824"/>
+          <w:tab w:val="left" w:pos="13740"/>
+          <w:tab w:val="left" w:pos="14656"/>
+        </w:tabs>
+        <w:wordWrap w:val="0"/>
         <w:spacing w:after="0"/>
-        <w:rPr>
-          <w:rFonts w:ascii="Consolas" w:eastAsia="DejaVu Sans Condensed" w:hAnsi="Consolas" w:cs="Consolas"/>
+        <w:textAlignment w:val="baseline"/>
+        <w:rPr>
+          <w:rFonts w:ascii="Courier New" w:eastAsia="Times New Roman" w:hAnsi="Courier New" w:cs="Courier New"/>
+          <w:color w:val="000000"/>
+          <w:sz w:val="22"/>
+          <w:szCs w:val="22"/>
+          <w:lang w:val="cs-CZ" w:eastAsia="cs-CZ"/>
+        </w:rPr>
+      </w:pPr>
+      <w:r>
+        <w:rPr>
+          <w:rFonts w:ascii="Courier New" w:eastAsia="Times New Roman" w:hAnsi="Courier New" w:cs="Courier New"/>
+          <w:color w:val="000000"/>
+          <w:sz w:val="22"/>
+          <w:szCs w:val="22"/>
+          <w:lang w:val="cs-CZ" w:eastAsia="cs-CZ"/>
+        </w:rPr>
+        <w:t xml:space="preserve">ERA02,2013,2013-1-FR1-ERA02-50121,576529,FR,IE,Mob-SMP,0.0,441,Physics,,02-JUN-2014 00.00.00,02-SEP-2014 00.00.00,3,2,720.0,Second Cycle,576529,F,Students,EN,F  STRASBO48,UNIVERSITE DE </w:t>
+      </w:r>
+      <w:proofErr w:type="spellStart"/>
+      <w:r>
+        <w:rPr>
+          <w:rFonts w:ascii="Courier New" w:eastAsia="Times New Roman" w:hAnsi="Courier New" w:cs="Courier New"/>
+          <w:color w:val="000000"/>
+          <w:sz w:val="22"/>
+          <w:szCs w:val="22"/>
+          <w:lang w:val="cs-CZ" w:eastAsia="cs-CZ"/>
+        </w:rPr>
+        <w:t>STRASBOURG,,Dublin</w:t>
+      </w:r>
+      <w:proofErr w:type="spellEnd"/>
+      <w:r>
+        <w:rPr>
+          <w:rFonts w:ascii="Courier New" w:eastAsia="Times New Roman" w:hAnsi="Courier New" w:cs="Courier New"/>
+          <w:color w:val="000000"/>
+          <w:sz w:val="22"/>
+          <w:szCs w:val="22"/>
+          <w:lang w:val="cs-CZ" w:eastAsia="cs-CZ"/>
+        </w:rPr>
+        <w:t xml:space="preserve"> City </w:t>
+      </w:r>
+      <w:proofErr w:type="spellStart"/>
+      <w:r>
+        <w:rPr>
+          <w:rFonts w:ascii="Courier New" w:eastAsia="Times New Roman" w:hAnsi="Courier New" w:cs="Courier New"/>
+          <w:color w:val="000000"/>
+          <w:sz w:val="22"/>
+          <w:szCs w:val="22"/>
+          <w:lang w:val="cs-CZ" w:eastAsia="cs-CZ"/>
+        </w:rPr>
+        <w:t>University,IE,Dublin</w:t>
+      </w:r>
+      <w:proofErr w:type="spellEnd"/>
+    </w:p>
+    <w:p>
+      <w:pPr>
+        <w:tabs>
+          <w:tab w:val="left" w:pos="916"/>
+          <w:tab w:val="left" w:pos="1832"/>
+          <w:tab w:val="left" w:pos="2748"/>
+          <w:tab w:val="left" w:pos="3664"/>
+          <w:tab w:val="left" w:pos="4580"/>
+          <w:tab w:val="left" w:pos="5496"/>
+          <w:tab w:val="left" w:pos="6412"/>
+          <w:tab w:val="left" w:pos="7328"/>
+          <w:tab w:val="left" w:pos="8244"/>
+          <w:tab w:val="left" w:pos="9160"/>
+          <w:tab w:val="left" w:pos="10076"/>
+          <w:tab w:val="left" w:pos="10992"/>
+          <w:tab w:val="left" w:pos="11908"/>
+          <w:tab w:val="left" w:pos="12824"/>
+          <w:tab w:val="left" w:pos="13740"/>
+          <w:tab w:val="left" w:pos="14656"/>
+        </w:tabs>
+        <w:wordWrap w:val="0"/>
+        <w:spacing w:after="0"/>
+        <w:textAlignment w:val="baseline"/>
+        <w:rPr>
+          <w:rFonts w:ascii="Courier New" w:eastAsia="Times New Roman" w:hAnsi="Courier New" w:cs="Courier New"/>
+          <w:color w:val="000000"/>
+          <w:sz w:val="22"/>
+          <w:szCs w:val="22"/>
+          <w:lang w:val="cs-CZ" w:eastAsia="cs-CZ"/>
+        </w:rPr>
+      </w:pPr>
+    </w:p>
+    <w:p>
+      <w:pPr>
+        <w:tabs>
+          <w:tab w:val="left" w:pos="916"/>
+          <w:tab w:val="left" w:pos="1832"/>
+          <w:tab w:val="left" w:pos="2748"/>
+          <w:tab w:val="left" w:pos="3664"/>
+          <w:tab w:val="left" w:pos="4580"/>
+          <w:tab w:val="left" w:pos="5496"/>
+          <w:tab w:val="left" w:pos="6412"/>
+          <w:tab w:val="left" w:pos="7328"/>
+          <w:tab w:val="left" w:pos="8244"/>
+          <w:tab w:val="left" w:pos="9160"/>
+          <w:tab w:val="left" w:pos="10076"/>
+          <w:tab w:val="left" w:pos="10992"/>
+          <w:tab w:val="left" w:pos="11908"/>
+          <w:tab w:val="left" w:pos="12824"/>
+          <w:tab w:val="left" w:pos="13740"/>
+          <w:tab w:val="left" w:pos="14656"/>
+        </w:tabs>
+        <w:wordWrap w:val="0"/>
+        <w:spacing w:after="0"/>
+        <w:textAlignment w:val="baseline"/>
+        <w:rPr>
+          <w:rFonts w:ascii="Courier New" w:eastAsia="Times New Roman" w:hAnsi="Courier New" w:cs="Courier New"/>
+          <w:color w:val="000000"/>
+          <w:sz w:val="22"/>
+          <w:szCs w:val="22"/>
+          <w:lang w:val="cs-CZ" w:eastAsia="cs-CZ"/>
+        </w:rPr>
+      </w:pPr>
+      <w:r>
+        <w:rPr>
+          <w:rFonts w:ascii="Courier New" w:eastAsia="Times New Roman" w:hAnsi="Courier New" w:cs="Courier New"/>
+          <w:color w:val="000000"/>
+          <w:sz w:val="22"/>
+          <w:szCs w:val="22"/>
+          <w:lang w:val="cs-CZ" w:eastAsia="cs-CZ"/>
+        </w:rPr>
+        <w:t xml:space="preserve">ERA04,2013,2013-1-PT1-ERA04-16705,16705-MOB-00060,PT,CH,Mob-SMP,0.0,520,Engineering and </w:t>
+      </w:r>
+      <w:proofErr w:type="spellStart"/>
+      <w:r>
+        <w:rPr>
+          <w:rFonts w:ascii="Courier New" w:eastAsia="Times New Roman" w:hAnsi="Courier New" w:cs="Courier New"/>
+          <w:color w:val="000000"/>
+          <w:sz w:val="22"/>
+          <w:szCs w:val="22"/>
+          <w:lang w:val="cs-CZ" w:eastAsia="cs-CZ"/>
+        </w:rPr>
+        <w:t>engineering</w:t>
+      </w:r>
+      <w:proofErr w:type="spellEnd"/>
+      <w:r>
+        <w:rPr>
+          <w:rFonts w:ascii="Courier New" w:eastAsia="Times New Roman" w:hAnsi="Courier New" w:cs="Courier New"/>
+          <w:color w:val="000000"/>
+          <w:sz w:val="22"/>
+          <w:szCs w:val="22"/>
+          <w:lang w:val="cs-CZ" w:eastAsia="cs-CZ"/>
+        </w:rPr>
+        <w:t xml:space="preserve"> trades,,01-OCT-2013 00.00.00,31-MAR-2014 00.00.00,6,0,3096.0,Second Cycle,257433481,M,Students,FR,P  LISBOA02,Universidade de </w:t>
+      </w:r>
+      <w:proofErr w:type="spellStart"/>
+      <w:r>
+        <w:rPr>
+          <w:rFonts w:ascii="Courier New" w:eastAsia="Times New Roman" w:hAnsi="Courier New" w:cs="Courier New"/>
+          <w:color w:val="000000"/>
+          <w:sz w:val="22"/>
+          <w:szCs w:val="22"/>
+          <w:lang w:val="cs-CZ" w:eastAsia="cs-CZ"/>
+        </w:rPr>
+        <w:t>Lisboa</w:t>
+      </w:r>
+      <w:proofErr w:type="spellEnd"/>
+      <w:r>
+        <w:rPr>
+          <w:rFonts w:ascii="Courier New" w:eastAsia="Times New Roman" w:hAnsi="Courier New" w:cs="Courier New"/>
+          <w:color w:val="000000"/>
+          <w:sz w:val="22"/>
+          <w:szCs w:val="22"/>
+          <w:lang w:val="cs-CZ" w:eastAsia="cs-CZ"/>
+        </w:rPr>
+        <w:t xml:space="preserve">,,Paul </w:t>
+      </w:r>
+      <w:proofErr w:type="spellStart"/>
+      <w:r>
+        <w:rPr>
+          <w:rFonts w:ascii="Courier New" w:eastAsia="Times New Roman" w:hAnsi="Courier New" w:cs="Courier New"/>
+          <w:color w:val="000000"/>
+          <w:sz w:val="22"/>
+          <w:szCs w:val="22"/>
+          <w:lang w:val="cs-CZ" w:eastAsia="cs-CZ"/>
+        </w:rPr>
+        <w:t>Scherrer</w:t>
+      </w:r>
+      <w:proofErr w:type="spellEnd"/>
+      <w:r>
+        <w:rPr>
+          <w:rFonts w:ascii="Courier New" w:eastAsia="Times New Roman" w:hAnsi="Courier New" w:cs="Courier New"/>
+          <w:color w:val="000000"/>
+          <w:sz w:val="22"/>
+          <w:szCs w:val="22"/>
+          <w:lang w:val="cs-CZ" w:eastAsia="cs-CZ"/>
+        </w:rPr>
+        <w:t xml:space="preserve"> </w:t>
+      </w:r>
+      <w:proofErr w:type="spellStart"/>
+      <w:r>
+        <w:rPr>
+          <w:rFonts w:ascii="Courier New" w:eastAsia="Times New Roman" w:hAnsi="Courier New" w:cs="Courier New"/>
+          <w:color w:val="000000"/>
+          <w:sz w:val="22"/>
+          <w:szCs w:val="22"/>
+          <w:lang w:val="cs-CZ" w:eastAsia="cs-CZ"/>
+        </w:rPr>
+        <w:t>Institut,CH,Villigen</w:t>
+      </w:r>
+      <w:proofErr w:type="spellEnd"/>
+      <w:r>
+        <w:rPr>
+          <w:rFonts w:ascii="Courier New" w:eastAsia="Times New Roman" w:hAnsi="Courier New" w:cs="Courier New"/>
+          <w:color w:val="000000"/>
+          <w:sz w:val="22"/>
+          <w:szCs w:val="22"/>
+          <w:lang w:val="cs-CZ" w:eastAsia="cs-CZ"/>
+        </w:rPr>
+        <w:t xml:space="preserve"> PSI</w:t>
+      </w:r>
+    </w:p>
+    <w:p>
+      <w:pPr>
+        <w:tabs>
+          <w:tab w:val="left" w:pos="916"/>
+          <w:tab w:val="left" w:pos="1832"/>
+          <w:tab w:val="left" w:pos="2748"/>
+          <w:tab w:val="left" w:pos="3664"/>
+          <w:tab w:val="left" w:pos="4580"/>
+          <w:tab w:val="left" w:pos="5496"/>
+          <w:tab w:val="left" w:pos="6412"/>
+          <w:tab w:val="left" w:pos="7328"/>
+          <w:tab w:val="left" w:pos="8244"/>
+          <w:tab w:val="left" w:pos="9160"/>
+          <w:tab w:val="left" w:pos="10076"/>
+          <w:tab w:val="left" w:pos="10992"/>
+          <w:tab w:val="left" w:pos="11908"/>
+          <w:tab w:val="left" w:pos="12824"/>
+          <w:tab w:val="left" w:pos="13740"/>
+          <w:tab w:val="left" w:pos="14656"/>
+        </w:tabs>
+        <w:wordWrap w:val="0"/>
+        <w:spacing w:after="0"/>
+        <w:textAlignment w:val="baseline"/>
+        <w:rPr>
+          <w:rFonts w:ascii="Courier New" w:eastAsia="Times New Roman" w:hAnsi="Courier New" w:cs="Courier New"/>
+          <w:color w:val="000000"/>
+          <w:sz w:val="22"/>
+          <w:szCs w:val="22"/>
+          <w:lang w:val="cs-CZ" w:eastAsia="cs-CZ"/>
+        </w:rPr>
+      </w:pPr>
+    </w:p>
+    <w:p>
+      <w:pPr>
+        <w:tabs>
+          <w:tab w:val="left" w:pos="916"/>
+          <w:tab w:val="left" w:pos="1832"/>
+          <w:tab w:val="left" w:pos="2748"/>
+          <w:tab w:val="left" w:pos="3664"/>
+          <w:tab w:val="left" w:pos="4580"/>
+          <w:tab w:val="left" w:pos="5496"/>
+          <w:tab w:val="left" w:pos="6412"/>
+          <w:tab w:val="left" w:pos="7328"/>
+          <w:tab w:val="left" w:pos="8244"/>
+          <w:tab w:val="left" w:pos="9160"/>
+          <w:tab w:val="left" w:pos="10076"/>
+          <w:tab w:val="left" w:pos="10992"/>
+          <w:tab w:val="left" w:pos="11908"/>
+          <w:tab w:val="left" w:pos="12824"/>
+          <w:tab w:val="left" w:pos="13740"/>
+          <w:tab w:val="left" w:pos="14656"/>
+        </w:tabs>
+        <w:wordWrap w:val="0"/>
+        <w:spacing w:after="0"/>
+        <w:textAlignment w:val="baseline"/>
+        <w:rPr>
+          <w:rFonts w:ascii="Courier New" w:eastAsia="Times New Roman" w:hAnsi="Courier New" w:cs="Courier New"/>
+          <w:color w:val="000000"/>
+          <w:sz w:val="22"/>
+          <w:szCs w:val="22"/>
+          <w:lang w:val="cs-CZ" w:eastAsia="cs-CZ"/>
+        </w:rPr>
+      </w:pPr>
+      <w:r>
+        <w:rPr>
+          <w:rFonts w:ascii="Courier New" w:eastAsia="Times New Roman" w:hAnsi="Courier New" w:cs="Courier New"/>
           <w:b/>
           <w:bCs/>
           <w:sz w:val="22"/>
           <w:szCs w:val="22"/>
-          <w:lang w:val="en-GB"/>
-        </w:rPr>
-      </w:pPr>
-      <w:r>
-        <w:rPr>
-          <w:rFonts w:ascii="Consolas" w:eastAsia="DejaVu Sans Condensed" w:hAnsi="Consolas" w:cs="Consolas"/>
+        </w:rPr>
+        <w:t>From cost-of-living-2016.csv</w:t>
+      </w:r>
+      <w:r>
+        <w:rPr>
+          <w:rFonts w:ascii="Courier New" w:eastAsia="Times New Roman" w:hAnsi="Courier New" w:cs="Courier New"/>
           <w:b/>
           <w:bCs/>
           <w:sz w:val="22"/>
           <w:szCs w:val="22"/>
-          <w:lang w:val="en-GB"/>
-        </w:rPr>
-        <w:t>(</w:t>
-      </w:r>
-      <w:r>
-        <w:rPr>
-          <w:rFonts w:ascii="Consolas" w:eastAsia="Times New Roman" w:hAnsi="Consolas" w:cs="Consolas"/>
-          <w:color w:val="000000" w:themeColor="text1"/>
-          <w:sz w:val="22"/>
-          <w:szCs w:val="22"/>
-        </w:rPr>
-        <w:t xml:space="preserve">Action, </w:t>
+        </w:rPr>
+        <w:br/>
+      </w:r>
+      <w:r>
+        <w:rPr>
+          <w:rFonts w:ascii="Courier New" w:eastAsia="Times New Roman" w:hAnsi="Courier New" w:cs="Courier New"/>
+          <w:color w:val="000000"/>
+          <w:sz w:val="22"/>
+          <w:szCs w:val="22"/>
+          <w:lang w:val="cs-CZ" w:eastAsia="cs-CZ"/>
+        </w:rPr>
+        <w:t xml:space="preserve">City,Country,Cost.of.Living.Index,Rent.Index,Cost.of.Living.Plus.Rent.Index,Groceries.Index,Restaurant.Price.Index,Local.Purchasing.Power.Index,Milk(regular)(1 liter),Monthly.Pass,Apartment(1.bedroom).in.City.Centre,"Internet(10 Mbps, </w:t>
       </w:r>
       <w:proofErr w:type="spellStart"/>
       <w:r>
         <w:rPr>
-          <w:rFonts w:ascii="Consolas" w:eastAsia="Times New Roman" w:hAnsi="Consolas" w:cs="Consolas"/>
-          <w:color w:val="000000" w:themeColor="text1"/>
-          <w:sz w:val="22"/>
-          <w:szCs w:val="22"/>
-        </w:rPr>
-        <w:t>CallYear</w:t>
+          <w:rFonts w:ascii="Courier New" w:eastAsia="Times New Roman" w:hAnsi="Courier New" w:cs="Courier New"/>
+          <w:color w:val="000000"/>
+          <w:sz w:val="22"/>
+          <w:szCs w:val="22"/>
+          <w:lang w:val="cs-CZ" w:eastAsia="cs-CZ"/>
+        </w:rPr>
+        <w:t>Unlimited</w:t>
       </w:r>
       <w:proofErr w:type="spellEnd"/>
       <w:r>
         <w:rPr>
-          <w:rFonts w:ascii="Consolas" w:eastAsia="Times New Roman" w:hAnsi="Consolas" w:cs="Consolas"/>
-          <w:color w:val="000000" w:themeColor="text1"/>
-          <w:sz w:val="22"/>
-          <w:szCs w:val="22"/>
+          <w:rFonts w:ascii="Courier New" w:eastAsia="Times New Roman" w:hAnsi="Courier New" w:cs="Courier New"/>
+          <w:color w:val="000000"/>
+          <w:sz w:val="22"/>
+          <w:szCs w:val="22"/>
+          <w:lang w:val="cs-CZ" w:eastAsia="cs-CZ"/>
+        </w:rPr>
+        <w:t xml:space="preserve"> Data, </w:t>
+      </w:r>
+      <w:proofErr w:type="spellStart"/>
+      <w:r>
+        <w:rPr>
+          <w:rFonts w:ascii="Courier New" w:eastAsia="Times New Roman" w:hAnsi="Courier New" w:cs="Courier New"/>
+          <w:color w:val="000000"/>
+          <w:sz w:val="22"/>
+          <w:szCs w:val="22"/>
+          <w:lang w:val="cs-CZ" w:eastAsia="cs-CZ"/>
+        </w:rPr>
+        <w:t>Cable</w:t>
+      </w:r>
+      <w:proofErr w:type="spellEnd"/>
+      <w:r>
+        <w:rPr>
+          <w:rFonts w:ascii="Courier New" w:eastAsia="Times New Roman" w:hAnsi="Courier New" w:cs="Courier New"/>
+          <w:color w:val="000000"/>
+          <w:sz w:val="22"/>
+          <w:szCs w:val="22"/>
+          <w:lang w:val="cs-CZ" w:eastAsia="cs-CZ"/>
+        </w:rPr>
+        <w:t>/ADSL)",Cappuccino(</w:t>
+      </w:r>
+      <w:proofErr w:type="spellStart"/>
+      <w:r>
+        <w:rPr>
+          <w:rFonts w:ascii="Courier New" w:eastAsia="Times New Roman" w:hAnsi="Courier New" w:cs="Courier New"/>
+          <w:color w:val="000000"/>
+          <w:sz w:val="22"/>
+          <w:szCs w:val="22"/>
+          <w:lang w:val="cs-CZ" w:eastAsia="cs-CZ"/>
+        </w:rPr>
+        <w:t>regular</w:t>
+      </w:r>
+      <w:proofErr w:type="spellEnd"/>
+      <w:r>
+        <w:rPr>
+          <w:rFonts w:ascii="Courier New" w:eastAsia="Times New Roman" w:hAnsi="Courier New" w:cs="Courier New"/>
+          <w:color w:val="000000"/>
+          <w:sz w:val="22"/>
+          <w:szCs w:val="22"/>
+          <w:lang w:val="cs-CZ" w:eastAsia="cs-CZ"/>
+        </w:rPr>
+        <w:t>),</w:t>
+      </w:r>
+      <w:proofErr w:type="spellStart"/>
+      <w:r>
+        <w:rPr>
+          <w:rFonts w:ascii="Courier New" w:eastAsia="Times New Roman" w:hAnsi="Courier New" w:cs="Courier New"/>
+          <w:color w:val="000000"/>
+          <w:sz w:val="22"/>
+          <w:szCs w:val="22"/>
+          <w:lang w:val="cs-CZ" w:eastAsia="cs-CZ"/>
+        </w:rPr>
+        <w:t>Water</w:t>
+      </w:r>
+      <w:proofErr w:type="spellEnd"/>
+      <w:r>
+        <w:rPr>
+          <w:rFonts w:ascii="Courier New" w:eastAsia="Times New Roman" w:hAnsi="Courier New" w:cs="Courier New"/>
+          <w:color w:val="000000"/>
+          <w:sz w:val="22"/>
+          <w:szCs w:val="22"/>
+          <w:lang w:val="cs-CZ" w:eastAsia="cs-CZ"/>
+        </w:rPr>
+        <w:t xml:space="preserve">(0.33 liter </w:t>
+      </w:r>
+      <w:proofErr w:type="spellStart"/>
+      <w:r>
+        <w:rPr>
+          <w:rFonts w:ascii="Courier New" w:eastAsia="Times New Roman" w:hAnsi="Courier New" w:cs="Courier New"/>
+          <w:color w:val="000000"/>
+          <w:sz w:val="22"/>
+          <w:szCs w:val="22"/>
+          <w:lang w:val="cs-CZ" w:eastAsia="cs-CZ"/>
+        </w:rPr>
+        <w:t>bottle</w:t>
+      </w:r>
+      <w:proofErr w:type="spellEnd"/>
+      <w:r>
+        <w:rPr>
+          <w:rFonts w:ascii="Courier New" w:eastAsia="Times New Roman" w:hAnsi="Courier New" w:cs="Courier New"/>
+          <w:color w:val="000000"/>
+          <w:sz w:val="22"/>
+          <w:szCs w:val="22"/>
+          <w:lang w:val="cs-CZ" w:eastAsia="cs-CZ"/>
+        </w:rPr>
+        <w:t>),</w:t>
+      </w:r>
+      <w:proofErr w:type="spellStart"/>
+      <w:r>
+        <w:rPr>
+          <w:rFonts w:ascii="Courier New" w:eastAsia="Times New Roman" w:hAnsi="Courier New" w:cs="Courier New"/>
+          <w:color w:val="000000"/>
+          <w:sz w:val="22"/>
+          <w:szCs w:val="22"/>
+          <w:lang w:val="cs-CZ" w:eastAsia="cs-CZ"/>
+        </w:rPr>
+        <w:t>Eggs</w:t>
+      </w:r>
+      <w:proofErr w:type="spellEnd"/>
+      <w:r>
+        <w:rPr>
+          <w:rFonts w:ascii="Courier New" w:eastAsia="Times New Roman" w:hAnsi="Courier New" w:cs="Courier New"/>
+          <w:color w:val="000000"/>
+          <w:sz w:val="22"/>
+          <w:szCs w:val="22"/>
+          <w:lang w:val="cs-CZ" w:eastAsia="cs-CZ"/>
+        </w:rPr>
+        <w:t>(12),</w:t>
+      </w:r>
+      <w:proofErr w:type="spellStart"/>
+      <w:r>
+        <w:rPr>
+          <w:rFonts w:ascii="Courier New" w:eastAsia="Times New Roman" w:hAnsi="Courier New" w:cs="Courier New"/>
+          <w:color w:val="000000"/>
+          <w:sz w:val="22"/>
+          <w:szCs w:val="22"/>
+          <w:lang w:val="cs-CZ" w:eastAsia="cs-CZ"/>
+        </w:rPr>
+        <w:t>Water</w:t>
+      </w:r>
+      <w:proofErr w:type="spellEnd"/>
+      <w:r>
+        <w:rPr>
+          <w:rFonts w:ascii="Courier New" w:eastAsia="Times New Roman" w:hAnsi="Courier New" w:cs="Courier New"/>
+          <w:color w:val="000000"/>
+          <w:sz w:val="22"/>
+          <w:szCs w:val="22"/>
+          <w:lang w:val="cs-CZ" w:eastAsia="cs-CZ"/>
+        </w:rPr>
+        <w:t xml:space="preserve">(1.5 liter </w:t>
+      </w:r>
+      <w:proofErr w:type="spellStart"/>
+      <w:r>
+        <w:rPr>
+          <w:rFonts w:ascii="Courier New" w:eastAsia="Times New Roman" w:hAnsi="Courier New" w:cs="Courier New"/>
+          <w:color w:val="000000"/>
+          <w:sz w:val="22"/>
+          <w:szCs w:val="22"/>
+          <w:lang w:val="cs-CZ" w:eastAsia="cs-CZ"/>
+        </w:rPr>
+        <w:t>bottle</w:t>
+      </w:r>
+      <w:proofErr w:type="spellEnd"/>
+      <w:r>
+        <w:rPr>
+          <w:rFonts w:ascii="Courier New" w:eastAsia="Times New Roman" w:hAnsi="Courier New" w:cs="Courier New"/>
+          <w:color w:val="000000"/>
+          <w:sz w:val="22"/>
+          <w:szCs w:val="22"/>
+          <w:lang w:val="cs-CZ" w:eastAsia="cs-CZ"/>
+        </w:rPr>
+        <w:t>),</w:t>
+      </w:r>
+      <w:proofErr w:type="spellStart"/>
+      <w:r>
+        <w:rPr>
+          <w:rFonts w:ascii="Courier New" w:eastAsia="Times New Roman" w:hAnsi="Courier New" w:cs="Courier New"/>
+          <w:color w:val="000000"/>
+          <w:sz w:val="22"/>
+          <w:szCs w:val="22"/>
+          <w:lang w:val="cs-CZ" w:eastAsia="cs-CZ"/>
+        </w:rPr>
+        <w:t>Domestic</w:t>
+      </w:r>
+      <w:proofErr w:type="spellEnd"/>
+      <w:r>
+        <w:rPr>
+          <w:rFonts w:ascii="Courier New" w:eastAsia="Times New Roman" w:hAnsi="Courier New" w:cs="Courier New"/>
+          <w:color w:val="000000"/>
+          <w:sz w:val="22"/>
+          <w:szCs w:val="22"/>
+          <w:lang w:val="cs-CZ" w:eastAsia="cs-CZ"/>
+        </w:rPr>
+        <w:t xml:space="preserve"> Beer (0.5 liter </w:t>
+      </w:r>
+      <w:proofErr w:type="spellStart"/>
+      <w:r>
+        <w:rPr>
+          <w:rFonts w:ascii="Courier New" w:eastAsia="Times New Roman" w:hAnsi="Courier New" w:cs="Courier New"/>
+          <w:color w:val="000000"/>
+          <w:sz w:val="22"/>
+          <w:szCs w:val="22"/>
+          <w:lang w:val="cs-CZ" w:eastAsia="cs-CZ"/>
+        </w:rPr>
+        <w:t>bottle</w:t>
+      </w:r>
+      <w:proofErr w:type="spellEnd"/>
+      <w:r>
+        <w:rPr>
+          <w:rFonts w:ascii="Courier New" w:eastAsia="Times New Roman" w:hAnsi="Courier New" w:cs="Courier New"/>
+          <w:color w:val="000000"/>
+          <w:sz w:val="22"/>
+          <w:szCs w:val="22"/>
+          <w:lang w:val="cs-CZ" w:eastAsia="cs-CZ"/>
+        </w:rPr>
+        <w:t>),</w:t>
+      </w:r>
+      <w:proofErr w:type="spellStart"/>
+      <w:r>
+        <w:rPr>
+          <w:rFonts w:ascii="Courier New" w:eastAsia="Times New Roman" w:hAnsi="Courier New" w:cs="Courier New"/>
+          <w:color w:val="000000"/>
+          <w:sz w:val="22"/>
+          <w:szCs w:val="22"/>
+          <w:lang w:val="cs-CZ" w:eastAsia="cs-CZ"/>
+        </w:rPr>
+        <w:t>One-way</w:t>
+      </w:r>
+      <w:proofErr w:type="spellEnd"/>
+      <w:r>
+        <w:rPr>
+          <w:rFonts w:ascii="Courier New" w:eastAsia="Times New Roman" w:hAnsi="Courier New" w:cs="Courier New"/>
+          <w:color w:val="000000"/>
+          <w:sz w:val="22"/>
+          <w:szCs w:val="22"/>
+          <w:lang w:val="cs-CZ" w:eastAsia="cs-CZ"/>
+        </w:rPr>
+        <w:t xml:space="preserve"> </w:t>
+      </w:r>
+      <w:proofErr w:type="spellStart"/>
+      <w:r>
+        <w:rPr>
+          <w:rFonts w:ascii="Courier New" w:eastAsia="Times New Roman" w:hAnsi="Courier New" w:cs="Courier New"/>
+          <w:color w:val="000000"/>
+          <w:sz w:val="22"/>
+          <w:szCs w:val="22"/>
+          <w:lang w:val="cs-CZ" w:eastAsia="cs-CZ"/>
+        </w:rPr>
+        <w:t>Ticket</w:t>
+      </w:r>
+      <w:proofErr w:type="spellEnd"/>
+      <w:r>
+        <w:rPr>
+          <w:rFonts w:ascii="Courier New" w:eastAsia="Times New Roman" w:hAnsi="Courier New" w:cs="Courier New"/>
+          <w:color w:val="000000"/>
+          <w:sz w:val="22"/>
+          <w:szCs w:val="22"/>
+          <w:lang w:val="cs-CZ" w:eastAsia="cs-CZ"/>
+        </w:rPr>
+        <w:t xml:space="preserve"> (</w:t>
+      </w:r>
+      <w:proofErr w:type="spellStart"/>
+      <w:r>
+        <w:rPr>
+          <w:rFonts w:ascii="Courier New" w:eastAsia="Times New Roman" w:hAnsi="Courier New" w:cs="Courier New"/>
+          <w:color w:val="000000"/>
+          <w:sz w:val="22"/>
+          <w:szCs w:val="22"/>
+          <w:lang w:val="cs-CZ" w:eastAsia="cs-CZ"/>
+        </w:rPr>
+        <w:t>Local</w:t>
+      </w:r>
+      <w:proofErr w:type="spellEnd"/>
+      <w:r>
+        <w:rPr>
+          <w:rFonts w:ascii="Courier New" w:eastAsia="Times New Roman" w:hAnsi="Courier New" w:cs="Courier New"/>
+          <w:color w:val="000000"/>
+          <w:sz w:val="22"/>
+          <w:szCs w:val="22"/>
+          <w:lang w:val="cs-CZ" w:eastAsia="cs-CZ"/>
+        </w:rPr>
+        <w:t xml:space="preserve"> Transport),"Basic (</w:t>
+      </w:r>
+      <w:proofErr w:type="spellStart"/>
+      <w:r>
+        <w:rPr>
+          <w:rFonts w:ascii="Courier New" w:eastAsia="Times New Roman" w:hAnsi="Courier New" w:cs="Courier New"/>
+          <w:color w:val="000000"/>
+          <w:sz w:val="22"/>
+          <w:szCs w:val="22"/>
+          <w:lang w:val="cs-CZ" w:eastAsia="cs-CZ"/>
+        </w:rPr>
+        <w:t>Electricity</w:t>
+      </w:r>
+      <w:proofErr w:type="spellEnd"/>
+      <w:r>
+        <w:rPr>
+          <w:rFonts w:ascii="Courier New" w:eastAsia="Times New Roman" w:hAnsi="Courier New" w:cs="Courier New"/>
+          <w:color w:val="000000"/>
+          <w:sz w:val="22"/>
+          <w:szCs w:val="22"/>
+          <w:lang w:val="cs-CZ" w:eastAsia="cs-CZ"/>
         </w:rPr>
         <w:t xml:space="preserve">, </w:t>
       </w:r>
       <w:proofErr w:type="spellStart"/>
       <w:r>
         <w:rPr>
-          <w:rFonts w:ascii="Consolas" w:eastAsia="Times New Roman" w:hAnsi="Consolas" w:cs="Consolas"/>
-          <w:color w:val="000000" w:themeColor="text1"/>
-          <w:sz w:val="22"/>
-          <w:szCs w:val="22"/>
-        </w:rPr>
-        <w:t>ProjectNumber</w:t>
+          <w:rFonts w:ascii="Courier New" w:eastAsia="Times New Roman" w:hAnsi="Courier New" w:cs="Courier New"/>
+          <w:color w:val="000000"/>
+          <w:sz w:val="22"/>
+          <w:szCs w:val="22"/>
+          <w:lang w:val="cs-CZ" w:eastAsia="cs-CZ"/>
+        </w:rPr>
+        <w:t>Heating</w:t>
       </w:r>
       <w:proofErr w:type="spellEnd"/>
       <w:r>
         <w:rPr>
-          <w:rFonts w:ascii="Consolas" w:eastAsia="Times New Roman" w:hAnsi="Consolas" w:cs="Consolas"/>
-          <w:color w:val="000000" w:themeColor="text1"/>
-          <w:sz w:val="22"/>
-          <w:szCs w:val="22"/>
+          <w:rFonts w:ascii="Courier New" w:eastAsia="Times New Roman" w:hAnsi="Courier New" w:cs="Courier New"/>
+          <w:color w:val="000000"/>
+          <w:sz w:val="22"/>
+          <w:szCs w:val="22"/>
+          <w:lang w:val="cs-CZ" w:eastAsia="cs-CZ"/>
         </w:rPr>
         <w:t xml:space="preserve">, </w:t>
       </w:r>
       <w:proofErr w:type="spellStart"/>
       <w:r>
         <w:rPr>
-          <w:rFonts w:ascii="Consolas" w:eastAsia="Times New Roman" w:hAnsi="Consolas" w:cs="Consolas"/>
-          <w:color w:val="000000" w:themeColor="text1"/>
-          <w:sz w:val="22"/>
-          <w:szCs w:val="22"/>
-        </w:rPr>
-        <w:t>MobiilityID</w:t>
+          <w:rFonts w:ascii="Courier New" w:eastAsia="Times New Roman" w:hAnsi="Courier New" w:cs="Courier New"/>
+          <w:color w:val="000000"/>
+          <w:sz w:val="22"/>
+          <w:szCs w:val="22"/>
+          <w:lang w:val="cs-CZ" w:eastAsia="cs-CZ"/>
+        </w:rPr>
+        <w:t>Water</w:t>
       </w:r>
       <w:proofErr w:type="spellEnd"/>
       <w:r>
         <w:rPr>
-          <w:rFonts w:ascii="Consolas" w:eastAsia="Times New Roman" w:hAnsi="Consolas" w:cs="Consolas"/>
-          <w:color w:val="000000" w:themeColor="text1"/>
-          <w:sz w:val="22"/>
-          <w:szCs w:val="22"/>
+          <w:rFonts w:ascii="Courier New" w:eastAsia="Times New Roman" w:hAnsi="Courier New" w:cs="Courier New"/>
+          <w:color w:val="000000"/>
+          <w:sz w:val="22"/>
+          <w:szCs w:val="22"/>
+          <w:lang w:val="cs-CZ" w:eastAsia="cs-CZ"/>
         </w:rPr>
         <w:t xml:space="preserve">, </w:t>
       </w:r>
       <w:proofErr w:type="spellStart"/>
       <w:r>
         <w:rPr>
-          <w:rFonts w:ascii="Consolas" w:eastAsia="Times New Roman" w:hAnsi="Consolas" w:cs="Consolas"/>
-          <w:color w:val="000000" w:themeColor="text1"/>
-          <w:sz w:val="22"/>
-          <w:szCs w:val="22"/>
-        </w:rPr>
-        <w:t>SendingCountry</w:t>
+          <w:rFonts w:ascii="Courier New" w:eastAsia="Times New Roman" w:hAnsi="Courier New" w:cs="Courier New"/>
+          <w:color w:val="000000"/>
+          <w:sz w:val="22"/>
+          <w:szCs w:val="22"/>
+          <w:lang w:val="cs-CZ" w:eastAsia="cs-CZ"/>
+        </w:rPr>
+        <w:t>Garbage</w:t>
       </w:r>
       <w:proofErr w:type="spellEnd"/>
       <w:r>
         <w:rPr>
-          <w:rFonts w:ascii="Consolas" w:eastAsia="Times New Roman" w:hAnsi="Consolas" w:cs="Consolas"/>
-          <w:color w:val="000000" w:themeColor="text1"/>
-          <w:sz w:val="22"/>
-          <w:szCs w:val="22"/>
-        </w:rPr>
-        <w:t xml:space="preserve">, </w:t>
+          <w:rFonts w:ascii="Courier New" w:eastAsia="Times New Roman" w:hAnsi="Courier New" w:cs="Courier New"/>
+          <w:color w:val="000000"/>
+          <w:sz w:val="22"/>
+          <w:szCs w:val="22"/>
+          <w:lang w:val="cs-CZ" w:eastAsia="cs-CZ"/>
+        </w:rPr>
+        <w:t>) for 85m2 Apartment","</w:t>
       </w:r>
       <w:proofErr w:type="spellStart"/>
       <w:r>
         <w:rPr>
-          <w:rFonts w:ascii="Consolas" w:eastAsia="Times New Roman" w:hAnsi="Consolas" w:cs="Consolas"/>
-          <w:color w:val="000000" w:themeColor="text1"/>
-          <w:sz w:val="22"/>
-          <w:szCs w:val="22"/>
-        </w:rPr>
-        <w:t>ReceivingCountry</w:t>
+          <w:rFonts w:ascii="Courier New" w:eastAsia="Times New Roman" w:hAnsi="Courier New" w:cs="Courier New"/>
+          <w:color w:val="000000"/>
+          <w:sz w:val="22"/>
+          <w:szCs w:val="22"/>
+          <w:lang w:val="cs-CZ" w:eastAsia="cs-CZ"/>
+        </w:rPr>
+        <w:t>Cinema</w:t>
       </w:r>
       <w:proofErr w:type="spellEnd"/>
       <w:r>
         <w:rPr>
-          <w:rFonts w:ascii="Consolas" w:eastAsia="Times New Roman" w:hAnsi="Consolas" w:cs="Consolas"/>
-          <w:color w:val="000000" w:themeColor="text1"/>
-          <w:sz w:val="22"/>
-          <w:szCs w:val="22"/>
-        </w:rPr>
-        <w:t xml:space="preserve">, </w:t>
+          <w:rFonts w:ascii="Courier New" w:eastAsia="Times New Roman" w:hAnsi="Courier New" w:cs="Courier New"/>
+          <w:color w:val="000000"/>
+          <w:sz w:val="22"/>
+          <w:szCs w:val="22"/>
+          <w:lang w:val="cs-CZ" w:eastAsia="cs-CZ"/>
+        </w:rPr>
+        <w:t xml:space="preserve">, International </w:t>
       </w:r>
       <w:proofErr w:type="spellStart"/>
       <w:r>
         <w:rPr>
-          <w:rFonts w:ascii="Consolas" w:eastAsia="Times New Roman" w:hAnsi="Consolas" w:cs="Consolas"/>
-          <w:color w:val="000000" w:themeColor="text1"/>
-          <w:sz w:val="22"/>
-          <w:szCs w:val="22"/>
-        </w:rPr>
-        <w:t>MobilityType</w:t>
+          <w:rFonts w:ascii="Courier New" w:eastAsia="Times New Roman" w:hAnsi="Courier New" w:cs="Courier New"/>
+          <w:color w:val="000000"/>
+          <w:sz w:val="22"/>
+          <w:szCs w:val="22"/>
+          <w:lang w:val="cs-CZ" w:eastAsia="cs-CZ"/>
+        </w:rPr>
+        <w:t>Release</w:t>
       </w:r>
       <w:proofErr w:type="spellEnd"/>
       <w:r>
         <w:rPr>
-          <w:rFonts w:ascii="Consolas" w:eastAsia="Times New Roman" w:hAnsi="Consolas" w:cs="Consolas"/>
-          <w:color w:val="000000" w:themeColor="text1"/>
-          <w:sz w:val="22"/>
-          <w:szCs w:val="22"/>
-        </w:rPr>
-        <w:t xml:space="preserve">, </w:t>
+          <w:rFonts w:ascii="Courier New" w:eastAsia="Times New Roman" w:hAnsi="Courier New" w:cs="Courier New"/>
+          <w:color w:val="000000"/>
+          <w:sz w:val="22"/>
+          <w:szCs w:val="22"/>
+          <w:lang w:val="cs-CZ" w:eastAsia="cs-CZ"/>
+        </w:rPr>
+        <w:t>, 1 Seat",</w:t>
       </w:r>
       <w:proofErr w:type="spellStart"/>
       <w:r>
         <w:rPr>
-          <w:rFonts w:ascii="Consolas" w:eastAsia="Times New Roman" w:hAnsi="Consolas" w:cs="Consolas"/>
-          <w:color w:val="000000" w:themeColor="text1"/>
-          <w:sz w:val="22"/>
-          <w:szCs w:val="22"/>
-        </w:rPr>
-        <w:t>SpecialNeeds</w:t>
+          <w:rFonts w:ascii="Courier New" w:eastAsia="Times New Roman" w:hAnsi="Courier New" w:cs="Courier New"/>
+          <w:color w:val="000000"/>
+          <w:sz w:val="22"/>
+          <w:szCs w:val="22"/>
+          <w:lang w:val="cs-CZ" w:eastAsia="cs-CZ"/>
+        </w:rPr>
+        <w:t>Apples</w:t>
       </w:r>
       <w:proofErr w:type="spellEnd"/>
       <w:r>
         <w:rPr>
-          <w:rFonts w:ascii="Consolas" w:eastAsia="Times New Roman" w:hAnsi="Consolas" w:cs="Consolas"/>
-          <w:color w:val="000000" w:themeColor="text1"/>
-          <w:sz w:val="22"/>
-          <w:szCs w:val="22"/>
-        </w:rPr>
-        <w:t xml:space="preserve">, </w:t>
-      </w:r>
-      <w:proofErr w:type="spellStart"/>
-      <w:r>
-        <w:rPr>
-          <w:rFonts w:ascii="Consolas" w:eastAsia="Times New Roman" w:hAnsi="Consolas" w:cs="Consolas"/>
-          <w:color w:val="000000" w:themeColor="text1"/>
-          <w:sz w:val="22"/>
-          <w:szCs w:val="22"/>
-        </w:rPr>
-        <w:t>SubjectAreaCode</w:t>
-      </w:r>
-      <w:proofErr w:type="spellEnd"/>
-      <w:r>
-        <w:rPr>
-          <w:rFonts w:ascii="Consolas" w:eastAsia="Times New Roman" w:hAnsi="Consolas" w:cs="Consolas"/>
-          <w:color w:val="000000" w:themeColor="text1"/>
-          <w:sz w:val="22"/>
-          <w:szCs w:val="22"/>
-        </w:rPr>
-        <w:t xml:space="preserve">, </w:t>
-      </w:r>
-      <w:proofErr w:type="spellStart"/>
-      <w:r>
-        <w:rPr>
-          <w:rFonts w:ascii="Consolas" w:eastAsia="Times New Roman" w:hAnsi="Consolas" w:cs="Consolas"/>
-          <w:color w:val="000000" w:themeColor="text1"/>
-          <w:sz w:val="22"/>
-          <w:szCs w:val="22"/>
-        </w:rPr>
-        <w:t>SubjectAreaName</w:t>
-      </w:r>
-      <w:proofErr w:type="spellEnd"/>
-      <w:r>
-        <w:rPr>
-          <w:rFonts w:ascii="Consolas" w:eastAsia="Times New Roman" w:hAnsi="Consolas" w:cs="Consolas"/>
-          <w:color w:val="000000" w:themeColor="text1"/>
-          <w:sz w:val="22"/>
-          <w:szCs w:val="22"/>
-        </w:rPr>
-        <w:t xml:space="preserve">, </w:t>
-      </w:r>
-      <w:proofErr w:type="spellStart"/>
-      <w:r>
-        <w:rPr>
-          <w:rFonts w:ascii="Consolas" w:eastAsia="Times New Roman" w:hAnsi="Consolas" w:cs="Consolas"/>
-          <w:color w:val="000000" w:themeColor="text1"/>
-          <w:sz w:val="22"/>
-          <w:szCs w:val="22"/>
-        </w:rPr>
-        <w:t>CombinedMobilityYesNo</w:t>
-      </w:r>
-      <w:proofErr w:type="spellEnd"/>
-      <w:r>
-        <w:rPr>
-          <w:rFonts w:ascii="Consolas" w:eastAsia="Times New Roman" w:hAnsi="Consolas" w:cs="Consolas"/>
-          <w:color w:val="000000" w:themeColor="text1"/>
-          <w:sz w:val="22"/>
-          <w:szCs w:val="22"/>
-        </w:rPr>
-        <w:t xml:space="preserve">, StartDate, </w:t>
-      </w:r>
-      <w:proofErr w:type="spellStart"/>
-      <w:r>
-        <w:rPr>
-          <w:rFonts w:ascii="Consolas" w:eastAsia="Times New Roman" w:hAnsi="Consolas" w:cs="Consolas"/>
-          <w:color w:val="000000" w:themeColor="text1"/>
-          <w:sz w:val="22"/>
-          <w:szCs w:val="22"/>
-        </w:rPr>
-        <w:t>EndDate</w:t>
-      </w:r>
-      <w:proofErr w:type="spellEnd"/>
-      <w:r>
-        <w:rPr>
-          <w:rFonts w:ascii="Consolas" w:eastAsia="Times New Roman" w:hAnsi="Consolas" w:cs="Consolas"/>
-          <w:color w:val="000000" w:themeColor="text1"/>
-          <w:sz w:val="22"/>
-          <w:szCs w:val="22"/>
-        </w:rPr>
-        <w:t xml:space="preserve">, </w:t>
-      </w:r>
-      <w:proofErr w:type="spellStart"/>
-      <w:r>
-        <w:rPr>
-          <w:rFonts w:ascii="Consolas" w:eastAsia="Times New Roman" w:hAnsi="Consolas" w:cs="Consolas"/>
-          <w:color w:val="000000" w:themeColor="text1"/>
-          <w:sz w:val="22"/>
-          <w:szCs w:val="22"/>
-        </w:rPr>
-        <w:t>DurationInMonths</w:t>
-      </w:r>
-      <w:proofErr w:type="spellEnd"/>
-      <w:r>
-        <w:rPr>
-          <w:rFonts w:ascii="Consolas" w:eastAsia="Times New Roman" w:hAnsi="Consolas" w:cs="Consolas"/>
-          <w:color w:val="000000" w:themeColor="text1"/>
-          <w:sz w:val="22"/>
-          <w:szCs w:val="22"/>
-        </w:rPr>
-        <w:t xml:space="preserve">, </w:t>
-      </w:r>
-      <w:proofErr w:type="spellStart"/>
-      <w:r>
-        <w:rPr>
-          <w:rFonts w:ascii="Consolas" w:eastAsia="Times New Roman" w:hAnsi="Consolas" w:cs="Consolas"/>
-          <w:color w:val="000000" w:themeColor="text1"/>
-          <w:sz w:val="22"/>
-          <w:szCs w:val="22"/>
-        </w:rPr>
-        <w:t>DurationInDays</w:t>
-      </w:r>
-      <w:proofErr w:type="spellEnd"/>
-      <w:r>
-        <w:rPr>
-          <w:rFonts w:ascii="Consolas" w:eastAsia="Times New Roman" w:hAnsi="Consolas" w:cs="Consolas"/>
-          <w:color w:val="000000" w:themeColor="text1"/>
-          <w:sz w:val="22"/>
-          <w:szCs w:val="22"/>
-        </w:rPr>
-        <w:t xml:space="preserve">, </w:t>
-      </w:r>
-      <w:proofErr w:type="spellStart"/>
-      <w:r>
-        <w:rPr>
-          <w:rFonts w:ascii="Consolas" w:eastAsia="Times New Roman" w:hAnsi="Consolas" w:cs="Consolas"/>
-          <w:color w:val="000000" w:themeColor="text1"/>
-          <w:sz w:val="22"/>
-          <w:szCs w:val="22"/>
-        </w:rPr>
-        <w:t>SubsistenceTravel</w:t>
-      </w:r>
-      <w:proofErr w:type="spellEnd"/>
-      <w:r>
-        <w:rPr>
-          <w:rFonts w:ascii="Consolas" w:eastAsia="Times New Roman" w:hAnsi="Consolas" w:cs="Consolas"/>
-          <w:color w:val="000000" w:themeColor="text1"/>
-          <w:sz w:val="22"/>
-          <w:szCs w:val="22"/>
-        </w:rPr>
-        <w:t xml:space="preserve">, </w:t>
-      </w:r>
-      <w:proofErr w:type="spellStart"/>
-      <w:r>
-        <w:rPr>
-          <w:rFonts w:ascii="Consolas" w:eastAsia="Times New Roman" w:hAnsi="Consolas" w:cs="Consolas"/>
-          <w:color w:val="000000" w:themeColor="text1"/>
-          <w:sz w:val="22"/>
-          <w:szCs w:val="22"/>
-        </w:rPr>
-        <w:t>LevelOfStudy</w:t>
-      </w:r>
-      <w:proofErr w:type="spellEnd"/>
-      <w:r>
-        <w:rPr>
-          <w:rFonts w:ascii="Consolas" w:eastAsia="Times New Roman" w:hAnsi="Consolas" w:cs="Consolas"/>
-          <w:color w:val="000000" w:themeColor="text1"/>
-          <w:sz w:val="22"/>
-          <w:szCs w:val="22"/>
-        </w:rPr>
-        <w:t xml:space="preserve">, </w:t>
-      </w:r>
-      <w:proofErr w:type="spellStart"/>
-      <w:r>
-        <w:rPr>
-          <w:rFonts w:ascii="Consolas" w:eastAsia="Times New Roman" w:hAnsi="Consolas" w:cs="Consolas"/>
-          <w:color w:val="000000" w:themeColor="text1"/>
-          <w:sz w:val="22"/>
-          <w:szCs w:val="22"/>
-        </w:rPr>
-        <w:t>ParticipantID</w:t>
-      </w:r>
-      <w:proofErr w:type="spellEnd"/>
-      <w:r>
-        <w:rPr>
-          <w:rFonts w:ascii="Consolas" w:eastAsia="Times New Roman" w:hAnsi="Consolas" w:cs="Consolas"/>
-          <w:color w:val="000000" w:themeColor="text1"/>
-          <w:sz w:val="22"/>
-          <w:szCs w:val="22"/>
-        </w:rPr>
-        <w:t xml:space="preserve">, </w:t>
-      </w:r>
-      <w:proofErr w:type="spellStart"/>
-      <w:r>
-        <w:rPr>
-          <w:rFonts w:ascii="Consolas" w:eastAsia="Times New Roman" w:hAnsi="Consolas" w:cs="Consolas"/>
-          <w:color w:val="000000" w:themeColor="text1"/>
-          <w:sz w:val="22"/>
-          <w:szCs w:val="22"/>
-        </w:rPr>
-        <w:t>ParticipantGender</w:t>
-      </w:r>
-      <w:proofErr w:type="spellEnd"/>
-      <w:r>
-        <w:rPr>
-          <w:rFonts w:ascii="Consolas" w:eastAsia="Times New Roman" w:hAnsi="Consolas" w:cs="Consolas"/>
-          <w:color w:val="000000" w:themeColor="text1"/>
-          <w:sz w:val="22"/>
-          <w:szCs w:val="22"/>
-        </w:rPr>
-        <w:t xml:space="preserve">, </w:t>
-      </w:r>
-      <w:proofErr w:type="spellStart"/>
-      <w:r>
-        <w:rPr>
-          <w:rFonts w:ascii="Consolas" w:eastAsia="Times New Roman" w:hAnsi="Consolas" w:cs="Consolas"/>
-          <w:color w:val="000000" w:themeColor="text1"/>
-          <w:sz w:val="22"/>
-          <w:szCs w:val="22"/>
-        </w:rPr>
-        <w:t>ParticipantType</w:t>
-      </w:r>
-      <w:proofErr w:type="spellEnd"/>
-      <w:r>
-        <w:rPr>
-          <w:rFonts w:ascii="Consolas" w:eastAsia="Times New Roman" w:hAnsi="Consolas" w:cs="Consolas"/>
-          <w:color w:val="000000" w:themeColor="text1"/>
-          <w:sz w:val="22"/>
-          <w:szCs w:val="22"/>
-        </w:rPr>
-        <w:t xml:space="preserve">, Language, </w:t>
-      </w:r>
-      <w:proofErr w:type="spellStart"/>
-      <w:r>
-        <w:rPr>
-          <w:rFonts w:ascii="Consolas" w:eastAsia="Times New Roman" w:hAnsi="Consolas" w:cs="Consolas"/>
-          <w:color w:val="000000" w:themeColor="text1"/>
-          <w:sz w:val="22"/>
-          <w:szCs w:val="22"/>
-        </w:rPr>
-        <w:t>SendingPartnerErasmusID</w:t>
-      </w:r>
-      <w:proofErr w:type="spellEnd"/>
-      <w:r>
-        <w:rPr>
-          <w:rFonts w:ascii="Consolas" w:eastAsia="Times New Roman" w:hAnsi="Consolas" w:cs="Consolas"/>
-          <w:color w:val="000000" w:themeColor="text1"/>
-          <w:sz w:val="22"/>
-          <w:szCs w:val="22"/>
-        </w:rPr>
-        <w:t xml:space="preserve">, </w:t>
-      </w:r>
-      <w:proofErr w:type="spellStart"/>
-      <w:r>
-        <w:rPr>
-          <w:rFonts w:ascii="Consolas" w:eastAsia="Times New Roman" w:hAnsi="Consolas" w:cs="Consolas"/>
-          <w:color w:val="000000" w:themeColor="text1"/>
-          <w:sz w:val="22"/>
-          <w:szCs w:val="22"/>
-        </w:rPr>
-        <w:t>SendingPartnerName</w:t>
-      </w:r>
-      <w:proofErr w:type="spellEnd"/>
-      <w:r>
-        <w:rPr>
-          <w:rFonts w:ascii="Consolas" w:eastAsia="Times New Roman" w:hAnsi="Consolas" w:cs="Consolas"/>
-          <w:color w:val="000000" w:themeColor="text1"/>
-          <w:sz w:val="22"/>
-          <w:szCs w:val="22"/>
-        </w:rPr>
-        <w:t xml:space="preserve">, </w:t>
-      </w:r>
-      <w:proofErr w:type="spellStart"/>
-      <w:r>
-        <w:rPr>
-          <w:rFonts w:ascii="Consolas" w:eastAsia="Times New Roman" w:hAnsi="Consolas" w:cs="Consolas"/>
-          <w:color w:val="000000" w:themeColor="text1"/>
-          <w:sz w:val="22"/>
-          <w:szCs w:val="22"/>
-        </w:rPr>
-        <w:t>HostingPartnerErasmusID</w:t>
-      </w:r>
-      <w:proofErr w:type="spellEnd"/>
-      <w:r>
-        <w:rPr>
-          <w:rFonts w:ascii="Consolas" w:eastAsia="Times New Roman" w:hAnsi="Consolas" w:cs="Consolas"/>
-          <w:color w:val="000000" w:themeColor="text1"/>
-          <w:sz w:val="22"/>
-          <w:szCs w:val="22"/>
-        </w:rPr>
-        <w:t xml:space="preserve">, </w:t>
-      </w:r>
-      <w:proofErr w:type="spellStart"/>
-      <w:r>
-        <w:rPr>
-          <w:rFonts w:ascii="Consolas" w:eastAsia="Times New Roman" w:hAnsi="Consolas" w:cs="Consolas"/>
-          <w:color w:val="000000" w:themeColor="text1"/>
-          <w:sz w:val="22"/>
-          <w:szCs w:val="22"/>
-        </w:rPr>
-        <w:t>HostingPartnerName</w:t>
-      </w:r>
-      <w:proofErr w:type="spellEnd"/>
-      <w:r>
-        <w:rPr>
-          <w:rFonts w:ascii="Consolas" w:eastAsia="Times New Roman" w:hAnsi="Consolas" w:cs="Consolas"/>
-          <w:color w:val="000000" w:themeColor="text1"/>
-          <w:sz w:val="22"/>
-          <w:szCs w:val="22"/>
-        </w:rPr>
-        <w:t xml:space="preserve">, </w:t>
-      </w:r>
-      <w:proofErr w:type="spellStart"/>
-      <w:r>
-        <w:rPr>
-          <w:rFonts w:ascii="Consolas" w:eastAsia="Times New Roman" w:hAnsi="Consolas" w:cs="Consolas"/>
-          <w:color w:val="000000" w:themeColor="text1"/>
-          <w:sz w:val="22"/>
-          <w:szCs w:val="22"/>
-        </w:rPr>
-        <w:t>HostingPartnerCountry</w:t>
-      </w:r>
-      <w:proofErr w:type="spellEnd"/>
-      <w:r>
-        <w:rPr>
-          <w:rFonts w:ascii="Consolas" w:eastAsia="Times New Roman" w:hAnsi="Consolas" w:cs="Consolas"/>
-          <w:color w:val="000000" w:themeColor="text1"/>
-          <w:sz w:val="22"/>
-          <w:szCs w:val="22"/>
-        </w:rPr>
-        <w:t xml:space="preserve">, </w:t>
-      </w:r>
-      <w:proofErr w:type="spellStart"/>
-      <w:r>
-        <w:rPr>
-          <w:rFonts w:ascii="Consolas" w:eastAsia="Times New Roman" w:hAnsi="Consolas" w:cs="Consolas"/>
-          <w:color w:val="000000" w:themeColor="text1"/>
-          <w:sz w:val="22"/>
-          <w:szCs w:val="22"/>
-        </w:rPr>
-        <w:t>HostingPartnerCity</w:t>
-      </w:r>
-      <w:proofErr w:type="spellEnd"/>
-      <w:r>
-        <w:rPr>
-          <w:rFonts w:ascii="Consolas" w:eastAsia="DejaVu Sans Condensed" w:hAnsi="Consolas" w:cs="Consolas"/>
-          <w:b/>
-          <w:bCs/>
-          <w:sz w:val="22"/>
-          <w:szCs w:val="22"/>
-          <w:lang w:val="en-GB"/>
-        </w:rPr>
-        <w:t>)</w:t>
+          <w:rFonts w:ascii="Courier New" w:eastAsia="Times New Roman" w:hAnsi="Courier New" w:cs="Courier New"/>
+          <w:color w:val="000000"/>
+          <w:sz w:val="22"/>
+          <w:szCs w:val="22"/>
+          <w:lang w:val="cs-CZ" w:eastAsia="cs-CZ"/>
+        </w:rPr>
+        <w:t xml:space="preserve"> (1kg)</w:t>
       </w:r>
     </w:p>
     <w:p>
       <w:pPr>
+        <w:tabs>
+          <w:tab w:val="left" w:pos="916"/>
+          <w:tab w:val="left" w:pos="1832"/>
+          <w:tab w:val="left" w:pos="2748"/>
+          <w:tab w:val="left" w:pos="3664"/>
+          <w:tab w:val="left" w:pos="4580"/>
+          <w:tab w:val="left" w:pos="5496"/>
+          <w:tab w:val="left" w:pos="6412"/>
+          <w:tab w:val="left" w:pos="7328"/>
+          <w:tab w:val="left" w:pos="8244"/>
+          <w:tab w:val="left" w:pos="9160"/>
+          <w:tab w:val="left" w:pos="10076"/>
+          <w:tab w:val="left" w:pos="10992"/>
+          <w:tab w:val="left" w:pos="11908"/>
+          <w:tab w:val="left" w:pos="12824"/>
+          <w:tab w:val="left" w:pos="13740"/>
+          <w:tab w:val="left" w:pos="14656"/>
+        </w:tabs>
+        <w:wordWrap w:val="0"/>
         <w:spacing w:after="0"/>
-        <w:rPr>
-          <w:rFonts w:ascii="Times New Roman" w:eastAsia="Times New Roman" w:hAnsi="Times New Roman"/>
-          <w:sz w:val="22"/>
-          <w:szCs w:val="22"/>
+        <w:textAlignment w:val="baseline"/>
+        <w:rPr>
+          <w:rFonts w:ascii="Courier New" w:eastAsia="Times New Roman" w:hAnsi="Courier New" w:cs="Courier New"/>
+          <w:color w:val="000000"/>
+          <w:sz w:val="22"/>
+          <w:szCs w:val="22"/>
+          <w:lang w:val="cs-CZ" w:eastAsia="cs-CZ"/>
         </w:rPr>
       </w:pPr>
     </w:p>
     <w:p>
       <w:pPr>
-        <w:rPr>
-          <w:rFonts w:ascii="Consolas" w:eastAsia="Times New Roman" w:hAnsi="Consolas" w:cs="Consolas"/>
-          <w:sz w:val="22"/>
-          <w:szCs w:val="22"/>
-        </w:rPr>
-      </w:pPr>
-      <w:r>
-        <w:rPr>
-          <w:rFonts w:ascii="Consolas" w:eastAsia="Times New Roman" w:hAnsi="Consolas" w:cs="Consolas"/>
-          <w:sz w:val="22"/>
-          <w:szCs w:val="22"/>
-        </w:rPr>
-        <w:t>(</w:t>
-      </w:r>
-      <w:r>
-        <w:rPr>
-          <w:rFonts w:ascii="Consolas" w:eastAsia="Times New Roman" w:hAnsi="Consolas" w:cs="Consolas"/>
-          <w:sz w:val="22"/>
-          <w:szCs w:val="22"/>
-        </w:rPr>
-        <w:t>88048,ERA02,2013,2013-1-ES1-ERA02-74138,9192009872,ES,IT,Mob-SMS,0.0,721,Medicine,NO,02-SEP-2013 00.00.00,06-MAR-2014 00.00.00,6,0,870.0,First Cycle,78955245V,F,Students,EN,E  BILBAO01,UNIVERSIDAD DEL PAIS VASCO/EUSKAL HERRIKO UNIBERTSITATEA,I  PADOVA01,UNIVERSITA' DEGLI STUDI DI PADOVA ,IT,PADOVA</w:t>
-      </w:r>
-      <w:r>
-        <w:rPr>
-          <w:rFonts w:ascii="Consolas" w:eastAsia="Times New Roman" w:hAnsi="Consolas" w:cs="Consolas"/>
-          <w:sz w:val="22"/>
-          <w:szCs w:val="22"/>
-        </w:rPr>
-        <w:t>)</w:t>
+        <w:tabs>
+          <w:tab w:val="left" w:pos="916"/>
+          <w:tab w:val="left" w:pos="1832"/>
+          <w:tab w:val="left" w:pos="2748"/>
+          <w:tab w:val="left" w:pos="3664"/>
+          <w:tab w:val="left" w:pos="4580"/>
+          <w:tab w:val="left" w:pos="5496"/>
+          <w:tab w:val="left" w:pos="6412"/>
+          <w:tab w:val="left" w:pos="7328"/>
+          <w:tab w:val="left" w:pos="8244"/>
+          <w:tab w:val="left" w:pos="9160"/>
+          <w:tab w:val="left" w:pos="10076"/>
+          <w:tab w:val="left" w:pos="10992"/>
+          <w:tab w:val="left" w:pos="11908"/>
+          <w:tab w:val="left" w:pos="12824"/>
+          <w:tab w:val="left" w:pos="13740"/>
+          <w:tab w:val="left" w:pos="14656"/>
+        </w:tabs>
+        <w:wordWrap w:val="0"/>
+        <w:spacing w:after="0"/>
+        <w:textAlignment w:val="baseline"/>
+        <w:rPr>
+          <w:rFonts w:ascii="Courier New" w:eastAsia="Times New Roman" w:hAnsi="Courier New" w:cs="Courier New"/>
+          <w:color w:val="000000"/>
+          <w:sz w:val="22"/>
+          <w:szCs w:val="22"/>
+          <w:lang w:val="cs-CZ" w:eastAsia="cs-CZ"/>
+        </w:rPr>
+      </w:pPr>
+      <w:proofErr w:type="spellStart"/>
+      <w:r>
+        <w:rPr>
+          <w:rFonts w:ascii="Courier New" w:eastAsia="Times New Roman" w:hAnsi="Courier New" w:cs="Courier New"/>
+          <w:color w:val="000000"/>
+          <w:sz w:val="22"/>
+          <w:szCs w:val="22"/>
+          <w:lang w:val="cs-CZ" w:eastAsia="cs-CZ"/>
+        </w:rPr>
+        <w:t>Northampton,United</w:t>
+      </w:r>
+      <w:proofErr w:type="spellEnd"/>
+      <w:r>
+        <w:rPr>
+          <w:rFonts w:ascii="Courier New" w:eastAsia="Times New Roman" w:hAnsi="Courier New" w:cs="Courier New"/>
+          <w:color w:val="000000"/>
+          <w:sz w:val="22"/>
+          <w:szCs w:val="22"/>
+          <w:lang w:val="cs-CZ" w:eastAsia="cs-CZ"/>
+        </w:rPr>
+        <w:t xml:space="preserve"> Kingdom,67.16,26.85,48.18,59.6,74.13,110.82,1.2,65.53,744.44,22.08,3.65,1.55,2.1,1.08,1.44,2.95,168.42,12.19,2.62</w:t>
       </w:r>
     </w:p>
     <w:p>
       <w:pPr>
-        <w:rPr>
-          <w:rFonts w:ascii="Consolas" w:eastAsia="Times New Roman" w:hAnsi="Consolas" w:cs="Consolas"/>
-          <w:sz w:val="22"/>
-          <w:szCs w:val="22"/>
-        </w:rPr>
-      </w:pPr>
-      <w:r>
-        <w:rPr>
-          <w:rFonts w:ascii="Consolas" w:eastAsia="Times New Roman" w:hAnsi="Consolas" w:cs="Consolas"/>
-          <w:sz w:val="22"/>
-          <w:szCs w:val="22"/>
-        </w:rPr>
-        <w:t>From cost-of-living-2016.csv</w:t>
-      </w:r>
+        <w:tabs>
+          <w:tab w:val="left" w:pos="916"/>
+          <w:tab w:val="left" w:pos="1832"/>
+          <w:tab w:val="left" w:pos="2748"/>
+          <w:tab w:val="left" w:pos="3664"/>
+          <w:tab w:val="left" w:pos="4580"/>
+          <w:tab w:val="left" w:pos="5496"/>
+          <w:tab w:val="left" w:pos="6412"/>
+          <w:tab w:val="left" w:pos="7328"/>
+          <w:tab w:val="left" w:pos="8244"/>
+          <w:tab w:val="left" w:pos="9160"/>
+          <w:tab w:val="left" w:pos="10076"/>
+          <w:tab w:val="left" w:pos="10992"/>
+          <w:tab w:val="left" w:pos="11908"/>
+          <w:tab w:val="left" w:pos="12824"/>
+          <w:tab w:val="left" w:pos="13740"/>
+          <w:tab w:val="left" w:pos="14656"/>
+        </w:tabs>
+        <w:wordWrap w:val="0"/>
+        <w:spacing w:after="0"/>
+        <w:textAlignment w:val="baseline"/>
+        <w:rPr>
+          <w:rFonts w:ascii="Courier New" w:eastAsia="Times New Roman" w:hAnsi="Courier New" w:cs="Courier New"/>
+          <w:color w:val="000000"/>
+          <w:sz w:val="22"/>
+          <w:szCs w:val="22"/>
+          <w:lang w:val="cs-CZ" w:eastAsia="cs-CZ"/>
+        </w:rPr>
+      </w:pPr>
     </w:p>
     <w:p>
       <w:pPr>
-        <w:pStyle w:val="HTMLPreformatted"/>
+        <w:tabs>
+          <w:tab w:val="left" w:pos="916"/>
+          <w:tab w:val="left" w:pos="1832"/>
+          <w:tab w:val="left" w:pos="2748"/>
+          <w:tab w:val="left" w:pos="3664"/>
+          <w:tab w:val="left" w:pos="4580"/>
+          <w:tab w:val="left" w:pos="5496"/>
+          <w:tab w:val="left" w:pos="6412"/>
+          <w:tab w:val="left" w:pos="7328"/>
+          <w:tab w:val="left" w:pos="8244"/>
+          <w:tab w:val="left" w:pos="9160"/>
+          <w:tab w:val="left" w:pos="10076"/>
+          <w:tab w:val="left" w:pos="10992"/>
+          <w:tab w:val="left" w:pos="11908"/>
+          <w:tab w:val="left" w:pos="12824"/>
+          <w:tab w:val="left" w:pos="13740"/>
+          <w:tab w:val="left" w:pos="14656"/>
+        </w:tabs>
+        <w:wordWrap w:val="0"/>
+        <w:spacing w:after="0"/>
+        <w:textAlignment w:val="baseline"/>
+        <w:rPr>
+          <w:rFonts w:ascii="Courier New" w:eastAsia="Times New Roman" w:hAnsi="Courier New" w:cs="Courier New"/>
+          <w:color w:val="000000"/>
+          <w:sz w:val="22"/>
+          <w:szCs w:val="22"/>
+          <w:lang w:val="cs-CZ" w:eastAsia="cs-CZ"/>
+        </w:rPr>
+      </w:pPr>
+      <w:r>
+        <w:rPr>
+          <w:rFonts w:ascii="Courier New" w:eastAsia="Times New Roman" w:hAnsi="Courier New" w:cs="Courier New"/>
+          <w:color w:val="000000"/>
+          <w:sz w:val="22"/>
+          <w:szCs w:val="22"/>
+          <w:lang w:val="cs-CZ" w:eastAsia="cs-CZ"/>
+        </w:rPr>
+        <w:t>Allentown,PA,86.59,32.41,61.08,91.75,74.59,82.12,1.1,50.0,883.8,52.84,4.16,1.28,2.39,2.0,2.0,2.0,259.81,11.0,8.34</w:t>
+      </w:r>
+    </w:p>
+    <w:p>
+      <w:pPr>
+        <w:pStyle w:val="FormtovanvHTML"/>
         <w:shd w:val="clear" w:color="auto" w:fill="FFFFFF"/>
         <w:wordWrap w:val="0"/>
         <w:textAlignment w:val="baseline"/>
         <w:rPr>
-          <w:rFonts w:eastAsia="Times New Roman"/>
-          <w:sz w:val="22"/>
-          <w:szCs w:val="22"/>
-        </w:rPr>
-      </w:pPr>
-      <w:r>
-        <w:rPr>
-          <w:rFonts w:eastAsia="Times New Roman"/>
-          <w:sz w:val="22"/>
-          <w:szCs w:val="22"/>
-        </w:rPr>
-        <w:t>(</w:t>
-      </w:r>
-      <w:r>
-        <w:rPr>
-          <w:rFonts w:eastAsia="Times New Roman"/>
-          <w:color w:val="000000"/>
-          <w:sz w:val="21"/>
-          <w:szCs w:val="21"/>
-        </w:rPr>
-        <w:t xml:space="preserve">City,Country,Cost.of.Living.Index,Rent.Index,Cost.of.Living.Plus.Rent.Index,Groceries.Index,Restaurant.Price.Index,Local.Purchasing.Power.Index,Milk(regular)(1 liter),Monthly.Pass,Apartment(1.bedroom).in.City.Centre,"Internet(10 Mbps, Unlimited Data, Cable/ADSL)",Cappuccino(regular),Water(0.33 liter bottle),Eggs(12),Water(1.5 liter bottle),Domestic Beer (0.5 liter bottle),One-way Ticket (Local Transport),"Basic (Electricity, Heating, Water, Garbage) for 85m2 </w:t>
-      </w:r>
-      <w:proofErr w:type="spellStart"/>
-      <w:r>
-        <w:rPr>
-          <w:rFonts w:eastAsia="Times New Roman"/>
-          <w:color w:val="000000"/>
-          <w:sz w:val="21"/>
-          <w:szCs w:val="21"/>
-        </w:rPr>
-        <w:t>Apartment","Cinema</w:t>
-      </w:r>
-      <w:proofErr w:type="spellEnd"/>
-      <w:r>
-        <w:rPr>
-          <w:rFonts w:eastAsia="Times New Roman"/>
-          <w:color w:val="000000"/>
-          <w:sz w:val="21"/>
-          <w:szCs w:val="21"/>
-        </w:rPr>
-        <w:t xml:space="preserve">, International Release, 1 </w:t>
-      </w:r>
-      <w:proofErr w:type="spellStart"/>
-      <w:r>
-        <w:rPr>
-          <w:rFonts w:eastAsia="Times New Roman"/>
-          <w:color w:val="000000"/>
-          <w:sz w:val="21"/>
-          <w:szCs w:val="21"/>
-        </w:rPr>
-        <w:t>Seat",Apples</w:t>
-      </w:r>
-      <w:proofErr w:type="spellEnd"/>
-      <w:r>
-        <w:rPr>
-          <w:rFonts w:eastAsia="Times New Roman"/>
-          <w:color w:val="000000"/>
-          <w:sz w:val="21"/>
-          <w:szCs w:val="21"/>
-        </w:rPr>
-        <w:t xml:space="preserve"> (1kg)\n266,Kingston,Canada</w:t>
-      </w:r>
-      <w:r>
-        <w:rPr>
-          <w:rFonts w:eastAsia="Times New Roman"/>
-          <w:sz w:val="22"/>
-          <w:szCs w:val="22"/>
-        </w:rPr>
-        <w:t>)</w:t>
-      </w:r>
+          <w:rFonts w:ascii="Courier New" w:eastAsia="Times New Roman" w:hAnsi="Courier New" w:cs="Courier New"/>
+          <w:b/>
+          <w:bCs/>
+          <w:sz w:val="22"/>
+          <w:szCs w:val="22"/>
+        </w:rPr>
+      </w:pPr>
     </w:p>
     <w:p>
       <w:pPr>
-        <w:pStyle w:val="HTMLPreformatted"/>
+        <w:pStyle w:val="FormtovanvHTML"/>
         <w:shd w:val="clear" w:color="auto" w:fill="FFFFFF"/>
         <w:wordWrap w:val="0"/>
         <w:textAlignment w:val="baseline"/>
         <w:rPr>
-          <w:rFonts w:eastAsia="Times New Roman"/>
-          <w:sz w:val="22"/>
-          <w:szCs w:val="22"/>
-        </w:rPr>
-      </w:pPr>
+          <w:rFonts w:ascii="Courier New" w:eastAsia="Times New Roman" w:hAnsi="Courier New" w:cs="Courier New"/>
+          <w:b/>
+          <w:bCs/>
+          <w:sz w:val="22"/>
+          <w:szCs w:val="22"/>
+        </w:rPr>
+      </w:pPr>
+      <w:r>
+        <w:rPr>
+          <w:rFonts w:ascii="Courier New" w:eastAsia="Times New Roman" w:hAnsi="Courier New" w:cs="Courier New"/>
+          <w:b/>
+          <w:bCs/>
+          <w:sz w:val="22"/>
+          <w:szCs w:val="22"/>
+        </w:rPr>
+        <w:t xml:space="preserve">From </w:t>
+      </w:r>
+      <w:r>
+        <w:rPr>
+          <w:rFonts w:ascii="Courier New" w:eastAsia="Times New Roman" w:hAnsi="Courier New" w:cs="Courier New"/>
+          <w:b/>
+          <w:bCs/>
+          <w:sz w:val="22"/>
+          <w:szCs w:val="22"/>
+        </w:rPr>
+        <w:t>allCountries.csv</w:t>
+      </w:r>
+      <w:r>
+        <w:rPr>
+          <w:rFonts w:ascii="Courier New" w:eastAsia="Times New Roman" w:hAnsi="Courier New" w:cs="Courier New"/>
+          <w:b/>
+          <w:bCs/>
+          <w:sz w:val="22"/>
+          <w:szCs w:val="22"/>
+        </w:rPr>
+        <w:br/>
+      </w:r>
+      <w:r>
+        <w:rPr>
+          <w:rFonts w:ascii="Courier New" w:eastAsia="Times New Roman" w:hAnsi="Courier New" w:cs="Courier New"/>
+          <w:color w:val="000000"/>
+          <w:sz w:val="22"/>
+          <w:szCs w:val="22"/>
+          <w:lang w:val="cs-CZ" w:eastAsia="cs-CZ"/>
+        </w:rPr>
+        <w:t xml:space="preserve">geonameid,name,asciiname,alternatenames,latitude,longitude,feature </w:t>
+      </w:r>
+      <w:proofErr w:type="spellStart"/>
+      <w:r>
+        <w:rPr>
+          <w:rFonts w:ascii="Courier New" w:eastAsia="Times New Roman" w:hAnsi="Courier New" w:cs="Courier New"/>
+          <w:color w:val="000000"/>
+          <w:sz w:val="22"/>
+          <w:szCs w:val="22"/>
+          <w:lang w:val="cs-CZ" w:eastAsia="cs-CZ"/>
+        </w:rPr>
+        <w:t>class,feature</w:t>
+      </w:r>
+      <w:proofErr w:type="spellEnd"/>
+      <w:r>
+        <w:rPr>
+          <w:rFonts w:ascii="Courier New" w:eastAsia="Times New Roman" w:hAnsi="Courier New" w:cs="Courier New"/>
+          <w:color w:val="000000"/>
+          <w:sz w:val="22"/>
+          <w:szCs w:val="22"/>
+          <w:lang w:val="cs-CZ" w:eastAsia="cs-CZ"/>
+        </w:rPr>
+        <w:t xml:space="preserve"> </w:t>
+      </w:r>
+      <w:proofErr w:type="spellStart"/>
+      <w:r>
+        <w:rPr>
+          <w:rFonts w:ascii="Courier New" w:eastAsia="Times New Roman" w:hAnsi="Courier New" w:cs="Courier New"/>
+          <w:color w:val="000000"/>
+          <w:sz w:val="22"/>
+          <w:szCs w:val="22"/>
+          <w:lang w:val="cs-CZ" w:eastAsia="cs-CZ"/>
+        </w:rPr>
+        <w:t>code,country</w:t>
+      </w:r>
+      <w:proofErr w:type="spellEnd"/>
+      <w:r>
+        <w:rPr>
+          <w:rFonts w:ascii="Courier New" w:eastAsia="Times New Roman" w:hAnsi="Courier New" w:cs="Courier New"/>
+          <w:color w:val="000000"/>
+          <w:sz w:val="22"/>
+          <w:szCs w:val="22"/>
+          <w:lang w:val="cs-CZ" w:eastAsia="cs-CZ"/>
+        </w:rPr>
+        <w:t xml:space="preserve"> code,cc2,admin1 code,admin2 code,admin3 code,admin4 </w:t>
+      </w:r>
+      <w:proofErr w:type="spellStart"/>
+      <w:r>
+        <w:rPr>
+          <w:rFonts w:ascii="Courier New" w:eastAsia="Times New Roman" w:hAnsi="Courier New" w:cs="Courier New"/>
+          <w:color w:val="000000"/>
+          <w:sz w:val="22"/>
+          <w:szCs w:val="22"/>
+          <w:lang w:val="cs-CZ" w:eastAsia="cs-CZ"/>
+        </w:rPr>
+        <w:t>code,population,elevation,dem,timezone,modification</w:t>
+      </w:r>
+      <w:proofErr w:type="spellEnd"/>
+      <w:r>
+        <w:rPr>
+          <w:rFonts w:ascii="Courier New" w:eastAsia="Times New Roman" w:hAnsi="Courier New" w:cs="Courier New"/>
+          <w:color w:val="000000"/>
+          <w:sz w:val="22"/>
+          <w:szCs w:val="22"/>
+          <w:lang w:val="cs-CZ" w:eastAsia="cs-CZ"/>
+        </w:rPr>
+        <w:t xml:space="preserve"> </w:t>
+      </w:r>
+      <w:proofErr w:type="spellStart"/>
+      <w:r>
+        <w:rPr>
+          <w:rFonts w:ascii="Courier New" w:eastAsia="Times New Roman" w:hAnsi="Courier New" w:cs="Courier New"/>
+          <w:color w:val="000000"/>
+          <w:sz w:val="22"/>
+          <w:szCs w:val="22"/>
+          <w:lang w:val="cs-CZ" w:eastAsia="cs-CZ"/>
+        </w:rPr>
+        <w:t>date</w:t>
+      </w:r>
+      <w:proofErr w:type="spellEnd"/>
     </w:p>
     <w:p>
       <w:pPr>
-        <w:pStyle w:val="HTMLPreformatted"/>
-        <w:shd w:val="clear" w:color="auto" w:fill="FFFFFF"/>
+        <w:tabs>
+          <w:tab w:val="left" w:pos="916"/>
+          <w:tab w:val="left" w:pos="1832"/>
+          <w:tab w:val="left" w:pos="2748"/>
+          <w:tab w:val="left" w:pos="3664"/>
+          <w:tab w:val="left" w:pos="4580"/>
+          <w:tab w:val="left" w:pos="5496"/>
+          <w:tab w:val="left" w:pos="6412"/>
+          <w:tab w:val="left" w:pos="7328"/>
+          <w:tab w:val="left" w:pos="8244"/>
+          <w:tab w:val="left" w:pos="9160"/>
+          <w:tab w:val="left" w:pos="10076"/>
+          <w:tab w:val="left" w:pos="10992"/>
+          <w:tab w:val="left" w:pos="11908"/>
+          <w:tab w:val="left" w:pos="12824"/>
+          <w:tab w:val="left" w:pos="13740"/>
+          <w:tab w:val="left" w:pos="14656"/>
+        </w:tabs>
         <w:wordWrap w:val="0"/>
+        <w:spacing w:after="0"/>
         <w:textAlignment w:val="baseline"/>
         <w:rPr>
-          <w:rFonts w:eastAsia="Times New Roman"/>
-          <w:color w:val="000000"/>
-          <w:sz w:val="21"/>
-          <w:szCs w:val="21"/>
-          <w:lang w:val="nb-NO"/>
-        </w:rPr>
-      </w:pPr>
-      <w:r>
-        <w:rPr>
-          <w:rFonts w:eastAsia="Times New Roman"/>
-          <w:sz w:val="22"/>
-          <w:szCs w:val="22"/>
-        </w:rPr>
-        <w:t>(</w:t>
-      </w:r>
-      <w:proofErr w:type="gramStart"/>
-      <w:r>
-        <w:rPr>
-          <w:rFonts w:eastAsia="Times New Roman"/>
-          <w:color w:val="000000"/>
-          <w:sz w:val="21"/>
-          <w:szCs w:val="21"/>
-          <w:lang w:val="nb-NO"/>
-        </w:rPr>
-        <w:t>Kingston,Canada</w:t>
-      </w:r>
-      <w:proofErr w:type="gramEnd"/>
-      <w:r>
-        <w:rPr>
-          <w:rFonts w:eastAsia="Times New Roman"/>
-          <w:color w:val="000000"/>
-          <w:sz w:val="21"/>
-          <w:szCs w:val="21"/>
-          <w:lang w:val="nb-NO"/>
-        </w:rPr>
-        <w:t>,66.85,27.83,48.48,65.65,65.24,110.89,1.58,55.35,736.75,44.7,2.69,1.31,2.3,1.59,1.81,2.1,145.52,8.98,2.68\n516</w:t>
-      </w:r>
-      <w:r>
-        <w:rPr>
-          <w:rFonts w:eastAsia="Times New Roman"/>
-          <w:sz w:val="22"/>
-          <w:szCs w:val="22"/>
-        </w:rPr>
-        <w:t>)</w:t>
-      </w:r>
+          <w:rFonts w:ascii="Courier New" w:eastAsia="Times New Roman" w:hAnsi="Courier New" w:cs="Courier New"/>
+          <w:color w:val="000000"/>
+          <w:sz w:val="22"/>
+          <w:szCs w:val="22"/>
+          <w:lang w:val="cs-CZ" w:eastAsia="cs-CZ"/>
+        </w:rPr>
+      </w:pPr>
     </w:p>
     <w:p>
       <w:pPr>
-        <w:rPr>
-          <w:rFonts w:ascii="Consolas" w:eastAsia="Times New Roman" w:hAnsi="Consolas" w:cs="Consolas"/>
-          <w:sz w:val="22"/>
-          <w:szCs w:val="22"/>
-        </w:rPr>
-      </w:pPr>
+        <w:tabs>
+          <w:tab w:val="left" w:pos="916"/>
+          <w:tab w:val="left" w:pos="1832"/>
+          <w:tab w:val="left" w:pos="2748"/>
+          <w:tab w:val="left" w:pos="3664"/>
+          <w:tab w:val="left" w:pos="4580"/>
+          <w:tab w:val="left" w:pos="5496"/>
+          <w:tab w:val="left" w:pos="6412"/>
+          <w:tab w:val="left" w:pos="7328"/>
+          <w:tab w:val="left" w:pos="8244"/>
+          <w:tab w:val="left" w:pos="9160"/>
+          <w:tab w:val="left" w:pos="10076"/>
+          <w:tab w:val="left" w:pos="10992"/>
+          <w:tab w:val="left" w:pos="11908"/>
+          <w:tab w:val="left" w:pos="12824"/>
+          <w:tab w:val="left" w:pos="13740"/>
+          <w:tab w:val="left" w:pos="14656"/>
+        </w:tabs>
+        <w:wordWrap w:val="0"/>
+        <w:spacing w:after="0"/>
+        <w:textAlignment w:val="baseline"/>
+        <w:rPr>
+          <w:rFonts w:ascii="Courier New" w:eastAsia="Times New Roman" w:hAnsi="Courier New" w:cs="Courier New"/>
+          <w:color w:val="000000"/>
+          <w:sz w:val="22"/>
+          <w:szCs w:val="22"/>
+          <w:lang w:val="cs-CZ" w:eastAsia="cs-CZ"/>
+        </w:rPr>
+      </w:pPr>
+      <w:r>
+        <w:rPr>
+          <w:rFonts w:ascii="Courier New" w:eastAsia="Times New Roman" w:hAnsi="Courier New" w:cs="Courier New"/>
+          <w:color w:val="000000"/>
+          <w:sz w:val="22"/>
+          <w:szCs w:val="22"/>
+          <w:lang w:val="cs-CZ" w:eastAsia="cs-CZ"/>
+        </w:rPr>
+        <w:t>3286426,Crvica,Crvica,Crvica,44.01608,19.58014,P,PPLL,BA,,02,,,,0,,418,Europe/Sarajevo,2019-01-10</w:t>
+      </w:r>
     </w:p>
     <w:p>
       <w:pPr>
-        <w:rPr>
-          <w:rFonts w:ascii="Consolas" w:eastAsia="Times New Roman" w:hAnsi="Consolas" w:cs="Consolas"/>
-          <w:sz w:val="22"/>
-          <w:szCs w:val="22"/>
+        <w:tabs>
+          <w:tab w:val="left" w:pos="916"/>
+          <w:tab w:val="left" w:pos="1832"/>
+          <w:tab w:val="left" w:pos="2748"/>
+          <w:tab w:val="left" w:pos="3664"/>
+          <w:tab w:val="left" w:pos="4580"/>
+          <w:tab w:val="left" w:pos="5496"/>
+          <w:tab w:val="left" w:pos="6412"/>
+          <w:tab w:val="left" w:pos="7328"/>
+          <w:tab w:val="left" w:pos="8244"/>
+          <w:tab w:val="left" w:pos="9160"/>
+          <w:tab w:val="left" w:pos="10076"/>
+          <w:tab w:val="left" w:pos="10992"/>
+          <w:tab w:val="left" w:pos="11908"/>
+          <w:tab w:val="left" w:pos="12824"/>
+          <w:tab w:val="left" w:pos="13740"/>
+          <w:tab w:val="left" w:pos="14656"/>
+        </w:tabs>
+        <w:wordWrap w:val="0"/>
+        <w:spacing w:after="0"/>
+        <w:textAlignment w:val="baseline"/>
+        <w:rPr>
+          <w:rFonts w:ascii="Courier New" w:eastAsia="Times New Roman" w:hAnsi="Courier New" w:cs="Courier New"/>
+          <w:color w:val="000000"/>
+          <w:sz w:val="22"/>
+          <w:szCs w:val="22"/>
+          <w:lang w:val="cs-CZ" w:eastAsia="cs-CZ"/>
         </w:rPr>
       </w:pPr>
     </w:p>
     <w:p>
       <w:pPr>
-        <w:rPr>
-          <w:rFonts w:ascii="Consolas" w:eastAsia="Times New Roman" w:hAnsi="Consolas" w:cs="Consolas"/>
-          <w:sz w:val="22"/>
-          <w:szCs w:val="22"/>
-        </w:rPr>
-      </w:pPr>
+        <w:tabs>
+          <w:tab w:val="left" w:pos="916"/>
+          <w:tab w:val="left" w:pos="1832"/>
+          <w:tab w:val="left" w:pos="2748"/>
+          <w:tab w:val="left" w:pos="3664"/>
+          <w:tab w:val="left" w:pos="4580"/>
+          <w:tab w:val="left" w:pos="5496"/>
+          <w:tab w:val="left" w:pos="6412"/>
+          <w:tab w:val="left" w:pos="7328"/>
+          <w:tab w:val="left" w:pos="8244"/>
+          <w:tab w:val="left" w:pos="9160"/>
+          <w:tab w:val="left" w:pos="10076"/>
+          <w:tab w:val="left" w:pos="10992"/>
+          <w:tab w:val="left" w:pos="11908"/>
+          <w:tab w:val="left" w:pos="12824"/>
+          <w:tab w:val="left" w:pos="13740"/>
+          <w:tab w:val="left" w:pos="14656"/>
+        </w:tabs>
+        <w:wordWrap w:val="0"/>
+        <w:spacing w:after="0"/>
+        <w:textAlignment w:val="baseline"/>
+        <w:rPr>
+          <w:rFonts w:ascii="Courier New" w:eastAsia="Times New Roman" w:hAnsi="Courier New" w:cs="Courier New"/>
+          <w:color w:val="000000"/>
+          <w:sz w:val="22"/>
+          <w:szCs w:val="22"/>
+          <w:lang w:val="cs-CZ" w:eastAsia="cs-CZ"/>
+        </w:rPr>
+      </w:pPr>
+      <w:r>
+        <w:rPr>
+          <w:rFonts w:ascii="Courier New" w:eastAsia="Times New Roman" w:hAnsi="Courier New" w:cs="Courier New"/>
+          <w:color w:val="000000"/>
+          <w:sz w:val="22"/>
+          <w:szCs w:val="22"/>
+          <w:lang w:val="cs-CZ" w:eastAsia="cs-CZ"/>
+        </w:rPr>
+        <w:t>2931198,Elendhof,Elendhof,,49.07394,12.50164,S,FRM,DE,,2.0,93.0,9372.0,9372125.0,0,,611,Europe/Berlin,2013-02-19</w:t>
+      </w:r>
+    </w:p>
+    <w:p>
+      <w:pPr>
+        <w:tabs>
+          <w:tab w:val="left" w:pos="916"/>
+          <w:tab w:val="left" w:pos="1832"/>
+          <w:tab w:val="left" w:pos="2748"/>
+          <w:tab w:val="left" w:pos="3664"/>
+          <w:tab w:val="left" w:pos="4580"/>
+          <w:tab w:val="left" w:pos="5496"/>
+          <w:tab w:val="left" w:pos="6412"/>
+          <w:tab w:val="left" w:pos="7328"/>
+          <w:tab w:val="left" w:pos="8244"/>
+          <w:tab w:val="left" w:pos="9160"/>
+          <w:tab w:val="left" w:pos="10076"/>
+          <w:tab w:val="left" w:pos="10992"/>
+          <w:tab w:val="left" w:pos="11908"/>
+          <w:tab w:val="left" w:pos="12824"/>
+          <w:tab w:val="left" w:pos="13740"/>
+          <w:tab w:val="left" w:pos="14656"/>
+        </w:tabs>
+        <w:wordWrap w:val="0"/>
+        <w:spacing w:after="0"/>
+        <w:textAlignment w:val="baseline"/>
+        <w:rPr>
+          <w:rFonts w:ascii="Courier New" w:eastAsia="Times New Roman" w:hAnsi="Courier New" w:cs="Courier New"/>
+          <w:color w:val="000000"/>
+          <w:sz w:val="22"/>
+          <w:szCs w:val="22"/>
+          <w:lang w:val="cs-CZ" w:eastAsia="cs-CZ"/>
+        </w:rPr>
+      </w:pPr>
+    </w:p>
+    <w:p>
+      <w:pPr>
+        <w:rPr>
+          <w:rFonts w:ascii="Courier New" w:eastAsia="Times New Roman" w:hAnsi="Courier New" w:cs="Courier New"/>
+          <w:b/>
+          <w:bCs/>
+          <w:sz w:val="22"/>
+          <w:szCs w:val="22"/>
+        </w:rPr>
+      </w:pPr>
+      <w:r>
+        <w:rPr>
+          <w:rFonts w:ascii="Courier New" w:eastAsia="Times New Roman" w:hAnsi="Courier New" w:cs="Courier New"/>
+          <w:b/>
+          <w:bCs/>
+          <w:sz w:val="22"/>
+          <w:szCs w:val="22"/>
+        </w:rPr>
+        <w:t>From CountryInfo.txt</w:t>
+      </w:r>
+      <w:r>
+        <w:rPr>
+          <w:rFonts w:ascii="Courier New" w:eastAsia="Times New Roman" w:hAnsi="Courier New" w:cs="Courier New"/>
+          <w:b/>
+          <w:bCs/>
+          <w:sz w:val="22"/>
+          <w:szCs w:val="22"/>
+        </w:rPr>
+        <w:br/>
+      </w:r>
+      <w:r>
+        <w:rPr>
+          <w:rFonts w:ascii="Courier New" w:eastAsia="Times New Roman" w:hAnsi="Courier New" w:cs="Courier New"/>
+          <w:color w:val="000000"/>
+          <w:sz w:val="22"/>
+          <w:szCs w:val="22"/>
+          <w:lang w:val="cs-CZ" w:eastAsia="cs-CZ"/>
+        </w:rPr>
+        <w:t xml:space="preserve">ISO,ISO3,ISO-Numeric,fips,Country,Capital,Area(in </w:t>
+      </w:r>
+      <w:proofErr w:type="spellStart"/>
+      <w:r>
+        <w:rPr>
+          <w:rFonts w:ascii="Courier New" w:eastAsia="Times New Roman" w:hAnsi="Courier New" w:cs="Courier New"/>
+          <w:color w:val="000000"/>
+          <w:sz w:val="22"/>
+          <w:szCs w:val="22"/>
+          <w:lang w:val="cs-CZ" w:eastAsia="cs-CZ"/>
+        </w:rPr>
+        <w:t>sq</w:t>
+      </w:r>
+      <w:proofErr w:type="spellEnd"/>
+      <w:r>
+        <w:rPr>
+          <w:rFonts w:ascii="Courier New" w:eastAsia="Times New Roman" w:hAnsi="Courier New" w:cs="Courier New"/>
+          <w:color w:val="000000"/>
+          <w:sz w:val="22"/>
+          <w:szCs w:val="22"/>
+          <w:lang w:val="cs-CZ" w:eastAsia="cs-CZ"/>
+        </w:rPr>
+        <w:t xml:space="preserve"> km),Population,Continent,tld,CurrencyCode,CurrencyName,Phone,Postal </w:t>
+      </w:r>
+      <w:proofErr w:type="spellStart"/>
+      <w:r>
+        <w:rPr>
+          <w:rFonts w:ascii="Courier New" w:eastAsia="Times New Roman" w:hAnsi="Courier New" w:cs="Courier New"/>
+          <w:color w:val="000000"/>
+          <w:sz w:val="22"/>
+          <w:szCs w:val="22"/>
+          <w:lang w:val="cs-CZ" w:eastAsia="cs-CZ"/>
+        </w:rPr>
+        <w:t>Code</w:t>
+      </w:r>
+      <w:proofErr w:type="spellEnd"/>
+      <w:r>
+        <w:rPr>
+          <w:rFonts w:ascii="Courier New" w:eastAsia="Times New Roman" w:hAnsi="Courier New" w:cs="Courier New"/>
+          <w:color w:val="000000"/>
+          <w:sz w:val="22"/>
+          <w:szCs w:val="22"/>
+          <w:lang w:val="cs-CZ" w:eastAsia="cs-CZ"/>
+        </w:rPr>
+        <w:t xml:space="preserve"> </w:t>
+      </w:r>
+      <w:proofErr w:type="spellStart"/>
+      <w:r>
+        <w:rPr>
+          <w:rFonts w:ascii="Courier New" w:eastAsia="Times New Roman" w:hAnsi="Courier New" w:cs="Courier New"/>
+          <w:color w:val="000000"/>
+          <w:sz w:val="22"/>
+          <w:szCs w:val="22"/>
+          <w:lang w:val="cs-CZ" w:eastAsia="cs-CZ"/>
+        </w:rPr>
+        <w:t>Format,Postal</w:t>
+      </w:r>
+      <w:proofErr w:type="spellEnd"/>
+      <w:r>
+        <w:rPr>
+          <w:rFonts w:ascii="Courier New" w:eastAsia="Times New Roman" w:hAnsi="Courier New" w:cs="Courier New"/>
+          <w:color w:val="000000"/>
+          <w:sz w:val="22"/>
+          <w:szCs w:val="22"/>
+          <w:lang w:val="cs-CZ" w:eastAsia="cs-CZ"/>
+        </w:rPr>
+        <w:t xml:space="preserve"> </w:t>
+      </w:r>
+      <w:proofErr w:type="spellStart"/>
+      <w:r>
+        <w:rPr>
+          <w:rFonts w:ascii="Courier New" w:eastAsia="Times New Roman" w:hAnsi="Courier New" w:cs="Courier New"/>
+          <w:color w:val="000000"/>
+          <w:sz w:val="22"/>
+          <w:szCs w:val="22"/>
+          <w:lang w:val="cs-CZ" w:eastAsia="cs-CZ"/>
+        </w:rPr>
+        <w:t>Code</w:t>
+      </w:r>
+      <w:r>
+        <w:rPr>
+          <w:rFonts w:ascii="Courier New" w:eastAsia="Times New Roman" w:hAnsi="Courier New" w:cs="Courier New"/>
+          <w:color w:val="000000"/>
+          <w:sz w:val="22"/>
+          <w:szCs w:val="22"/>
+          <w:lang w:val="cs-CZ" w:eastAsia="cs-CZ"/>
+        </w:rPr>
+        <w:t>,</w:t>
+      </w:r>
+      <w:r>
+        <w:rPr>
+          <w:rFonts w:ascii="Courier New" w:eastAsia="Times New Roman" w:hAnsi="Courier New" w:cs="Courier New"/>
+          <w:color w:val="000000"/>
+          <w:sz w:val="22"/>
+          <w:szCs w:val="22"/>
+          <w:lang w:val="cs-CZ" w:eastAsia="cs-CZ"/>
+        </w:rPr>
+        <w:t>Regex,Languages,geonameid,neighbours</w:t>
+      </w:r>
+      <w:proofErr w:type="spellEnd"/>
+      <w:r>
+        <w:rPr>
+          <w:rFonts w:ascii="Courier New" w:eastAsia="Times New Roman" w:hAnsi="Courier New" w:cs="Courier New"/>
+          <w:color w:val="000000"/>
+          <w:sz w:val="22"/>
+          <w:szCs w:val="22"/>
+          <w:lang w:val="cs-CZ" w:eastAsia="cs-CZ"/>
+        </w:rPr>
+        <w:t>,</w:t>
+      </w:r>
+      <w:r>
+        <w:rPr>
+          <w:rFonts w:ascii="Courier New" w:eastAsia="Times New Roman" w:hAnsi="Courier New" w:cs="Courier New"/>
+          <w:color w:val="000000"/>
+          <w:sz w:val="22"/>
+          <w:szCs w:val="22"/>
+          <w:lang w:val="cs-CZ" w:eastAsia="cs-CZ"/>
+        </w:rPr>
+        <w:t xml:space="preserve"> </w:t>
+      </w:r>
+      <w:proofErr w:type="spellStart"/>
+      <w:r>
+        <w:rPr>
+          <w:rFonts w:ascii="Courier New" w:eastAsia="Times New Roman" w:hAnsi="Courier New" w:cs="Courier New"/>
+          <w:color w:val="000000"/>
+          <w:sz w:val="22"/>
+          <w:szCs w:val="22"/>
+          <w:lang w:val="cs-CZ" w:eastAsia="cs-CZ"/>
+        </w:rPr>
+        <w:t>EquivalentFipsCode</w:t>
+      </w:r>
+      <w:proofErr w:type="spellEnd"/>
+    </w:p>
+    <w:p>
+      <w:pPr>
+        <w:tabs>
+          <w:tab w:val="left" w:pos="916"/>
+          <w:tab w:val="left" w:pos="1832"/>
+          <w:tab w:val="left" w:pos="2748"/>
+          <w:tab w:val="left" w:pos="3664"/>
+          <w:tab w:val="left" w:pos="4580"/>
+          <w:tab w:val="left" w:pos="5496"/>
+          <w:tab w:val="left" w:pos="6412"/>
+          <w:tab w:val="left" w:pos="7328"/>
+          <w:tab w:val="left" w:pos="8244"/>
+          <w:tab w:val="left" w:pos="9160"/>
+          <w:tab w:val="left" w:pos="10076"/>
+          <w:tab w:val="left" w:pos="10992"/>
+          <w:tab w:val="left" w:pos="11908"/>
+          <w:tab w:val="left" w:pos="12824"/>
+          <w:tab w:val="left" w:pos="13740"/>
+          <w:tab w:val="left" w:pos="14656"/>
+        </w:tabs>
+        <w:wordWrap w:val="0"/>
+        <w:spacing w:after="0"/>
+        <w:textAlignment w:val="baseline"/>
+        <w:rPr>
+          <w:rFonts w:ascii="Courier New" w:eastAsia="Times New Roman" w:hAnsi="Courier New" w:cs="Courier New"/>
+          <w:color w:val="000000"/>
+          <w:sz w:val="22"/>
+          <w:szCs w:val="22"/>
+          <w:lang w:val="cs-CZ" w:eastAsia="cs-CZ"/>
+        </w:rPr>
+      </w:pPr>
+      <w:r>
+        <w:rPr>
+          <w:rFonts w:ascii="Courier New" w:eastAsia="Times New Roman" w:hAnsi="Courier New" w:cs="Courier New"/>
+          <w:color w:val="000000"/>
+          <w:sz w:val="22"/>
+          <w:szCs w:val="22"/>
+          <w:lang w:val="cs-CZ" w:eastAsia="cs-CZ"/>
+        </w:rPr>
+        <w:t>NL,NLD,528,NL,Netherlands,Amsterdam,41526.0,16645000,EU,.nl,EUR,Euro,31,#### @@,^(\d{4}[A-Z]{2})$,"nl-NL,fy-NL",2750405,"DE,BE",</w:t>
+      </w:r>
+    </w:p>
+    <w:p>
+      <w:pPr>
+        <w:tabs>
+          <w:tab w:val="left" w:pos="916"/>
+          <w:tab w:val="left" w:pos="1832"/>
+          <w:tab w:val="left" w:pos="2748"/>
+          <w:tab w:val="left" w:pos="3664"/>
+          <w:tab w:val="left" w:pos="4580"/>
+          <w:tab w:val="left" w:pos="5496"/>
+          <w:tab w:val="left" w:pos="6412"/>
+          <w:tab w:val="left" w:pos="7328"/>
+          <w:tab w:val="left" w:pos="8244"/>
+          <w:tab w:val="left" w:pos="9160"/>
+          <w:tab w:val="left" w:pos="10076"/>
+          <w:tab w:val="left" w:pos="10992"/>
+          <w:tab w:val="left" w:pos="11908"/>
+          <w:tab w:val="left" w:pos="12824"/>
+          <w:tab w:val="left" w:pos="13740"/>
+          <w:tab w:val="left" w:pos="14656"/>
+        </w:tabs>
+        <w:wordWrap w:val="0"/>
+        <w:spacing w:after="0"/>
+        <w:textAlignment w:val="baseline"/>
+        <w:rPr>
+          <w:rFonts w:ascii="Courier New" w:eastAsia="Times New Roman" w:hAnsi="Courier New" w:cs="Courier New"/>
+          <w:color w:val="000000"/>
+          <w:sz w:val="22"/>
+          <w:szCs w:val="22"/>
+          <w:lang w:val="cs-CZ" w:eastAsia="cs-CZ"/>
+        </w:rPr>
+      </w:pPr>
+    </w:p>
+    <w:p>
+      <w:pPr>
+        <w:tabs>
+          <w:tab w:val="left" w:pos="916"/>
+          <w:tab w:val="left" w:pos="1832"/>
+          <w:tab w:val="left" w:pos="2748"/>
+          <w:tab w:val="left" w:pos="3664"/>
+          <w:tab w:val="left" w:pos="4580"/>
+          <w:tab w:val="left" w:pos="5496"/>
+          <w:tab w:val="left" w:pos="6412"/>
+          <w:tab w:val="left" w:pos="7328"/>
+          <w:tab w:val="left" w:pos="8244"/>
+          <w:tab w:val="left" w:pos="9160"/>
+          <w:tab w:val="left" w:pos="10076"/>
+          <w:tab w:val="left" w:pos="10992"/>
+          <w:tab w:val="left" w:pos="11908"/>
+          <w:tab w:val="left" w:pos="12824"/>
+          <w:tab w:val="left" w:pos="13740"/>
+          <w:tab w:val="left" w:pos="14656"/>
+        </w:tabs>
+        <w:wordWrap w:val="0"/>
+        <w:spacing w:after="0"/>
+        <w:textAlignment w:val="baseline"/>
+        <w:rPr>
+          <w:rFonts w:ascii="Courier New" w:eastAsia="Times New Roman" w:hAnsi="Courier New" w:cs="Courier New"/>
+          <w:color w:val="000000"/>
+          <w:sz w:val="22"/>
+          <w:szCs w:val="22"/>
+          <w:lang w:val="cs-CZ" w:eastAsia="cs-CZ"/>
+        </w:rPr>
+      </w:pPr>
+      <w:r>
+        <w:rPr>
+          <w:rFonts w:ascii="Courier New" w:eastAsia="Times New Roman" w:hAnsi="Courier New" w:cs="Courier New"/>
+          <w:color w:val="000000"/>
+          <w:sz w:val="22"/>
+          <w:szCs w:val="22"/>
+          <w:lang w:val="cs-CZ" w:eastAsia="cs-CZ"/>
+        </w:rPr>
+        <w:t>NR,NRU,520,NR,Nauru,Yaren,21.0,10065,OC,.nr,AUD,Dollar,674,,,"na,en-NR",2110425,,</w:t>
+      </w:r>
     </w:p>
     <w:p>
       <w:pPr>
@@ -2028,7 +2882,7 @@
 <w:ftr xmlns:wpc="http://schemas.microsoft.com/office/word/2010/wordprocessingCanvas" xmlns:cx="http://schemas.microsoft.com/office/drawing/2014/chartex" xmlns:cx1="http://schemas.microsoft.com/office/drawing/2015/9/8/chartex" xmlns:cx2="http://schemas.microsoft.com/office/drawing/2015/10/21/chartex" xmlns:cx3="http://schemas.microsoft.com/office/drawing/2016/5/9/chartex" xmlns:cx4="http://schemas.microsoft.com/office/drawing/2016/5/10/chartex" xmlns:cx5="http://schemas.microsoft.com/office/drawing/2016/5/11/chartex" xmlns:cx6="http://schemas.microsoft.com/office/drawing/2016/5/12/chartex" xmlns:cx7="http://schemas.microsoft.com/office/drawing/2016/5/13/chartex" xmlns:cx8="http://schemas.microsoft.com/office/drawing/2016/5/14/chartex" xmlns:mc="http://schemas.openxmlformats.org/markup-compatibility/2006" xmlns:aink="http://schemas.microsoft.com/office/drawing/2016/ink" xmlns:am3d="http://schemas.microsoft.com/office/drawing/2017/model3d" xmlns:o="urn:schemas-microsoft-com:office:office" xmlns:r="http://schemas.openxmlformats.org/officeDocument/2006/relationships" xmlns:m="http://schemas.openxmlformats.org/officeDocument/2006/math" xmlns:v="urn:schemas-microsoft-com:vml" xmlns:wp14="http://schemas.microsoft.com/office/word/2010/wordprocessingDrawing" xmlns:wp="http://schemas.openxmlformats.org/drawingml/2006/wordprocessingDrawing" xmlns:w10="urn:schemas-microsoft-com:office:word" xmlns:w="http://schemas.openxmlformats.org/wordprocessingml/2006/main" xmlns:w14="http://schemas.microsoft.com/office/word/2010/wordml" xmlns:w15="http://schemas.microsoft.com/office/word/2012/wordml" xmlns:w16cid="http://schemas.microsoft.com/office/word/2016/wordml/cid" xmlns:w16se="http://schemas.microsoft.com/office/word/2015/wordml/symex" xmlns:wpg="http://schemas.microsoft.com/office/word/2010/wordprocessingGroup" xmlns:wpi="http://schemas.microsoft.com/office/word/2010/wordprocessingInk" xmlns:wne="http://schemas.microsoft.com/office/word/2006/wordml" xmlns:wps="http://schemas.microsoft.com/office/word/2010/wordprocessingShape" mc:Ignorable="w14 w15 w16se w16cid wp14">
   <w:p>
     <w:pPr>
-      <w:pStyle w:val="Subtitle"/>
+      <w:pStyle w:val="Podnadpis"/>
       <w:jc w:val="center"/>
       <w:rPr>
         <w:lang w:val="en-GB"/>
@@ -2038,7 +2892,7 @@
       <w:rPr>
         <w:lang w:val="en-GB"/>
       </w:rPr>
-      <w:t>Non-relevant columns were removed from the dataset sample.</w:t>
+      <w:t>The sample presented above shows 2 rows per each dataset</w:t>
     </w:r>
   </w:p>
 </w:ftr>
@@ -3640,7 +4494,7 @@
     </w:rPrDefault>
     <w:pPrDefault/>
   </w:docDefaults>
-  <w:latentStyles w:defLockedState="0" w:defUIPriority="0" w:defSemiHidden="0" w:defUnhideWhenUsed="0" w:defQFormat="0" w:count="376">
+  <w:latentStyles w:defLockedState="0" w:defUIPriority="0" w:defSemiHidden="0" w:defUnhideWhenUsed="0" w:defQFormat="0" w:count="377">
     <w:lsdException w:name="Normal" w:qFormat="1"/>
     <w:lsdException w:name="heading 1" w:qFormat="1"/>
     <w:lsdException w:name="heading 2" w:qFormat="1"/>
@@ -3740,7 +4594,6 @@
     <w:lsdException w:name="HTML Sample" w:semiHidden="1" w:unhideWhenUsed="1"/>
     <w:lsdException w:name="HTML Typewriter" w:semiHidden="1" w:unhideWhenUsed="1"/>
     <w:lsdException w:name="HTML Variable" w:semiHidden="1" w:unhideWhenUsed="1"/>
-    <w:lsdException w:name="Normal Table" w:semiHidden="1" w:unhideWhenUsed="1"/>
     <w:lsdException w:name="annotation subject" w:semiHidden="1" w:unhideWhenUsed="1"/>
     <w:lsdException w:name="No List" w:semiHidden="1" w:unhideWhenUsed="1"/>
     <w:lsdException w:name="Outline List 1" w:semiHidden="1" w:unhideWhenUsed="1"/>
@@ -3787,9 +4640,7 @@
     <w:lsdException w:name="Table Subtle 2" w:semiHidden="1" w:unhideWhenUsed="1"/>
     <w:lsdException w:name="Table Web 1" w:semiHidden="1" w:unhideWhenUsed="1"/>
     <w:lsdException w:name="Table Web 2" w:semiHidden="1" w:unhideWhenUsed="1"/>
-    <w:lsdException w:name="Table Web 3" w:semiHidden="1" w:unhideWhenUsed="1"/>
     <w:lsdException w:name="Balloon Text" w:semiHidden="1" w:unhideWhenUsed="1"/>
-    <w:lsdException w:name="Table Theme" w:semiHidden="1" w:unhideWhenUsed="1"/>
     <w:lsdException w:name="Placeholder Text" w:semiHidden="1"/>
     <w:lsdException w:name="Light Shading"/>
     <w:lsdException w:name="Light List"/>
@@ -3810,7 +4661,6 @@
     <w:lsdException w:name="Light Grid Accent 1"/>
     <w:lsdException w:name="Medium Shading 1 Accent 1"/>
     <w:lsdException w:name="Medium Shading 2 Accent 1"/>
-    <w:lsdException w:name="Medium List 1 Accent 1"/>
     <w:lsdException w:name="Revision" w:semiHidden="1"/>
     <w:lsdException w:name="Medium List 2 Accent 1"/>
     <w:lsdException w:name="Medium Grid 1 Accent 1"/>
@@ -3889,7 +4739,6 @@
     <w:lsdException w:name="Dark List Accent 6"/>
     <w:lsdException w:name="Colorful Shading Accent 6" w:qFormat="1"/>
     <w:lsdException w:name="Colorful List Accent 6"/>
-    <w:lsdException w:name="Colorful Grid Accent 6"/>
     <w:lsdException w:name="Bibliography" w:semiHidden="1" w:unhideWhenUsed="1"/>
     <w:lsdException w:name="TOC Heading" w:semiHidden="1" w:unhideWhenUsed="1"/>
     <w:lsdException w:name="Grid Table 4" w:uiPriority="49"/>
@@ -3992,8 +4841,9 @@
     <w:lsdException w:name="Hashtag" w:semiHidden="1" w:uiPriority="99" w:unhideWhenUsed="1"/>
     <w:lsdException w:name="Unresolved Mention" w:semiHidden="1" w:uiPriority="99" w:unhideWhenUsed="1"/>
     <w:lsdException w:name="Smart Link" w:semiHidden="1" w:uiPriority="99" w:unhideWhenUsed="1"/>
+    <w:lsdException w:name="Smart Link Error" w:semiHidden="1" w:uiPriority="99" w:unhideWhenUsed="1"/>
   </w:latentStyles>
-  <w:style w:type="paragraph" w:default="1" w:styleId="Normal">
+  <w:style w:type="paragraph" w:default="1" w:styleId="Normln">
     <w:name w:val="Normal"/>
     <w:qFormat/>
     <w:rsid w:val="00AE410A"/>
@@ -4005,11 +4855,11 @@
       <w:szCs w:val="24"/>
     </w:rPr>
   </w:style>
-  <w:style w:type="paragraph" w:styleId="Heading1">
+  <w:style w:type="paragraph" w:styleId="Nadpis1">
     <w:name w:val="heading 1"/>
-    <w:basedOn w:val="Normal"/>
-    <w:next w:val="Normal"/>
-    <w:link w:val="Heading1Char"/>
+    <w:basedOn w:val="Normln"/>
+    <w:next w:val="Normln"/>
+    <w:link w:val="Nadpis1Char"/>
     <w:qFormat/>
     <w:rsid w:val="00F053A3"/>
     <w:pPr>
@@ -4027,11 +4877,11 @@
       <w:szCs w:val="32"/>
     </w:rPr>
   </w:style>
-  <w:style w:type="paragraph" w:styleId="Heading2">
+  <w:style w:type="paragraph" w:styleId="Nadpis2">
     <w:name w:val="heading 2"/>
-    <w:basedOn w:val="Normal"/>
-    <w:next w:val="Normal"/>
-    <w:link w:val="Heading2Char"/>
+    <w:basedOn w:val="Normln"/>
+    <w:next w:val="Normln"/>
+    <w:link w:val="Nadpis2Char"/>
     <w:qFormat/>
     <w:rsid w:val="00F053A3"/>
     <w:pPr>
@@ -4049,12 +4899,13 @@
       <w:szCs w:val="26"/>
     </w:rPr>
   </w:style>
-  <w:style w:type="character" w:default="1" w:styleId="DefaultParagraphFont">
+  <w:style w:type="character" w:default="1" w:styleId="Standardnpsmoodstavce">
     <w:name w:val="Default Paragraph Font"/>
     <w:uiPriority w:val="1"/>
+    <w:semiHidden/>
     <w:unhideWhenUsed/>
   </w:style>
-  <w:style w:type="table" w:default="1" w:styleId="TableNormal">
+  <w:style w:type="table" w:default="1" w:styleId="Normlntabulka">
     <w:name w:val="Normal Table"/>
     <w:uiPriority w:val="99"/>
     <w:semiHidden/>
@@ -4069,15 +4920,15 @@
       </w:tblCellMar>
     </w:tblPr>
   </w:style>
-  <w:style w:type="numbering" w:default="1" w:styleId="NoList">
+  <w:style w:type="numbering" w:default="1" w:styleId="Bezseznamu">
     <w:name w:val="No List"/>
     <w:uiPriority w:val="99"/>
     <w:semiHidden/>
     <w:unhideWhenUsed/>
   </w:style>
-  <w:style w:type="character" w:customStyle="1" w:styleId="Heading2Char">
-    <w:name w:val="Heading 2 Char"/>
-    <w:link w:val="Heading2"/>
+  <w:style w:type="character" w:customStyle="1" w:styleId="Nadpis2Char">
+    <w:name w:val="Nadpis 2 Char"/>
+    <w:link w:val="Nadpis2"/>
     <w:rsid w:val="00F053A3"/>
     <w:rPr>
       <w:rFonts w:ascii="Calibri" w:eastAsia="Times New Roman" w:hAnsi="Calibri" w:cs="Times New Roman"/>
@@ -4088,9 +4939,9 @@
       <w:szCs w:val="26"/>
     </w:rPr>
   </w:style>
-  <w:style w:type="character" w:customStyle="1" w:styleId="Heading1Char">
-    <w:name w:val="Heading 1 Char"/>
-    <w:link w:val="Heading1"/>
+  <w:style w:type="character" w:customStyle="1" w:styleId="Nadpis1Char">
+    <w:name w:val="Nadpis 1 Char"/>
+    <w:link w:val="Nadpis1"/>
     <w:rsid w:val="00F053A3"/>
     <w:rPr>
       <w:rFonts w:ascii="Calibri" w:eastAsia="Times New Roman" w:hAnsi="Calibri" w:cs="Times New Roman"/>
@@ -4101,10 +4952,10 @@
       <w:szCs w:val="32"/>
     </w:rPr>
   </w:style>
-  <w:style w:type="paragraph" w:styleId="BalloonText">
+  <w:style w:type="paragraph" w:styleId="Textbubliny">
     <w:name w:val="Balloon Text"/>
-    <w:basedOn w:val="Normal"/>
-    <w:link w:val="BalloonTextChar"/>
+    <w:basedOn w:val="Normln"/>
+    <w:link w:val="TextbublinyChar"/>
     <w:rsid w:val="00BA2C6B"/>
     <w:pPr>
       <w:spacing w:after="0"/>
@@ -4115,9 +4966,9 @@
       <w:szCs w:val="18"/>
     </w:rPr>
   </w:style>
-  <w:style w:type="character" w:customStyle="1" w:styleId="BalloonTextChar">
-    <w:name w:val="Balloon Text Char"/>
-    <w:link w:val="BalloonText"/>
+  <w:style w:type="character" w:customStyle="1" w:styleId="TextbublinyChar">
+    <w:name w:val="Text bubliny Char"/>
+    <w:link w:val="Textbubliny"/>
     <w:rsid w:val="00BA2C6B"/>
     <w:rPr>
       <w:rFonts w:ascii="Lucida Grande" w:hAnsi="Lucida Grande"/>
@@ -4125,9 +4976,9 @@
       <w:szCs w:val="18"/>
     </w:rPr>
   </w:style>
-  <w:style w:type="character" w:styleId="Hyperlink">
+  <w:style w:type="character" w:styleId="Hypertextovodkaz">
     <w:name w:val="Hyperlink"/>
-    <w:basedOn w:val="DefaultParagraphFont"/>
+    <w:basedOn w:val="Standardnpsmoodstavce"/>
     <w:uiPriority w:val="99"/>
     <w:rsid w:val="00AC633D"/>
     <w:rPr>
@@ -4135,18 +4986,18 @@
       <w:u w:val="single"/>
     </w:rPr>
   </w:style>
-  <w:style w:type="paragraph" w:styleId="ListParagraph">
+  <w:style w:type="paragraph" w:styleId="Odstavecseseznamem">
     <w:name w:val="List Paragraph"/>
-    <w:basedOn w:val="Normal"/>
+    <w:basedOn w:val="Normln"/>
     <w:rsid w:val="00F32780"/>
     <w:pPr>
       <w:ind w:left="720"/>
       <w:contextualSpacing/>
     </w:pPr>
   </w:style>
-  <w:style w:type="character" w:styleId="Emphasis">
+  <w:style w:type="character" w:styleId="Zdraznn">
     <w:name w:val="Emphasis"/>
-    <w:basedOn w:val="DefaultParagraphFont"/>
+    <w:basedOn w:val="Standardnpsmoodstavce"/>
     <w:qFormat/>
     <w:rsid w:val="00F438E6"/>
     <w:rPr>
@@ -4154,9 +5005,9 @@
       <w:iCs/>
     </w:rPr>
   </w:style>
-  <w:style w:type="table" w:styleId="PlainTable2">
+  <w:style w:type="table" w:styleId="Prosttabulka2">
     <w:name w:val="Plain Table 2"/>
-    <w:basedOn w:val="TableNormal"/>
+    <w:basedOn w:val="Normlntabulka"/>
     <w:rsid w:val="00BF76E6"/>
     <w:tblPr>
       <w:tblStyleRowBandSize w:val="1"/>
@@ -4230,9 +5081,9 @@
       </w:tcPr>
     </w:tblStylePr>
   </w:style>
-  <w:style w:type="table" w:styleId="PlainTable3">
+  <w:style w:type="table" w:styleId="Prosttabulka3">
     <w:name w:val="Plain Table 3"/>
-    <w:basedOn w:val="TableNormal"/>
+    <w:basedOn w:val="Normlntabulka"/>
     <w:rsid w:val="00BF76E6"/>
     <w:tblPr>
       <w:tblStyleRowBandSize w:val="1"/>
@@ -4319,9 +5170,9 @@
       </w:tcPr>
     </w:tblStylePr>
   </w:style>
-  <w:style w:type="table" w:styleId="PlainTable4">
+  <w:style w:type="table" w:styleId="Prosttabulka4">
     <w:name w:val="Plain Table 4"/>
-    <w:basedOn w:val="TableNormal"/>
+    <w:basedOn w:val="Normlntabulka"/>
     <w:rsid w:val="00BF76E6"/>
     <w:tblPr>
       <w:tblStyleRowBandSize w:val="1"/>
@@ -4364,9 +5215,9 @@
       </w:tcPr>
     </w:tblStylePr>
   </w:style>
-  <w:style w:type="table" w:styleId="PlainTable5">
+  <w:style w:type="table" w:styleId="Prosttabulka5">
     <w:name w:val="Plain Table 5"/>
-    <w:basedOn w:val="TableNormal"/>
+    <w:basedOn w:val="Normlntabulka"/>
     <w:rsid w:val="00BF76E6"/>
     <w:tblPr>
       <w:tblStyleRowBandSize w:val="1"/>
@@ -4480,9 +5331,9 @@
       </w:tcPr>
     </w:tblStylePr>
   </w:style>
-  <w:style w:type="table" w:styleId="TableGridLight">
+  <w:style w:type="table" w:styleId="Svtlmkatabulky">
     <w:name w:val="Grid Table Light"/>
-    <w:basedOn w:val="TableNormal"/>
+    <w:basedOn w:val="Normlntabulka"/>
     <w:rsid w:val="00BF76E6"/>
     <w:tblPr>
       <w:tblBorders>
@@ -4495,9 +5346,9 @@
       </w:tblBorders>
     </w:tblPr>
   </w:style>
-  <w:style w:type="table" w:styleId="PlainTable1">
+  <w:style w:type="table" w:styleId="Prosttabulka1">
     <w:name w:val="Plain Table 1"/>
-    <w:basedOn w:val="TableNormal"/>
+    <w:basedOn w:val="Normlntabulka"/>
     <w:rsid w:val="00BF76E6"/>
     <w:tblPr>
       <w:tblStyleRowBandSize w:val="1"/>
@@ -4554,9 +5405,9 @@
       </w:tcPr>
     </w:tblStylePr>
   </w:style>
-  <w:style w:type="table" w:styleId="GridTable1Light-Accent3">
+  <w:style w:type="table" w:styleId="Svtltabulkasmkou1zvraznn3">
     <w:name w:val="Grid Table 1 Light Accent 3"/>
-    <w:basedOn w:val="TableNormal"/>
+    <w:basedOn w:val="Normlntabulka"/>
     <w:uiPriority w:val="46"/>
     <w:rsid w:val="00CB70E0"/>
     <w:rPr>
@@ -4613,11 +5464,11 @@
       </w:rPr>
     </w:tblStylePr>
   </w:style>
-  <w:style w:type="paragraph" w:styleId="Subtitle">
+  <w:style w:type="paragraph" w:styleId="Podnadpis">
     <w:name w:val="Subtitle"/>
-    <w:basedOn w:val="Normal"/>
-    <w:next w:val="Normal"/>
-    <w:link w:val="SubtitleChar"/>
+    <w:basedOn w:val="Normln"/>
+    <w:next w:val="Normln"/>
+    <w:link w:val="PodnadpisChar"/>
     <w:qFormat/>
     <w:rsid w:val="00A26F51"/>
     <w:pPr>
@@ -4634,10 +5485,10 @@
       <w:szCs w:val="22"/>
     </w:rPr>
   </w:style>
-  <w:style w:type="character" w:customStyle="1" w:styleId="SubtitleChar">
-    <w:name w:val="Subtitle Char"/>
-    <w:basedOn w:val="DefaultParagraphFont"/>
-    <w:link w:val="Subtitle"/>
+  <w:style w:type="character" w:customStyle="1" w:styleId="PodnadpisChar">
+    <w:name w:val="Podnadpis Char"/>
+    <w:basedOn w:val="Standardnpsmoodstavce"/>
+    <w:link w:val="Podnadpis"/>
     <w:rsid w:val="00A26F51"/>
     <w:rPr>
       <w:rFonts w:asciiTheme="minorHAnsi" w:eastAsiaTheme="minorEastAsia" w:hAnsiTheme="minorHAnsi" w:cstheme="minorBidi"/>
@@ -4647,10 +5498,10 @@
       <w:szCs w:val="22"/>
     </w:rPr>
   </w:style>
-  <w:style w:type="paragraph" w:styleId="Header">
+  <w:style w:type="paragraph" w:styleId="Zhlav">
     <w:name w:val="header"/>
-    <w:basedOn w:val="Normal"/>
-    <w:link w:val="HeaderChar"/>
+    <w:basedOn w:val="Normln"/>
+    <w:link w:val="ZhlavChar"/>
     <w:unhideWhenUsed/>
     <w:rsid w:val="00A26F51"/>
     <w:pPr>
@@ -4661,20 +5512,20 @@
       <w:spacing w:after="0"/>
     </w:pPr>
   </w:style>
-  <w:style w:type="character" w:customStyle="1" w:styleId="HeaderChar">
-    <w:name w:val="Header Char"/>
-    <w:basedOn w:val="DefaultParagraphFont"/>
-    <w:link w:val="Header"/>
+  <w:style w:type="character" w:customStyle="1" w:styleId="ZhlavChar">
+    <w:name w:val="Záhlaví Char"/>
+    <w:basedOn w:val="Standardnpsmoodstavce"/>
+    <w:link w:val="Zhlav"/>
     <w:rsid w:val="00A26F51"/>
     <w:rPr>
       <w:sz w:val="24"/>
       <w:szCs w:val="24"/>
     </w:rPr>
   </w:style>
-  <w:style w:type="paragraph" w:styleId="Footer">
+  <w:style w:type="paragraph" w:styleId="Zpat">
     <w:name w:val="footer"/>
-    <w:basedOn w:val="Normal"/>
-    <w:link w:val="FooterChar"/>
+    <w:basedOn w:val="Normln"/>
+    <w:link w:val="ZpatChar"/>
     <w:unhideWhenUsed/>
     <w:rsid w:val="00A26F51"/>
     <w:pPr>
@@ -4685,19 +5536,19 @@
       <w:spacing w:after="0"/>
     </w:pPr>
   </w:style>
-  <w:style w:type="character" w:customStyle="1" w:styleId="FooterChar">
-    <w:name w:val="Footer Char"/>
-    <w:basedOn w:val="DefaultParagraphFont"/>
-    <w:link w:val="Footer"/>
+  <w:style w:type="character" w:customStyle="1" w:styleId="ZpatChar">
+    <w:name w:val="Zápatí Char"/>
+    <w:basedOn w:val="Standardnpsmoodstavce"/>
+    <w:link w:val="Zpat"/>
     <w:rsid w:val="00A26F51"/>
     <w:rPr>
       <w:sz w:val="24"/>
       <w:szCs w:val="24"/>
     </w:rPr>
   </w:style>
-  <w:style w:type="character" w:styleId="UnresolvedMention">
+  <w:style w:type="character" w:styleId="Nevyeenzmnka">
     <w:name w:val="Unresolved Mention"/>
-    <w:basedOn w:val="DefaultParagraphFont"/>
+    <w:basedOn w:val="Standardnpsmoodstavce"/>
     <w:uiPriority w:val="99"/>
     <w:semiHidden/>
     <w:unhideWhenUsed/>
@@ -4707,10 +5558,10 @@
       <w:shd w:val="clear" w:color="auto" w:fill="E1DFDD"/>
     </w:rPr>
   </w:style>
-  <w:style w:type="paragraph" w:styleId="HTMLPreformatted">
+  <w:style w:type="paragraph" w:styleId="FormtovanvHTML">
     <w:name w:val="HTML Preformatted"/>
-    <w:basedOn w:val="Normal"/>
-    <w:link w:val="HTMLPreformattedChar"/>
+    <w:basedOn w:val="Normln"/>
+    <w:link w:val="FormtovanvHTMLChar"/>
     <w:uiPriority w:val="99"/>
     <w:unhideWhenUsed/>
     <w:rsid w:val="00DF6038"/>
@@ -4723,10 +5574,10 @@
       <w:szCs w:val="20"/>
     </w:rPr>
   </w:style>
-  <w:style w:type="character" w:customStyle="1" w:styleId="HTMLPreformattedChar">
-    <w:name w:val="HTML Preformatted Char"/>
-    <w:basedOn w:val="DefaultParagraphFont"/>
-    <w:link w:val="HTMLPreformatted"/>
+  <w:style w:type="character" w:customStyle="1" w:styleId="FormtovanvHTMLChar">
+    <w:name w:val="Formátovaný v HTML Char"/>
+    <w:basedOn w:val="Standardnpsmoodstavce"/>
+    <w:link w:val="FormtovanvHTML"/>
     <w:uiPriority w:val="99"/>
     <w:rsid w:val="00DF6038"/>
     <w:rPr>
@@ -5061,7 +5912,7 @@
 </file>
 
 <file path=customXml/itemProps1.xml><?xml version="1.0" encoding="utf-8"?>
-<ds:datastoreItem xmlns:ds="http://schemas.openxmlformats.org/officeDocument/2006/customXml" ds:itemID="{6FBF1B0A-0FE2-8F4B-BD5C-3451B481AE27}">
+<ds:datastoreItem xmlns:ds="http://schemas.openxmlformats.org/officeDocument/2006/customXml" ds:itemID="{650309EB-501A-B94E-B1E6-715B5BEEBE66}">
   <ds:schemaRefs>
     <ds:schemaRef ds:uri="http://schemas.openxmlformats.org/officeDocument/2006/bibliography"/>
   </ds:schemaRefs>

</xml_diff>

<commit_message>
Geo datasets and universities dataset description added
</commit_message>
<xml_diff>
--- a/LAB2.docx
+++ b/LAB2.docx
@@ -390,52 +390,41 @@
     </w:p>
     <w:p>
       <w:pPr>
-        <w:pStyle w:val="Odstavecseseznamem"/>
         <w:keepNext/>
         <w:widowControl w:val="0"/>
-        <w:numPr>
-          <w:ilvl w:val="0"/>
-          <w:numId w:val="12"/>
-        </w:numPr>
         <w:suppressAutoHyphens/>
         <w:spacing w:before="240" w:after="120"/>
         <w:outlineLvl w:val="3"/>
         <w:rPr>
-          <w:rFonts w:ascii="Calibri" w:eastAsia="DejaVu Sans Condensed" w:hAnsi="Calibri" w:cs="DejaVu Sans Condensed"/>
-          <w:lang w:val="en-GB"/>
-        </w:rPr>
-      </w:pPr>
-      <w:r>
-        <w:rPr>
-          <w:rFonts w:ascii="Calibri" w:eastAsia="DejaVu Sans Condensed" w:hAnsi="Calibri" w:cs="DejaVu Sans Condensed"/>
-          <w:lang w:val="en-GB"/>
-        </w:rPr>
-        <w:t>URL</w:t>
-      </w:r>
-    </w:p>
-    <w:p>
-      <w:pPr>
-        <w:pStyle w:val="Odstavecseseznamem"/>
-        <w:keepNext/>
-        <w:widowControl w:val="0"/>
-        <w:numPr>
-          <w:ilvl w:val="0"/>
-          <w:numId w:val="12"/>
-        </w:numPr>
-        <w:suppressAutoHyphens/>
-        <w:spacing w:before="240" w:after="120"/>
-        <w:outlineLvl w:val="3"/>
-        <w:rPr>
-          <w:rFonts w:ascii="Calibri" w:eastAsia="DejaVu Sans Condensed" w:hAnsi="Calibri" w:cs="DejaVu Sans Condensed"/>
-          <w:lang w:val="en-GB"/>
-        </w:rPr>
-      </w:pPr>
-      <w:r>
-        <w:rPr>
-          <w:rFonts w:ascii="Calibri" w:eastAsia="DejaVu Sans Condensed" w:hAnsi="Calibri" w:cs="DejaVu Sans Condensed"/>
-          <w:lang w:val="en-GB"/>
-        </w:rPr>
-        <w:t>Small description of what it contains</w:t>
+          <w:rFonts w:ascii="Courier New" w:eastAsia="DejaVu Sans Condensed" w:hAnsi="Courier New" w:cs="Courier New"/>
+          <w:b/>
+          <w:bCs/>
+          <w:sz w:val="22"/>
+          <w:szCs w:val="22"/>
+          <w:lang w:val="en-GB"/>
+        </w:rPr>
+      </w:pPr>
+      <w:r>
+        <w:rPr>
+          <w:rFonts w:ascii="Courier New" w:eastAsia="DejaVu Sans Condensed" w:hAnsi="Courier New" w:cs="Courier New"/>
+          <w:b/>
+          <w:bCs/>
+          <w:sz w:val="22"/>
+          <w:szCs w:val="22"/>
+          <w:lang w:val="en-GB"/>
+        </w:rPr>
+        <w:t>F</w:t>
+      </w:r>
+      <w:r>
+        <w:rPr>
+          <w:rFonts w:ascii="Courier New" w:eastAsia="DejaVu Sans Condensed" w:hAnsi="Courier New" w:cs="Courier New"/>
+          <w:b/>
+          <w:bCs/>
+          <w:sz w:val="22"/>
+          <w:szCs w:val="22"/>
+          <w:lang w:val="en-GB"/>
+        </w:rPr>
+        <w:t>rom Student_Mobility_2013-14.xlsx</w:t>
       </w:r>
     </w:p>
     <w:p>
@@ -494,21 +483,7 @@
           <w:rFonts w:asciiTheme="majorHAnsi" w:eastAsia="DejaVu Sans Condensed" w:hAnsiTheme="majorHAnsi" w:cstheme="majorHAnsi"/>
           <w:lang w:val="en-GB"/>
         </w:rPr>
-        <w:t xml:space="preserve"> exchange. Dataset </w:t>
-      </w:r>
-      <w:r>
-        <w:rPr>
-          <w:rFonts w:asciiTheme="majorHAnsi" w:eastAsia="DejaVu Sans Condensed" w:hAnsiTheme="majorHAnsi" w:cstheme="majorHAnsi"/>
-          <w:lang w:val="en-GB"/>
-        </w:rPr>
-        <w:t xml:space="preserve">provided by the EU Open Data Portal </w:t>
-      </w:r>
-      <w:r>
-        <w:rPr>
-          <w:rFonts w:asciiTheme="majorHAnsi" w:eastAsia="DejaVu Sans Condensed" w:hAnsiTheme="majorHAnsi" w:cstheme="majorHAnsi"/>
-          <w:lang w:val="en-GB"/>
-        </w:rPr>
-        <w:t xml:space="preserve">is available for years </w:t>
+        <w:t xml:space="preserve"> exchange. Dataset provided by the EU Open Data Portal is available for years </w:t>
       </w:r>
       <w:r>
         <w:rPr>
@@ -543,21 +518,7 @@
           <w:rFonts w:asciiTheme="majorHAnsi" w:eastAsia="DejaVu Sans Condensed" w:hAnsiTheme="majorHAnsi" w:cstheme="majorHAnsi"/>
           <w:lang w:val="en-GB"/>
         </w:rPr>
-        <w:t>)</w:t>
-      </w:r>
-      <w:r>
-        <w:rPr>
-          <w:rFonts w:asciiTheme="majorHAnsi" w:eastAsia="DejaVu Sans Condensed" w:hAnsiTheme="majorHAnsi" w:cstheme="majorHAnsi"/>
-          <w:lang w:val="en-GB"/>
-        </w:rPr>
-        <w:t>. It</w:t>
-      </w:r>
-      <w:r>
-        <w:rPr>
-          <w:rFonts w:asciiTheme="majorHAnsi" w:eastAsia="DejaVu Sans Condensed" w:hAnsiTheme="majorHAnsi" w:cstheme="majorHAnsi"/>
-          <w:lang w:val="en-GB"/>
-        </w:rPr>
-        <w:t xml:space="preserve"> consists of </w:t>
+        <w:t xml:space="preserve">). It consists of </w:t>
       </w:r>
       <w:r>
         <w:rPr>
@@ -676,21 +637,7 @@
           <w:rFonts w:asciiTheme="majorHAnsi" w:hAnsiTheme="majorHAnsi" w:cstheme="majorHAnsi"/>
           <w:lang w:val="en-GB"/>
         </w:rPr>
-        <w:t xml:space="preserve">City of the sending institution is not available however should be obtainable from </w:t>
-      </w:r>
-      <w:r>
-        <w:rPr>
-          <w:rFonts w:asciiTheme="majorHAnsi" w:hAnsiTheme="majorHAnsi" w:cstheme="majorHAnsi"/>
-          <w:lang w:val="en-GB"/>
-        </w:rPr>
-        <w:t>another</w:t>
-      </w:r>
-      <w:r>
-        <w:rPr>
-          <w:rFonts w:asciiTheme="majorHAnsi" w:hAnsiTheme="majorHAnsi" w:cstheme="majorHAnsi"/>
-          <w:lang w:val="en-GB"/>
-        </w:rPr>
-        <w:t xml:space="preserve"> dataset</w:t>
+        <w:t>City of the sending institution is not available however should be obtainable from another dataset</w:t>
       </w:r>
       <w:r>
         <w:rPr>
@@ -708,41 +655,44 @@
         <w:spacing w:before="240" w:after="120"/>
         <w:outlineLvl w:val="3"/>
         <w:rPr>
-          <w:rFonts w:asciiTheme="majorHAnsi" w:hAnsiTheme="majorHAnsi" w:cstheme="majorHAnsi"/>
-          <w:lang w:val="en-GB"/>
-        </w:rPr>
-      </w:pPr>
-      <w:r>
-        <w:rPr>
-          <w:rFonts w:asciiTheme="majorHAnsi" w:hAnsiTheme="majorHAnsi" w:cstheme="majorHAnsi"/>
-          <w:lang w:val="en-GB"/>
-        </w:rPr>
-        <w:t xml:space="preserve">The dataset contains missing values as well as encoding problems which need to be sorted out in the data preparation phase. </w:t>
-      </w:r>
-      <w:r>
-        <w:rPr>
-          <w:rFonts w:asciiTheme="majorHAnsi" w:hAnsiTheme="majorHAnsi" w:cstheme="majorHAnsi"/>
-          <w:lang w:val="en-GB"/>
+          <w:rFonts w:ascii="Courier New" w:eastAsia="DejaVu Sans Condensed" w:hAnsi="Courier New" w:cs="Courier New"/>
+          <w:b/>
+          <w:bCs/>
+          <w:sz w:val="22"/>
+          <w:szCs w:val="22"/>
+          <w:lang w:val="en-GB"/>
+        </w:rPr>
+      </w:pPr>
+      <w:r>
+        <w:rPr>
+          <w:rFonts w:asciiTheme="majorHAnsi" w:hAnsiTheme="majorHAnsi" w:cstheme="majorHAnsi"/>
+          <w:lang w:val="en-GB"/>
+        </w:rPr>
+        <w:t xml:space="preserve">The dataset contains missing values as well as encoding problems which need to be sorted out in the data preparation phase.  </w:t>
+      </w:r>
+      <w:r>
+        <w:rPr>
+          <w:rFonts w:asciiTheme="majorHAnsi" w:hAnsiTheme="majorHAnsi" w:cstheme="majorHAnsi"/>
+        </w:rPr>
+        <w:t>We will also use other data sources to find out the financial situation in countries</w:t>
+      </w:r>
+      <w:r>
+        <w:rPr>
+          <w:rFonts w:asciiTheme="majorHAnsi" w:hAnsiTheme="majorHAnsi" w:cstheme="majorHAnsi"/>
+        </w:rPr>
+        <w:t>, distances</w:t>
+      </w:r>
+      <w:r>
+        <w:rPr>
+          <w:rFonts w:asciiTheme="majorHAnsi" w:hAnsiTheme="majorHAnsi" w:cstheme="majorHAnsi"/>
+        </w:rPr>
+        <w:t xml:space="preserve"> etc. These data can be obtained from</w:t>
+      </w:r>
+      <w:r>
+        <w:rPr>
+          <w:rFonts w:asciiTheme="majorHAnsi" w:hAnsiTheme="majorHAnsi" w:cstheme="majorHAnsi"/>
         </w:rPr>
         <w:t xml:space="preserve"> </w:t>
-      </w:r>
-      <w:r>
-        <w:rPr>
-          <w:rFonts w:asciiTheme="majorHAnsi" w:hAnsiTheme="majorHAnsi" w:cstheme="majorHAnsi"/>
-        </w:rPr>
-        <w:t>We will also use other data sources to find out the financial situation in countries</w:t>
-      </w:r>
-      <w:r>
-        <w:rPr>
-          <w:rFonts w:asciiTheme="majorHAnsi" w:hAnsiTheme="majorHAnsi" w:cstheme="majorHAnsi"/>
-        </w:rPr>
-        <w:t>, distances</w:t>
-      </w:r>
-      <w:r>
-        <w:rPr>
-          <w:rFonts w:asciiTheme="majorHAnsi" w:hAnsiTheme="majorHAnsi" w:cstheme="majorHAnsi"/>
-        </w:rPr>
-        <w:t xml:space="preserve"> etc. These data can be obtained from </w:t>
       </w:r>
       <w:hyperlink r:id="rId8" w:tgtFrame="_blank" w:history="1">
         <w:r>
@@ -755,10 +705,569 @@
       </w:hyperlink>
       <w:r>
         <w:rPr>
+          <w:rStyle w:val="Hypertextovodkaz"/>
           <w:rFonts w:asciiTheme="majorHAnsi" w:hAnsiTheme="majorHAnsi" w:cstheme="majorHAnsi"/>
         </w:rPr>
         <w:t>.</w:t>
       </w:r>
+    </w:p>
+    <w:p>
+      <w:pPr>
+        <w:keepNext/>
+        <w:widowControl w:val="0"/>
+        <w:suppressAutoHyphens/>
+        <w:spacing w:before="240" w:after="120"/>
+        <w:outlineLvl w:val="3"/>
+        <w:rPr>
+          <w:rFonts w:asciiTheme="majorHAnsi" w:eastAsia="DejaVu Sans Condensed" w:hAnsiTheme="majorHAnsi" w:cstheme="majorHAnsi"/>
+          <w:b/>
+          <w:bCs/>
+          <w:lang w:val="en-GB"/>
+        </w:rPr>
+      </w:pPr>
+      <w:r>
+        <w:rPr>
+          <w:rFonts w:asciiTheme="majorHAnsi" w:hAnsiTheme="majorHAnsi" w:cstheme="majorHAnsi"/>
+          <w:b/>
+          <w:shd w:val="clear" w:color="auto" w:fill="FFFFFF"/>
+        </w:rPr>
+        <w:t>EUC_for_academic_year_2013_2014</w:t>
+      </w:r>
+      <w:r>
+        <w:rPr>
+          <w:rFonts w:asciiTheme="majorHAnsi" w:hAnsiTheme="majorHAnsi" w:cstheme="majorHAnsi"/>
+          <w:b/>
+          <w:shd w:val="clear" w:color="auto" w:fill="FFFFFF"/>
+        </w:rPr>
+        <w:t>.xls</w:t>
+      </w:r>
+    </w:p>
+    <w:p>
+      <w:pPr>
+        <w:keepNext/>
+        <w:widowControl w:val="0"/>
+        <w:suppressAutoHyphens/>
+        <w:spacing w:after="120"/>
+        <w:outlineLvl w:val="3"/>
+        <w:rPr>
+          <w:rFonts w:asciiTheme="majorHAnsi" w:hAnsiTheme="majorHAnsi" w:cstheme="majorHAnsi"/>
+          <w:color w:val="24292E"/>
+          <w:shd w:val="clear" w:color="auto" w:fill="FFFFFF"/>
+        </w:rPr>
+      </w:pPr>
+      <w:r>
+        <w:rPr>
+          <w:rFonts w:asciiTheme="majorHAnsi" w:hAnsiTheme="majorHAnsi" w:cstheme="majorHAnsi"/>
+          <w:color w:val="24292E"/>
+          <w:shd w:val="clear" w:color="auto" w:fill="FFFFFF"/>
+        </w:rPr>
+        <w:t>This dataset c</w:t>
+      </w:r>
+      <w:r>
+        <w:rPr>
+          <w:rFonts w:asciiTheme="majorHAnsi" w:hAnsiTheme="majorHAnsi" w:cstheme="majorHAnsi"/>
+          <w:color w:val="24292E"/>
+          <w:shd w:val="clear" w:color="auto" w:fill="FFFFFF"/>
+        </w:rPr>
+        <w:t>ontains</w:t>
+      </w:r>
+      <w:r>
+        <w:rPr>
+          <w:rFonts w:asciiTheme="majorHAnsi" w:hAnsiTheme="majorHAnsi" w:cstheme="majorHAnsi"/>
+          <w:color w:val="24292E"/>
+          <w:shd w:val="clear" w:color="auto" w:fill="FFFFFF"/>
+        </w:rPr>
+        <w:t xml:space="preserve"> </w:t>
+      </w:r>
+      <w:r>
+        <w:rPr>
+          <w:rFonts w:asciiTheme="majorHAnsi" w:hAnsiTheme="majorHAnsi" w:cstheme="majorHAnsi"/>
+          <w:color w:val="24292E"/>
+          <w:shd w:val="clear" w:color="auto" w:fill="FFFFFF"/>
+        </w:rPr>
+        <w:t xml:space="preserve">information about </w:t>
+      </w:r>
+      <w:r>
+        <w:rPr>
+          <w:rFonts w:asciiTheme="majorHAnsi" w:hAnsiTheme="majorHAnsi" w:cstheme="majorHAnsi"/>
+          <w:color w:val="24292E"/>
+          <w:shd w:val="clear" w:color="auto" w:fill="FFFFFF"/>
+        </w:rPr>
+        <w:t>all universities participating in ERASMUS program for the year 2013-201</w:t>
+      </w:r>
+      <w:r>
+        <w:rPr>
+          <w:rFonts w:asciiTheme="majorHAnsi" w:hAnsiTheme="majorHAnsi" w:cstheme="majorHAnsi"/>
+          <w:color w:val="24292E"/>
+          <w:shd w:val="clear" w:color="auto" w:fill="FFFFFF"/>
+        </w:rPr>
+        <w:t>4</w:t>
+      </w:r>
+      <w:r>
+        <w:rPr>
+          <w:rFonts w:asciiTheme="majorHAnsi" w:hAnsiTheme="majorHAnsi" w:cstheme="majorHAnsi"/>
+          <w:color w:val="24292E"/>
+          <w:shd w:val="clear" w:color="auto" w:fill="FFFFFF"/>
+        </w:rPr>
+        <w:t>.</w:t>
+      </w:r>
+      <w:r>
+        <w:rPr>
+          <w:rFonts w:asciiTheme="majorHAnsi" w:hAnsiTheme="majorHAnsi" w:cstheme="majorHAnsi"/>
+          <w:color w:val="24292E"/>
+          <w:shd w:val="clear" w:color="auto" w:fill="FFFFFF"/>
+        </w:rPr>
+        <w:t xml:space="preserve"> </w:t>
+      </w:r>
+    </w:p>
+    <w:p>
+      <w:pPr>
+        <w:keepNext/>
+        <w:widowControl w:val="0"/>
+        <w:suppressAutoHyphens/>
+        <w:spacing w:after="120"/>
+        <w:outlineLvl w:val="3"/>
+        <w:rPr>
+          <w:rFonts w:asciiTheme="majorHAnsi" w:hAnsiTheme="majorHAnsi" w:cstheme="majorHAnsi"/>
+        </w:rPr>
+      </w:pPr>
+      <w:r>
+        <w:rPr>
+          <w:rFonts w:asciiTheme="majorHAnsi" w:hAnsiTheme="majorHAnsi" w:cstheme="majorHAnsi"/>
+          <w:color w:val="24292E"/>
+          <w:shd w:val="clear" w:color="auto" w:fill="FFFFFF"/>
+        </w:rPr>
+        <w:t xml:space="preserve">URL: </w:t>
+      </w:r>
+      <w:hyperlink r:id="rId9" w:history="1">
+        <w:r>
+          <w:rPr>
+            <w:rStyle w:val="Hypertextovodkaz"/>
+            <w:rFonts w:asciiTheme="majorHAnsi" w:hAnsiTheme="majorHAnsi" w:cstheme="majorHAnsi"/>
+          </w:rPr>
+          <w:t>https://data.europa.eu/euodp/en/data/dataset/erasmus-mobility-statistics-2013-14/resource/9ad29b2b-d63f-4660-ba21-772925d57362</w:t>
+        </w:r>
+      </w:hyperlink>
+    </w:p>
+    <w:p>
+      <w:pPr>
+        <w:keepNext/>
+        <w:widowControl w:val="0"/>
+        <w:suppressAutoHyphens/>
+        <w:spacing w:before="240" w:after="120"/>
+        <w:outlineLvl w:val="3"/>
+        <w:rPr>
+          <w:rFonts w:asciiTheme="majorHAnsi" w:eastAsia="DejaVu Sans Condensed" w:hAnsiTheme="majorHAnsi" w:cstheme="majorHAnsi"/>
+          <w:b/>
+          <w:bCs/>
+          <w:lang w:val="en-GB"/>
+        </w:rPr>
+      </w:pPr>
+      <w:r>
+        <w:rPr>
+          <w:rFonts w:asciiTheme="majorHAnsi" w:hAnsiTheme="majorHAnsi" w:cstheme="majorHAnsi"/>
+          <w:b/>
+          <w:shd w:val="clear" w:color="auto" w:fill="FFFFFF"/>
+        </w:rPr>
+        <w:t>allCountries.</w:t>
+      </w:r>
+      <w:r>
+        <w:rPr>
+          <w:rFonts w:asciiTheme="majorHAnsi" w:hAnsiTheme="majorHAnsi" w:cstheme="majorHAnsi"/>
+          <w:b/>
+          <w:shd w:val="clear" w:color="auto" w:fill="FFFFFF"/>
+        </w:rPr>
+        <w:t>csv</w:t>
+      </w:r>
+      <w:bookmarkStart w:id="0" w:name="_GoBack"/>
+      <w:bookmarkEnd w:id="0"/>
+    </w:p>
+    <w:p>
+      <w:pPr>
+        <w:keepNext/>
+        <w:widowControl w:val="0"/>
+        <w:suppressAutoHyphens/>
+        <w:spacing w:after="120"/>
+        <w:outlineLvl w:val="3"/>
+        <w:rPr>
+          <w:rFonts w:asciiTheme="majorHAnsi" w:hAnsiTheme="majorHAnsi" w:cstheme="majorHAnsi"/>
+          <w:color w:val="24292E"/>
+          <w:shd w:val="clear" w:color="auto" w:fill="FFFFFF"/>
+        </w:rPr>
+      </w:pPr>
+      <w:r>
+        <w:rPr>
+          <w:rFonts w:asciiTheme="majorHAnsi" w:hAnsiTheme="majorHAnsi" w:cstheme="majorHAnsi"/>
+          <w:color w:val="24292E"/>
+          <w:shd w:val="clear" w:color="auto" w:fill="FFFFFF"/>
+        </w:rPr>
+        <w:t>Contains information about the cities - most importantly </w:t>
+      </w:r>
+      <w:r>
+        <w:rPr>
+          <w:rStyle w:val="Siln"/>
+          <w:rFonts w:asciiTheme="majorHAnsi" w:hAnsiTheme="majorHAnsi" w:cstheme="majorHAnsi"/>
+          <w:b w:val="0"/>
+          <w:color w:val="24292E"/>
+          <w:shd w:val="clear" w:color="auto" w:fill="FFFFFF"/>
+        </w:rPr>
+        <w:t>coordinates</w:t>
+      </w:r>
+      <w:r>
+        <w:rPr>
+          <w:rFonts w:asciiTheme="majorHAnsi" w:hAnsiTheme="majorHAnsi" w:cstheme="majorHAnsi"/>
+          <w:color w:val="24292E"/>
+          <w:shd w:val="clear" w:color="auto" w:fill="FFFFFF"/>
+        </w:rPr>
+        <w:t xml:space="preserve"> as well as the country where </w:t>
+      </w:r>
+      <w:r>
+        <w:rPr>
+          <w:rFonts w:asciiTheme="majorHAnsi" w:hAnsiTheme="majorHAnsi" w:cstheme="majorHAnsi"/>
+          <w:color w:val="24292E"/>
+          <w:shd w:val="clear" w:color="auto" w:fill="FFFFFF"/>
+        </w:rPr>
+        <w:lastRenderedPageBreak/>
+        <w:t xml:space="preserve">the </w:t>
+      </w:r>
+      <w:r>
+        <w:rPr>
+          <w:rFonts w:asciiTheme="majorHAnsi" w:hAnsiTheme="majorHAnsi" w:cstheme="majorHAnsi"/>
+          <w:color w:val="24292E"/>
+          <w:shd w:val="clear" w:color="auto" w:fill="FFFFFF"/>
+        </w:rPr>
+        <w:t>city</w:t>
+      </w:r>
+      <w:r>
+        <w:rPr>
+          <w:rFonts w:asciiTheme="majorHAnsi" w:hAnsiTheme="majorHAnsi" w:cstheme="majorHAnsi"/>
+          <w:color w:val="24292E"/>
+          <w:shd w:val="clear" w:color="auto" w:fill="FFFFFF"/>
+        </w:rPr>
+        <w:t xml:space="preserve"> belongs </w:t>
+      </w:r>
+      <w:proofErr w:type="gramStart"/>
+      <w:r>
+        <w:rPr>
+          <w:rFonts w:asciiTheme="majorHAnsi" w:hAnsiTheme="majorHAnsi" w:cstheme="majorHAnsi"/>
+          <w:color w:val="24292E"/>
+          <w:shd w:val="clear" w:color="auto" w:fill="FFFFFF"/>
+        </w:rPr>
+        <w:t>and also</w:t>
+      </w:r>
+      <w:proofErr w:type="gramEnd"/>
+      <w:r>
+        <w:rPr>
+          <w:rFonts w:asciiTheme="majorHAnsi" w:hAnsiTheme="majorHAnsi" w:cstheme="majorHAnsi"/>
+          <w:color w:val="24292E"/>
+          <w:shd w:val="clear" w:color="auto" w:fill="FFFFFF"/>
+        </w:rPr>
+        <w:t xml:space="preserve"> the </w:t>
+      </w:r>
+      <w:r>
+        <w:rPr>
+          <w:rStyle w:val="Siln"/>
+          <w:rFonts w:asciiTheme="majorHAnsi" w:hAnsiTheme="majorHAnsi" w:cstheme="majorHAnsi"/>
+          <w:b w:val="0"/>
+          <w:color w:val="24292E"/>
+          <w:shd w:val="clear" w:color="auto" w:fill="FFFFFF"/>
+        </w:rPr>
+        <w:t>localized</w:t>
+      </w:r>
+      <w:r>
+        <w:rPr>
+          <w:rStyle w:val="Siln"/>
+          <w:rFonts w:asciiTheme="majorHAnsi" w:hAnsiTheme="majorHAnsi" w:cstheme="majorHAnsi"/>
+          <w:color w:val="24292E"/>
+          <w:shd w:val="clear" w:color="auto" w:fill="FFFFFF"/>
+        </w:rPr>
+        <w:t xml:space="preserve"> </w:t>
+      </w:r>
+      <w:r>
+        <w:rPr>
+          <w:rStyle w:val="Siln"/>
+          <w:rFonts w:asciiTheme="majorHAnsi" w:hAnsiTheme="majorHAnsi" w:cstheme="majorHAnsi"/>
+          <w:b w:val="0"/>
+          <w:color w:val="24292E"/>
+          <w:shd w:val="clear" w:color="auto" w:fill="FFFFFF"/>
+        </w:rPr>
+        <w:t>names</w:t>
+      </w:r>
+      <w:r>
+        <w:rPr>
+          <w:rFonts w:asciiTheme="majorHAnsi" w:hAnsiTheme="majorHAnsi" w:cstheme="majorHAnsi"/>
+          <w:color w:val="24292E"/>
+          <w:shd w:val="clear" w:color="auto" w:fill="FFFFFF"/>
+        </w:rPr>
+        <w:t> of the cities: e.g. localized names for the Prague are </w:t>
+      </w:r>
+      <w:r>
+        <w:rPr>
+          <w:rStyle w:val="Zdraznn"/>
+          <w:rFonts w:asciiTheme="majorHAnsi" w:hAnsiTheme="majorHAnsi" w:cstheme="majorHAnsi"/>
+          <w:color w:val="24292E"/>
+          <w:shd w:val="clear" w:color="auto" w:fill="FFFFFF"/>
+        </w:rPr>
+        <w:t xml:space="preserve">PRG, </w:t>
+      </w:r>
+      <w:proofErr w:type="spellStart"/>
+      <w:r>
+        <w:rPr>
+          <w:rStyle w:val="Zdraznn"/>
+          <w:rFonts w:asciiTheme="majorHAnsi" w:hAnsiTheme="majorHAnsi" w:cstheme="majorHAnsi"/>
+          <w:color w:val="24292E"/>
+          <w:shd w:val="clear" w:color="auto" w:fill="FFFFFF"/>
+        </w:rPr>
+        <w:t>Praag</w:t>
+      </w:r>
+      <w:proofErr w:type="spellEnd"/>
+      <w:r>
+        <w:rPr>
+          <w:rStyle w:val="Zdraznn"/>
+          <w:rFonts w:asciiTheme="majorHAnsi" w:hAnsiTheme="majorHAnsi" w:cstheme="majorHAnsi"/>
+          <w:color w:val="24292E"/>
+          <w:shd w:val="clear" w:color="auto" w:fill="FFFFFF"/>
+        </w:rPr>
+        <w:t xml:space="preserve">, </w:t>
+      </w:r>
+      <w:proofErr w:type="spellStart"/>
+      <w:r>
+        <w:rPr>
+          <w:rStyle w:val="Zdraznn"/>
+          <w:rFonts w:asciiTheme="majorHAnsi" w:hAnsiTheme="majorHAnsi" w:cstheme="majorHAnsi"/>
+          <w:color w:val="24292E"/>
+          <w:shd w:val="clear" w:color="auto" w:fill="FFFFFF"/>
+        </w:rPr>
+        <w:t>Prag</w:t>
+      </w:r>
+      <w:proofErr w:type="spellEnd"/>
+      <w:r>
+        <w:rPr>
+          <w:rStyle w:val="Zdraznn"/>
+          <w:rFonts w:asciiTheme="majorHAnsi" w:hAnsiTheme="majorHAnsi" w:cstheme="majorHAnsi"/>
+          <w:color w:val="24292E"/>
+          <w:shd w:val="clear" w:color="auto" w:fill="FFFFFF"/>
+        </w:rPr>
+        <w:t xml:space="preserve">, </w:t>
+      </w:r>
+      <w:proofErr w:type="spellStart"/>
+      <w:r>
+        <w:rPr>
+          <w:rStyle w:val="Zdraznn"/>
+          <w:rFonts w:asciiTheme="majorHAnsi" w:hAnsiTheme="majorHAnsi" w:cstheme="majorHAnsi"/>
+          <w:color w:val="24292E"/>
+          <w:shd w:val="clear" w:color="auto" w:fill="FFFFFF"/>
+        </w:rPr>
+        <w:t>Praga</w:t>
+      </w:r>
+      <w:proofErr w:type="spellEnd"/>
+      <w:r>
+        <w:rPr>
+          <w:rStyle w:val="Zdraznn"/>
+          <w:rFonts w:asciiTheme="majorHAnsi" w:hAnsiTheme="majorHAnsi" w:cstheme="majorHAnsi"/>
+          <w:color w:val="24292E"/>
+          <w:shd w:val="clear" w:color="auto" w:fill="FFFFFF"/>
+        </w:rPr>
+        <w:t xml:space="preserve">, </w:t>
+      </w:r>
+      <w:proofErr w:type="spellStart"/>
+      <w:r>
+        <w:rPr>
+          <w:rStyle w:val="Zdraznn"/>
+          <w:rFonts w:asciiTheme="majorHAnsi" w:hAnsiTheme="majorHAnsi" w:cstheme="majorHAnsi"/>
+          <w:color w:val="24292E"/>
+          <w:shd w:val="clear" w:color="auto" w:fill="FFFFFF"/>
+        </w:rPr>
+        <w:t>Pragae</w:t>
+      </w:r>
+      <w:proofErr w:type="spellEnd"/>
+      <w:r>
+        <w:rPr>
+          <w:rStyle w:val="Zdraznn"/>
+          <w:rFonts w:asciiTheme="majorHAnsi" w:hAnsiTheme="majorHAnsi" w:cstheme="majorHAnsi"/>
+          <w:color w:val="24292E"/>
+          <w:shd w:val="clear" w:color="auto" w:fill="FFFFFF"/>
+        </w:rPr>
+        <w:t xml:space="preserve">, </w:t>
+      </w:r>
+      <w:proofErr w:type="spellStart"/>
+      <w:r>
+        <w:rPr>
+          <w:rStyle w:val="Zdraznn"/>
+          <w:rFonts w:asciiTheme="majorHAnsi" w:hAnsiTheme="majorHAnsi" w:cstheme="majorHAnsi"/>
+          <w:color w:val="24292E"/>
+          <w:shd w:val="clear" w:color="auto" w:fill="FFFFFF"/>
+        </w:rPr>
+        <w:t>Prago</w:t>
+      </w:r>
+      <w:proofErr w:type="spellEnd"/>
+      <w:r>
+        <w:rPr>
+          <w:rStyle w:val="Zdraznn"/>
+          <w:rFonts w:asciiTheme="majorHAnsi" w:hAnsiTheme="majorHAnsi" w:cstheme="majorHAnsi"/>
+          <w:color w:val="24292E"/>
+          <w:shd w:val="clear" w:color="auto" w:fill="FFFFFF"/>
+        </w:rPr>
+        <w:t>, Prague, Praha</w:t>
+      </w:r>
+      <w:r>
+        <w:rPr>
+          <w:rFonts w:asciiTheme="majorHAnsi" w:hAnsiTheme="majorHAnsi" w:cstheme="majorHAnsi"/>
+          <w:color w:val="24292E"/>
+          <w:shd w:val="clear" w:color="auto" w:fill="FFFFFF"/>
+        </w:rPr>
+        <w:t xml:space="preserve"> and so on. </w:t>
+      </w:r>
+    </w:p>
+    <w:p>
+      <w:pPr>
+        <w:keepNext/>
+        <w:widowControl w:val="0"/>
+        <w:suppressAutoHyphens/>
+        <w:spacing w:after="120"/>
+        <w:outlineLvl w:val="3"/>
+        <w:rPr>
+          <w:rFonts w:asciiTheme="majorHAnsi" w:hAnsiTheme="majorHAnsi" w:cstheme="majorHAnsi"/>
+        </w:rPr>
+      </w:pPr>
+      <w:r>
+        <w:rPr>
+          <w:rFonts w:asciiTheme="majorHAnsi" w:hAnsiTheme="majorHAnsi" w:cstheme="majorHAnsi"/>
+          <w:color w:val="24292E"/>
+          <w:shd w:val="clear" w:color="auto" w:fill="FFFFFF"/>
+        </w:rPr>
+        <w:t xml:space="preserve">URL: </w:t>
+      </w:r>
+      <w:hyperlink r:id="rId10" w:history="1">
+        <w:r>
+          <w:rPr>
+            <w:rStyle w:val="Hypertextovodkaz"/>
+            <w:rFonts w:asciiTheme="majorHAnsi" w:hAnsiTheme="majorHAnsi" w:cstheme="majorHAnsi"/>
+            <w:color w:val="0366D6"/>
+            <w:shd w:val="clear" w:color="auto" w:fill="FFFFFF"/>
+          </w:rPr>
+          <w:t>https://download.geonames.org/export/dump/allCountries.zip</w:t>
+        </w:r>
+      </w:hyperlink>
+    </w:p>
+    <w:p>
+      <w:pPr>
+        <w:keepNext/>
+        <w:widowControl w:val="0"/>
+        <w:suppressAutoHyphens/>
+        <w:spacing w:before="240" w:after="120"/>
+        <w:outlineLvl w:val="3"/>
+        <w:rPr>
+          <w:rFonts w:asciiTheme="majorHAnsi" w:eastAsia="DejaVu Sans Condensed" w:hAnsiTheme="majorHAnsi" w:cstheme="majorHAnsi"/>
+          <w:b/>
+          <w:bCs/>
+          <w:lang w:val="en-GB"/>
+        </w:rPr>
+      </w:pPr>
+      <w:r>
+        <w:rPr>
+          <w:rFonts w:asciiTheme="majorHAnsi" w:hAnsiTheme="majorHAnsi" w:cstheme="majorHAnsi"/>
+          <w:b/>
+          <w:shd w:val="clear" w:color="auto" w:fill="FFFFFF"/>
+        </w:rPr>
+        <w:t>countryInfo</w:t>
+      </w:r>
+      <w:r>
+        <w:rPr>
+          <w:rFonts w:asciiTheme="majorHAnsi" w:hAnsiTheme="majorHAnsi" w:cstheme="majorHAnsi"/>
+          <w:b/>
+          <w:shd w:val="clear" w:color="auto" w:fill="FFFFFF"/>
+        </w:rPr>
+        <w:t>.txt</w:t>
+      </w:r>
+    </w:p>
+    <w:p>
+      <w:pPr>
+        <w:keepNext/>
+        <w:widowControl w:val="0"/>
+        <w:suppressAutoHyphens/>
+        <w:spacing w:after="120"/>
+        <w:outlineLvl w:val="3"/>
+        <w:rPr>
+          <w:rFonts w:asciiTheme="majorHAnsi" w:hAnsiTheme="majorHAnsi" w:cstheme="majorHAnsi"/>
+          <w:color w:val="24292E"/>
+          <w:shd w:val="clear" w:color="auto" w:fill="FFFFFF"/>
+        </w:rPr>
+      </w:pPr>
+      <w:r>
+        <w:rPr>
+          <w:rFonts w:asciiTheme="majorHAnsi" w:hAnsiTheme="majorHAnsi" w:cstheme="majorHAnsi"/>
+          <w:color w:val="24292E"/>
+          <w:shd w:val="clear" w:color="auto" w:fill="FFFFFF"/>
+        </w:rPr>
+        <w:t>Contains mapping between ISO (CZ) / ISO3 (CZE)</w:t>
+      </w:r>
+      <w:r>
+        <w:rPr>
+          <w:rFonts w:asciiTheme="majorHAnsi" w:hAnsiTheme="majorHAnsi" w:cstheme="majorHAnsi"/>
+          <w:color w:val="24292E"/>
+          <w:shd w:val="clear" w:color="auto" w:fill="FFFFFF"/>
+        </w:rPr>
+        <w:t xml:space="preserve"> shortcuts</w:t>
+      </w:r>
+      <w:r>
+        <w:rPr>
+          <w:rFonts w:asciiTheme="majorHAnsi" w:hAnsiTheme="majorHAnsi" w:cstheme="majorHAnsi"/>
+          <w:color w:val="24292E"/>
+          <w:shd w:val="clear" w:color="auto" w:fill="FFFFFF"/>
+        </w:rPr>
+        <w:t xml:space="preserve"> and </w:t>
+      </w:r>
+      <w:r>
+        <w:rPr>
+          <w:rFonts w:asciiTheme="majorHAnsi" w:hAnsiTheme="majorHAnsi" w:cstheme="majorHAnsi"/>
+          <w:color w:val="24292E"/>
+          <w:shd w:val="clear" w:color="auto" w:fill="FFFFFF"/>
+        </w:rPr>
+        <w:t xml:space="preserve">basic information about counties as is </w:t>
+      </w:r>
+      <w:r>
+        <w:rPr>
+          <w:rFonts w:asciiTheme="majorHAnsi" w:hAnsiTheme="majorHAnsi" w:cstheme="majorHAnsi"/>
+          <w:color w:val="24292E"/>
+          <w:shd w:val="clear" w:color="auto" w:fill="FFFFFF"/>
+        </w:rPr>
+        <w:t xml:space="preserve">the country name, area, population, currency etc. </w:t>
+      </w:r>
+    </w:p>
+    <w:p>
+      <w:pPr>
+        <w:keepNext/>
+        <w:widowControl w:val="0"/>
+        <w:suppressAutoHyphens/>
+        <w:spacing w:after="120"/>
+        <w:outlineLvl w:val="3"/>
+        <w:rPr>
+          <w:rFonts w:asciiTheme="majorHAnsi" w:eastAsia="DejaVu Sans Condensed" w:hAnsiTheme="majorHAnsi" w:cstheme="majorHAnsi"/>
+          <w:b/>
+          <w:bCs/>
+          <w:lang w:val="en-GB"/>
+        </w:rPr>
+      </w:pPr>
+      <w:r>
+        <w:rPr>
+          <w:rFonts w:asciiTheme="majorHAnsi" w:hAnsiTheme="majorHAnsi" w:cstheme="majorHAnsi"/>
+          <w:color w:val="24292E"/>
+          <w:shd w:val="clear" w:color="auto" w:fill="FFFFFF"/>
+        </w:rPr>
+        <w:t xml:space="preserve">URL: </w:t>
+      </w:r>
+      <w:hyperlink r:id="rId11" w:history="1">
+        <w:r>
+          <w:rPr>
+            <w:rStyle w:val="Hypertextovodkaz"/>
+            <w:rFonts w:asciiTheme="majorHAnsi" w:hAnsiTheme="majorHAnsi" w:cstheme="majorHAnsi"/>
+            <w:color w:val="0366D6"/>
+            <w:shd w:val="clear" w:color="auto" w:fill="FFFFFF"/>
+          </w:rPr>
+          <w:t>https://download.geonames.org/export/dump/countryInfo.txt</w:t>
+        </w:r>
+      </w:hyperlink>
     </w:p>
     <w:p>
       <w:pPr>
@@ -775,7 +1284,7 @@
         <w:spacing w:before="240" w:after="120"/>
         <w:outlineLvl w:val="3"/>
         <w:rPr>
-          <w:rFonts w:ascii="Calibri" w:eastAsia="DejaVu Sans Condensed" w:hAnsi="Calibri" w:cs="DejaVu Sans Condensed"/>
+          <w:rFonts w:asciiTheme="majorHAnsi" w:eastAsia="DejaVu Sans Condensed" w:hAnsiTheme="majorHAnsi" w:cstheme="majorHAnsi"/>
           <w:b/>
           <w:bCs/>
           <w:lang w:val="en-GB"/>
@@ -783,7 +1292,7 @@
       </w:pPr>
       <w:r>
         <w:rPr>
-          <w:rFonts w:ascii="Calibri" w:eastAsia="DejaVu Sans Condensed" w:hAnsi="Calibri" w:cs="DejaVu Sans Condensed"/>
+          <w:rFonts w:asciiTheme="majorHAnsi" w:eastAsia="DejaVu Sans Condensed" w:hAnsiTheme="majorHAnsi" w:cstheme="majorHAnsi"/>
           <w:b/>
           <w:bCs/>
           <w:lang w:val="en-GB"/>
@@ -792,7 +1301,7 @@
       </w:r>
       <w:r>
         <w:rPr>
-          <w:rFonts w:ascii="Calibri" w:eastAsia="DejaVu Sans Condensed" w:hAnsi="Calibri" w:cs="DejaVu Sans Condensed"/>
+          <w:rFonts w:asciiTheme="majorHAnsi" w:eastAsia="DejaVu Sans Condensed" w:hAnsiTheme="majorHAnsi" w:cstheme="majorHAnsi"/>
           <w:b/>
           <w:bCs/>
           <w:lang w:val="en-GB"/>
@@ -812,13 +1321,13 @@
         <w:spacing w:after="120"/>
         <w:jc w:val="both"/>
         <w:rPr>
-          <w:rFonts w:ascii="Calibri" w:eastAsia="DejaVu Sans Condensed" w:hAnsi="Calibri"/>
-          <w:lang w:val="en-GB"/>
-        </w:rPr>
-      </w:pPr>
-      <w:r>
-        <w:rPr>
-          <w:rFonts w:ascii="Calibri" w:eastAsia="DejaVu Sans Condensed" w:hAnsi="Calibri"/>
+          <w:rFonts w:asciiTheme="majorHAnsi" w:eastAsia="DejaVu Sans Condensed" w:hAnsiTheme="majorHAnsi" w:cstheme="majorHAnsi"/>
+          <w:lang w:val="en-GB"/>
+        </w:rPr>
+      </w:pPr>
+      <w:r>
+        <w:rPr>
+          <w:rFonts w:asciiTheme="majorHAnsi" w:eastAsia="DejaVu Sans Condensed" w:hAnsiTheme="majorHAnsi" w:cstheme="majorHAnsi"/>
           <w:lang w:val="en-GB"/>
         </w:rPr>
         <w:t>The work will try to answer basic questions about the reasons why students pick their final ERASMUS destination. It will try to discover if there exist any patterns in selected areas (for example gender).</w:t>
@@ -836,104 +1345,104 @@
         <w:spacing w:after="120"/>
         <w:jc w:val="both"/>
         <w:rPr>
-          <w:rFonts w:ascii="Calibri" w:eastAsia="DejaVu Sans Condensed" w:hAnsi="Calibri"/>
-          <w:lang w:val="en-GB"/>
-        </w:rPr>
-      </w:pPr>
-      <w:r>
-        <w:rPr>
-          <w:rFonts w:ascii="Calibri" w:eastAsia="DejaVu Sans Condensed" w:hAnsi="Calibri"/>
+          <w:rFonts w:asciiTheme="majorHAnsi" w:eastAsia="DejaVu Sans Condensed" w:hAnsiTheme="majorHAnsi" w:cstheme="majorHAnsi"/>
+          <w:lang w:val="en-GB"/>
+        </w:rPr>
+      </w:pPr>
+      <w:r>
+        <w:rPr>
+          <w:rFonts w:asciiTheme="majorHAnsi" w:eastAsia="DejaVu Sans Condensed" w:hAnsiTheme="majorHAnsi" w:cstheme="majorHAnsi"/>
           <w:lang w:val="en-GB"/>
         </w:rPr>
         <w:t xml:space="preserve">Which countries are popular </w:t>
       </w:r>
       <w:r>
         <w:rPr>
-          <w:rFonts w:ascii="Calibri" w:eastAsia="DejaVu Sans Condensed" w:hAnsi="Calibri"/>
+          <w:rFonts w:asciiTheme="majorHAnsi" w:eastAsia="DejaVu Sans Condensed" w:hAnsiTheme="majorHAnsi" w:cstheme="majorHAnsi"/>
           <w:lang w:val="en-GB"/>
         </w:rPr>
         <w:t xml:space="preserve">for </w:t>
       </w:r>
       <w:r>
         <w:rPr>
-          <w:rFonts w:ascii="Calibri" w:eastAsia="DejaVu Sans Condensed" w:hAnsi="Calibri"/>
+          <w:rFonts w:asciiTheme="majorHAnsi" w:eastAsia="DejaVu Sans Condensed" w:hAnsiTheme="majorHAnsi" w:cstheme="majorHAnsi"/>
           <w:lang w:val="en-GB"/>
         </w:rPr>
         <w:t>being an</w:t>
       </w:r>
       <w:r>
         <w:rPr>
-          <w:rFonts w:ascii="Calibri" w:eastAsia="DejaVu Sans Condensed" w:hAnsi="Calibri"/>
+          <w:rFonts w:asciiTheme="majorHAnsi" w:eastAsia="DejaVu Sans Condensed" w:hAnsiTheme="majorHAnsi" w:cstheme="majorHAnsi"/>
           <w:lang w:val="en-GB"/>
         </w:rPr>
         <w:t xml:space="preserve"> Erasmus</w:t>
       </w:r>
       <w:r>
         <w:rPr>
-          <w:rFonts w:ascii="Calibri" w:eastAsia="DejaVu Sans Condensed" w:hAnsi="Calibri"/>
+          <w:rFonts w:asciiTheme="majorHAnsi" w:eastAsia="DejaVu Sans Condensed" w:hAnsiTheme="majorHAnsi" w:cstheme="majorHAnsi"/>
           <w:lang w:val="en-GB"/>
         </w:rPr>
         <w:t xml:space="preserve"> </w:t>
       </w:r>
       <w:r>
         <w:rPr>
-          <w:rFonts w:ascii="Calibri" w:eastAsia="DejaVu Sans Condensed" w:hAnsi="Calibri"/>
+          <w:rFonts w:asciiTheme="majorHAnsi" w:eastAsia="DejaVu Sans Condensed" w:hAnsiTheme="majorHAnsi" w:cstheme="majorHAnsi"/>
           <w:lang w:val="en-GB"/>
         </w:rPr>
         <w:t>destination</w:t>
       </w:r>
       <w:r>
         <w:rPr>
-          <w:rFonts w:ascii="Calibri" w:eastAsia="DejaVu Sans Condensed" w:hAnsi="Calibri"/>
+          <w:rFonts w:asciiTheme="majorHAnsi" w:eastAsia="DejaVu Sans Condensed" w:hAnsiTheme="majorHAnsi" w:cstheme="majorHAnsi"/>
           <w:lang w:val="en-GB"/>
         </w:rPr>
         <w:t>?</w:t>
       </w:r>
       <w:r>
         <w:rPr>
-          <w:rFonts w:ascii="Calibri" w:eastAsia="DejaVu Sans Condensed" w:hAnsi="Calibri"/>
+          <w:rFonts w:asciiTheme="majorHAnsi" w:eastAsia="DejaVu Sans Condensed" w:hAnsiTheme="majorHAnsi" w:cstheme="majorHAnsi"/>
           <w:lang w:val="en-GB"/>
         </w:rPr>
         <w:t xml:space="preserve"> Is there a</w:t>
       </w:r>
       <w:r>
         <w:rPr>
-          <w:rFonts w:ascii="Calibri" w:eastAsia="DejaVu Sans Condensed" w:hAnsi="Calibri"/>
+          <w:rFonts w:asciiTheme="majorHAnsi" w:eastAsia="DejaVu Sans Condensed" w:hAnsiTheme="majorHAnsi" w:cstheme="majorHAnsi"/>
           <w:lang w:val="en-GB"/>
         </w:rPr>
         <w:t>ny</w:t>
       </w:r>
       <w:r>
         <w:rPr>
-          <w:rFonts w:ascii="Calibri" w:eastAsia="DejaVu Sans Condensed" w:hAnsi="Calibri"/>
+          <w:rFonts w:asciiTheme="majorHAnsi" w:eastAsia="DejaVu Sans Condensed" w:hAnsiTheme="majorHAnsi" w:cstheme="majorHAnsi"/>
           <w:lang w:val="en-GB"/>
         </w:rPr>
         <w:t xml:space="preserve"> difference between</w:t>
       </w:r>
       <w:r>
         <w:rPr>
-          <w:rFonts w:ascii="Calibri" w:eastAsia="DejaVu Sans Condensed" w:hAnsi="Calibri"/>
+          <w:rFonts w:asciiTheme="majorHAnsi" w:eastAsia="DejaVu Sans Condensed" w:hAnsiTheme="majorHAnsi" w:cstheme="majorHAnsi"/>
           <w:lang w:val="en-GB"/>
         </w:rPr>
         <w:t xml:space="preserve"> bachelor and </w:t>
       </w:r>
       <w:r>
         <w:rPr>
-          <w:rFonts w:ascii="Calibri" w:eastAsia="DejaVu Sans Condensed" w:hAnsi="Calibri"/>
+          <w:rFonts w:asciiTheme="majorHAnsi" w:eastAsia="DejaVu Sans Condensed" w:hAnsiTheme="majorHAnsi" w:cstheme="majorHAnsi"/>
           <w:lang w:val="en-GB"/>
         </w:rPr>
         <w:t>master’s</w:t>
       </w:r>
       <w:r>
         <w:rPr>
-          <w:rFonts w:ascii="Calibri" w:eastAsia="DejaVu Sans Condensed" w:hAnsi="Calibri"/>
+          <w:rFonts w:asciiTheme="majorHAnsi" w:eastAsia="DejaVu Sans Condensed" w:hAnsiTheme="majorHAnsi" w:cstheme="majorHAnsi"/>
           <w:lang w:val="en-GB"/>
         </w:rPr>
         <w:t xml:space="preserve"> degrees</w:t>
       </w:r>
       <w:r>
         <w:rPr>
-          <w:rFonts w:ascii="Calibri" w:eastAsia="DejaVu Sans Condensed" w:hAnsi="Calibri"/>
+          <w:rFonts w:asciiTheme="majorHAnsi" w:eastAsia="DejaVu Sans Condensed" w:hAnsiTheme="majorHAnsi" w:cstheme="majorHAnsi"/>
           <w:lang w:val="en-GB"/>
         </w:rPr>
         <w:t>?</w:t>
@@ -951,23 +1460,16 @@
         <w:spacing w:after="120"/>
         <w:jc w:val="both"/>
         <w:rPr>
-          <w:rFonts w:ascii="Calibri" w:eastAsia="DejaVu Sans Condensed" w:hAnsi="Calibri"/>
-          <w:lang w:val="en-GB"/>
-        </w:rPr>
-      </w:pPr>
-      <w:r>
-        <w:rPr>
-          <w:rFonts w:ascii="Calibri" w:eastAsia="DejaVu Sans Condensed" w:hAnsi="Calibri"/>
-          <w:lang w:val="en-GB"/>
-        </w:rPr>
-        <w:t>What is the flow of students doing Erasmus between countries</w:t>
-      </w:r>
-      <w:r>
-        <w:rPr>
-          <w:rFonts w:ascii="Calibri" w:eastAsia="DejaVu Sans Condensed" w:hAnsi="Calibri"/>
-          <w:lang w:val="en-GB"/>
-        </w:rPr>
-        <w:t>?</w:t>
+          <w:rFonts w:asciiTheme="majorHAnsi" w:eastAsia="DejaVu Sans Condensed" w:hAnsiTheme="majorHAnsi" w:cstheme="majorHAnsi"/>
+          <w:lang w:val="en-GB"/>
+        </w:rPr>
+      </w:pPr>
+      <w:r>
+        <w:rPr>
+          <w:rFonts w:asciiTheme="majorHAnsi" w:eastAsia="DejaVu Sans Condensed" w:hAnsiTheme="majorHAnsi" w:cstheme="majorHAnsi"/>
+          <w:lang w:val="en-GB"/>
+        </w:rPr>
+        <w:t>Does gender effects the choice?</w:t>
       </w:r>
     </w:p>
     <w:p>
@@ -982,30 +1484,23 @@
         <w:spacing w:after="120"/>
         <w:jc w:val="both"/>
         <w:rPr>
-          <w:rFonts w:ascii="Calibri" w:eastAsia="DejaVu Sans Condensed" w:hAnsi="Calibri"/>
-          <w:lang w:val="en-GB"/>
-        </w:rPr>
-      </w:pPr>
-      <w:r>
-        <w:rPr>
-          <w:rFonts w:ascii="Calibri" w:eastAsia="DejaVu Sans Condensed" w:hAnsi="Calibri"/>
-          <w:lang w:val="en-GB"/>
-        </w:rPr>
-        <w:t xml:space="preserve">Does distance </w:t>
-      </w:r>
-      <w:r>
-        <w:rPr>
-          <w:rFonts w:ascii="Calibri" w:eastAsia="DejaVu Sans Condensed" w:hAnsi="Calibri"/>
-          <w:lang w:val="en-GB"/>
-        </w:rPr>
-        <w:t xml:space="preserve">from the home country to the Erasmus country </w:t>
-      </w:r>
-      <w:r>
-        <w:rPr>
-          <w:rFonts w:ascii="Calibri" w:eastAsia="DejaVu Sans Condensed" w:hAnsi="Calibri"/>
-          <w:lang w:val="en-GB"/>
-        </w:rPr>
-        <w:t>matter?</w:t>
+          <w:rFonts w:asciiTheme="majorHAnsi" w:eastAsia="DejaVu Sans Condensed" w:hAnsiTheme="majorHAnsi" w:cstheme="majorHAnsi"/>
+          <w:lang w:val="en-GB"/>
+        </w:rPr>
+      </w:pPr>
+      <w:r>
+        <w:rPr>
+          <w:rFonts w:asciiTheme="majorHAnsi" w:eastAsia="DejaVu Sans Condensed" w:hAnsiTheme="majorHAnsi" w:cstheme="majorHAnsi"/>
+          <w:lang w:val="en-GB"/>
+        </w:rPr>
+        <w:t>What is the flow of students doing Erasmus between countries</w:t>
+      </w:r>
+      <w:r>
+        <w:rPr>
+          <w:rFonts w:asciiTheme="majorHAnsi" w:eastAsia="DejaVu Sans Condensed" w:hAnsiTheme="majorHAnsi" w:cstheme="majorHAnsi"/>
+          <w:lang w:val="en-GB"/>
+        </w:rPr>
+        <w:t>?</w:t>
       </w:r>
     </w:p>
     <w:p>
@@ -1020,58 +1515,30 @@
         <w:spacing w:after="120"/>
         <w:jc w:val="both"/>
         <w:rPr>
-          <w:rFonts w:ascii="Calibri" w:eastAsia="DejaVu Sans Condensed" w:hAnsi="Calibri"/>
-          <w:lang w:val="en-GB"/>
-        </w:rPr>
-      </w:pPr>
-      <w:r>
-        <w:rPr>
-          <w:rFonts w:ascii="Calibri" w:eastAsia="DejaVu Sans Condensed" w:hAnsi="Calibri"/>
-          <w:lang w:val="en-GB"/>
-        </w:rPr>
-        <w:t xml:space="preserve">How does difference in cost of living </w:t>
-      </w:r>
-      <w:r>
-        <w:rPr>
-          <w:rFonts w:ascii="Calibri" w:eastAsia="DejaVu Sans Condensed" w:hAnsi="Calibri"/>
-          <w:lang w:val="en-GB"/>
-        </w:rPr>
-        <w:t>in home and</w:t>
-      </w:r>
-      <w:r>
-        <w:rPr>
-          <w:rFonts w:ascii="Calibri" w:eastAsia="DejaVu Sans Condensed" w:hAnsi="Calibri"/>
-          <w:lang w:val="en-GB"/>
-        </w:rPr>
-        <w:t xml:space="preserve"> target</w:t>
-      </w:r>
-      <w:r>
-        <w:rPr>
-          <w:rFonts w:ascii="Calibri" w:eastAsia="DejaVu Sans Condensed" w:hAnsi="Calibri"/>
-          <w:lang w:val="en-GB"/>
-        </w:rPr>
-        <w:t xml:space="preserve"> country </w:t>
-      </w:r>
-      <w:r>
-        <w:rPr>
-          <w:rFonts w:ascii="Calibri" w:eastAsia="DejaVu Sans Condensed" w:hAnsi="Calibri"/>
-          <w:lang w:val="en-GB"/>
-        </w:rPr>
-        <w:t xml:space="preserve">effect </w:t>
-      </w:r>
-      <w:r>
-        <w:rPr>
-          <w:rFonts w:ascii="Calibri" w:eastAsia="DejaVu Sans Condensed" w:hAnsi="Calibri"/>
-          <w:lang w:val="en-GB"/>
-        </w:rPr>
-        <w:t>the</w:t>
-      </w:r>
-      <w:r>
-        <w:rPr>
-          <w:rFonts w:ascii="Calibri" w:eastAsia="DejaVu Sans Condensed" w:hAnsi="Calibri"/>
-          <w:lang w:val="en-GB"/>
-        </w:rPr>
-        <w:t xml:space="preserve"> selection?</w:t>
+          <w:rFonts w:asciiTheme="majorHAnsi" w:eastAsia="DejaVu Sans Condensed" w:hAnsiTheme="majorHAnsi" w:cstheme="majorHAnsi"/>
+          <w:lang w:val="en-GB"/>
+        </w:rPr>
+      </w:pPr>
+      <w:r>
+        <w:rPr>
+          <w:rFonts w:asciiTheme="majorHAnsi" w:eastAsia="DejaVu Sans Condensed" w:hAnsiTheme="majorHAnsi" w:cstheme="majorHAnsi"/>
+          <w:lang w:val="en-GB"/>
+        </w:rPr>
+        <w:t xml:space="preserve">Does distance </w:t>
+      </w:r>
+      <w:r>
+        <w:rPr>
+          <w:rFonts w:asciiTheme="majorHAnsi" w:eastAsia="DejaVu Sans Condensed" w:hAnsiTheme="majorHAnsi" w:cstheme="majorHAnsi"/>
+          <w:lang w:val="en-GB"/>
+        </w:rPr>
+        <w:t xml:space="preserve">from the home country to the Erasmus country </w:t>
+      </w:r>
+      <w:r>
+        <w:rPr>
+          <w:rFonts w:asciiTheme="majorHAnsi" w:eastAsia="DejaVu Sans Condensed" w:hAnsiTheme="majorHAnsi" w:cstheme="majorHAnsi"/>
+          <w:lang w:val="en-GB"/>
+        </w:rPr>
+        <w:t>matter?</w:t>
       </w:r>
     </w:p>
     <w:p>
@@ -1086,45 +1553,58 @@
         <w:spacing w:after="120"/>
         <w:jc w:val="both"/>
         <w:rPr>
-          <w:rFonts w:ascii="Calibri" w:eastAsia="DejaVu Sans Condensed" w:hAnsi="Calibri"/>
-          <w:lang w:val="en-GB"/>
-        </w:rPr>
-      </w:pPr>
-      <w:r>
-        <w:rPr>
-          <w:rFonts w:ascii="Calibri" w:eastAsia="DejaVu Sans Condensed" w:hAnsi="Calibri"/>
-          <w:lang w:val="en-GB"/>
-        </w:rPr>
-        <w:lastRenderedPageBreak/>
-        <w:t>Do students prefer countries with</w:t>
-      </w:r>
-      <w:r>
-        <w:rPr>
-          <w:rFonts w:ascii="Calibri" w:eastAsia="DejaVu Sans Condensed" w:hAnsi="Calibri"/>
-          <w:lang w:val="en-GB"/>
-        </w:rPr>
-        <w:t xml:space="preserve"> a language from the</w:t>
-      </w:r>
-      <w:r>
-        <w:rPr>
-          <w:rFonts w:ascii="Calibri" w:eastAsia="DejaVu Sans Condensed" w:hAnsi="Calibri"/>
-          <w:lang w:val="en-GB"/>
-        </w:rPr>
-        <w:t xml:space="preserve"> same language family as </w:t>
-      </w:r>
-      <w:r>
-        <w:rPr>
-          <w:rFonts w:ascii="Calibri" w:eastAsia="DejaVu Sans Condensed" w:hAnsi="Calibri"/>
-          <w:lang w:val="en-GB"/>
-        </w:rPr>
-        <w:t xml:space="preserve">the language from </w:t>
-      </w:r>
-      <w:r>
-        <w:rPr>
-          <w:rFonts w:ascii="Calibri" w:eastAsia="DejaVu Sans Condensed" w:hAnsi="Calibri"/>
-          <w:lang w:val="en-GB"/>
-        </w:rPr>
-        <w:t>their home country?</w:t>
+          <w:rFonts w:asciiTheme="majorHAnsi" w:eastAsia="DejaVu Sans Condensed" w:hAnsiTheme="majorHAnsi" w:cstheme="majorHAnsi"/>
+          <w:lang w:val="en-GB"/>
+        </w:rPr>
+      </w:pPr>
+      <w:r>
+        <w:rPr>
+          <w:rFonts w:asciiTheme="majorHAnsi" w:eastAsia="DejaVu Sans Condensed" w:hAnsiTheme="majorHAnsi" w:cstheme="majorHAnsi"/>
+          <w:lang w:val="en-GB"/>
+        </w:rPr>
+        <w:t xml:space="preserve">How does difference in cost of living </w:t>
+      </w:r>
+      <w:r>
+        <w:rPr>
+          <w:rFonts w:asciiTheme="majorHAnsi" w:eastAsia="DejaVu Sans Condensed" w:hAnsiTheme="majorHAnsi" w:cstheme="majorHAnsi"/>
+          <w:lang w:val="en-GB"/>
+        </w:rPr>
+        <w:t>in home and</w:t>
+      </w:r>
+      <w:r>
+        <w:rPr>
+          <w:rFonts w:asciiTheme="majorHAnsi" w:eastAsia="DejaVu Sans Condensed" w:hAnsiTheme="majorHAnsi" w:cstheme="majorHAnsi"/>
+          <w:lang w:val="en-GB"/>
+        </w:rPr>
+        <w:t xml:space="preserve"> target</w:t>
+      </w:r>
+      <w:r>
+        <w:rPr>
+          <w:rFonts w:asciiTheme="majorHAnsi" w:eastAsia="DejaVu Sans Condensed" w:hAnsiTheme="majorHAnsi" w:cstheme="majorHAnsi"/>
+          <w:lang w:val="en-GB"/>
+        </w:rPr>
+        <w:t xml:space="preserve"> country </w:t>
+      </w:r>
+      <w:r>
+        <w:rPr>
+          <w:rFonts w:asciiTheme="majorHAnsi" w:eastAsia="DejaVu Sans Condensed" w:hAnsiTheme="majorHAnsi" w:cstheme="majorHAnsi"/>
+          <w:lang w:val="en-GB"/>
+        </w:rPr>
+        <w:t xml:space="preserve">effect </w:t>
+      </w:r>
+      <w:r>
+        <w:rPr>
+          <w:rFonts w:asciiTheme="majorHAnsi" w:eastAsia="DejaVu Sans Condensed" w:hAnsiTheme="majorHAnsi" w:cstheme="majorHAnsi"/>
+          <w:lang w:val="en-GB"/>
+        </w:rPr>
+        <w:t>the</w:t>
+      </w:r>
+      <w:r>
+        <w:rPr>
+          <w:rFonts w:asciiTheme="majorHAnsi" w:eastAsia="DejaVu Sans Condensed" w:hAnsiTheme="majorHAnsi" w:cstheme="majorHAnsi"/>
+          <w:lang w:val="en-GB"/>
+        </w:rPr>
+        <w:t xml:space="preserve"> selection?</w:t>
       </w:r>
     </w:p>
     <w:p>
@@ -1139,37 +1619,23 @@
         <w:spacing w:after="120"/>
         <w:jc w:val="both"/>
         <w:rPr>
-          <w:rFonts w:ascii="Calibri" w:eastAsia="DejaVu Sans Condensed" w:hAnsi="Calibri"/>
-          <w:lang w:val="en-GB"/>
-        </w:rPr>
-      </w:pPr>
-      <w:r>
-        <w:rPr>
-          <w:rFonts w:ascii="Calibri" w:eastAsia="DejaVu Sans Condensed" w:hAnsi="Calibri"/>
-          <w:lang w:val="en-GB"/>
-        </w:rPr>
-        <w:t>Does gender effect</w:t>
-      </w:r>
-      <w:r>
-        <w:rPr>
-          <w:rFonts w:ascii="Calibri" w:eastAsia="DejaVu Sans Condensed" w:hAnsi="Calibri"/>
-          <w:lang w:val="en-GB"/>
-        </w:rPr>
-        <w:t>s the</w:t>
-      </w:r>
-      <w:r>
-        <w:rPr>
-          <w:rFonts w:ascii="Calibri" w:eastAsia="DejaVu Sans Condensed" w:hAnsi="Calibri"/>
-          <w:lang w:val="en-GB"/>
-        </w:rPr>
-        <w:t xml:space="preserve"> choice?</w:t>
+          <w:rFonts w:asciiTheme="majorHAnsi" w:eastAsia="DejaVu Sans Condensed" w:hAnsiTheme="majorHAnsi" w:cstheme="majorHAnsi"/>
+          <w:lang w:val="en-GB"/>
+        </w:rPr>
+      </w:pPr>
+      <w:r>
+        <w:rPr>
+          <w:rFonts w:asciiTheme="majorHAnsi" w:eastAsia="DejaVu Sans Condensed" w:hAnsiTheme="majorHAnsi" w:cstheme="majorHAnsi"/>
+          <w:lang w:val="en-GB"/>
+        </w:rPr>
+        <w:t>Do students prefer to go to bigger or smaller cities? Is there any correlation between the size of their home university city and the receiving university city?</w:t>
       </w:r>
     </w:p>
     <w:p>
       <w:pPr>
         <w:spacing w:after="0"/>
         <w:rPr>
-          <w:rFonts w:ascii="Calibri" w:eastAsia="DejaVu Sans Condensed" w:hAnsi="Calibri" w:cs="DejaVu Sans Condensed"/>
+          <w:rFonts w:asciiTheme="majorHAnsi" w:eastAsia="DejaVu Sans Condensed" w:hAnsiTheme="majorHAnsi" w:cstheme="majorHAnsi"/>
           <w:b/>
           <w:bCs/>
           <w:lang w:val="en-GB"/>
@@ -1177,15 +1643,13 @@
       </w:pPr>
       <w:r>
         <w:rPr>
-          <w:rFonts w:ascii="Calibri" w:eastAsia="DejaVu Sans Condensed" w:hAnsi="Calibri" w:cs="DejaVu Sans Condensed"/>
+          <w:rFonts w:asciiTheme="majorHAnsi" w:eastAsia="DejaVu Sans Condensed" w:hAnsiTheme="majorHAnsi" w:cstheme="majorHAnsi"/>
           <w:b/>
           <w:bCs/>
           <w:lang w:val="en-GB"/>
         </w:rPr>
         <w:br w:type="page"/>
       </w:r>
-      <w:bookmarkStart w:id="0" w:name="_GoBack"/>
-      <w:bookmarkEnd w:id="0"/>
     </w:p>
     <w:p>
       <w:pPr>
@@ -1275,15 +1739,27 @@
         </w:rPr>
         <w:br/>
       </w:r>
-      <w:r>
-        <w:rPr>
-          <w:rFonts w:ascii="Courier New" w:eastAsia="Times New Roman" w:hAnsi="Courier New" w:cs="Courier New"/>
-          <w:color w:val="000000"/>
-          <w:sz w:val="22"/>
-          <w:szCs w:val="22"/>
-          <w:lang w:val="cs-CZ" w:eastAsia="cs-CZ"/>
-        </w:rPr>
-        <w:t>Action,CallYear,ProjectNumber,MobiilityID,SendingCountry,ReceivingCountry,MobilityType,SpecialNeeds,SubjectAreaCode,SubjectAreaName,CombinedMobilityYesNo,StartDate,EndDate,DurationInMonths,DurationInDays,SubsistenceTravel,LevelOfStudy,ParticipantID,ParticipantGender,ParticipantType,Language,SendingPartnerErasmusID,SendingPartnerName,HostingPartnerErasmusID,HostingPartnerName,HostingPartnerCountry,HostingPartnerCity</w:t>
+      <w:proofErr w:type="gramStart"/>
+      <w:r>
+        <w:rPr>
+          <w:rFonts w:ascii="Courier New" w:eastAsia="Times New Roman" w:hAnsi="Courier New" w:cs="Courier New"/>
+          <w:color w:val="000000"/>
+          <w:sz w:val="22"/>
+          <w:szCs w:val="22"/>
+          <w:lang w:val="cs-CZ" w:eastAsia="cs-CZ"/>
+        </w:rPr>
+        <w:t>Action,CallYear</w:t>
+      </w:r>
+      <w:proofErr w:type="gramEnd"/>
+      <w:r>
+        <w:rPr>
+          <w:rFonts w:ascii="Courier New" w:eastAsia="Times New Roman" w:hAnsi="Courier New" w:cs="Courier New"/>
+          <w:color w:val="000000"/>
+          <w:sz w:val="22"/>
+          <w:szCs w:val="22"/>
+          <w:lang w:val="cs-CZ" w:eastAsia="cs-CZ"/>
+        </w:rPr>
+        <w:t>,ProjectNumber,MobiilityID,SendingCountry,ReceivingCountry,MobilityType,SpecialNeeds,SubjectAreaCode,SubjectAreaName,CombinedMobilityYesNo,StartDate,EndDate,DurationInMonths,DurationInDays,SubsistenceTravel,LevelOfStudy,ParticipantID,ParticipantGender,ParticipantType,Language,SendingPartnerErasmusID,SendingPartnerName,HostingPartnerErasmusID,HostingPartnerName,HostingPartnerCountry,HostingPartnerCity</w:t>
       </w:r>
     </w:p>
     <w:p>
@@ -1325,7 +1801,29 @@
           <w:szCs w:val="22"/>
           <w:lang w:val="cs-CZ" w:eastAsia="cs-CZ"/>
         </w:rPr>
-        <w:t xml:space="preserve">ERA02,2013,2013-1-FR1-ERA02-50121,576529,FR,IE,Mob-SMP,0.0,441,Physics,,02-JUN-2014 00.00.00,02-SEP-2014 00.00.00,3,2,720.0,Second Cycle,576529,F,Students,EN,F  STRASBO48,UNIVERSITE DE </w:t>
+        <w:t>ERA02,2013,2013-1-FR1-ERA02-50121,</w:t>
+      </w:r>
+      <w:proofErr w:type="gramStart"/>
+      <w:r>
+        <w:rPr>
+          <w:rFonts w:ascii="Courier New" w:eastAsia="Times New Roman" w:hAnsi="Courier New" w:cs="Courier New"/>
+          <w:color w:val="000000"/>
+          <w:sz w:val="22"/>
+          <w:szCs w:val="22"/>
+          <w:lang w:val="cs-CZ" w:eastAsia="cs-CZ"/>
+        </w:rPr>
+        <w:t>576529,FR</w:t>
+      </w:r>
+      <w:proofErr w:type="gramEnd"/>
+      <w:r>
+        <w:rPr>
+          <w:rFonts w:ascii="Courier New" w:eastAsia="Times New Roman" w:hAnsi="Courier New" w:cs="Courier New"/>
+          <w:color w:val="000000"/>
+          <w:sz w:val="22"/>
+          <w:szCs w:val="22"/>
+          <w:lang w:val="cs-CZ" w:eastAsia="cs-CZ"/>
+        </w:rPr>
+        <w:t xml:space="preserve">,IE,Mob-SMP,0.0,441,Physics,,02-JUN-2014 00.00.00,02-SEP-2014 00.00.00,3,2,720.0,Second Cycle,576529,F,Students,EN,F  STRASBO48,UNIVERSITE DE </w:t>
       </w:r>
       <w:proofErr w:type="spellStart"/>
       <w:r>
@@ -1433,7 +1931,29 @@
           <w:szCs w:val="22"/>
           <w:lang w:val="cs-CZ" w:eastAsia="cs-CZ"/>
         </w:rPr>
-        <w:t xml:space="preserve">ERA04,2013,2013-1-PT1-ERA04-16705,16705-MOB-00060,PT,CH,Mob-SMP,0.0,520,Engineering and </w:t>
+        <w:t>ERA04,2013,2013-1-PT1-ERA04-16705,16705-MOB-</w:t>
+      </w:r>
+      <w:proofErr w:type="gramStart"/>
+      <w:r>
+        <w:rPr>
+          <w:rFonts w:ascii="Courier New" w:eastAsia="Times New Roman" w:hAnsi="Courier New" w:cs="Courier New"/>
+          <w:color w:val="000000"/>
+          <w:sz w:val="22"/>
+          <w:szCs w:val="22"/>
+          <w:lang w:val="cs-CZ" w:eastAsia="cs-CZ"/>
+        </w:rPr>
+        <w:t>00060,PT</w:t>
+      </w:r>
+      <w:proofErr w:type="gramEnd"/>
+      <w:r>
+        <w:rPr>
+          <w:rFonts w:ascii="Courier New" w:eastAsia="Times New Roman" w:hAnsi="Courier New" w:cs="Courier New"/>
+          <w:color w:val="000000"/>
+          <w:sz w:val="22"/>
+          <w:szCs w:val="22"/>
+          <w:lang w:val="cs-CZ" w:eastAsia="cs-CZ"/>
+        </w:rPr>
+        <w:t xml:space="preserve">,CH,Mob-SMP,0.0,520,Engineering and </w:t>
       </w:r>
       <w:proofErr w:type="spellStart"/>
       <w:r>
@@ -1857,7 +2377,7 @@
           <w:szCs w:val="22"/>
           <w:lang w:val="cs-CZ" w:eastAsia="cs-CZ"/>
         </w:rPr>
-        <w:t xml:space="preserve"> </w:t>
+        <w:t xml:space="preserve"> Ticket (</w:t>
       </w:r>
       <w:proofErr w:type="spellStart"/>
       <w:r>
@@ -1868,7 +2388,7 @@
           <w:szCs w:val="22"/>
           <w:lang w:val="cs-CZ" w:eastAsia="cs-CZ"/>
         </w:rPr>
-        <w:t>Ticket</w:t>
+        <w:t>Local</w:t>
       </w:r>
       <w:proofErr w:type="spellEnd"/>
       <w:r>
@@ -1879,7 +2399,7 @@
           <w:szCs w:val="22"/>
           <w:lang w:val="cs-CZ" w:eastAsia="cs-CZ"/>
         </w:rPr>
-        <w:t xml:space="preserve"> (</w:t>
+        <w:t xml:space="preserve"> Transport),"Basic (</w:t>
       </w:r>
       <w:proofErr w:type="spellStart"/>
       <w:r>
@@ -1890,7 +2410,7 @@
           <w:szCs w:val="22"/>
           <w:lang w:val="cs-CZ" w:eastAsia="cs-CZ"/>
         </w:rPr>
-        <w:t>Local</w:t>
+        <w:t>Electricity</w:t>
       </w:r>
       <w:proofErr w:type="spellEnd"/>
       <w:r>
@@ -1901,7 +2421,7 @@
           <w:szCs w:val="22"/>
           <w:lang w:val="cs-CZ" w:eastAsia="cs-CZ"/>
         </w:rPr>
-        <w:t xml:space="preserve"> Transport),"Basic (</w:t>
+        <w:t xml:space="preserve">, </w:t>
       </w:r>
       <w:proofErr w:type="spellStart"/>
       <w:r>
@@ -1912,7 +2432,7 @@
           <w:szCs w:val="22"/>
           <w:lang w:val="cs-CZ" w:eastAsia="cs-CZ"/>
         </w:rPr>
-        <w:t>Electricity</w:t>
+        <w:t>Heating</w:t>
       </w:r>
       <w:proofErr w:type="spellEnd"/>
       <w:r>
@@ -1934,7 +2454,7 @@
           <w:szCs w:val="22"/>
           <w:lang w:val="cs-CZ" w:eastAsia="cs-CZ"/>
         </w:rPr>
-        <w:t>Heating</w:t>
+        <w:t>Water</w:t>
       </w:r>
       <w:proofErr w:type="spellEnd"/>
       <w:r>
@@ -1956,7 +2476,7 @@
           <w:szCs w:val="22"/>
           <w:lang w:val="cs-CZ" w:eastAsia="cs-CZ"/>
         </w:rPr>
-        <w:t>Water</w:t>
+        <w:t>Garbage</w:t>
       </w:r>
       <w:proofErr w:type="spellEnd"/>
       <w:r>
@@ -1967,7 +2487,7 @@
           <w:szCs w:val="22"/>
           <w:lang w:val="cs-CZ" w:eastAsia="cs-CZ"/>
         </w:rPr>
-        <w:t xml:space="preserve">, </w:t>
+        <w:t xml:space="preserve">) </w:t>
       </w:r>
       <w:proofErr w:type="spellStart"/>
       <w:r>
@@ -1978,7 +2498,7 @@
           <w:szCs w:val="22"/>
           <w:lang w:val="cs-CZ" w:eastAsia="cs-CZ"/>
         </w:rPr>
-        <w:t>Garbage</w:t>
+        <w:t>for</w:t>
       </w:r>
       <w:proofErr w:type="spellEnd"/>
       <w:r>
@@ -1989,7 +2509,7 @@
           <w:szCs w:val="22"/>
           <w:lang w:val="cs-CZ" w:eastAsia="cs-CZ"/>
         </w:rPr>
-        <w:t>) for 85m2 Apartment","</w:t>
+        <w:t xml:space="preserve"> 85m2 Apartment","</w:t>
       </w:r>
       <w:proofErr w:type="spellStart"/>
       <w:r>
@@ -2122,6 +2642,7 @@
         </w:rPr>
       </w:pPr>
       <w:proofErr w:type="spellStart"/>
+      <w:proofErr w:type="gramStart"/>
       <w:r>
         <w:rPr>
           <w:rFonts w:ascii="Courier New" w:eastAsia="Times New Roman" w:hAnsi="Courier New" w:cs="Courier New"/>
@@ -2133,6 +2654,7 @@
         <w:t>Northampton,United</w:t>
       </w:r>
       <w:proofErr w:type="spellEnd"/>
+      <w:proofErr w:type="gramEnd"/>
       <w:r>
         <w:rPr>
           <w:rFonts w:ascii="Courier New" w:eastAsia="Times New Roman" w:hAnsi="Courier New" w:cs="Courier New"/>
@@ -2207,15 +2729,27 @@
           <w:lang w:val="cs-CZ" w:eastAsia="cs-CZ"/>
         </w:rPr>
       </w:pPr>
-      <w:r>
-        <w:rPr>
-          <w:rFonts w:ascii="Courier New" w:eastAsia="Times New Roman" w:hAnsi="Courier New" w:cs="Courier New"/>
-          <w:color w:val="000000"/>
-          <w:sz w:val="22"/>
-          <w:szCs w:val="22"/>
-          <w:lang w:val="cs-CZ" w:eastAsia="cs-CZ"/>
-        </w:rPr>
-        <w:t>Allentown,PA,86.59,32.41,61.08,91.75,74.59,82.12,1.1,50.0,883.8,52.84,4.16,1.28,2.39,2.0,2.0,2.0,259.81,11.0,8.34</w:t>
+      <w:proofErr w:type="gramStart"/>
+      <w:r>
+        <w:rPr>
+          <w:rFonts w:ascii="Courier New" w:eastAsia="Times New Roman" w:hAnsi="Courier New" w:cs="Courier New"/>
+          <w:color w:val="000000"/>
+          <w:sz w:val="22"/>
+          <w:szCs w:val="22"/>
+          <w:lang w:val="cs-CZ" w:eastAsia="cs-CZ"/>
+        </w:rPr>
+        <w:t>Allentown,PA</w:t>
+      </w:r>
+      <w:proofErr w:type="gramEnd"/>
+      <w:r>
+        <w:rPr>
+          <w:rFonts w:ascii="Courier New" w:eastAsia="Times New Roman" w:hAnsi="Courier New" w:cs="Courier New"/>
+          <w:color w:val="000000"/>
+          <w:sz w:val="22"/>
+          <w:szCs w:val="22"/>
+          <w:lang w:val="cs-CZ" w:eastAsia="cs-CZ"/>
+        </w:rPr>
+        <w:t>,86.59,32.41,61.08,91.75,74.59,82.12,1.1,50.0,883.8,52.84,4.16,1.28,2.39,2.0,2.0,2.0,259.81,11.0,8.34</w:t>
       </w:r>
     </w:p>
     <w:p>
@@ -2255,7 +2789,7 @@
           <w:sz w:val="22"/>
           <w:szCs w:val="22"/>
         </w:rPr>
-        <w:t xml:space="preserve">From </w:t>
+        <w:t>From allCountries.csv</w:t>
       </w:r>
       <w:r>
         <w:rPr>
@@ -2265,27 +2799,29 @@
           <w:sz w:val="22"/>
           <w:szCs w:val="22"/>
         </w:rPr>
-        <w:t>allCountries.csv</w:t>
-      </w:r>
-      <w:r>
-        <w:rPr>
-          <w:rFonts w:ascii="Courier New" w:eastAsia="Times New Roman" w:hAnsi="Courier New" w:cs="Courier New"/>
-          <w:b/>
-          <w:bCs/>
-          <w:sz w:val="22"/>
-          <w:szCs w:val="22"/>
-        </w:rPr>
         <w:br/>
       </w:r>
-      <w:r>
-        <w:rPr>
-          <w:rFonts w:ascii="Courier New" w:eastAsia="Times New Roman" w:hAnsi="Courier New" w:cs="Courier New"/>
-          <w:color w:val="000000"/>
-          <w:sz w:val="22"/>
-          <w:szCs w:val="22"/>
-          <w:lang w:val="cs-CZ" w:eastAsia="cs-CZ"/>
-        </w:rPr>
-        <w:t xml:space="preserve">geonameid,name,asciiname,alternatenames,latitude,longitude,feature </w:t>
+      <w:proofErr w:type="gramStart"/>
+      <w:r>
+        <w:rPr>
+          <w:rFonts w:ascii="Courier New" w:eastAsia="Times New Roman" w:hAnsi="Courier New" w:cs="Courier New"/>
+          <w:color w:val="000000"/>
+          <w:sz w:val="22"/>
+          <w:szCs w:val="22"/>
+          <w:lang w:val="cs-CZ" w:eastAsia="cs-CZ"/>
+        </w:rPr>
+        <w:t>geonameid,name</w:t>
+      </w:r>
+      <w:proofErr w:type="gramEnd"/>
+      <w:r>
+        <w:rPr>
+          <w:rFonts w:ascii="Courier New" w:eastAsia="Times New Roman" w:hAnsi="Courier New" w:cs="Courier New"/>
+          <w:color w:val="000000"/>
+          <w:sz w:val="22"/>
+          <w:szCs w:val="22"/>
+          <w:lang w:val="cs-CZ" w:eastAsia="cs-CZ"/>
+        </w:rPr>
+        <w:t xml:space="preserve">,asciiname,alternatenames,latitude,longitude,feature </w:t>
       </w:r>
       <w:proofErr w:type="spellStart"/>
       <w:r>
@@ -2429,15 +2965,27 @@
           <w:lang w:val="cs-CZ" w:eastAsia="cs-CZ"/>
         </w:rPr>
       </w:pPr>
-      <w:r>
-        <w:rPr>
-          <w:rFonts w:ascii="Courier New" w:eastAsia="Times New Roman" w:hAnsi="Courier New" w:cs="Courier New"/>
-          <w:color w:val="000000"/>
-          <w:sz w:val="22"/>
-          <w:szCs w:val="22"/>
-          <w:lang w:val="cs-CZ" w:eastAsia="cs-CZ"/>
-        </w:rPr>
-        <w:t>3286426,Crvica,Crvica,Crvica,44.01608,19.58014,P,PPLL,BA,,02,,,,0,,418,Europe/Sarajevo,2019-01-10</w:t>
+      <w:proofErr w:type="gramStart"/>
+      <w:r>
+        <w:rPr>
+          <w:rFonts w:ascii="Courier New" w:eastAsia="Times New Roman" w:hAnsi="Courier New" w:cs="Courier New"/>
+          <w:color w:val="000000"/>
+          <w:sz w:val="22"/>
+          <w:szCs w:val="22"/>
+          <w:lang w:val="cs-CZ" w:eastAsia="cs-CZ"/>
+        </w:rPr>
+        <w:t>3286426,Crvica</w:t>
+      </w:r>
+      <w:proofErr w:type="gramEnd"/>
+      <w:r>
+        <w:rPr>
+          <w:rFonts w:ascii="Courier New" w:eastAsia="Times New Roman" w:hAnsi="Courier New" w:cs="Courier New"/>
+          <w:color w:val="000000"/>
+          <w:sz w:val="22"/>
+          <w:szCs w:val="22"/>
+          <w:lang w:val="cs-CZ" w:eastAsia="cs-CZ"/>
+        </w:rPr>
+        <w:t>,Crvica,Crvica,44.01608,19.58014,P,PPLL,BA,,02,,,,0,,418,Europe/Sarajevo,2019-01-10</w:t>
       </w:r>
     </w:p>
     <w:p>
@@ -2503,15 +3051,27 @@
           <w:lang w:val="cs-CZ" w:eastAsia="cs-CZ"/>
         </w:rPr>
       </w:pPr>
-      <w:r>
-        <w:rPr>
-          <w:rFonts w:ascii="Courier New" w:eastAsia="Times New Roman" w:hAnsi="Courier New" w:cs="Courier New"/>
-          <w:color w:val="000000"/>
-          <w:sz w:val="22"/>
-          <w:szCs w:val="22"/>
-          <w:lang w:val="cs-CZ" w:eastAsia="cs-CZ"/>
-        </w:rPr>
-        <w:t>2931198,Elendhof,Elendhof,,49.07394,12.50164,S,FRM,DE,,2.0,93.0,9372.0,9372125.0,0,,611,Europe/Berlin,2013-02-19</w:t>
+      <w:proofErr w:type="gramStart"/>
+      <w:r>
+        <w:rPr>
+          <w:rFonts w:ascii="Courier New" w:eastAsia="Times New Roman" w:hAnsi="Courier New" w:cs="Courier New"/>
+          <w:color w:val="000000"/>
+          <w:sz w:val="22"/>
+          <w:szCs w:val="22"/>
+          <w:lang w:val="cs-CZ" w:eastAsia="cs-CZ"/>
+        </w:rPr>
+        <w:t>2931198,Elendhof</w:t>
+      </w:r>
+      <w:proofErr w:type="gramEnd"/>
+      <w:r>
+        <w:rPr>
+          <w:rFonts w:ascii="Courier New" w:eastAsia="Times New Roman" w:hAnsi="Courier New" w:cs="Courier New"/>
+          <w:color w:val="000000"/>
+          <w:sz w:val="22"/>
+          <w:szCs w:val="22"/>
+          <w:lang w:val="cs-CZ" w:eastAsia="cs-CZ"/>
+        </w:rPr>
+        <w:t>,Elendhof,,49.07394,12.50164,S,FRM,DE,,2.0,93.0,9372.0,9372125.0,0,,611,Europe/Berlin,2013-02-19</w:t>
       </w:r>
     </w:p>
     <w:p>
@@ -2576,15 +3136,27 @@
         </w:rPr>
         <w:br/>
       </w:r>
-      <w:r>
-        <w:rPr>
-          <w:rFonts w:ascii="Courier New" w:eastAsia="Times New Roman" w:hAnsi="Courier New" w:cs="Courier New"/>
-          <w:color w:val="000000"/>
-          <w:sz w:val="22"/>
-          <w:szCs w:val="22"/>
-          <w:lang w:val="cs-CZ" w:eastAsia="cs-CZ"/>
-        </w:rPr>
-        <w:t xml:space="preserve">ISO,ISO3,ISO-Numeric,fips,Country,Capital,Area(in </w:t>
+      <w:proofErr w:type="gramStart"/>
+      <w:r>
+        <w:rPr>
+          <w:rFonts w:ascii="Courier New" w:eastAsia="Times New Roman" w:hAnsi="Courier New" w:cs="Courier New"/>
+          <w:color w:val="000000"/>
+          <w:sz w:val="22"/>
+          <w:szCs w:val="22"/>
+          <w:lang w:val="cs-CZ" w:eastAsia="cs-CZ"/>
+        </w:rPr>
+        <w:t>ISO,ISO</w:t>
+      </w:r>
+      <w:proofErr w:type="gramEnd"/>
+      <w:r>
+        <w:rPr>
+          <w:rFonts w:ascii="Courier New" w:eastAsia="Times New Roman" w:hAnsi="Courier New" w:cs="Courier New"/>
+          <w:color w:val="000000"/>
+          <w:sz w:val="22"/>
+          <w:szCs w:val="22"/>
+          <w:lang w:val="cs-CZ" w:eastAsia="cs-CZ"/>
+        </w:rPr>
+        <w:t xml:space="preserve">3,ISO-Numeric,fips,Country,Capital,Area(in </w:t>
       </w:r>
       <w:proofErr w:type="spellStart"/>
       <w:r>
@@ -2748,15 +3320,27 @@
           <w:lang w:val="cs-CZ" w:eastAsia="cs-CZ"/>
         </w:rPr>
       </w:pPr>
-      <w:r>
-        <w:rPr>
-          <w:rFonts w:ascii="Courier New" w:eastAsia="Times New Roman" w:hAnsi="Courier New" w:cs="Courier New"/>
-          <w:color w:val="000000"/>
-          <w:sz w:val="22"/>
-          <w:szCs w:val="22"/>
-          <w:lang w:val="cs-CZ" w:eastAsia="cs-CZ"/>
-        </w:rPr>
-        <w:t>NL,NLD,528,NL,Netherlands,Amsterdam,41526.0,16645000,EU,.nl,EUR,Euro,31,#### @@,^(\d{4}[A-Z]{2})$,"nl-NL,fy-NL",2750405,"DE,BE",</w:t>
+      <w:proofErr w:type="gramStart"/>
+      <w:r>
+        <w:rPr>
+          <w:rFonts w:ascii="Courier New" w:eastAsia="Times New Roman" w:hAnsi="Courier New" w:cs="Courier New"/>
+          <w:color w:val="000000"/>
+          <w:sz w:val="22"/>
+          <w:szCs w:val="22"/>
+          <w:lang w:val="cs-CZ" w:eastAsia="cs-CZ"/>
+        </w:rPr>
+        <w:t>NL,NLD</w:t>
+      </w:r>
+      <w:proofErr w:type="gramEnd"/>
+      <w:r>
+        <w:rPr>
+          <w:rFonts w:ascii="Courier New" w:eastAsia="Times New Roman" w:hAnsi="Courier New" w:cs="Courier New"/>
+          <w:color w:val="000000"/>
+          <w:sz w:val="22"/>
+          <w:szCs w:val="22"/>
+          <w:lang w:val="cs-CZ" w:eastAsia="cs-CZ"/>
+        </w:rPr>
+        <w:t>,528,NL,Netherlands,Amsterdam,41526.0,16645000,EU,.nl,EUR,Euro,31,#### @@,^(\d{4}[A-Z]{2})$,"nl-NL,fy-NL",2750405,"DE,BE",</w:t>
       </w:r>
     </w:p>
     <w:p>
@@ -2822,15 +3406,27 @@
           <w:lang w:val="cs-CZ" w:eastAsia="cs-CZ"/>
         </w:rPr>
       </w:pPr>
-      <w:r>
-        <w:rPr>
-          <w:rFonts w:ascii="Courier New" w:eastAsia="Times New Roman" w:hAnsi="Courier New" w:cs="Courier New"/>
-          <w:color w:val="000000"/>
-          <w:sz w:val="22"/>
-          <w:szCs w:val="22"/>
-          <w:lang w:val="cs-CZ" w:eastAsia="cs-CZ"/>
-        </w:rPr>
-        <w:t>NR,NRU,520,NR,Nauru,Yaren,21.0,10065,OC,.nr,AUD,Dollar,674,,,"na,en-NR",2110425,,</w:t>
+      <w:proofErr w:type="gramStart"/>
+      <w:r>
+        <w:rPr>
+          <w:rFonts w:ascii="Courier New" w:eastAsia="Times New Roman" w:hAnsi="Courier New" w:cs="Courier New"/>
+          <w:color w:val="000000"/>
+          <w:sz w:val="22"/>
+          <w:szCs w:val="22"/>
+          <w:lang w:val="cs-CZ" w:eastAsia="cs-CZ"/>
+        </w:rPr>
+        <w:t>NR,NRU</w:t>
+      </w:r>
+      <w:proofErr w:type="gramEnd"/>
+      <w:r>
+        <w:rPr>
+          <w:rFonts w:ascii="Courier New" w:eastAsia="Times New Roman" w:hAnsi="Courier New" w:cs="Courier New"/>
+          <w:color w:val="000000"/>
+          <w:sz w:val="22"/>
+          <w:szCs w:val="22"/>
+          <w:lang w:val="cs-CZ" w:eastAsia="cs-CZ"/>
+        </w:rPr>
+        <w:t>,520,NR,Nauru,Yaren,21.0,10065,OC,.nr,AUD,Dollar,674,,,"na,en-NR",2110425,,</w:t>
       </w:r>
     </w:p>
     <w:p>
@@ -2842,7 +3438,7 @@
       </w:pPr>
     </w:p>
     <w:sectPr>
-      <w:footerReference w:type="default" r:id="rId9"/>
+      <w:footerReference w:type="default" r:id="rId12"/>
       <w:pgSz w:w="11900" w:h="16840"/>
       <w:pgMar w:top="568" w:right="1134" w:bottom="1134" w:left="1134" w:header="680" w:footer="709" w:gutter="0"/>
       <w:cols w:space="708"/>
@@ -4494,7 +5090,7 @@
     </w:rPrDefault>
     <w:pPrDefault/>
   </w:docDefaults>
-  <w:latentStyles w:defLockedState="0" w:defUIPriority="0" w:defSemiHidden="0" w:defUnhideWhenUsed="0" w:defQFormat="0" w:count="377">
+  <w:latentStyles w:defLockedState="0" w:defUIPriority="0" w:defSemiHidden="0" w:defUnhideWhenUsed="0" w:defQFormat="0" w:count="375">
     <w:lsdException w:name="Normal" w:qFormat="1"/>
     <w:lsdException w:name="heading 1" w:qFormat="1"/>
     <w:lsdException w:name="heading 2" w:qFormat="1"/>
@@ -4576,8 +5172,8 @@
     <w:lsdException w:name="Block Text" w:semiHidden="1" w:unhideWhenUsed="1"/>
     <w:lsdException w:name="Hyperlink" w:semiHidden="1" w:uiPriority="99" w:unhideWhenUsed="1"/>
     <w:lsdException w:name="FollowedHyperlink" w:semiHidden="1" w:unhideWhenUsed="1"/>
-    <w:lsdException w:name="Strong" w:qFormat="1"/>
-    <w:lsdException w:name="Emphasis" w:qFormat="1"/>
+    <w:lsdException w:name="Strong" w:uiPriority="22" w:qFormat="1"/>
+    <w:lsdException w:name="Emphasis" w:uiPriority="20" w:qFormat="1"/>
     <w:lsdException w:name="Document Map" w:semiHidden="1" w:unhideWhenUsed="1"/>
     <w:lsdException w:name="Plain Text" w:semiHidden="1" w:unhideWhenUsed="1"/>
     <w:lsdException w:name="E-mail Signature" w:semiHidden="1" w:unhideWhenUsed="1"/>
@@ -4594,6 +5190,7 @@
     <w:lsdException w:name="HTML Sample" w:semiHidden="1" w:unhideWhenUsed="1"/>
     <w:lsdException w:name="HTML Typewriter" w:semiHidden="1" w:unhideWhenUsed="1"/>
     <w:lsdException w:name="HTML Variable" w:semiHidden="1" w:unhideWhenUsed="1"/>
+    <w:lsdException w:name="Normal Table" w:semiHidden="1" w:unhideWhenUsed="1"/>
     <w:lsdException w:name="annotation subject" w:semiHidden="1" w:unhideWhenUsed="1"/>
     <w:lsdException w:name="No List" w:semiHidden="1" w:unhideWhenUsed="1"/>
     <w:lsdException w:name="Outline List 1" w:semiHidden="1" w:unhideWhenUsed="1"/>
@@ -4640,7 +5237,9 @@
     <w:lsdException w:name="Table Subtle 2" w:semiHidden="1" w:unhideWhenUsed="1"/>
     <w:lsdException w:name="Table Web 1" w:semiHidden="1" w:unhideWhenUsed="1"/>
     <w:lsdException w:name="Table Web 2" w:semiHidden="1" w:unhideWhenUsed="1"/>
+    <w:lsdException w:name="Table Web 3" w:semiHidden="1" w:unhideWhenUsed="1"/>
     <w:lsdException w:name="Balloon Text" w:semiHidden="1" w:unhideWhenUsed="1"/>
+    <w:lsdException w:name="Table Theme" w:semiHidden="1" w:unhideWhenUsed="1"/>
     <w:lsdException w:name="Placeholder Text" w:semiHidden="1"/>
     <w:lsdException w:name="Light Shading"/>
     <w:lsdException w:name="Light List"/>
@@ -4661,6 +5260,7 @@
     <w:lsdException w:name="Light Grid Accent 1"/>
     <w:lsdException w:name="Medium Shading 1 Accent 1"/>
     <w:lsdException w:name="Medium Shading 2 Accent 1"/>
+    <w:lsdException w:name="Medium List 1 Accent 1"/>
     <w:lsdException w:name="Revision" w:semiHidden="1"/>
     <w:lsdException w:name="Medium List 2 Accent 1"/>
     <w:lsdException w:name="Medium Grid 1 Accent 1"/>
@@ -4739,6 +5339,7 @@
     <w:lsdException w:name="Dark List Accent 6"/>
     <w:lsdException w:name="Colorful Shading Accent 6" w:qFormat="1"/>
     <w:lsdException w:name="Colorful List Accent 6"/>
+    <w:lsdException w:name="Colorful Grid Accent 6"/>
     <w:lsdException w:name="Bibliography" w:semiHidden="1" w:unhideWhenUsed="1"/>
     <w:lsdException w:name="TOC Heading" w:semiHidden="1" w:unhideWhenUsed="1"/>
     <w:lsdException w:name="Grid Table 4" w:uiPriority="49"/>
@@ -4840,8 +5441,6 @@
     <w:lsdException w:name="Smart Hyperlink" w:semiHidden="1" w:uiPriority="99" w:unhideWhenUsed="1"/>
     <w:lsdException w:name="Hashtag" w:semiHidden="1" w:uiPriority="99" w:unhideWhenUsed="1"/>
     <w:lsdException w:name="Unresolved Mention" w:semiHidden="1" w:uiPriority="99" w:unhideWhenUsed="1"/>
-    <w:lsdException w:name="Smart Link" w:semiHidden="1" w:uiPriority="99" w:unhideWhenUsed="1"/>
-    <w:lsdException w:name="Smart Link Error" w:semiHidden="1" w:uiPriority="99" w:unhideWhenUsed="1"/>
   </w:latentStyles>
   <w:style w:type="paragraph" w:default="1" w:styleId="Normln">
     <w:name w:val="Normal"/>
@@ -4897,6 +5496,26 @@
       <w:color w:val="4F81BD"/>
       <w:sz w:val="26"/>
       <w:szCs w:val="26"/>
+    </w:rPr>
+  </w:style>
+  <w:style w:type="paragraph" w:styleId="Nadpis3">
+    <w:name w:val="heading 3"/>
+    <w:basedOn w:val="Normln"/>
+    <w:next w:val="Normln"/>
+    <w:link w:val="Nadpis3Char"/>
+    <w:semiHidden/>
+    <w:unhideWhenUsed/>
+    <w:qFormat/>
+    <w:rsid w:val="00AD3AF0"/>
+    <w:pPr>
+      <w:keepNext/>
+      <w:keepLines/>
+      <w:spacing w:before="40" w:after="0"/>
+      <w:outlineLvl w:val="2"/>
+    </w:pPr>
+    <w:rPr>
+      <w:rFonts w:asciiTheme="majorHAnsi" w:eastAsiaTheme="majorEastAsia" w:hAnsiTheme="majorHAnsi" w:cstheme="majorBidi"/>
+      <w:color w:val="243F60" w:themeColor="accent1" w:themeShade="7F"/>
     </w:rPr>
   </w:style>
   <w:style w:type="character" w:default="1" w:styleId="Standardnpsmoodstavce">
@@ -4998,6 +5617,7 @@
   <w:style w:type="character" w:styleId="Zdraznn">
     <w:name w:val="Emphasis"/>
     <w:basedOn w:val="Standardnpsmoodstavce"/>
+    <w:uiPriority w:val="20"/>
     <w:qFormat/>
     <w:rsid w:val="00F438E6"/>
     <w:rPr>
@@ -5582,6 +6202,30 @@
     <w:rsid w:val="00DF6038"/>
     <w:rPr>
       <w:rFonts w:ascii="Consolas" w:hAnsi="Consolas" w:cs="Consolas"/>
+    </w:rPr>
+  </w:style>
+  <w:style w:type="character" w:customStyle="1" w:styleId="Nadpis3Char">
+    <w:name w:val="Nadpis 3 Char"/>
+    <w:basedOn w:val="Standardnpsmoodstavce"/>
+    <w:link w:val="Nadpis3"/>
+    <w:semiHidden/>
+    <w:rsid w:val="00AD3AF0"/>
+    <w:rPr>
+      <w:rFonts w:asciiTheme="majorHAnsi" w:eastAsiaTheme="majorEastAsia" w:hAnsiTheme="majorHAnsi" w:cstheme="majorBidi"/>
+      <w:color w:val="243F60" w:themeColor="accent1" w:themeShade="7F"/>
+      <w:sz w:val="24"/>
+      <w:szCs w:val="24"/>
+    </w:rPr>
+  </w:style>
+  <w:style w:type="character" w:styleId="Siln">
+    <w:name w:val="Strong"/>
+    <w:basedOn w:val="Standardnpsmoodstavce"/>
+    <w:uiPriority w:val="22"/>
+    <w:qFormat/>
+    <w:rsid w:val="00AD3AF0"/>
+    <w:rPr>
+      <w:b/>
+      <w:bCs/>
     </w:rPr>
   </w:style>
 </w:styles>
@@ -5912,7 +6556,7 @@
 </file>
 
 <file path=customXml/itemProps1.xml><?xml version="1.0" encoding="utf-8"?>
-<ds:datastoreItem xmlns:ds="http://schemas.openxmlformats.org/officeDocument/2006/customXml" ds:itemID="{650309EB-501A-B94E-B1E6-715B5BEEBE66}">
+<ds:datastoreItem xmlns:ds="http://schemas.openxmlformats.org/officeDocument/2006/customXml" ds:itemID="{9977FC4C-DD89-4781-A15A-AF7D0C53A306}">
   <ds:schemaRefs>
     <ds:schemaRef ds:uri="http://schemas.openxmlformats.org/officeDocument/2006/bibliography"/>
   </ds:schemaRefs>

</xml_diff>

<commit_message>
Questions in the word document changed
</commit_message>
<xml_diff>
--- a/LAB2.docx
+++ b/LAB2.docx
@@ -731,15 +731,7 @@
           <w:b/>
           <w:shd w:val="clear" w:color="auto" w:fill="FFFFFF"/>
         </w:rPr>
-        <w:t>EUC_for_academic_year_2013_2014</w:t>
-      </w:r>
-      <w:r>
-        <w:rPr>
-          <w:rFonts w:asciiTheme="majorHAnsi" w:hAnsiTheme="majorHAnsi" w:cstheme="majorHAnsi"/>
-          <w:b/>
-          <w:shd w:val="clear" w:color="auto" w:fill="FFFFFF"/>
-        </w:rPr>
-        <w:t>.xls</w:t>
+        <w:t>EUC_for_academic_year_2013_2014.xls</w:t>
       </w:r>
     </w:p>
     <w:p>
@@ -761,63 +753,7 @@
           <w:color w:val="24292E"/>
           <w:shd w:val="clear" w:color="auto" w:fill="FFFFFF"/>
         </w:rPr>
-        <w:t>This dataset c</w:t>
-      </w:r>
-      <w:r>
-        <w:rPr>
-          <w:rFonts w:asciiTheme="majorHAnsi" w:hAnsiTheme="majorHAnsi" w:cstheme="majorHAnsi"/>
-          <w:color w:val="24292E"/>
-          <w:shd w:val="clear" w:color="auto" w:fill="FFFFFF"/>
-        </w:rPr>
-        <w:t>ontains</w:t>
-      </w:r>
-      <w:r>
-        <w:rPr>
-          <w:rFonts w:asciiTheme="majorHAnsi" w:hAnsiTheme="majorHAnsi" w:cstheme="majorHAnsi"/>
-          <w:color w:val="24292E"/>
-          <w:shd w:val="clear" w:color="auto" w:fill="FFFFFF"/>
-        </w:rPr>
-        <w:t xml:space="preserve"> </w:t>
-      </w:r>
-      <w:r>
-        <w:rPr>
-          <w:rFonts w:asciiTheme="majorHAnsi" w:hAnsiTheme="majorHAnsi" w:cstheme="majorHAnsi"/>
-          <w:color w:val="24292E"/>
-          <w:shd w:val="clear" w:color="auto" w:fill="FFFFFF"/>
-        </w:rPr>
-        <w:t xml:space="preserve">information about </w:t>
-      </w:r>
-      <w:r>
-        <w:rPr>
-          <w:rFonts w:asciiTheme="majorHAnsi" w:hAnsiTheme="majorHAnsi" w:cstheme="majorHAnsi"/>
-          <w:color w:val="24292E"/>
-          <w:shd w:val="clear" w:color="auto" w:fill="FFFFFF"/>
-        </w:rPr>
-        <w:t>all universities participating in ERASMUS program for the year 2013-201</w:t>
-      </w:r>
-      <w:r>
-        <w:rPr>
-          <w:rFonts w:asciiTheme="majorHAnsi" w:hAnsiTheme="majorHAnsi" w:cstheme="majorHAnsi"/>
-          <w:color w:val="24292E"/>
-          <w:shd w:val="clear" w:color="auto" w:fill="FFFFFF"/>
-        </w:rPr>
-        <w:t>4</w:t>
-      </w:r>
-      <w:r>
-        <w:rPr>
-          <w:rFonts w:asciiTheme="majorHAnsi" w:hAnsiTheme="majorHAnsi" w:cstheme="majorHAnsi"/>
-          <w:color w:val="24292E"/>
-          <w:shd w:val="clear" w:color="auto" w:fill="FFFFFF"/>
-        </w:rPr>
-        <w:t>.</w:t>
-      </w:r>
-      <w:r>
-        <w:rPr>
-          <w:rFonts w:asciiTheme="majorHAnsi" w:hAnsiTheme="majorHAnsi" w:cstheme="majorHAnsi"/>
-          <w:color w:val="24292E"/>
-          <w:shd w:val="clear" w:color="auto" w:fill="FFFFFF"/>
-        </w:rPr>
-        <w:t xml:space="preserve"> </w:t>
+        <w:t xml:space="preserve">This dataset contains information about all universities participating in ERASMUS program for the year 2013-2014. </w:t>
       </w:r>
     </w:p>
     <w:p>
@@ -879,8 +815,6 @@
         </w:rPr>
         <w:t>csv</w:t>
       </w:r>
-      <w:bookmarkStart w:id="0" w:name="_GoBack"/>
-      <w:bookmarkEnd w:id="0"/>
     </w:p>
     <w:p>
       <w:pPr>
@@ -1200,39 +1134,7 @@
           <w:color w:val="24292E"/>
           <w:shd w:val="clear" w:color="auto" w:fill="FFFFFF"/>
         </w:rPr>
-        <w:t>Contains mapping between ISO (CZ) / ISO3 (CZE)</w:t>
-      </w:r>
-      <w:r>
-        <w:rPr>
-          <w:rFonts w:asciiTheme="majorHAnsi" w:hAnsiTheme="majorHAnsi" w:cstheme="majorHAnsi"/>
-          <w:color w:val="24292E"/>
-          <w:shd w:val="clear" w:color="auto" w:fill="FFFFFF"/>
-        </w:rPr>
-        <w:t xml:space="preserve"> shortcuts</w:t>
-      </w:r>
-      <w:r>
-        <w:rPr>
-          <w:rFonts w:asciiTheme="majorHAnsi" w:hAnsiTheme="majorHAnsi" w:cstheme="majorHAnsi"/>
-          <w:color w:val="24292E"/>
-          <w:shd w:val="clear" w:color="auto" w:fill="FFFFFF"/>
-        </w:rPr>
-        <w:t xml:space="preserve"> and </w:t>
-      </w:r>
-      <w:r>
-        <w:rPr>
-          <w:rFonts w:asciiTheme="majorHAnsi" w:hAnsiTheme="majorHAnsi" w:cstheme="majorHAnsi"/>
-          <w:color w:val="24292E"/>
-          <w:shd w:val="clear" w:color="auto" w:fill="FFFFFF"/>
-        </w:rPr>
-        <w:t xml:space="preserve">basic information about counties as is </w:t>
-      </w:r>
-      <w:r>
-        <w:rPr>
-          <w:rFonts w:asciiTheme="majorHAnsi" w:hAnsiTheme="majorHAnsi" w:cstheme="majorHAnsi"/>
-          <w:color w:val="24292E"/>
-          <w:shd w:val="clear" w:color="auto" w:fill="FFFFFF"/>
-        </w:rPr>
-        <w:t xml:space="preserve">the country name, area, population, currency etc. </w:t>
+        <w:t xml:space="preserve">Contains mapping between ISO (CZ) / ISO3 (CZE) shortcuts and basic information about counties as is the country name, area, population, currency etc. </w:t>
       </w:r>
     </w:p>
     <w:p>
@@ -1354,98 +1256,7 @@
           <w:rFonts w:asciiTheme="majorHAnsi" w:eastAsia="DejaVu Sans Condensed" w:hAnsiTheme="majorHAnsi" w:cstheme="majorHAnsi"/>
           <w:lang w:val="en-GB"/>
         </w:rPr>
-        <w:t xml:space="preserve">Which countries are popular </w:t>
-      </w:r>
-      <w:r>
-        <w:rPr>
-          <w:rFonts w:asciiTheme="majorHAnsi" w:eastAsia="DejaVu Sans Condensed" w:hAnsiTheme="majorHAnsi" w:cstheme="majorHAnsi"/>
-          <w:lang w:val="en-GB"/>
-        </w:rPr>
-        <w:t xml:space="preserve">for </w:t>
-      </w:r>
-      <w:r>
-        <w:rPr>
-          <w:rFonts w:asciiTheme="majorHAnsi" w:eastAsia="DejaVu Sans Condensed" w:hAnsiTheme="majorHAnsi" w:cstheme="majorHAnsi"/>
-          <w:lang w:val="en-GB"/>
-        </w:rPr>
-        <w:t>being an</w:t>
-      </w:r>
-      <w:r>
-        <w:rPr>
-          <w:rFonts w:asciiTheme="majorHAnsi" w:eastAsia="DejaVu Sans Condensed" w:hAnsiTheme="majorHAnsi" w:cstheme="majorHAnsi"/>
-          <w:lang w:val="en-GB"/>
-        </w:rPr>
-        <w:t xml:space="preserve"> Erasmus</w:t>
-      </w:r>
-      <w:r>
-        <w:rPr>
-          <w:rFonts w:asciiTheme="majorHAnsi" w:eastAsia="DejaVu Sans Condensed" w:hAnsiTheme="majorHAnsi" w:cstheme="majorHAnsi"/>
-          <w:lang w:val="en-GB"/>
-        </w:rPr>
-        <w:t xml:space="preserve"> </w:t>
-      </w:r>
-      <w:r>
-        <w:rPr>
-          <w:rFonts w:asciiTheme="majorHAnsi" w:eastAsia="DejaVu Sans Condensed" w:hAnsiTheme="majorHAnsi" w:cstheme="majorHAnsi"/>
-          <w:lang w:val="en-GB"/>
-        </w:rPr>
-        <w:t>destination</w:t>
-      </w:r>
-      <w:r>
-        <w:rPr>
-          <w:rFonts w:asciiTheme="majorHAnsi" w:eastAsia="DejaVu Sans Condensed" w:hAnsiTheme="majorHAnsi" w:cstheme="majorHAnsi"/>
-          <w:lang w:val="en-GB"/>
-        </w:rPr>
-        <w:t>?</w:t>
-      </w:r>
-      <w:r>
-        <w:rPr>
-          <w:rFonts w:asciiTheme="majorHAnsi" w:eastAsia="DejaVu Sans Condensed" w:hAnsiTheme="majorHAnsi" w:cstheme="majorHAnsi"/>
-          <w:lang w:val="en-GB"/>
-        </w:rPr>
-        <w:t xml:space="preserve"> Is there a</w:t>
-      </w:r>
-      <w:r>
-        <w:rPr>
-          <w:rFonts w:asciiTheme="majorHAnsi" w:eastAsia="DejaVu Sans Condensed" w:hAnsiTheme="majorHAnsi" w:cstheme="majorHAnsi"/>
-          <w:lang w:val="en-GB"/>
-        </w:rPr>
-        <w:t>ny</w:t>
-      </w:r>
-      <w:r>
-        <w:rPr>
-          <w:rFonts w:asciiTheme="majorHAnsi" w:eastAsia="DejaVu Sans Condensed" w:hAnsiTheme="majorHAnsi" w:cstheme="majorHAnsi"/>
-          <w:lang w:val="en-GB"/>
-        </w:rPr>
-        <w:t xml:space="preserve"> difference between</w:t>
-      </w:r>
-      <w:r>
-        <w:rPr>
-          <w:rFonts w:asciiTheme="majorHAnsi" w:eastAsia="DejaVu Sans Condensed" w:hAnsiTheme="majorHAnsi" w:cstheme="majorHAnsi"/>
-          <w:lang w:val="en-GB"/>
-        </w:rPr>
-        <w:t xml:space="preserve"> bachelor and </w:t>
-      </w:r>
-      <w:r>
-        <w:rPr>
-          <w:rFonts w:asciiTheme="majorHAnsi" w:eastAsia="DejaVu Sans Condensed" w:hAnsiTheme="majorHAnsi" w:cstheme="majorHAnsi"/>
-          <w:lang w:val="en-GB"/>
-        </w:rPr>
-        <w:t>master’s</w:t>
-      </w:r>
-      <w:r>
-        <w:rPr>
-          <w:rFonts w:asciiTheme="majorHAnsi" w:eastAsia="DejaVu Sans Condensed" w:hAnsiTheme="majorHAnsi" w:cstheme="majorHAnsi"/>
-          <w:lang w:val="en-GB"/>
-        </w:rPr>
-        <w:t xml:space="preserve"> degrees</w:t>
-      </w:r>
-      <w:r>
-        <w:rPr>
-          <w:rFonts w:asciiTheme="majorHAnsi" w:eastAsia="DejaVu Sans Condensed" w:hAnsiTheme="majorHAnsi" w:cstheme="majorHAnsi"/>
-          <w:lang w:val="en-GB"/>
-        </w:rPr>
-        <w:t>?</w:t>
+        <w:t>What is the flow of students doing Erasmus between countries?</w:t>
       </w:r>
     </w:p>
     <w:p>
@@ -1469,7 +1280,56 @@
           <w:rFonts w:asciiTheme="majorHAnsi" w:eastAsia="DejaVu Sans Condensed" w:hAnsiTheme="majorHAnsi" w:cstheme="majorHAnsi"/>
           <w:lang w:val="en-GB"/>
         </w:rPr>
-        <w:t>Does gender effects the choice?</w:t>
+        <w:t xml:space="preserve">Which countries are popular </w:t>
+      </w:r>
+      <w:r>
+        <w:rPr>
+          <w:rFonts w:asciiTheme="majorHAnsi" w:eastAsia="DejaVu Sans Condensed" w:hAnsiTheme="majorHAnsi" w:cstheme="majorHAnsi"/>
+          <w:lang w:val="en-GB"/>
+        </w:rPr>
+        <w:t xml:space="preserve">for </w:t>
+      </w:r>
+      <w:r>
+        <w:rPr>
+          <w:rFonts w:asciiTheme="majorHAnsi" w:eastAsia="DejaVu Sans Condensed" w:hAnsiTheme="majorHAnsi" w:cstheme="majorHAnsi"/>
+          <w:lang w:val="en-GB"/>
+        </w:rPr>
+        <w:t>being an</w:t>
+      </w:r>
+      <w:r>
+        <w:rPr>
+          <w:rFonts w:asciiTheme="majorHAnsi" w:eastAsia="DejaVu Sans Condensed" w:hAnsiTheme="majorHAnsi" w:cstheme="majorHAnsi"/>
+          <w:lang w:val="en-GB"/>
+        </w:rPr>
+        <w:t xml:space="preserve"> Erasmus</w:t>
+      </w:r>
+      <w:r>
+        <w:rPr>
+          <w:rFonts w:asciiTheme="majorHAnsi" w:eastAsia="DejaVu Sans Condensed" w:hAnsiTheme="majorHAnsi" w:cstheme="majorHAnsi"/>
+          <w:lang w:val="en-GB"/>
+        </w:rPr>
+        <w:t xml:space="preserve"> </w:t>
+      </w:r>
+      <w:r>
+        <w:rPr>
+          <w:rFonts w:asciiTheme="majorHAnsi" w:eastAsia="DejaVu Sans Condensed" w:hAnsiTheme="majorHAnsi" w:cstheme="majorHAnsi"/>
+          <w:lang w:val="en-GB"/>
+        </w:rPr>
+        <w:t>destination</w:t>
+      </w:r>
+      <w:r>
+        <w:rPr>
+          <w:rFonts w:asciiTheme="majorHAnsi" w:eastAsia="DejaVu Sans Condensed" w:hAnsiTheme="majorHAnsi" w:cstheme="majorHAnsi"/>
+          <w:lang w:val="en-GB"/>
+        </w:rPr>
+        <w:t>?</w:t>
+      </w:r>
+      <w:r>
+        <w:rPr>
+          <w:rFonts w:asciiTheme="majorHAnsi" w:eastAsia="DejaVu Sans Condensed" w:hAnsiTheme="majorHAnsi" w:cstheme="majorHAnsi"/>
+          <w:lang w:val="en-GB"/>
+        </w:rPr>
+        <w:t xml:space="preserve"> </w:t>
       </w:r>
     </w:p>
     <w:p>
@@ -1493,7 +1353,42 @@
           <w:rFonts w:asciiTheme="majorHAnsi" w:eastAsia="DejaVu Sans Condensed" w:hAnsiTheme="majorHAnsi" w:cstheme="majorHAnsi"/>
           <w:lang w:val="en-GB"/>
         </w:rPr>
-        <w:t>What is the flow of students doing Erasmus between countries</w:t>
+        <w:t>Is there a</w:t>
+      </w:r>
+      <w:r>
+        <w:rPr>
+          <w:rFonts w:asciiTheme="majorHAnsi" w:eastAsia="DejaVu Sans Condensed" w:hAnsiTheme="majorHAnsi" w:cstheme="majorHAnsi"/>
+          <w:lang w:val="en-GB"/>
+        </w:rPr>
+        <w:t>ny</w:t>
+      </w:r>
+      <w:r>
+        <w:rPr>
+          <w:rFonts w:asciiTheme="majorHAnsi" w:eastAsia="DejaVu Sans Condensed" w:hAnsiTheme="majorHAnsi" w:cstheme="majorHAnsi"/>
+          <w:lang w:val="en-GB"/>
+        </w:rPr>
+        <w:t xml:space="preserve"> difference between</w:t>
+      </w:r>
+      <w:r>
+        <w:rPr>
+          <w:rFonts w:asciiTheme="majorHAnsi" w:eastAsia="DejaVu Sans Condensed" w:hAnsiTheme="majorHAnsi" w:cstheme="majorHAnsi"/>
+          <w:lang w:val="en-GB"/>
+        </w:rPr>
+        <w:t xml:space="preserve"> bachelor and </w:t>
+      </w:r>
+      <w:r>
+        <w:rPr>
+          <w:rFonts w:asciiTheme="majorHAnsi" w:eastAsia="DejaVu Sans Condensed" w:hAnsiTheme="majorHAnsi" w:cstheme="majorHAnsi"/>
+          <w:lang w:val="en-GB"/>
+        </w:rPr>
+        <w:t>master’s</w:t>
+      </w:r>
+      <w:r>
+        <w:rPr>
+          <w:rFonts w:asciiTheme="majorHAnsi" w:eastAsia="DejaVu Sans Condensed" w:hAnsiTheme="majorHAnsi" w:cstheme="majorHAnsi"/>
+          <w:lang w:val="en-GB"/>
+        </w:rPr>
+        <w:t xml:space="preserve"> degrees</w:t>
       </w:r>
       <w:r>
         <w:rPr>
@@ -1524,21 +1419,7 @@
           <w:rFonts w:asciiTheme="majorHAnsi" w:eastAsia="DejaVu Sans Condensed" w:hAnsiTheme="majorHAnsi" w:cstheme="majorHAnsi"/>
           <w:lang w:val="en-GB"/>
         </w:rPr>
-        <w:t xml:space="preserve">Does distance </w:t>
-      </w:r>
-      <w:r>
-        <w:rPr>
-          <w:rFonts w:asciiTheme="majorHAnsi" w:eastAsia="DejaVu Sans Condensed" w:hAnsiTheme="majorHAnsi" w:cstheme="majorHAnsi"/>
-          <w:lang w:val="en-GB"/>
-        </w:rPr>
-        <w:t xml:space="preserve">from the home country to the Erasmus country </w:t>
-      </w:r>
-      <w:r>
-        <w:rPr>
-          <w:rFonts w:asciiTheme="majorHAnsi" w:eastAsia="DejaVu Sans Condensed" w:hAnsiTheme="majorHAnsi" w:cstheme="majorHAnsi"/>
-          <w:lang w:val="en-GB"/>
-        </w:rPr>
-        <w:t>matter?</w:t>
+        <w:t>Does gender effects the choice?</w:t>
       </w:r>
     </w:p>
     <w:p>
@@ -1562,49 +1443,65 @@
           <w:rFonts w:asciiTheme="majorHAnsi" w:eastAsia="DejaVu Sans Condensed" w:hAnsiTheme="majorHAnsi" w:cstheme="majorHAnsi"/>
           <w:lang w:val="en-GB"/>
         </w:rPr>
-        <w:t xml:space="preserve">How does difference in cost of living </w:t>
+        <w:t xml:space="preserve">Does distance </w:t>
       </w:r>
       <w:r>
         <w:rPr>
           <w:rFonts w:asciiTheme="majorHAnsi" w:eastAsia="DejaVu Sans Condensed" w:hAnsiTheme="majorHAnsi" w:cstheme="majorHAnsi"/>
           <w:lang w:val="en-GB"/>
         </w:rPr>
-        <w:t>in home and</w:t>
+        <w:t>from the</w:t>
       </w:r>
       <w:r>
         <w:rPr>
           <w:rFonts w:asciiTheme="majorHAnsi" w:eastAsia="DejaVu Sans Condensed" w:hAnsiTheme="majorHAnsi" w:cstheme="majorHAnsi"/>
           <w:lang w:val="en-GB"/>
         </w:rPr>
-        <w:t xml:space="preserve"> target</w:t>
+        <w:t xml:space="preserve"> </w:t>
       </w:r>
       <w:r>
         <w:rPr>
           <w:rFonts w:asciiTheme="majorHAnsi" w:eastAsia="DejaVu Sans Condensed" w:hAnsiTheme="majorHAnsi" w:cstheme="majorHAnsi"/>
           <w:lang w:val="en-GB"/>
         </w:rPr>
-        <w:t xml:space="preserve"> country </w:t>
+        <w:t>c</w:t>
       </w:r>
       <w:r>
         <w:rPr>
           <w:rFonts w:asciiTheme="majorHAnsi" w:eastAsia="DejaVu Sans Condensed" w:hAnsiTheme="majorHAnsi" w:cstheme="majorHAnsi"/>
           <w:lang w:val="en-GB"/>
         </w:rPr>
-        <w:t xml:space="preserve">effect </w:t>
+        <w:t>ity of home university</w:t>
       </w:r>
       <w:r>
         <w:rPr>
           <w:rFonts w:asciiTheme="majorHAnsi" w:eastAsia="DejaVu Sans Condensed" w:hAnsiTheme="majorHAnsi" w:cstheme="majorHAnsi"/>
           <w:lang w:val="en-GB"/>
         </w:rPr>
-        <w:t>the</w:t>
+        <w:t xml:space="preserve"> to th</w:t>
       </w:r>
       <w:r>
         <w:rPr>
           <w:rFonts w:asciiTheme="majorHAnsi" w:eastAsia="DejaVu Sans Condensed" w:hAnsiTheme="majorHAnsi" w:cstheme="majorHAnsi"/>
           <w:lang w:val="en-GB"/>
         </w:rPr>
-        <w:t xml:space="preserve"> selection?</w:t>
+        <w:t>e city of receiving university</w:t>
+      </w:r>
+      <w:bookmarkStart w:id="0" w:name="_GoBack"/>
+      <w:bookmarkEnd w:id="0"/>
+      <w:r>
+        <w:rPr>
+          <w:rFonts w:asciiTheme="majorHAnsi" w:eastAsia="DejaVu Sans Condensed" w:hAnsiTheme="majorHAnsi" w:cstheme="majorHAnsi"/>
+          <w:lang w:val="en-GB"/>
+        </w:rPr>
+        <w:t xml:space="preserve"> </w:t>
+      </w:r>
+      <w:r>
+        <w:rPr>
+          <w:rFonts w:asciiTheme="majorHAnsi" w:eastAsia="DejaVu Sans Condensed" w:hAnsiTheme="majorHAnsi" w:cstheme="majorHAnsi"/>
+          <w:lang w:val="en-GB"/>
+        </w:rPr>
+        <w:t>matter?</w:t>
       </w:r>
     </w:p>
     <w:p>
@@ -1628,7 +1525,101 @@
           <w:rFonts w:asciiTheme="majorHAnsi" w:eastAsia="DejaVu Sans Condensed" w:hAnsiTheme="majorHAnsi" w:cstheme="majorHAnsi"/>
           <w:lang w:val="en-GB"/>
         </w:rPr>
-        <w:t>Do students prefer to go to bigger or smaller cities? Is there any correlation between the size of their home university city and the receiving university city?</w:t>
+        <w:t>Do</w:t>
+      </w:r>
+      <w:r>
+        <w:rPr>
+          <w:rFonts w:asciiTheme="majorHAnsi" w:eastAsia="DejaVu Sans Condensed" w:hAnsiTheme="majorHAnsi" w:cstheme="majorHAnsi"/>
+          <w:lang w:val="en-GB"/>
+        </w:rPr>
+        <w:t xml:space="preserve">es the city size of </w:t>
+      </w:r>
+      <w:r>
+        <w:rPr>
+          <w:rFonts w:asciiTheme="majorHAnsi" w:eastAsia="DejaVu Sans Condensed" w:hAnsiTheme="majorHAnsi" w:cstheme="majorHAnsi"/>
+          <w:lang w:val="en-GB"/>
+        </w:rPr>
+        <w:t>receiving</w:t>
+      </w:r>
+      <w:r>
+        <w:rPr>
+          <w:rFonts w:asciiTheme="majorHAnsi" w:eastAsia="DejaVu Sans Condensed" w:hAnsiTheme="majorHAnsi" w:cstheme="majorHAnsi"/>
+          <w:lang w:val="en-GB"/>
+        </w:rPr>
+        <w:t xml:space="preserve"> and home university matter</w:t>
+      </w:r>
+      <w:r>
+        <w:rPr>
+          <w:rFonts w:asciiTheme="majorHAnsi" w:eastAsia="DejaVu Sans Condensed" w:hAnsiTheme="majorHAnsi" w:cstheme="majorHAnsi"/>
+          <w:lang w:val="en-GB"/>
+        </w:rPr>
+        <w:t>?</w:t>
+      </w:r>
+    </w:p>
+    <w:p>
+      <w:pPr>
+        <w:pStyle w:val="Odstavecseseznamem"/>
+        <w:widowControl w:val="0"/>
+        <w:numPr>
+          <w:ilvl w:val="0"/>
+          <w:numId w:val="11"/>
+        </w:numPr>
+        <w:suppressAutoHyphens/>
+        <w:spacing w:after="120"/>
+        <w:jc w:val="both"/>
+        <w:rPr>
+          <w:rFonts w:asciiTheme="majorHAnsi" w:eastAsia="DejaVu Sans Condensed" w:hAnsiTheme="majorHAnsi" w:cstheme="majorHAnsi"/>
+          <w:lang w:val="en-GB"/>
+        </w:rPr>
+      </w:pPr>
+      <w:r>
+        <w:rPr>
+          <w:rFonts w:asciiTheme="majorHAnsi" w:eastAsia="DejaVu Sans Condensed" w:hAnsiTheme="majorHAnsi" w:cstheme="majorHAnsi"/>
+          <w:lang w:val="en-GB"/>
+        </w:rPr>
+        <w:t xml:space="preserve">How does difference in cost of living </w:t>
+      </w:r>
+      <w:r>
+        <w:rPr>
+          <w:rFonts w:asciiTheme="majorHAnsi" w:eastAsia="DejaVu Sans Condensed" w:hAnsiTheme="majorHAnsi" w:cstheme="majorHAnsi"/>
+          <w:lang w:val="en-GB"/>
+        </w:rPr>
+        <w:t>in home and</w:t>
+      </w:r>
+      <w:r>
+        <w:rPr>
+          <w:rFonts w:asciiTheme="majorHAnsi" w:eastAsia="DejaVu Sans Condensed" w:hAnsiTheme="majorHAnsi" w:cstheme="majorHAnsi"/>
+          <w:lang w:val="en-GB"/>
+        </w:rPr>
+        <w:t xml:space="preserve"> target</w:t>
+      </w:r>
+      <w:r>
+        <w:rPr>
+          <w:rFonts w:asciiTheme="majorHAnsi" w:eastAsia="DejaVu Sans Condensed" w:hAnsiTheme="majorHAnsi" w:cstheme="majorHAnsi"/>
+          <w:lang w:val="en-GB"/>
+        </w:rPr>
+        <w:t xml:space="preserve"> country </w:t>
+      </w:r>
+      <w:r>
+        <w:rPr>
+          <w:rFonts w:asciiTheme="majorHAnsi" w:eastAsia="DejaVu Sans Condensed" w:hAnsiTheme="majorHAnsi" w:cstheme="majorHAnsi"/>
+          <w:lang w:val="en-GB"/>
+        </w:rPr>
+        <w:t xml:space="preserve">effect </w:t>
+      </w:r>
+      <w:r>
+        <w:rPr>
+          <w:rFonts w:asciiTheme="majorHAnsi" w:eastAsia="DejaVu Sans Condensed" w:hAnsiTheme="majorHAnsi" w:cstheme="majorHAnsi"/>
+          <w:lang w:val="en-GB"/>
+        </w:rPr>
+        <w:t>the</w:t>
+      </w:r>
+      <w:r>
+        <w:rPr>
+          <w:rFonts w:asciiTheme="majorHAnsi" w:eastAsia="DejaVu Sans Condensed" w:hAnsiTheme="majorHAnsi" w:cstheme="majorHAnsi"/>
+          <w:lang w:val="en-GB"/>
+        </w:rPr>
+        <w:t xml:space="preserve"> selection?</w:t>
       </w:r>
     </w:p>
     <w:p>
@@ -4250,6 +4241,123 @@
     </w:lvl>
   </w:abstractNum>
   <w:abstractNum w:abstractNumId="5" w15:restartNumberingAfterBreak="0">
+    <w:nsid w:val="01193CBD"/>
+    <w:multiLevelType w:val="multilevel"/>
+    <w:tmpl w:val="9CACEC36"/>
+    <w:lvl w:ilvl="0">
+      <w:start w:val="1"/>
+      <w:numFmt w:val="decimal"/>
+      <w:lvlText w:val="%1."/>
+      <w:lvlJc w:val="left"/>
+      <w:pPr>
+        <w:tabs>
+          <w:tab w:val="num" w:pos="720"/>
+        </w:tabs>
+        <w:ind w:left="720" w:hanging="360"/>
+      </w:pPr>
+    </w:lvl>
+    <w:lvl w:ilvl="1">
+      <w:start w:val="1"/>
+      <w:numFmt w:val="bullet"/>
+      <w:lvlText w:val="o"/>
+      <w:lvlJc w:val="left"/>
+      <w:pPr>
+        <w:tabs>
+          <w:tab w:val="num" w:pos="1440"/>
+        </w:tabs>
+        <w:ind w:left="1440" w:hanging="360"/>
+      </w:pPr>
+      <w:rPr>
+        <w:rFonts w:ascii="Courier New" w:hAnsi="Courier New" w:hint="default"/>
+        <w:sz w:val="20"/>
+      </w:rPr>
+    </w:lvl>
+    <w:lvl w:ilvl="2" w:tentative="1">
+      <w:start w:val="1"/>
+      <w:numFmt w:val="decimal"/>
+      <w:lvlText w:val="%3."/>
+      <w:lvlJc w:val="left"/>
+      <w:pPr>
+        <w:tabs>
+          <w:tab w:val="num" w:pos="2160"/>
+        </w:tabs>
+        <w:ind w:left="2160" w:hanging="360"/>
+      </w:pPr>
+    </w:lvl>
+    <w:lvl w:ilvl="3" w:tentative="1">
+      <w:start w:val="1"/>
+      <w:numFmt w:val="decimal"/>
+      <w:lvlText w:val="%4."/>
+      <w:lvlJc w:val="left"/>
+      <w:pPr>
+        <w:tabs>
+          <w:tab w:val="num" w:pos="2880"/>
+        </w:tabs>
+        <w:ind w:left="2880" w:hanging="360"/>
+      </w:pPr>
+    </w:lvl>
+    <w:lvl w:ilvl="4" w:tentative="1">
+      <w:start w:val="1"/>
+      <w:numFmt w:val="decimal"/>
+      <w:lvlText w:val="%5."/>
+      <w:lvlJc w:val="left"/>
+      <w:pPr>
+        <w:tabs>
+          <w:tab w:val="num" w:pos="3600"/>
+        </w:tabs>
+        <w:ind w:left="3600" w:hanging="360"/>
+      </w:pPr>
+    </w:lvl>
+    <w:lvl w:ilvl="5" w:tentative="1">
+      <w:start w:val="1"/>
+      <w:numFmt w:val="decimal"/>
+      <w:lvlText w:val="%6."/>
+      <w:lvlJc w:val="left"/>
+      <w:pPr>
+        <w:tabs>
+          <w:tab w:val="num" w:pos="4320"/>
+        </w:tabs>
+        <w:ind w:left="4320" w:hanging="360"/>
+      </w:pPr>
+    </w:lvl>
+    <w:lvl w:ilvl="6" w:tentative="1">
+      <w:start w:val="1"/>
+      <w:numFmt w:val="decimal"/>
+      <w:lvlText w:val="%7."/>
+      <w:lvlJc w:val="left"/>
+      <w:pPr>
+        <w:tabs>
+          <w:tab w:val="num" w:pos="5040"/>
+        </w:tabs>
+        <w:ind w:left="5040" w:hanging="360"/>
+      </w:pPr>
+    </w:lvl>
+    <w:lvl w:ilvl="7" w:tentative="1">
+      <w:start w:val="1"/>
+      <w:numFmt w:val="decimal"/>
+      <w:lvlText w:val="%8."/>
+      <w:lvlJc w:val="left"/>
+      <w:pPr>
+        <w:tabs>
+          <w:tab w:val="num" w:pos="5760"/>
+        </w:tabs>
+        <w:ind w:left="5760" w:hanging="360"/>
+      </w:pPr>
+    </w:lvl>
+    <w:lvl w:ilvl="8" w:tentative="1">
+      <w:start w:val="1"/>
+      <w:numFmt w:val="decimal"/>
+      <w:lvlText w:val="%9."/>
+      <w:lvlJc w:val="left"/>
+      <w:pPr>
+        <w:tabs>
+          <w:tab w:val="num" w:pos="6480"/>
+        </w:tabs>
+        <w:ind w:left="6480" w:hanging="360"/>
+      </w:pPr>
+    </w:lvl>
+  </w:abstractNum>
+  <w:abstractNum w:abstractNumId="6" w15:restartNumberingAfterBreak="0">
     <w:nsid w:val="06B4650E"/>
     <w:multiLevelType w:val="hybridMultilevel"/>
     <w:tmpl w:val="070A59C6"/>
@@ -4362,7 +4470,7 @@
       </w:rPr>
     </w:lvl>
   </w:abstractNum>
-  <w:abstractNum w:abstractNumId="6" w15:restartNumberingAfterBreak="0">
+  <w:abstractNum w:abstractNumId="7" w15:restartNumberingAfterBreak="0">
     <w:nsid w:val="1DDA5F1C"/>
     <w:multiLevelType w:val="hybridMultilevel"/>
     <w:tmpl w:val="DBB0A4C4"/>
@@ -4475,7 +4583,7 @@
       </w:rPr>
     </w:lvl>
   </w:abstractNum>
-  <w:abstractNum w:abstractNumId="7" w15:restartNumberingAfterBreak="0">
+  <w:abstractNum w:abstractNumId="8" w15:restartNumberingAfterBreak="0">
     <w:nsid w:val="4CAF190F"/>
     <w:multiLevelType w:val="hybridMultilevel"/>
     <w:tmpl w:val="C6DEAE7C"/>
@@ -4588,7 +4696,7 @@
       </w:rPr>
     </w:lvl>
   </w:abstractNum>
-  <w:abstractNum w:abstractNumId="8" w15:restartNumberingAfterBreak="0">
+  <w:abstractNum w:abstractNumId="9" w15:restartNumberingAfterBreak="0">
     <w:nsid w:val="4F0A0AEE"/>
     <w:multiLevelType w:val="hybridMultilevel"/>
     <w:tmpl w:val="08EE064A"/>
@@ -4701,7 +4809,7 @@
       </w:rPr>
     </w:lvl>
   </w:abstractNum>
-  <w:abstractNum w:abstractNumId="9" w15:restartNumberingAfterBreak="0">
+  <w:abstractNum w:abstractNumId="10" w15:restartNumberingAfterBreak="0">
     <w:nsid w:val="56682156"/>
     <w:multiLevelType w:val="hybridMultilevel"/>
     <w:tmpl w:val="55921B40"/>
@@ -4814,7 +4922,7 @@
       </w:rPr>
     </w:lvl>
   </w:abstractNum>
-  <w:abstractNum w:abstractNumId="10" w15:restartNumberingAfterBreak="0">
+  <w:abstractNum w:abstractNumId="11" w15:restartNumberingAfterBreak="0">
     <w:nsid w:val="5CC3769B"/>
     <w:multiLevelType w:val="hybridMultilevel"/>
     <w:tmpl w:val="DD407A76"/>
@@ -4830,7 +4938,7 @@
         <w:rFonts w:hint="default"/>
       </w:rPr>
     </w:lvl>
-    <w:lvl w:ilvl="1" w:tplc="04090003" w:tentative="1">
+    <w:lvl w:ilvl="1" w:tplc="04090003">
       <w:start w:val="1"/>
       <w:numFmt w:val="bullet"/>
       <w:lvlText w:val="o"/>
@@ -4927,7 +5035,7 @@
       </w:rPr>
     </w:lvl>
   </w:abstractNum>
-  <w:abstractNum w:abstractNumId="11" w15:restartNumberingAfterBreak="0">
+  <w:abstractNum w:abstractNumId="12" w15:restartNumberingAfterBreak="0">
     <w:nsid w:val="757B4E08"/>
     <w:multiLevelType w:val="hybridMultilevel"/>
     <w:tmpl w:val="99388C62"/>
@@ -5056,25 +5164,28 @@
     <w:abstractNumId w:val="0"/>
   </w:num>
   <w:num w:numId="6">
+    <w:abstractNumId w:val="7"/>
+  </w:num>
+  <w:num w:numId="7">
+    <w:abstractNumId w:val="8"/>
+  </w:num>
+  <w:num w:numId="8">
     <w:abstractNumId w:val="6"/>
   </w:num>
-  <w:num w:numId="7">
-    <w:abstractNumId w:val="7"/>
+  <w:num w:numId="9">
+    <w:abstractNumId w:val="10"/>
   </w:num>
-  <w:num w:numId="8">
-    <w:abstractNumId w:val="5"/>
+  <w:num w:numId="10">
+    <w:abstractNumId w:val="12"/>
   </w:num>
-  <w:num w:numId="9">
+  <w:num w:numId="11">
+    <w:abstractNumId w:val="11"/>
+  </w:num>
+  <w:num w:numId="12">
     <w:abstractNumId w:val="9"/>
   </w:num>
-  <w:num w:numId="10">
-    <w:abstractNumId w:val="11"/>
-  </w:num>
-  <w:num w:numId="11">
-    <w:abstractNumId w:val="10"/>
-  </w:num>
-  <w:num w:numId="12">
-    <w:abstractNumId w:val="8"/>
+  <w:num w:numId="13">
+    <w:abstractNumId w:val="5"/>
   </w:num>
 </w:numbering>
 </file>
@@ -6228,6 +6339,18 @@
       <w:bCs/>
     </w:rPr>
   </w:style>
+  <w:style w:type="paragraph" w:customStyle="1" w:styleId="task-list-item">
+    <w:name w:val="task-list-item"/>
+    <w:basedOn w:val="Normln"/>
+    <w:rsid w:val="00032175"/>
+    <w:pPr>
+      <w:spacing w:before="100" w:beforeAutospacing="1" w:after="100" w:afterAutospacing="1"/>
+    </w:pPr>
+    <w:rPr>
+      <w:rFonts w:ascii="Times New Roman" w:eastAsia="Times New Roman" w:hAnsi="Times New Roman"/>
+      <w:lang w:val="cs-CZ" w:eastAsia="cs-CZ"/>
+    </w:rPr>
+  </w:style>
 </w:styles>
 </file>
 
@@ -6556,7 +6679,7 @@
 </file>
 
 <file path=customXml/itemProps1.xml><?xml version="1.0" encoding="utf-8"?>
-<ds:datastoreItem xmlns:ds="http://schemas.openxmlformats.org/officeDocument/2006/customXml" ds:itemID="{9977FC4C-DD89-4781-A15A-AF7D0C53A306}">
+<ds:datastoreItem xmlns:ds="http://schemas.openxmlformats.org/officeDocument/2006/customXml" ds:itemID="{F5522F1A-C1C4-4027-A594-7C75578FCAD3}">
   <ds:schemaRefs>
     <ds:schemaRef ds:uri="http://schemas.openxmlformats.org/officeDocument/2006/bibliography"/>
   </ds:schemaRefs>

</xml_diff>

<commit_message>
Add description to student_mob and cost-of-living
</commit_message>
<xml_diff>
--- a/LAB2.docx
+++ b/LAB2.docx
@@ -4,10 +4,9 @@
   <w:body>
     <w:p>
       <w:pPr>
-        <w:pStyle w:val="Nadpis1"/>
-        <w:jc w:val="center"/>
-        <w:rPr>
-          <w:rFonts w:ascii="Arial" w:eastAsia="DejaVu Sans Condensed" w:hAnsi="Arial"/>
+        <w:pStyle w:val="Heading1"/>
+        <w:rPr>
+          <w:rFonts w:asciiTheme="majorHAnsi" w:eastAsia="DejaVu Sans Condensed" w:hAnsiTheme="majorHAnsi" w:cstheme="majorHAnsi"/>
           <w:color w:val="auto"/>
           <w:sz w:val="37"/>
           <w:szCs w:val="37"/>
@@ -16,7 +15,7 @@
       </w:pPr>
       <w:r>
         <w:rPr>
-          <w:rFonts w:ascii="Arial" w:eastAsia="DejaVu Sans Condensed" w:hAnsi="Arial"/>
+          <w:rFonts w:asciiTheme="majorHAnsi" w:eastAsia="DejaVu Sans Condensed" w:hAnsiTheme="majorHAnsi" w:cstheme="majorHAnsi"/>
           <w:color w:val="auto"/>
           <w:sz w:val="37"/>
           <w:szCs w:val="37"/>
@@ -27,11 +26,10 @@
     </w:p>
     <w:p>
       <w:pPr>
-        <w:pStyle w:val="Nadpis1"/>
+        <w:pStyle w:val="Heading1"/>
         <w:spacing w:before="0"/>
-        <w:jc w:val="center"/>
-        <w:rPr>
-          <w:rFonts w:ascii="Arial" w:eastAsia="DejaVu Sans Condensed" w:hAnsi="Arial"/>
+        <w:rPr>
+          <w:rFonts w:asciiTheme="majorHAnsi" w:eastAsia="DejaVu Sans Condensed" w:hAnsiTheme="majorHAnsi" w:cstheme="majorHAnsi"/>
           <w:color w:val="auto"/>
           <w:sz w:val="24"/>
           <w:lang w:val="en-GB"/>
@@ -39,7 +37,7 @@
       </w:pPr>
       <w:r>
         <w:rPr>
-          <w:rFonts w:ascii="Arial" w:eastAsia="DejaVu Sans Condensed" w:hAnsi="Arial"/>
+          <w:rFonts w:asciiTheme="majorHAnsi" w:eastAsia="DejaVu Sans Condensed" w:hAnsiTheme="majorHAnsi" w:cstheme="majorHAnsi"/>
           <w:color w:val="auto"/>
           <w:sz w:val="24"/>
           <w:lang w:val="en-GB"/>
@@ -50,25 +48,14 @@
     <w:p>
       <w:pPr>
         <w:spacing w:after="0"/>
-        <w:jc w:val="center"/>
-        <w:rPr>
-          <w:rFonts w:ascii="Calibri" w:eastAsia="DejaVu Sans Condensed" w:hAnsi="Calibri"/>
-          <w:highlight w:val="yellow"/>
-          <w:lang w:val="en-GB"/>
-        </w:rPr>
-      </w:pPr>
-    </w:p>
-    <w:p>
-      <w:pPr>
-        <w:spacing w:after="0"/>
-        <w:jc w:val="center"/>
-        <w:rPr>
-          <w:lang w:val="en-GB"/>
-        </w:rPr>
-      </w:pPr>
-      <w:r>
-        <w:rPr>
-          <w:rFonts w:ascii="Calibri" w:eastAsia="DejaVu Sans Condensed" w:hAnsi="Calibri"/>
+        <w:rPr>
+          <w:rFonts w:asciiTheme="majorHAnsi" w:hAnsiTheme="majorHAnsi" w:cstheme="majorHAnsi"/>
+          <w:lang w:val="en-GB"/>
+        </w:rPr>
+      </w:pPr>
+      <w:r>
+        <w:rPr>
+          <w:rFonts w:asciiTheme="majorHAnsi" w:eastAsia="DejaVu Sans Condensed" w:hAnsiTheme="majorHAnsi" w:cstheme="majorHAnsi"/>
           <w:lang w:val="en-GB"/>
         </w:rPr>
         <w:t>G21</w:t>
@@ -82,7 +69,7 @@
         <w:spacing w:before="240" w:after="120"/>
         <w:outlineLvl w:val="3"/>
         <w:rPr>
-          <w:rFonts w:ascii="Calibri" w:eastAsia="DejaVu Sans Condensed" w:hAnsi="Calibri" w:cs="DejaVu Sans Condensed"/>
+          <w:rFonts w:asciiTheme="majorHAnsi" w:eastAsia="DejaVu Sans Condensed" w:hAnsiTheme="majorHAnsi" w:cstheme="majorHAnsi"/>
           <w:b/>
           <w:bCs/>
           <w:lang w:val="en-GB"/>
@@ -90,278 +77,12 @@
       </w:pPr>
       <w:r>
         <w:rPr>
-          <w:rFonts w:ascii="Calibri" w:eastAsia="DejaVu Sans Condensed" w:hAnsi="Calibri" w:cs="DejaVu Sans Condensed"/>
+          <w:rFonts w:asciiTheme="majorHAnsi" w:eastAsia="DejaVu Sans Condensed" w:hAnsiTheme="majorHAnsi" w:cstheme="majorHAnsi"/>
           <w:b/>
           <w:bCs/>
           <w:lang w:val="en-GB"/>
         </w:rPr>
         <w:t>1. Domain</w:t>
-      </w:r>
-    </w:p>
-    <w:p>
-      <w:pPr>
-        <w:keepNext/>
-        <w:widowControl w:val="0"/>
-        <w:suppressAutoHyphens/>
-        <w:spacing w:before="240" w:after="120"/>
-        <w:jc w:val="both"/>
-        <w:outlineLvl w:val="3"/>
-        <w:rPr>
-          <w:rFonts w:ascii="Calibri" w:eastAsia="DejaVu Sans Condensed" w:hAnsi="Calibri"/>
-          <w:lang w:val="en-GB"/>
-        </w:rPr>
-      </w:pPr>
-      <w:r>
-        <w:rPr>
-          <w:rFonts w:ascii="Calibri" w:eastAsia="DejaVu Sans Condensed" w:hAnsi="Calibri"/>
-          <w:lang w:val="en-GB"/>
-        </w:rPr>
-        <w:t>ERASMUS is a European Union program which supports students to study at a school abroad for a certain time. Students can pick their destination from a list of partner schools offered by their school</w:t>
-      </w:r>
-      <w:r>
-        <w:rPr>
-          <w:rFonts w:ascii="Calibri" w:eastAsia="DejaVu Sans Condensed" w:hAnsi="Calibri"/>
-          <w:lang w:val="en-GB"/>
-        </w:rPr>
-        <w:t>.</w:t>
-      </w:r>
-    </w:p>
-    <w:p>
-      <w:pPr>
-        <w:keepNext/>
-        <w:widowControl w:val="0"/>
-        <w:suppressAutoHyphens/>
-        <w:spacing w:before="240" w:after="120"/>
-        <w:jc w:val="both"/>
-        <w:outlineLvl w:val="3"/>
-        <w:rPr>
-          <w:rFonts w:ascii="Calibri" w:eastAsia="DejaVu Sans Condensed" w:hAnsi="Calibri"/>
-          <w:lang w:val="en-GB"/>
-        </w:rPr>
-      </w:pPr>
-      <w:r>
-        <w:rPr>
-          <w:rFonts w:ascii="Calibri" w:eastAsia="DejaVu Sans Condensed" w:hAnsi="Calibri"/>
-          <w:lang w:val="en-GB"/>
-        </w:rPr>
-        <w:t xml:space="preserve">This </w:t>
-      </w:r>
-      <w:r>
-        <w:rPr>
-          <w:rFonts w:ascii="Calibri" w:eastAsia="DejaVu Sans Condensed" w:hAnsi="Calibri"/>
-          <w:lang w:val="en-GB"/>
-        </w:rPr>
-        <w:t>project aims to visualise the flow</w:t>
-      </w:r>
-      <w:r>
-        <w:rPr>
-          <w:rFonts w:ascii="Calibri" w:eastAsia="DejaVu Sans Condensed" w:hAnsi="Calibri"/>
-          <w:lang w:val="en-GB"/>
-        </w:rPr>
-        <w:t xml:space="preserve"> of international students within the ERASMUS program</w:t>
-      </w:r>
-      <w:r>
-        <w:rPr>
-          <w:rFonts w:ascii="Calibri" w:eastAsia="DejaVu Sans Condensed" w:hAnsi="Calibri"/>
-          <w:lang w:val="en-GB"/>
-        </w:rPr>
-        <w:t>me</w:t>
-      </w:r>
-      <w:r>
-        <w:rPr>
-          <w:rFonts w:ascii="Calibri" w:eastAsia="DejaVu Sans Condensed" w:hAnsi="Calibri"/>
-          <w:lang w:val="en-GB"/>
-        </w:rPr>
-        <w:t xml:space="preserve">. More precisely it explores </w:t>
-      </w:r>
-      <w:r>
-        <w:rPr>
-          <w:rFonts w:ascii="Calibri" w:eastAsia="DejaVu Sans Condensed" w:hAnsi="Calibri"/>
-          <w:lang w:val="en-GB"/>
-        </w:rPr>
-        <w:t xml:space="preserve">which destination students of different countries </w:t>
-      </w:r>
-      <w:r>
-        <w:rPr>
-          <w:rFonts w:ascii="Calibri" w:eastAsia="DejaVu Sans Condensed" w:hAnsi="Calibri"/>
-          <w:lang w:val="en-GB"/>
-        </w:rPr>
-        <w:t xml:space="preserve">and degrees </w:t>
-      </w:r>
-      <w:r>
-        <w:rPr>
-          <w:rFonts w:ascii="Calibri" w:eastAsia="DejaVu Sans Condensed" w:hAnsi="Calibri"/>
-          <w:lang w:val="en-GB"/>
-        </w:rPr>
-        <w:t xml:space="preserve">choose as their </w:t>
-      </w:r>
-      <w:r>
-        <w:rPr>
-          <w:rFonts w:ascii="Calibri" w:eastAsia="DejaVu Sans Condensed" w:hAnsi="Calibri"/>
-          <w:lang w:val="en-GB"/>
-        </w:rPr>
-        <w:t xml:space="preserve">target </w:t>
-      </w:r>
-      <w:r>
-        <w:rPr>
-          <w:rFonts w:ascii="Calibri" w:eastAsia="DejaVu Sans Condensed" w:hAnsi="Calibri"/>
-          <w:lang w:val="en-GB"/>
-        </w:rPr>
-        <w:t>destination.</w:t>
-      </w:r>
-    </w:p>
-    <w:p>
-      <w:pPr>
-        <w:keepNext/>
-        <w:widowControl w:val="0"/>
-        <w:suppressAutoHyphens/>
-        <w:spacing w:before="240" w:after="120"/>
-        <w:jc w:val="both"/>
-        <w:outlineLvl w:val="3"/>
-        <w:rPr>
-          <w:rFonts w:ascii="Calibri" w:eastAsia="DejaVu Sans Condensed" w:hAnsi="Calibri"/>
-          <w:lang w:val="en-GB"/>
-        </w:rPr>
-      </w:pPr>
-      <w:r>
-        <w:rPr>
-          <w:rFonts w:ascii="Calibri" w:eastAsia="DejaVu Sans Condensed" w:hAnsi="Calibri"/>
-          <w:lang w:val="en-GB"/>
-        </w:rPr>
-        <w:t>Our</w:t>
-      </w:r>
-      <w:r>
-        <w:rPr>
-          <w:rFonts w:ascii="Calibri" w:eastAsia="DejaVu Sans Condensed" w:hAnsi="Calibri"/>
-          <w:lang w:val="en-GB"/>
-        </w:rPr>
-        <w:t xml:space="preserve"> visualisation can help future ERASMUS students to decide which country is the best for them</w:t>
-      </w:r>
-      <w:r>
-        <w:rPr>
-          <w:rFonts w:ascii="Calibri" w:eastAsia="DejaVu Sans Condensed" w:hAnsi="Calibri"/>
-          <w:lang w:val="en-GB"/>
-        </w:rPr>
-        <w:t xml:space="preserve"> by showing which countries are popular among students of similar degrees as well as</w:t>
-      </w:r>
-      <w:r>
-        <w:rPr>
-          <w:rFonts w:ascii="Calibri" w:eastAsia="DejaVu Sans Condensed" w:hAnsi="Calibri"/>
-          <w:lang w:val="en-GB"/>
-        </w:rPr>
-        <w:t xml:space="preserve"> which students decide to visit such countries</w:t>
-      </w:r>
-      <w:r>
-        <w:rPr>
-          <w:rFonts w:ascii="Calibri" w:eastAsia="DejaVu Sans Condensed" w:hAnsi="Calibri"/>
-          <w:lang w:val="en-GB"/>
-        </w:rPr>
-        <w:t>. It also can be useful for schools</w:t>
-      </w:r>
-      <w:r>
-        <w:rPr>
-          <w:rFonts w:ascii="Calibri" w:eastAsia="DejaVu Sans Condensed" w:hAnsi="Calibri"/>
-          <w:lang w:val="en-GB"/>
-        </w:rPr>
-        <w:t xml:space="preserve">, </w:t>
-      </w:r>
-      <w:r>
-        <w:rPr>
-          <w:rFonts w:ascii="Calibri" w:eastAsia="DejaVu Sans Condensed" w:hAnsi="Calibri"/>
-          <w:lang w:val="en-GB"/>
-        </w:rPr>
-        <w:t>countries</w:t>
-      </w:r>
-      <w:r>
-        <w:rPr>
-          <w:rFonts w:ascii="Calibri" w:eastAsia="DejaVu Sans Condensed" w:hAnsi="Calibri"/>
-          <w:lang w:val="en-GB"/>
-        </w:rPr>
-        <w:t xml:space="preserve"> and European citizens</w:t>
-      </w:r>
-      <w:r>
-        <w:rPr>
-          <w:rFonts w:ascii="Calibri" w:eastAsia="DejaVu Sans Condensed" w:hAnsi="Calibri"/>
-          <w:lang w:val="en-GB"/>
-        </w:rPr>
-        <w:t xml:space="preserve"> </w:t>
-      </w:r>
-      <w:r>
-        <w:rPr>
-          <w:rFonts w:ascii="Calibri" w:eastAsia="DejaVu Sans Condensed" w:hAnsi="Calibri"/>
-          <w:lang w:val="en-GB"/>
-        </w:rPr>
-        <w:t>to visualize</w:t>
-      </w:r>
-      <w:r>
-        <w:rPr>
-          <w:rFonts w:ascii="Calibri" w:eastAsia="DejaVu Sans Condensed" w:hAnsi="Calibri"/>
-          <w:lang w:val="en-GB"/>
-        </w:rPr>
-        <w:t xml:space="preserve"> </w:t>
-      </w:r>
-      <w:r>
-        <w:rPr>
-          <w:rFonts w:ascii="Calibri" w:eastAsia="DejaVu Sans Condensed" w:hAnsi="Calibri"/>
-          <w:lang w:val="en-GB"/>
-        </w:rPr>
-        <w:t xml:space="preserve">how </w:t>
-      </w:r>
-      <w:r>
-        <w:rPr>
-          <w:rFonts w:ascii="Calibri" w:eastAsia="DejaVu Sans Condensed" w:hAnsi="Calibri"/>
-          <w:lang w:val="en-GB"/>
-        </w:rPr>
-        <w:t>ERASMUS program</w:t>
-      </w:r>
-      <w:r>
-        <w:rPr>
-          <w:rFonts w:ascii="Calibri" w:eastAsia="DejaVu Sans Condensed" w:hAnsi="Calibri"/>
-          <w:lang w:val="en-GB"/>
-        </w:rPr>
-        <w:t>me</w:t>
-      </w:r>
-      <w:r>
-        <w:rPr>
-          <w:rFonts w:ascii="Calibri" w:eastAsia="DejaVu Sans Condensed" w:hAnsi="Calibri"/>
-          <w:lang w:val="en-GB"/>
-        </w:rPr>
-        <w:t xml:space="preserve"> is utilized</w:t>
-      </w:r>
-      <w:r>
-        <w:rPr>
-          <w:rFonts w:ascii="Calibri" w:eastAsia="DejaVu Sans Condensed" w:hAnsi="Calibri"/>
-          <w:lang w:val="en-GB"/>
-        </w:rPr>
-        <w:t>. F</w:t>
-      </w:r>
-      <w:r>
-        <w:rPr>
-          <w:rFonts w:ascii="Calibri" w:eastAsia="DejaVu Sans Condensed" w:hAnsi="Calibri"/>
-          <w:lang w:val="en-GB"/>
-        </w:rPr>
-        <w:t xml:space="preserve">or </w:t>
-      </w:r>
-      <w:r>
-        <w:rPr>
-          <w:rFonts w:ascii="Calibri" w:eastAsia="DejaVu Sans Condensed" w:hAnsi="Calibri"/>
-          <w:lang w:val="en-GB"/>
-        </w:rPr>
-        <w:t>example,</w:t>
-      </w:r>
-      <w:r>
-        <w:rPr>
-          <w:rFonts w:ascii="Calibri" w:eastAsia="DejaVu Sans Condensed" w:hAnsi="Calibri"/>
-          <w:lang w:val="en-GB"/>
-        </w:rPr>
-        <w:t xml:space="preserve"> schools can see popular destination and can try to conclude new agreements with schools from this destination</w:t>
-      </w:r>
-      <w:r>
-        <w:rPr>
-          <w:rFonts w:ascii="Calibri" w:eastAsia="DejaVu Sans Condensed" w:hAnsi="Calibri"/>
-          <w:lang w:val="en-GB"/>
-        </w:rPr>
-        <w:t>.</w:t>
       </w:r>
     </w:p>
     <w:p>
@@ -372,20 +93,23 @@
         <w:spacing w:before="240" w:after="120"/>
         <w:outlineLvl w:val="3"/>
         <w:rPr>
-          <w:rFonts w:ascii="Calibri" w:eastAsia="DejaVu Sans Condensed" w:hAnsi="Calibri" w:cs="DejaVu Sans Condensed"/>
-          <w:b/>
-          <w:bCs/>
-          <w:lang w:val="en-GB"/>
-        </w:rPr>
-      </w:pPr>
-      <w:r>
-        <w:rPr>
-          <w:rFonts w:ascii="Calibri" w:eastAsia="DejaVu Sans Condensed" w:hAnsi="Calibri" w:cs="DejaVu Sans Condensed"/>
-          <w:b/>
-          <w:bCs/>
-          <w:lang w:val="en-GB"/>
-        </w:rPr>
-        <w:t>2. Dataset</w:t>
+          <w:rFonts w:asciiTheme="majorHAnsi" w:eastAsia="DejaVu Sans Condensed" w:hAnsiTheme="majorHAnsi" w:cstheme="majorHAnsi"/>
+          <w:lang w:val="en-GB"/>
+        </w:rPr>
+      </w:pPr>
+      <w:r>
+        <w:rPr>
+          <w:rFonts w:asciiTheme="majorHAnsi" w:eastAsia="DejaVu Sans Condensed" w:hAnsiTheme="majorHAnsi" w:cstheme="majorHAnsi"/>
+          <w:lang w:val="en-GB"/>
+        </w:rPr>
+        <w:t>ERASMUS is a European Union program which supports students to study at a school abroad for a certain time. Students can pick their destination from a list of partner schools offered by their school</w:t>
+      </w:r>
+      <w:r>
+        <w:rPr>
+          <w:rFonts w:asciiTheme="majorHAnsi" w:eastAsia="DejaVu Sans Condensed" w:hAnsiTheme="majorHAnsi" w:cstheme="majorHAnsi"/>
+          <w:lang w:val="en-GB"/>
+        </w:rPr>
+        <w:t>.</w:t>
       </w:r>
     </w:p>
     <w:p>
@@ -396,35 +120,79 @@
         <w:spacing w:before="240" w:after="120"/>
         <w:outlineLvl w:val="3"/>
         <w:rPr>
-          <w:rFonts w:ascii="Courier New" w:eastAsia="DejaVu Sans Condensed" w:hAnsi="Courier New" w:cs="Courier New"/>
-          <w:b/>
-          <w:bCs/>
-          <w:sz w:val="22"/>
-          <w:szCs w:val="22"/>
-          <w:lang w:val="en-GB"/>
-        </w:rPr>
-      </w:pPr>
-      <w:r>
-        <w:rPr>
-          <w:rFonts w:ascii="Courier New" w:eastAsia="DejaVu Sans Condensed" w:hAnsi="Courier New" w:cs="Courier New"/>
-          <w:b/>
-          <w:bCs/>
-          <w:sz w:val="22"/>
-          <w:szCs w:val="22"/>
-          <w:lang w:val="en-GB"/>
-        </w:rPr>
-        <w:t>F</w:t>
-      </w:r>
-      <w:r>
-        <w:rPr>
-          <w:rFonts w:ascii="Courier New" w:eastAsia="DejaVu Sans Condensed" w:hAnsi="Courier New" w:cs="Courier New"/>
-          <w:b/>
-          <w:bCs/>
-          <w:sz w:val="22"/>
-          <w:szCs w:val="22"/>
-          <w:lang w:val="en-GB"/>
-        </w:rPr>
-        <w:t>rom Student_Mobility_2013-14.xlsx</w:t>
+          <w:rFonts w:asciiTheme="majorHAnsi" w:eastAsia="DejaVu Sans Condensed" w:hAnsiTheme="majorHAnsi" w:cstheme="majorHAnsi"/>
+          <w:lang w:val="en-GB"/>
+        </w:rPr>
+      </w:pPr>
+      <w:r>
+        <w:rPr>
+          <w:rFonts w:asciiTheme="majorHAnsi" w:eastAsia="DejaVu Sans Condensed" w:hAnsiTheme="majorHAnsi" w:cstheme="majorHAnsi"/>
+          <w:lang w:val="en-GB"/>
+        </w:rPr>
+        <w:t xml:space="preserve">This </w:t>
+      </w:r>
+      <w:r>
+        <w:rPr>
+          <w:rFonts w:asciiTheme="majorHAnsi" w:eastAsia="DejaVu Sans Condensed" w:hAnsiTheme="majorHAnsi" w:cstheme="majorHAnsi"/>
+          <w:lang w:val="en-GB"/>
+        </w:rPr>
+        <w:t>project aims to visualise the flow</w:t>
+      </w:r>
+      <w:r>
+        <w:rPr>
+          <w:rFonts w:asciiTheme="majorHAnsi" w:eastAsia="DejaVu Sans Condensed" w:hAnsiTheme="majorHAnsi" w:cstheme="majorHAnsi"/>
+          <w:lang w:val="en-GB"/>
+        </w:rPr>
+        <w:t xml:space="preserve"> of international students within the ERASMUS program</w:t>
+      </w:r>
+      <w:r>
+        <w:rPr>
+          <w:rFonts w:asciiTheme="majorHAnsi" w:eastAsia="DejaVu Sans Condensed" w:hAnsiTheme="majorHAnsi" w:cstheme="majorHAnsi"/>
+          <w:lang w:val="en-GB"/>
+        </w:rPr>
+        <w:t>me</w:t>
+      </w:r>
+      <w:r>
+        <w:rPr>
+          <w:rFonts w:asciiTheme="majorHAnsi" w:eastAsia="DejaVu Sans Condensed" w:hAnsiTheme="majorHAnsi" w:cstheme="majorHAnsi"/>
+          <w:lang w:val="en-GB"/>
+        </w:rPr>
+        <w:t xml:space="preserve">. More precisely it explores </w:t>
+      </w:r>
+      <w:r>
+        <w:rPr>
+          <w:rFonts w:asciiTheme="majorHAnsi" w:eastAsia="DejaVu Sans Condensed" w:hAnsiTheme="majorHAnsi" w:cstheme="majorHAnsi"/>
+          <w:lang w:val="en-GB"/>
+        </w:rPr>
+        <w:t xml:space="preserve">which destination students of different countries </w:t>
+      </w:r>
+      <w:r>
+        <w:rPr>
+          <w:rFonts w:asciiTheme="majorHAnsi" w:eastAsia="DejaVu Sans Condensed" w:hAnsiTheme="majorHAnsi" w:cstheme="majorHAnsi"/>
+          <w:lang w:val="en-GB"/>
+        </w:rPr>
+        <w:t xml:space="preserve">and degrees </w:t>
+      </w:r>
+      <w:r>
+        <w:rPr>
+          <w:rFonts w:asciiTheme="majorHAnsi" w:eastAsia="DejaVu Sans Condensed" w:hAnsiTheme="majorHAnsi" w:cstheme="majorHAnsi"/>
+          <w:lang w:val="en-GB"/>
+        </w:rPr>
+        <w:t xml:space="preserve">choose as their </w:t>
+      </w:r>
+      <w:r>
+        <w:rPr>
+          <w:rFonts w:asciiTheme="majorHAnsi" w:eastAsia="DejaVu Sans Condensed" w:hAnsiTheme="majorHAnsi" w:cstheme="majorHAnsi"/>
+          <w:lang w:val="en-GB"/>
+        </w:rPr>
+        <w:t xml:space="preserve">target </w:t>
+      </w:r>
+      <w:r>
+        <w:rPr>
+          <w:rFonts w:asciiTheme="majorHAnsi" w:eastAsia="DejaVu Sans Condensed" w:hAnsiTheme="majorHAnsi" w:cstheme="majorHAnsi"/>
+          <w:lang w:val="en-GB"/>
+        </w:rPr>
+        <w:t>destination.</w:t>
       </w:r>
     </w:p>
     <w:p>
@@ -436,66 +204,69 @@
         <w:outlineLvl w:val="3"/>
         <w:rPr>
           <w:rFonts w:asciiTheme="majorHAnsi" w:eastAsia="DejaVu Sans Condensed" w:hAnsiTheme="majorHAnsi" w:cstheme="majorHAnsi"/>
-          <w:b/>
-          <w:bCs/>
-          <w:u w:val="single"/>
-          <w:lang w:val="en-GB"/>
-        </w:rPr>
-      </w:pPr>
-      <w:r>
-        <w:rPr>
-          <w:rFonts w:asciiTheme="majorHAnsi" w:eastAsia="DejaVu Sans Condensed" w:hAnsiTheme="majorHAnsi" w:cstheme="majorHAnsi"/>
-          <w:u w:val="single"/>
-          <w:lang w:val="en-GB"/>
-        </w:rPr>
-        <w:t>https://data.europa.eu/euodp/en/data/dataset/erasmus-mobility-statistics-2013-14</w:t>
-      </w:r>
-    </w:p>
-    <w:p>
-      <w:pPr>
-        <w:keepNext/>
-        <w:widowControl w:val="0"/>
-        <w:suppressAutoHyphens/>
-        <w:spacing w:before="240" w:after="120"/>
-        <w:jc w:val="both"/>
-        <w:outlineLvl w:val="3"/>
-        <w:rPr>
-          <w:rFonts w:asciiTheme="majorHAnsi" w:hAnsiTheme="majorHAnsi" w:cstheme="majorHAnsi"/>
-          <w:lang w:val="en-GB"/>
-        </w:rPr>
-      </w:pPr>
-      <w:r>
-        <w:rPr>
-          <w:rFonts w:asciiTheme="majorHAnsi" w:eastAsia="DejaVu Sans Condensed" w:hAnsiTheme="majorHAnsi" w:cstheme="majorHAnsi"/>
-          <w:lang w:val="en-GB"/>
-        </w:rPr>
-        <w:t xml:space="preserve">Our project is based on the dataset containing information about students involved in the ERASMUS university exchange programme. Each row of the dataset describes </w:t>
-      </w:r>
-      <w:r>
-        <w:rPr>
-          <w:rFonts w:asciiTheme="majorHAnsi" w:eastAsia="DejaVu Sans Condensed" w:hAnsiTheme="majorHAnsi" w:cstheme="majorHAnsi"/>
-          <w:lang w:val="en-GB"/>
-        </w:rPr>
-        <w:t>a student on</w:t>
-      </w:r>
-      <w:r>
-        <w:rPr>
-          <w:rFonts w:asciiTheme="majorHAnsi" w:eastAsia="DejaVu Sans Condensed" w:hAnsiTheme="majorHAnsi" w:cstheme="majorHAnsi"/>
-          <w:lang w:val="en-GB"/>
-        </w:rPr>
-        <w:t xml:space="preserve"> exchange. Dataset provided by the EU Open Data Portal is available for years </w:t>
-      </w:r>
-      <w:r>
-        <w:rPr>
-          <w:rFonts w:asciiTheme="majorHAnsi" w:eastAsia="DejaVu Sans Condensed" w:hAnsiTheme="majorHAnsi" w:cstheme="majorHAnsi"/>
-          <w:lang w:val="cs-CZ"/>
-        </w:rPr>
-        <w:t>2009 – 2014</w:t>
-      </w:r>
-      <w:r>
-        <w:rPr>
-          <w:rFonts w:asciiTheme="majorHAnsi" w:eastAsia="DejaVu Sans Condensed" w:hAnsiTheme="majorHAnsi" w:cstheme="majorHAnsi"/>
-          <w:lang w:val="cs-CZ"/>
+          <w:lang w:val="en-GB"/>
+        </w:rPr>
+      </w:pPr>
+      <w:r>
+        <w:rPr>
+          <w:rFonts w:asciiTheme="majorHAnsi" w:eastAsia="DejaVu Sans Condensed" w:hAnsiTheme="majorHAnsi" w:cstheme="majorHAnsi"/>
+          <w:lang w:val="en-GB"/>
+        </w:rPr>
+        <w:t>Our</w:t>
+      </w:r>
+      <w:r>
+        <w:rPr>
+          <w:rFonts w:asciiTheme="majorHAnsi" w:eastAsia="DejaVu Sans Condensed" w:hAnsiTheme="majorHAnsi" w:cstheme="majorHAnsi"/>
+          <w:lang w:val="en-GB"/>
+        </w:rPr>
+        <w:t xml:space="preserve"> visualisation can help future ERASMUS students to decide which country is the best for them</w:t>
+      </w:r>
+      <w:r>
+        <w:rPr>
+          <w:rFonts w:asciiTheme="majorHAnsi" w:eastAsia="DejaVu Sans Condensed" w:hAnsiTheme="majorHAnsi" w:cstheme="majorHAnsi"/>
+          <w:lang w:val="en-GB"/>
+        </w:rPr>
+        <w:t xml:space="preserve"> by showing which countries are popular among students of similar degrees as well as</w:t>
+      </w:r>
+      <w:r>
+        <w:rPr>
+          <w:rFonts w:asciiTheme="majorHAnsi" w:eastAsia="DejaVu Sans Condensed" w:hAnsiTheme="majorHAnsi" w:cstheme="majorHAnsi"/>
+          <w:lang w:val="en-GB"/>
+        </w:rPr>
+        <w:t xml:space="preserve"> which students decide to visit such countries</w:t>
+      </w:r>
+      <w:r>
+        <w:rPr>
+          <w:rFonts w:asciiTheme="majorHAnsi" w:eastAsia="DejaVu Sans Condensed" w:hAnsiTheme="majorHAnsi" w:cstheme="majorHAnsi"/>
+          <w:lang w:val="en-GB"/>
+        </w:rPr>
+        <w:t>. It also can be useful for schools</w:t>
+      </w:r>
+      <w:r>
+        <w:rPr>
+          <w:rFonts w:asciiTheme="majorHAnsi" w:eastAsia="DejaVu Sans Condensed" w:hAnsiTheme="majorHAnsi" w:cstheme="majorHAnsi"/>
+          <w:lang w:val="en-GB"/>
+        </w:rPr>
+        <w:t xml:space="preserve">, </w:t>
+      </w:r>
+      <w:r>
+        <w:rPr>
+          <w:rFonts w:asciiTheme="majorHAnsi" w:eastAsia="DejaVu Sans Condensed" w:hAnsiTheme="majorHAnsi" w:cstheme="majorHAnsi"/>
+          <w:lang w:val="en-GB"/>
+        </w:rPr>
+        <w:t>countries</w:t>
+      </w:r>
+      <w:r>
+        <w:rPr>
+          <w:rFonts w:asciiTheme="majorHAnsi" w:eastAsia="DejaVu Sans Condensed" w:hAnsiTheme="majorHAnsi" w:cstheme="majorHAnsi"/>
+          <w:lang w:val="en-GB"/>
+        </w:rPr>
+        <w:t xml:space="preserve"> and European citizens</w:t>
+      </w:r>
+      <w:r>
+        <w:rPr>
+          <w:rFonts w:asciiTheme="majorHAnsi" w:eastAsia="DejaVu Sans Condensed" w:hAnsiTheme="majorHAnsi" w:cstheme="majorHAnsi"/>
+          <w:lang w:val="en-GB"/>
         </w:rPr>
         <w:t xml:space="preserve"> </w:t>
       </w:r>
@@ -504,144 +275,74 @@
           <w:rFonts w:asciiTheme="majorHAnsi" w:eastAsia="DejaVu Sans Condensed" w:hAnsiTheme="majorHAnsi" w:cstheme="majorHAnsi"/>
           <w:lang w:val="en-GB"/>
         </w:rPr>
-        <w:t>(</w:t>
-      </w:r>
-      <w:r>
-        <w:rPr>
-          <w:rFonts w:asciiTheme="majorHAnsi" w:eastAsia="DejaVu Sans Condensed" w:hAnsiTheme="majorHAnsi" w:cstheme="majorHAnsi"/>
-          <w:lang w:val="en-GB"/>
-        </w:rPr>
-        <w:t>accessible on the URL listed above</w:t>
-      </w:r>
-      <w:r>
-        <w:rPr>
-          <w:rFonts w:asciiTheme="majorHAnsi" w:eastAsia="DejaVu Sans Condensed" w:hAnsiTheme="majorHAnsi" w:cstheme="majorHAnsi"/>
-          <w:lang w:val="en-GB"/>
-        </w:rPr>
-        <w:t xml:space="preserve">). It consists of </w:t>
-      </w:r>
-      <w:r>
-        <w:rPr>
-          <w:rFonts w:asciiTheme="majorHAnsi" w:hAnsiTheme="majorHAnsi" w:cstheme="majorHAnsi"/>
-          <w:lang w:val="en-GB"/>
-        </w:rPr>
-        <w:t>272</w:t>
-      </w:r>
-      <w:r>
-        <w:rPr>
-          <w:rFonts w:asciiTheme="majorHAnsi" w:hAnsiTheme="majorHAnsi" w:cstheme="majorHAnsi"/>
+        <w:t>to visualize</w:t>
+      </w:r>
+      <w:r>
+        <w:rPr>
+          <w:rFonts w:asciiTheme="majorHAnsi" w:eastAsia="DejaVu Sans Condensed" w:hAnsiTheme="majorHAnsi" w:cstheme="majorHAnsi"/>
           <w:lang w:val="en-GB"/>
         </w:rPr>
         <w:t xml:space="preserve"> </w:t>
       </w:r>
       <w:r>
         <w:rPr>
-          <w:rFonts w:asciiTheme="majorHAnsi" w:hAnsiTheme="majorHAnsi" w:cstheme="majorHAnsi"/>
-          <w:lang w:val="en-GB"/>
-        </w:rPr>
-        <w:t>497 record</w:t>
-      </w:r>
-      <w:r>
-        <w:rPr>
-          <w:rFonts w:asciiTheme="majorHAnsi" w:hAnsiTheme="majorHAnsi" w:cstheme="majorHAnsi"/>
-          <w:lang w:val="en-GB"/>
-        </w:rPr>
-        <w:t>s.</w:t>
-      </w:r>
-    </w:p>
-    <w:p>
-      <w:pPr>
-        <w:keepNext/>
-        <w:widowControl w:val="0"/>
-        <w:suppressAutoHyphens/>
-        <w:spacing w:before="240" w:after="120"/>
-        <w:jc w:val="both"/>
-        <w:outlineLvl w:val="3"/>
-        <w:rPr>
-          <w:rFonts w:asciiTheme="majorHAnsi" w:hAnsiTheme="majorHAnsi" w:cstheme="majorHAnsi"/>
-          <w:lang w:val="en-GB"/>
-        </w:rPr>
-      </w:pPr>
-      <w:r>
-        <w:rPr>
-          <w:rFonts w:asciiTheme="majorHAnsi" w:hAnsiTheme="majorHAnsi" w:cstheme="majorHAnsi"/>
-          <w:lang w:val="en-GB"/>
-        </w:rPr>
-        <w:t>The dataset contains information about the sending and receiving institution</w:t>
-      </w:r>
-      <w:r>
-        <w:rPr>
-          <w:rFonts w:asciiTheme="majorHAnsi" w:hAnsiTheme="majorHAnsi" w:cstheme="majorHAnsi"/>
-          <w:lang w:val="en-GB"/>
-        </w:rPr>
-        <w:t>,</w:t>
-      </w:r>
-      <w:r>
-        <w:rPr>
-          <w:rFonts w:asciiTheme="majorHAnsi" w:hAnsiTheme="majorHAnsi" w:cstheme="majorHAnsi"/>
-          <w:lang w:val="en-GB"/>
-        </w:rPr>
-        <w:t xml:space="preserve"> the area of studies</w:t>
-      </w:r>
-      <w:r>
-        <w:rPr>
-          <w:rFonts w:asciiTheme="majorHAnsi" w:hAnsiTheme="majorHAnsi" w:cstheme="majorHAnsi"/>
-          <w:lang w:val="en-GB"/>
-        </w:rPr>
-        <w:t xml:space="preserve">, </w:t>
-      </w:r>
-      <w:r>
-        <w:rPr>
-          <w:rFonts w:asciiTheme="majorHAnsi" w:hAnsiTheme="majorHAnsi" w:cstheme="majorHAnsi"/>
-          <w:lang w:val="en-GB"/>
-        </w:rPr>
-        <w:t>sending and receiving country code</w:t>
-      </w:r>
-      <w:r>
-        <w:rPr>
-          <w:rFonts w:asciiTheme="majorHAnsi" w:hAnsiTheme="majorHAnsi" w:cstheme="majorHAnsi"/>
-          <w:lang w:val="en-GB"/>
-        </w:rPr>
-        <w:t xml:space="preserve">, </w:t>
-      </w:r>
-      <w:r>
-        <w:rPr>
-          <w:rFonts w:asciiTheme="majorHAnsi" w:hAnsiTheme="majorHAnsi" w:cstheme="majorHAnsi"/>
-          <w:lang w:val="en-GB"/>
-        </w:rPr>
-        <w:t>information about the degree</w:t>
-      </w:r>
-      <w:r>
-        <w:rPr>
-          <w:rFonts w:asciiTheme="majorHAnsi" w:hAnsiTheme="majorHAnsi" w:cstheme="majorHAnsi"/>
-          <w:lang w:val="en-GB"/>
-        </w:rPr>
-        <w:t xml:space="preserve">, </w:t>
-      </w:r>
-      <w:r>
-        <w:rPr>
-          <w:rFonts w:asciiTheme="majorHAnsi" w:hAnsiTheme="majorHAnsi" w:cstheme="majorHAnsi"/>
-          <w:lang w:val="en-GB"/>
-        </w:rPr>
-        <w:t>as well as participant's gender, language and identification whether the participant requires any special needs</w:t>
-      </w:r>
-      <w:r>
-        <w:rPr>
-          <w:rFonts w:asciiTheme="majorHAnsi" w:hAnsiTheme="majorHAnsi" w:cstheme="majorHAnsi"/>
-          <w:lang w:val="en-GB"/>
-        </w:rPr>
-        <w:t xml:space="preserve">. </w:t>
-      </w:r>
-      <w:r>
-        <w:rPr>
-          <w:rFonts w:asciiTheme="majorHAnsi" w:hAnsiTheme="majorHAnsi" w:cstheme="majorHAnsi"/>
-          <w:lang w:val="en-GB"/>
-        </w:rPr>
-        <w:t>City of the sending institution is not available however should be obtainable from another dataset</w:t>
-      </w:r>
-      <w:r>
-        <w:rPr>
-          <w:rFonts w:asciiTheme="majorHAnsi" w:hAnsiTheme="majorHAnsi" w:cstheme="majorHAnsi"/>
+          <w:rFonts w:asciiTheme="majorHAnsi" w:eastAsia="DejaVu Sans Condensed" w:hAnsiTheme="majorHAnsi" w:cstheme="majorHAnsi"/>
+          <w:lang w:val="en-GB"/>
+        </w:rPr>
+        <w:t xml:space="preserve">how </w:t>
+      </w:r>
+      <w:r>
+        <w:rPr>
+          <w:rFonts w:asciiTheme="majorHAnsi" w:eastAsia="DejaVu Sans Condensed" w:hAnsiTheme="majorHAnsi" w:cstheme="majorHAnsi"/>
+          <w:lang w:val="en-GB"/>
+        </w:rPr>
+        <w:t>ERASMUS program</w:t>
+      </w:r>
+      <w:r>
+        <w:rPr>
+          <w:rFonts w:asciiTheme="majorHAnsi" w:eastAsia="DejaVu Sans Condensed" w:hAnsiTheme="majorHAnsi" w:cstheme="majorHAnsi"/>
+          <w:lang w:val="en-GB"/>
+        </w:rPr>
+        <w:t>me</w:t>
+      </w:r>
+      <w:r>
+        <w:rPr>
+          <w:rFonts w:asciiTheme="majorHAnsi" w:eastAsia="DejaVu Sans Condensed" w:hAnsiTheme="majorHAnsi" w:cstheme="majorHAnsi"/>
+          <w:lang w:val="en-GB"/>
+        </w:rPr>
+        <w:t xml:space="preserve"> is utilized</w:t>
+      </w:r>
+      <w:r>
+        <w:rPr>
+          <w:rFonts w:asciiTheme="majorHAnsi" w:eastAsia="DejaVu Sans Condensed" w:hAnsiTheme="majorHAnsi" w:cstheme="majorHAnsi"/>
+          <w:lang w:val="en-GB"/>
+        </w:rPr>
+        <w:t>. F</w:t>
+      </w:r>
+      <w:r>
+        <w:rPr>
+          <w:rFonts w:asciiTheme="majorHAnsi" w:eastAsia="DejaVu Sans Condensed" w:hAnsiTheme="majorHAnsi" w:cstheme="majorHAnsi"/>
+          <w:lang w:val="en-GB"/>
+        </w:rPr>
+        <w:t xml:space="preserve">or </w:t>
+      </w:r>
+      <w:r>
+        <w:rPr>
+          <w:rFonts w:asciiTheme="majorHAnsi" w:eastAsia="DejaVu Sans Condensed" w:hAnsiTheme="majorHAnsi" w:cstheme="majorHAnsi"/>
+          <w:lang w:val="en-GB"/>
+        </w:rPr>
+        <w:t>example,</w:t>
+      </w:r>
+      <w:r>
+        <w:rPr>
+          <w:rFonts w:asciiTheme="majorHAnsi" w:eastAsia="DejaVu Sans Condensed" w:hAnsiTheme="majorHAnsi" w:cstheme="majorHAnsi"/>
+          <w:lang w:val="en-GB"/>
+        </w:rPr>
+        <w:t xml:space="preserve"> schools can see popular destination and can try to conclude new agreements with schools from this destination</w:t>
+      </w:r>
+      <w:r>
+        <w:rPr>
+          <w:rFonts w:asciiTheme="majorHAnsi" w:eastAsia="DejaVu Sans Condensed" w:hAnsiTheme="majorHAnsi" w:cstheme="majorHAnsi"/>
           <w:lang w:val="en-GB"/>
         </w:rPr>
         <w:t>.</w:t>
@@ -655,60 +356,20 @@
         <w:spacing w:before="240" w:after="120"/>
         <w:outlineLvl w:val="3"/>
         <w:rPr>
-          <w:rFonts w:ascii="Courier New" w:eastAsia="DejaVu Sans Condensed" w:hAnsi="Courier New" w:cs="Courier New"/>
+          <w:rFonts w:asciiTheme="majorHAnsi" w:eastAsia="DejaVu Sans Condensed" w:hAnsiTheme="majorHAnsi" w:cstheme="majorHAnsi"/>
           <w:b/>
           <w:bCs/>
-          <w:sz w:val="22"/>
-          <w:szCs w:val="22"/>
-          <w:lang w:val="en-GB"/>
-        </w:rPr>
-      </w:pPr>
-      <w:r>
-        <w:rPr>
-          <w:rFonts w:asciiTheme="majorHAnsi" w:hAnsiTheme="majorHAnsi" w:cstheme="majorHAnsi"/>
-          <w:lang w:val="en-GB"/>
-        </w:rPr>
-        <w:t xml:space="preserve">The dataset contains missing values as well as encoding problems which need to be sorted out in the data preparation phase.  </w:t>
-      </w:r>
-      <w:r>
-        <w:rPr>
-          <w:rFonts w:asciiTheme="majorHAnsi" w:hAnsiTheme="majorHAnsi" w:cstheme="majorHAnsi"/>
-        </w:rPr>
-        <w:t>We will also use other data sources to find out the financial situation in countries</w:t>
-      </w:r>
-      <w:r>
-        <w:rPr>
-          <w:rFonts w:asciiTheme="majorHAnsi" w:hAnsiTheme="majorHAnsi" w:cstheme="majorHAnsi"/>
-        </w:rPr>
-        <w:t>, distances</w:t>
-      </w:r>
-      <w:r>
-        <w:rPr>
-          <w:rFonts w:asciiTheme="majorHAnsi" w:hAnsiTheme="majorHAnsi" w:cstheme="majorHAnsi"/>
-        </w:rPr>
-        <w:t xml:space="preserve"> etc. These data can be obtained from</w:t>
-      </w:r>
-      <w:r>
-        <w:rPr>
-          <w:rFonts w:asciiTheme="majorHAnsi" w:hAnsiTheme="majorHAnsi" w:cstheme="majorHAnsi"/>
-        </w:rPr>
-        <w:t xml:space="preserve"> </w:t>
-      </w:r>
-      <w:hyperlink r:id="rId8" w:tgtFrame="_blank" w:history="1">
-        <w:r>
-          <w:rPr>
-            <w:rStyle w:val="Hypertextovodkaz"/>
-            <w:rFonts w:asciiTheme="majorHAnsi" w:hAnsiTheme="majorHAnsi" w:cstheme="majorHAnsi"/>
-          </w:rPr>
-          <w:t>https://ec.europa.eu/eurostat/data/database</w:t>
-        </w:r>
-      </w:hyperlink>
-      <w:r>
-        <w:rPr>
-          <w:rStyle w:val="Hypertextovodkaz"/>
-          <w:rFonts w:asciiTheme="majorHAnsi" w:hAnsiTheme="majorHAnsi" w:cstheme="majorHAnsi"/>
-        </w:rPr>
-        <w:t>.</w:t>
+          <w:lang w:val="en-GB"/>
+        </w:rPr>
+      </w:pPr>
+      <w:r>
+        <w:rPr>
+          <w:rFonts w:asciiTheme="majorHAnsi" w:eastAsia="DejaVu Sans Condensed" w:hAnsiTheme="majorHAnsi" w:cstheme="majorHAnsi"/>
+          <w:b/>
+          <w:bCs/>
+          <w:lang w:val="en-GB"/>
+        </w:rPr>
+        <w:t>2. Dataset</w:t>
       </w:r>
     </w:p>
     <w:p>
@@ -717,6 +378,226 @@
         <w:widowControl w:val="0"/>
         <w:suppressAutoHyphens/>
         <w:spacing w:before="240" w:after="120"/>
+        <w:contextualSpacing/>
+        <w:outlineLvl w:val="3"/>
+        <w:rPr>
+          <w:rFonts w:asciiTheme="majorHAnsi" w:eastAsia="DejaVu Sans Condensed" w:hAnsiTheme="majorHAnsi" w:cstheme="majorHAnsi"/>
+          <w:b/>
+          <w:bCs/>
+          <w:sz w:val="22"/>
+          <w:szCs w:val="22"/>
+          <w:lang w:val="en-GB"/>
+        </w:rPr>
+      </w:pPr>
+      <w:r>
+        <w:rPr>
+          <w:rFonts w:asciiTheme="majorHAnsi" w:eastAsia="DejaVu Sans Condensed" w:hAnsiTheme="majorHAnsi" w:cstheme="majorHAnsi"/>
+          <w:b/>
+          <w:bCs/>
+          <w:sz w:val="22"/>
+          <w:szCs w:val="22"/>
+          <w:lang w:val="en-GB"/>
+        </w:rPr>
+        <w:t>From Student_Mobility_2013-14.xlsx</w:t>
+      </w:r>
+    </w:p>
+    <w:p>
+      <w:pPr>
+        <w:keepNext/>
+        <w:widowControl w:val="0"/>
+        <w:suppressAutoHyphens/>
+        <w:spacing w:before="240" w:after="120"/>
+        <w:contextualSpacing/>
+        <w:outlineLvl w:val="3"/>
+        <w:rPr>
+          <w:rFonts w:asciiTheme="majorHAnsi" w:eastAsia="DejaVu Sans Condensed" w:hAnsiTheme="majorHAnsi" w:cstheme="majorHAnsi"/>
+          <w:u w:val="single"/>
+          <w:lang w:val="en-GB"/>
+        </w:rPr>
+      </w:pPr>
+      <w:r>
+        <w:rPr>
+          <w:rFonts w:asciiTheme="majorHAnsi" w:eastAsia="DejaVu Sans Condensed" w:hAnsiTheme="majorHAnsi" w:cstheme="majorHAnsi"/>
+          <w:sz w:val="22"/>
+          <w:szCs w:val="22"/>
+          <w:lang w:val="en-GB"/>
+        </w:rPr>
+        <w:t xml:space="preserve">URL: </w:t>
+      </w:r>
+      <w:hyperlink r:id="rId8" w:history="1">
+        <w:r>
+          <w:rPr>
+            <w:rStyle w:val="Hyperlink"/>
+            <w:rFonts w:asciiTheme="majorHAnsi" w:eastAsia="DejaVu Sans Condensed" w:hAnsiTheme="majorHAnsi" w:cstheme="majorHAnsi"/>
+            <w:lang w:val="en-GB"/>
+          </w:rPr>
+          <w:t>https://data.europa.eu/euodp/en/data/dataset/erasmus-mobility-statistics-2013-14</w:t>
+        </w:r>
+      </w:hyperlink>
+    </w:p>
+    <w:p>
+      <w:pPr>
+        <w:keepNext/>
+        <w:widowControl w:val="0"/>
+        <w:suppressAutoHyphens/>
+        <w:spacing w:before="240" w:after="120"/>
+        <w:contextualSpacing/>
+        <w:outlineLvl w:val="3"/>
+        <w:rPr>
+          <w:rFonts w:asciiTheme="majorHAnsi" w:hAnsiTheme="majorHAnsi" w:cstheme="majorHAnsi"/>
+          <w:lang w:val="en-GB"/>
+        </w:rPr>
+      </w:pPr>
+      <w:r>
+        <w:rPr>
+          <w:rFonts w:asciiTheme="majorHAnsi" w:eastAsia="DejaVu Sans Condensed" w:hAnsiTheme="majorHAnsi" w:cstheme="majorHAnsi"/>
+          <w:lang w:val="en-GB"/>
+        </w:rPr>
+        <w:t>This dataset contains information about students</w:t>
+      </w:r>
+      <w:r>
+        <w:rPr>
+          <w:rFonts w:asciiTheme="majorHAnsi" w:eastAsia="DejaVu Sans Condensed" w:hAnsiTheme="majorHAnsi" w:cstheme="majorHAnsi"/>
+          <w:lang w:val="en-GB"/>
+        </w:rPr>
+        <w:t xml:space="preserve"> and institutions</w:t>
+      </w:r>
+      <w:r>
+        <w:rPr>
+          <w:rFonts w:asciiTheme="majorHAnsi" w:eastAsia="DejaVu Sans Condensed" w:hAnsiTheme="majorHAnsi" w:cstheme="majorHAnsi"/>
+          <w:lang w:val="en-GB"/>
+        </w:rPr>
+        <w:t xml:space="preserve"> involved in the ERASMUS university exchange programme year 2013-14. </w:t>
+      </w:r>
+    </w:p>
+    <w:p>
+      <w:pPr>
+        <w:keepNext/>
+        <w:widowControl w:val="0"/>
+        <w:suppressAutoHyphens/>
+        <w:spacing w:before="240" w:after="120"/>
+        <w:contextualSpacing/>
+        <w:outlineLvl w:val="3"/>
+        <w:rPr>
+          <w:rFonts w:asciiTheme="majorHAnsi" w:eastAsia="DejaVu Sans Condensed" w:hAnsiTheme="majorHAnsi" w:cstheme="majorHAnsi"/>
+          <w:b/>
+          <w:bCs/>
+          <w:sz w:val="22"/>
+          <w:szCs w:val="22"/>
+          <w:lang w:val="en-GB"/>
+        </w:rPr>
+      </w:pPr>
+      <w:r>
+        <w:rPr>
+          <w:rFonts w:asciiTheme="majorHAnsi" w:eastAsia="DejaVu Sans Condensed" w:hAnsiTheme="majorHAnsi" w:cstheme="majorHAnsi"/>
+          <w:b/>
+          <w:bCs/>
+          <w:sz w:val="22"/>
+          <w:szCs w:val="22"/>
+          <w:lang w:val="en-GB"/>
+        </w:rPr>
+        <w:t>From cost-of-living.csv</w:t>
+      </w:r>
+    </w:p>
+    <w:p>
+      <w:pPr>
+        <w:keepNext/>
+        <w:widowControl w:val="0"/>
+        <w:suppressAutoHyphens/>
+        <w:spacing w:before="240" w:after="120"/>
+        <w:contextualSpacing/>
+        <w:outlineLvl w:val="3"/>
+        <w:rPr>
+          <w:rFonts w:asciiTheme="majorHAnsi" w:hAnsiTheme="majorHAnsi" w:cstheme="majorHAnsi"/>
+        </w:rPr>
+      </w:pPr>
+      <w:r>
+        <w:rPr>
+          <w:rFonts w:asciiTheme="majorHAnsi" w:eastAsia="DejaVu Sans Condensed" w:hAnsiTheme="majorHAnsi" w:cstheme="majorHAnsi"/>
+          <w:sz w:val="22"/>
+          <w:szCs w:val="22"/>
+          <w:lang w:val="en-GB"/>
+        </w:rPr>
+        <w:t>URL</w:t>
+      </w:r>
+      <w:r>
+        <w:rPr>
+          <w:rFonts w:asciiTheme="majorHAnsi" w:eastAsia="DejaVu Sans Condensed" w:hAnsiTheme="majorHAnsi" w:cstheme="majorHAnsi"/>
+          <w:b/>
+          <w:bCs/>
+          <w:sz w:val="22"/>
+          <w:szCs w:val="22"/>
+          <w:lang w:val="en-GB"/>
+        </w:rPr>
+        <w:t>:</w:t>
+      </w:r>
+      <w:r>
+        <w:rPr>
+          <w:rFonts w:asciiTheme="majorHAnsi" w:eastAsia="DejaVu Sans Condensed" w:hAnsiTheme="majorHAnsi" w:cstheme="majorHAnsi"/>
+          <w:b/>
+          <w:bCs/>
+          <w:sz w:val="22"/>
+          <w:szCs w:val="22"/>
+          <w:lang w:val="en-GB"/>
+        </w:rPr>
+        <w:t xml:space="preserve"> </w:t>
+      </w:r>
+      <w:hyperlink r:id="rId9" w:history="1">
+        <w:r>
+          <w:rPr>
+            <w:rStyle w:val="Hyperlink"/>
+            <w:rFonts w:asciiTheme="majorHAnsi" w:hAnsiTheme="majorHAnsi" w:cstheme="majorHAnsi"/>
+          </w:rPr>
+          <w:t>https://www.kaggle.com/andytran11996</w:t>
+        </w:r>
+        <w:r>
+          <w:rPr>
+            <w:rStyle w:val="Hyperlink"/>
+            <w:rFonts w:asciiTheme="majorHAnsi" w:hAnsiTheme="majorHAnsi" w:cstheme="majorHAnsi"/>
+          </w:rPr>
+          <w:t>/</w:t>
+        </w:r>
+        <w:r>
+          <w:rPr>
+            <w:rStyle w:val="Hyperlink"/>
+            <w:rFonts w:asciiTheme="majorHAnsi" w:hAnsiTheme="majorHAnsi" w:cstheme="majorHAnsi"/>
+          </w:rPr>
+          <w:t>cost-of-living/version/3</w:t>
+        </w:r>
+      </w:hyperlink>
+    </w:p>
+    <w:p>
+      <w:pPr>
+        <w:spacing w:after="0"/>
+        <w:contextualSpacing/>
+        <w:rPr>
+          <w:rFonts w:asciiTheme="majorHAnsi" w:eastAsia="Times New Roman" w:hAnsiTheme="majorHAnsi" w:cstheme="majorHAnsi"/>
+        </w:rPr>
+      </w:pPr>
+      <w:r>
+        <w:rPr>
+          <w:rFonts w:asciiTheme="majorHAnsi" w:eastAsia="Times New Roman" w:hAnsiTheme="majorHAnsi" w:cstheme="majorHAnsi"/>
+          <w:color w:val="24292E"/>
+          <w:shd w:val="clear" w:color="auto" w:fill="FFFFFF"/>
+        </w:rPr>
+        <w:t>This dataset shows cost-of-living in different cities around the world.</w:t>
+      </w:r>
+      <w:r>
+        <w:rPr>
+          <w:rFonts w:asciiTheme="majorHAnsi" w:eastAsia="Times New Roman" w:hAnsiTheme="majorHAnsi" w:cstheme="majorHAnsi"/>
+          <w:color w:val="24292E"/>
+          <w:shd w:val="clear" w:color="auto" w:fill="FFFFFF"/>
+        </w:rPr>
+        <w:t xml:space="preserve"> It includes e.g. cost-of-living-index, restaurant price-index, cost of apartment in city center, domestic beer price and much more.</w:t>
+      </w:r>
+    </w:p>
+    <w:p>
+      <w:pPr>
+        <w:keepNext/>
+        <w:widowControl w:val="0"/>
+        <w:suppressAutoHyphens/>
+        <w:spacing w:before="240" w:after="120"/>
+        <w:contextualSpacing/>
         <w:outlineLvl w:val="3"/>
         <w:rPr>
           <w:rFonts w:asciiTheme="majorHAnsi" w:eastAsia="DejaVu Sans Condensed" w:hAnsiTheme="majorHAnsi" w:cstheme="majorHAnsi"/>
@@ -740,6 +621,7 @@
         <w:widowControl w:val="0"/>
         <w:suppressAutoHyphens/>
         <w:spacing w:after="120"/>
+        <w:contextualSpacing/>
         <w:outlineLvl w:val="3"/>
         <w:rPr>
           <w:rFonts w:asciiTheme="majorHAnsi" w:hAnsiTheme="majorHAnsi" w:cstheme="majorHAnsi"/>
@@ -762,6 +644,7 @@
         <w:widowControl w:val="0"/>
         <w:suppressAutoHyphens/>
         <w:spacing w:after="120"/>
+        <w:contextualSpacing/>
         <w:outlineLvl w:val="3"/>
         <w:rPr>
           <w:rFonts w:asciiTheme="majorHAnsi" w:hAnsiTheme="majorHAnsi" w:cstheme="majorHAnsi"/>
@@ -775,10 +658,10 @@
         </w:rPr>
         <w:t xml:space="preserve">URL: </w:t>
       </w:r>
-      <w:hyperlink r:id="rId9" w:history="1">
+      <w:hyperlink r:id="rId10" w:history="1">
         <w:r>
           <w:rPr>
-            <w:rStyle w:val="Hypertextovodkaz"/>
+            <w:rStyle w:val="Hyperlink"/>
             <w:rFonts w:asciiTheme="majorHAnsi" w:hAnsiTheme="majorHAnsi" w:cstheme="majorHAnsi"/>
           </w:rPr>
           <w:t>https://data.europa.eu/euodp/en/data/dataset/erasmus-mobility-statistics-2013-14/resource/9ad29b2b-d63f-4660-ba21-772925d57362</w:t>
@@ -791,6 +674,7 @@
         <w:widowControl w:val="0"/>
         <w:suppressAutoHyphens/>
         <w:spacing w:before="240" w:after="120"/>
+        <w:contextualSpacing/>
         <w:outlineLvl w:val="3"/>
         <w:rPr>
           <w:rFonts w:asciiTheme="majorHAnsi" w:eastAsia="DejaVu Sans Condensed" w:hAnsiTheme="majorHAnsi" w:cstheme="majorHAnsi"/>
@@ -822,6 +706,7 @@
         <w:widowControl w:val="0"/>
         <w:suppressAutoHyphens/>
         <w:spacing w:after="120"/>
+        <w:contextualSpacing/>
         <w:outlineLvl w:val="3"/>
         <w:rPr>
           <w:rFonts w:asciiTheme="majorHAnsi" w:hAnsiTheme="majorHAnsi" w:cstheme="majorHAnsi"/>
@@ -839,7 +724,7 @@
       </w:r>
       <w:r>
         <w:rPr>
-          <w:rStyle w:val="Siln"/>
+          <w:rStyle w:val="Strong"/>
           <w:rFonts w:asciiTheme="majorHAnsi" w:hAnsiTheme="majorHAnsi" w:cstheme="majorHAnsi"/>
           <w:b w:val="0"/>
           <w:color w:val="24292E"/>
@@ -853,7 +738,7 @@
           <w:color w:val="24292E"/>
           <w:shd w:val="clear" w:color="auto" w:fill="FFFFFF"/>
         </w:rPr>
-        <w:t xml:space="preserve"> as well as the country where </w:t>
+        <w:t xml:space="preserve"> as well as the country where the </w:t>
       </w:r>
       <w:r>
         <w:rPr>
@@ -861,8 +746,7 @@
           <w:color w:val="24292E"/>
           <w:shd w:val="clear" w:color="auto" w:fill="FFFFFF"/>
         </w:rPr>
-        <w:lastRenderedPageBreak/>
-        <w:t xml:space="preserve">the </w:t>
+        <w:t>city</w:t>
       </w:r>
       <w:r>
         <w:rPr>
@@ -870,37 +754,11 @@
           <w:color w:val="24292E"/>
           <w:shd w:val="clear" w:color="auto" w:fill="FFFFFF"/>
         </w:rPr>
-        <w:t>city</w:t>
-      </w:r>
-      <w:r>
-        <w:rPr>
-          <w:rFonts w:asciiTheme="majorHAnsi" w:hAnsiTheme="majorHAnsi" w:cstheme="majorHAnsi"/>
-          <w:color w:val="24292E"/>
-          <w:shd w:val="clear" w:color="auto" w:fill="FFFFFF"/>
-        </w:rPr>
-        <w:t xml:space="preserve"> belongs </w:t>
-      </w:r>
-      <w:proofErr w:type="gramStart"/>
-      <w:r>
-        <w:rPr>
-          <w:rFonts w:asciiTheme="majorHAnsi" w:hAnsiTheme="majorHAnsi" w:cstheme="majorHAnsi"/>
-          <w:color w:val="24292E"/>
-          <w:shd w:val="clear" w:color="auto" w:fill="FFFFFF"/>
-        </w:rPr>
-        <w:t>and also</w:t>
-      </w:r>
-      <w:proofErr w:type="gramEnd"/>
-      <w:r>
-        <w:rPr>
-          <w:rFonts w:asciiTheme="majorHAnsi" w:hAnsiTheme="majorHAnsi" w:cstheme="majorHAnsi"/>
-          <w:color w:val="24292E"/>
-          <w:shd w:val="clear" w:color="auto" w:fill="FFFFFF"/>
-        </w:rPr>
-        <w:t xml:space="preserve"> the </w:t>
-      </w:r>
-      <w:r>
-        <w:rPr>
-          <w:rStyle w:val="Siln"/>
+        <w:t xml:space="preserve"> belongs and also the </w:t>
+      </w:r>
+      <w:r>
+        <w:rPr>
+          <w:rStyle w:val="Strong"/>
           <w:rFonts w:asciiTheme="majorHAnsi" w:hAnsiTheme="majorHAnsi" w:cstheme="majorHAnsi"/>
           <w:b w:val="0"/>
           <w:color w:val="24292E"/>
@@ -910,7 +768,7 @@
       </w:r>
       <w:r>
         <w:rPr>
-          <w:rStyle w:val="Siln"/>
+          <w:rStyle w:val="Strong"/>
           <w:rFonts w:asciiTheme="majorHAnsi" w:hAnsiTheme="majorHAnsi" w:cstheme="majorHAnsi"/>
           <w:color w:val="24292E"/>
           <w:shd w:val="clear" w:color="auto" w:fill="FFFFFF"/>
@@ -919,7 +777,7 @@
       </w:r>
       <w:r>
         <w:rPr>
-          <w:rStyle w:val="Siln"/>
+          <w:rStyle w:val="Strong"/>
           <w:rFonts w:asciiTheme="majorHAnsi" w:hAnsiTheme="majorHAnsi" w:cstheme="majorHAnsi"/>
           <w:b w:val="0"/>
           <w:color w:val="24292E"/>
@@ -937,7 +795,7 @@
       </w:r>
       <w:r>
         <w:rPr>
-          <w:rStyle w:val="Zdraznn"/>
+          <w:rStyle w:val="Emphasis"/>
           <w:rFonts w:asciiTheme="majorHAnsi" w:hAnsiTheme="majorHAnsi" w:cstheme="majorHAnsi"/>
           <w:color w:val="24292E"/>
           <w:shd w:val="clear" w:color="auto" w:fill="FFFFFF"/>
@@ -947,7 +805,7 @@
       <w:proofErr w:type="spellStart"/>
       <w:r>
         <w:rPr>
-          <w:rStyle w:val="Zdraznn"/>
+          <w:rStyle w:val="Emphasis"/>
           <w:rFonts w:asciiTheme="majorHAnsi" w:hAnsiTheme="majorHAnsi" w:cstheme="majorHAnsi"/>
           <w:color w:val="24292E"/>
           <w:shd w:val="clear" w:color="auto" w:fill="FFFFFF"/>
@@ -957,7 +815,7 @@
       <w:proofErr w:type="spellEnd"/>
       <w:r>
         <w:rPr>
-          <w:rStyle w:val="Zdraznn"/>
+          <w:rStyle w:val="Emphasis"/>
           <w:rFonts w:asciiTheme="majorHAnsi" w:hAnsiTheme="majorHAnsi" w:cstheme="majorHAnsi"/>
           <w:color w:val="24292E"/>
           <w:shd w:val="clear" w:color="auto" w:fill="FFFFFF"/>
@@ -967,7 +825,7 @@
       <w:proofErr w:type="spellStart"/>
       <w:r>
         <w:rPr>
-          <w:rStyle w:val="Zdraznn"/>
+          <w:rStyle w:val="Emphasis"/>
           <w:rFonts w:asciiTheme="majorHAnsi" w:hAnsiTheme="majorHAnsi" w:cstheme="majorHAnsi"/>
           <w:color w:val="24292E"/>
           <w:shd w:val="clear" w:color="auto" w:fill="FFFFFF"/>
@@ -977,7 +835,7 @@
       <w:proofErr w:type="spellEnd"/>
       <w:r>
         <w:rPr>
-          <w:rStyle w:val="Zdraznn"/>
+          <w:rStyle w:val="Emphasis"/>
           <w:rFonts w:asciiTheme="majorHAnsi" w:hAnsiTheme="majorHAnsi" w:cstheme="majorHAnsi"/>
           <w:color w:val="24292E"/>
           <w:shd w:val="clear" w:color="auto" w:fill="FFFFFF"/>
@@ -987,7 +845,7 @@
       <w:proofErr w:type="spellStart"/>
       <w:r>
         <w:rPr>
-          <w:rStyle w:val="Zdraznn"/>
+          <w:rStyle w:val="Emphasis"/>
           <w:rFonts w:asciiTheme="majorHAnsi" w:hAnsiTheme="majorHAnsi" w:cstheme="majorHAnsi"/>
           <w:color w:val="24292E"/>
           <w:shd w:val="clear" w:color="auto" w:fill="FFFFFF"/>
@@ -997,7 +855,7 @@
       <w:proofErr w:type="spellEnd"/>
       <w:r>
         <w:rPr>
-          <w:rStyle w:val="Zdraznn"/>
+          <w:rStyle w:val="Emphasis"/>
           <w:rFonts w:asciiTheme="majorHAnsi" w:hAnsiTheme="majorHAnsi" w:cstheme="majorHAnsi"/>
           <w:color w:val="24292E"/>
           <w:shd w:val="clear" w:color="auto" w:fill="FFFFFF"/>
@@ -1007,7 +865,7 @@
       <w:proofErr w:type="spellStart"/>
       <w:r>
         <w:rPr>
-          <w:rStyle w:val="Zdraznn"/>
+          <w:rStyle w:val="Emphasis"/>
           <w:rFonts w:asciiTheme="majorHAnsi" w:hAnsiTheme="majorHAnsi" w:cstheme="majorHAnsi"/>
           <w:color w:val="24292E"/>
           <w:shd w:val="clear" w:color="auto" w:fill="FFFFFF"/>
@@ -1017,7 +875,7 @@
       <w:proofErr w:type="spellEnd"/>
       <w:r>
         <w:rPr>
-          <w:rStyle w:val="Zdraznn"/>
+          <w:rStyle w:val="Emphasis"/>
           <w:rFonts w:asciiTheme="majorHAnsi" w:hAnsiTheme="majorHAnsi" w:cstheme="majorHAnsi"/>
           <w:color w:val="24292E"/>
           <w:shd w:val="clear" w:color="auto" w:fill="FFFFFF"/>
@@ -1027,7 +885,7 @@
       <w:proofErr w:type="spellStart"/>
       <w:r>
         <w:rPr>
-          <w:rStyle w:val="Zdraznn"/>
+          <w:rStyle w:val="Emphasis"/>
           <w:rFonts w:asciiTheme="majorHAnsi" w:hAnsiTheme="majorHAnsi" w:cstheme="majorHAnsi"/>
           <w:color w:val="24292E"/>
           <w:shd w:val="clear" w:color="auto" w:fill="FFFFFF"/>
@@ -1037,7 +895,7 @@
       <w:proofErr w:type="spellEnd"/>
       <w:r>
         <w:rPr>
-          <w:rStyle w:val="Zdraznn"/>
+          <w:rStyle w:val="Emphasis"/>
           <w:rFonts w:asciiTheme="majorHAnsi" w:hAnsiTheme="majorHAnsi" w:cstheme="majorHAnsi"/>
           <w:color w:val="24292E"/>
           <w:shd w:val="clear" w:color="auto" w:fill="FFFFFF"/>
@@ -1059,6 +917,7 @@
         <w:widowControl w:val="0"/>
         <w:suppressAutoHyphens/>
         <w:spacing w:after="120"/>
+        <w:contextualSpacing/>
         <w:outlineLvl w:val="3"/>
         <w:rPr>
           <w:rFonts w:asciiTheme="majorHAnsi" w:hAnsiTheme="majorHAnsi" w:cstheme="majorHAnsi"/>
@@ -1072,10 +931,10 @@
         </w:rPr>
         <w:t xml:space="preserve">URL: </w:t>
       </w:r>
-      <w:hyperlink r:id="rId10" w:history="1">
+      <w:hyperlink r:id="rId11" w:history="1">
         <w:r>
           <w:rPr>
-            <w:rStyle w:val="Hypertextovodkaz"/>
+            <w:rStyle w:val="Hyperlink"/>
             <w:rFonts w:asciiTheme="majorHAnsi" w:hAnsiTheme="majorHAnsi" w:cstheme="majorHAnsi"/>
             <w:color w:val="0366D6"/>
             <w:shd w:val="clear" w:color="auto" w:fill="FFFFFF"/>
@@ -1090,6 +949,7 @@
         <w:widowControl w:val="0"/>
         <w:suppressAutoHyphens/>
         <w:spacing w:before="240" w:after="120"/>
+        <w:contextualSpacing/>
         <w:outlineLvl w:val="3"/>
         <w:rPr>
           <w:rFonts w:asciiTheme="majorHAnsi" w:eastAsia="DejaVu Sans Condensed" w:hAnsiTheme="majorHAnsi" w:cstheme="majorHAnsi"/>
@@ -1104,15 +964,7 @@
           <w:b/>
           <w:shd w:val="clear" w:color="auto" w:fill="FFFFFF"/>
         </w:rPr>
-        <w:t>countryInfo</w:t>
-      </w:r>
-      <w:r>
-        <w:rPr>
-          <w:rFonts w:asciiTheme="majorHAnsi" w:hAnsiTheme="majorHAnsi" w:cstheme="majorHAnsi"/>
-          <w:b/>
-          <w:shd w:val="clear" w:color="auto" w:fill="FFFFFF"/>
-        </w:rPr>
-        <w:t>.txt</w:t>
+        <w:t>countryInfo.txt</w:t>
       </w:r>
     </w:p>
     <w:p>
@@ -1121,6 +973,7 @@
         <w:widowControl w:val="0"/>
         <w:suppressAutoHyphens/>
         <w:spacing w:after="120"/>
+        <w:contextualSpacing/>
         <w:outlineLvl w:val="3"/>
         <w:rPr>
           <w:rFonts w:asciiTheme="majorHAnsi" w:hAnsiTheme="majorHAnsi" w:cstheme="majorHAnsi"/>
@@ -1143,6 +996,7 @@
         <w:widowControl w:val="0"/>
         <w:suppressAutoHyphens/>
         <w:spacing w:after="120"/>
+        <w:contextualSpacing/>
         <w:outlineLvl w:val="3"/>
         <w:rPr>
           <w:rFonts w:asciiTheme="majorHAnsi" w:eastAsia="DejaVu Sans Condensed" w:hAnsiTheme="majorHAnsi" w:cstheme="majorHAnsi"/>
@@ -1159,10 +1013,10 @@
         </w:rPr>
         <w:t xml:space="preserve">URL: </w:t>
       </w:r>
-      <w:hyperlink r:id="rId11" w:history="1">
+      <w:hyperlink r:id="rId12" w:history="1">
         <w:r>
           <w:rPr>
-            <w:rStyle w:val="Hypertextovodkaz"/>
+            <w:rStyle w:val="Hyperlink"/>
             <w:rFonts w:asciiTheme="majorHAnsi" w:hAnsiTheme="majorHAnsi" w:cstheme="majorHAnsi"/>
             <w:color w:val="0366D6"/>
             <w:shd w:val="clear" w:color="auto" w:fill="FFFFFF"/>
@@ -1213,7 +1067,7 @@
     </w:p>
     <w:p>
       <w:pPr>
-        <w:pStyle w:val="Odstavecseseznamem"/>
+        <w:pStyle w:val="ListParagraph"/>
         <w:widowControl w:val="0"/>
         <w:numPr>
           <w:ilvl w:val="0"/>
@@ -1221,7 +1075,6 @@
         </w:numPr>
         <w:suppressAutoHyphens/>
         <w:spacing w:after="120"/>
-        <w:jc w:val="both"/>
         <w:rPr>
           <w:rFonts w:asciiTheme="majorHAnsi" w:eastAsia="DejaVu Sans Condensed" w:hAnsiTheme="majorHAnsi" w:cstheme="majorHAnsi"/>
           <w:lang w:val="en-GB"/>
@@ -1237,7 +1090,7 @@
     </w:p>
     <w:p>
       <w:pPr>
-        <w:pStyle w:val="Odstavecseseznamem"/>
+        <w:pStyle w:val="ListParagraph"/>
         <w:widowControl w:val="0"/>
         <w:numPr>
           <w:ilvl w:val="0"/>
@@ -1245,7 +1098,6 @@
         </w:numPr>
         <w:suppressAutoHyphens/>
         <w:spacing w:after="120"/>
-        <w:jc w:val="both"/>
         <w:rPr>
           <w:rFonts w:asciiTheme="majorHAnsi" w:eastAsia="DejaVu Sans Condensed" w:hAnsiTheme="majorHAnsi" w:cstheme="majorHAnsi"/>
           <w:lang w:val="en-GB"/>
@@ -1261,7 +1113,7 @@
     </w:p>
     <w:p>
       <w:pPr>
-        <w:pStyle w:val="Odstavecseseznamem"/>
+        <w:pStyle w:val="ListParagraph"/>
         <w:widowControl w:val="0"/>
         <w:numPr>
           <w:ilvl w:val="0"/>
@@ -1269,17 +1121,17 @@
         </w:numPr>
         <w:suppressAutoHyphens/>
         <w:spacing w:after="120"/>
-        <w:jc w:val="both"/>
-        <w:rPr>
-          <w:rFonts w:asciiTheme="majorHAnsi" w:eastAsia="DejaVu Sans Condensed" w:hAnsiTheme="majorHAnsi" w:cstheme="majorHAnsi"/>
-          <w:lang w:val="en-GB"/>
-        </w:rPr>
-      </w:pPr>
-      <w:r>
-        <w:rPr>
-          <w:rFonts w:asciiTheme="majorHAnsi" w:eastAsia="DejaVu Sans Condensed" w:hAnsiTheme="majorHAnsi" w:cstheme="majorHAnsi"/>
-          <w:lang w:val="en-GB"/>
-        </w:rPr>
+        <w:rPr>
+          <w:rFonts w:asciiTheme="majorHAnsi" w:eastAsia="DejaVu Sans Condensed" w:hAnsiTheme="majorHAnsi" w:cstheme="majorHAnsi"/>
+          <w:lang w:val="en-GB"/>
+        </w:rPr>
+      </w:pPr>
+      <w:r>
+        <w:rPr>
+          <w:rFonts w:asciiTheme="majorHAnsi" w:eastAsia="DejaVu Sans Condensed" w:hAnsiTheme="majorHAnsi" w:cstheme="majorHAnsi"/>
+          <w:lang w:val="en-GB"/>
+        </w:rPr>
+        <w:lastRenderedPageBreak/>
         <w:t xml:space="preserve">Which countries are popular </w:t>
       </w:r>
       <w:r>
@@ -1334,7 +1186,7 @@
     </w:p>
     <w:p>
       <w:pPr>
-        <w:pStyle w:val="Odstavecseseznamem"/>
+        <w:pStyle w:val="ListParagraph"/>
         <w:widowControl w:val="0"/>
         <w:numPr>
           <w:ilvl w:val="0"/>
@@ -1342,7 +1194,6 @@
         </w:numPr>
         <w:suppressAutoHyphens/>
         <w:spacing w:after="120"/>
-        <w:jc w:val="both"/>
         <w:rPr>
           <w:rFonts w:asciiTheme="majorHAnsi" w:eastAsia="DejaVu Sans Condensed" w:hAnsiTheme="majorHAnsi" w:cstheme="majorHAnsi"/>
           <w:lang w:val="en-GB"/>
@@ -1400,7 +1251,7 @@
     </w:p>
     <w:p>
       <w:pPr>
-        <w:pStyle w:val="Odstavecseseznamem"/>
+        <w:pStyle w:val="ListParagraph"/>
         <w:widowControl w:val="0"/>
         <w:numPr>
           <w:ilvl w:val="0"/>
@@ -1408,7 +1259,6 @@
         </w:numPr>
         <w:suppressAutoHyphens/>
         <w:spacing w:after="120"/>
-        <w:jc w:val="both"/>
         <w:rPr>
           <w:rFonts w:asciiTheme="majorHAnsi" w:eastAsia="DejaVu Sans Condensed" w:hAnsiTheme="majorHAnsi" w:cstheme="majorHAnsi"/>
           <w:lang w:val="en-GB"/>
@@ -1424,7 +1274,7 @@
     </w:p>
     <w:p>
       <w:pPr>
-        <w:pStyle w:val="Odstavecseseznamem"/>
+        <w:pStyle w:val="ListParagraph"/>
         <w:widowControl w:val="0"/>
         <w:numPr>
           <w:ilvl w:val="0"/>
@@ -1432,7 +1282,6 @@
         </w:numPr>
         <w:suppressAutoHyphens/>
         <w:spacing w:after="120"/>
-        <w:jc w:val="both"/>
         <w:rPr>
           <w:rFonts w:asciiTheme="majorHAnsi" w:eastAsia="DejaVu Sans Condensed" w:hAnsiTheme="majorHAnsi" w:cstheme="majorHAnsi"/>
           <w:lang w:val="en-GB"/>
@@ -1487,8 +1336,6 @@
         </w:rPr>
         <w:t>e city of receiving university</w:t>
       </w:r>
-      <w:bookmarkStart w:id="0" w:name="_GoBack"/>
-      <w:bookmarkEnd w:id="0"/>
       <w:r>
         <w:rPr>
           <w:rFonts w:asciiTheme="majorHAnsi" w:eastAsia="DejaVu Sans Condensed" w:hAnsiTheme="majorHAnsi" w:cstheme="majorHAnsi"/>
@@ -1506,7 +1353,7 @@
     </w:p>
     <w:p>
       <w:pPr>
-        <w:pStyle w:val="Odstavecseseznamem"/>
+        <w:pStyle w:val="ListParagraph"/>
         <w:widowControl w:val="0"/>
         <w:numPr>
           <w:ilvl w:val="0"/>
@@ -1514,51 +1361,22 @@
         </w:numPr>
         <w:suppressAutoHyphens/>
         <w:spacing w:after="120"/>
-        <w:jc w:val="both"/>
-        <w:rPr>
-          <w:rFonts w:asciiTheme="majorHAnsi" w:eastAsia="DejaVu Sans Condensed" w:hAnsiTheme="majorHAnsi" w:cstheme="majorHAnsi"/>
-          <w:lang w:val="en-GB"/>
-        </w:rPr>
-      </w:pPr>
-      <w:r>
-        <w:rPr>
-          <w:rFonts w:asciiTheme="majorHAnsi" w:eastAsia="DejaVu Sans Condensed" w:hAnsiTheme="majorHAnsi" w:cstheme="majorHAnsi"/>
-          <w:lang w:val="en-GB"/>
-        </w:rPr>
-        <w:t>Do</w:t>
-      </w:r>
-      <w:r>
-        <w:rPr>
-          <w:rFonts w:asciiTheme="majorHAnsi" w:eastAsia="DejaVu Sans Condensed" w:hAnsiTheme="majorHAnsi" w:cstheme="majorHAnsi"/>
-          <w:lang w:val="en-GB"/>
-        </w:rPr>
-        <w:t xml:space="preserve">es the city size of </w:t>
-      </w:r>
-      <w:r>
-        <w:rPr>
-          <w:rFonts w:asciiTheme="majorHAnsi" w:eastAsia="DejaVu Sans Condensed" w:hAnsiTheme="majorHAnsi" w:cstheme="majorHAnsi"/>
-          <w:lang w:val="en-GB"/>
-        </w:rPr>
-        <w:t>receiving</w:t>
-      </w:r>
-      <w:r>
-        <w:rPr>
-          <w:rFonts w:asciiTheme="majorHAnsi" w:eastAsia="DejaVu Sans Condensed" w:hAnsiTheme="majorHAnsi" w:cstheme="majorHAnsi"/>
-          <w:lang w:val="en-GB"/>
-        </w:rPr>
-        <w:t xml:space="preserve"> and home university matter</w:t>
-      </w:r>
-      <w:r>
-        <w:rPr>
-          <w:rFonts w:asciiTheme="majorHAnsi" w:eastAsia="DejaVu Sans Condensed" w:hAnsiTheme="majorHAnsi" w:cstheme="majorHAnsi"/>
-          <w:lang w:val="en-GB"/>
-        </w:rPr>
-        <w:t>?</w:t>
+        <w:rPr>
+          <w:rFonts w:asciiTheme="majorHAnsi" w:eastAsia="DejaVu Sans Condensed" w:hAnsiTheme="majorHAnsi" w:cstheme="majorHAnsi"/>
+          <w:lang w:val="en-GB"/>
+        </w:rPr>
+      </w:pPr>
+      <w:r>
+        <w:rPr>
+          <w:rFonts w:asciiTheme="majorHAnsi" w:eastAsia="DejaVu Sans Condensed" w:hAnsiTheme="majorHAnsi" w:cstheme="majorHAnsi"/>
+          <w:lang w:val="en-GB"/>
+        </w:rPr>
+        <w:t>Does the city size of receiving and home university matter?</w:t>
       </w:r>
     </w:p>
     <w:p>
       <w:pPr>
-        <w:pStyle w:val="Odstavecseseznamem"/>
+        <w:pStyle w:val="ListParagraph"/>
         <w:widowControl w:val="0"/>
         <w:numPr>
           <w:ilvl w:val="0"/>
@@ -1566,7 +1384,6 @@
         </w:numPr>
         <w:suppressAutoHyphens/>
         <w:spacing w:after="120"/>
-        <w:jc w:val="both"/>
         <w:rPr>
           <w:rFonts w:asciiTheme="majorHAnsi" w:eastAsia="DejaVu Sans Condensed" w:hAnsiTheme="majorHAnsi" w:cstheme="majorHAnsi"/>
           <w:lang w:val="en-GB"/>
@@ -1629,28 +1446,6 @@
           <w:rFonts w:asciiTheme="majorHAnsi" w:eastAsia="DejaVu Sans Condensed" w:hAnsiTheme="majorHAnsi" w:cstheme="majorHAnsi"/>
           <w:b/>
           <w:bCs/>
-          <w:lang w:val="en-GB"/>
-        </w:rPr>
-      </w:pPr>
-      <w:r>
-        <w:rPr>
-          <w:rFonts w:asciiTheme="majorHAnsi" w:eastAsia="DejaVu Sans Condensed" w:hAnsiTheme="majorHAnsi" w:cstheme="majorHAnsi"/>
-          <w:b/>
-          <w:bCs/>
-          <w:lang w:val="en-GB"/>
-        </w:rPr>
-        <w:br w:type="page"/>
-      </w:r>
-    </w:p>
-    <w:p>
-      <w:pPr>
-        <w:keepNext/>
-        <w:widowControl w:val="0"/>
-        <w:suppressAutoHyphens/>
-        <w:spacing w:before="240" w:after="120"/>
-        <w:outlineLvl w:val="3"/>
-        <w:rPr>
-          <w:rFonts w:ascii="Calibri" w:eastAsia="DejaVu Sans Condensed" w:hAnsi="Calibri" w:cs="DejaVu Sans Condensed"/>
           <w:lang w:val="en-GB"/>
         </w:rPr>
       </w:pPr>
@@ -1661,7 +1456,6 @@
           <w:bCs/>
           <w:lang w:val="en-GB"/>
         </w:rPr>
-        <w:lastRenderedPageBreak/>
         <w:t>4</w:t>
       </w:r>
       <w:r>
@@ -1914,37 +1708,37 @@
           <w:lang w:val="cs-CZ" w:eastAsia="cs-CZ"/>
         </w:rPr>
       </w:pPr>
-      <w:r>
-        <w:rPr>
-          <w:rFonts w:ascii="Courier New" w:eastAsia="Times New Roman" w:hAnsi="Courier New" w:cs="Courier New"/>
-          <w:color w:val="000000"/>
-          <w:sz w:val="22"/>
-          <w:szCs w:val="22"/>
-          <w:lang w:val="cs-CZ" w:eastAsia="cs-CZ"/>
-        </w:rPr>
-        <w:t>ERA04,2013,2013-1-PT1-ERA04-16705,16705-MOB-</w:t>
-      </w:r>
-      <w:proofErr w:type="gramStart"/>
-      <w:r>
-        <w:rPr>
-          <w:rFonts w:ascii="Courier New" w:eastAsia="Times New Roman" w:hAnsi="Courier New" w:cs="Courier New"/>
-          <w:color w:val="000000"/>
-          <w:sz w:val="22"/>
-          <w:szCs w:val="22"/>
-          <w:lang w:val="cs-CZ" w:eastAsia="cs-CZ"/>
-        </w:rPr>
-        <w:t>00060,PT</w:t>
-      </w:r>
-      <w:proofErr w:type="gramEnd"/>
-      <w:r>
-        <w:rPr>
-          <w:rFonts w:ascii="Courier New" w:eastAsia="Times New Roman" w:hAnsi="Courier New" w:cs="Courier New"/>
-          <w:color w:val="000000"/>
-          <w:sz w:val="22"/>
-          <w:szCs w:val="22"/>
-          <w:lang w:val="cs-CZ" w:eastAsia="cs-CZ"/>
-        </w:rPr>
-        <w:t xml:space="preserve">,CH,Mob-SMP,0.0,520,Engineering and </w:t>
+      <w:bookmarkStart w:id="0" w:name="_GoBack"/>
+      <w:bookmarkEnd w:id="0"/>
+      <w:r>
+        <w:rPr>
+          <w:rFonts w:ascii="Courier New" w:eastAsia="Times New Roman" w:hAnsi="Courier New" w:cs="Courier New"/>
+          <w:b/>
+          <w:bCs/>
+          <w:sz w:val="22"/>
+          <w:szCs w:val="22"/>
+        </w:rPr>
+        <w:t>From cost-of-living-2016.csv</w:t>
+      </w:r>
+      <w:r>
+        <w:rPr>
+          <w:rFonts w:ascii="Courier New" w:eastAsia="Times New Roman" w:hAnsi="Courier New" w:cs="Courier New"/>
+          <w:b/>
+          <w:bCs/>
+          <w:sz w:val="22"/>
+          <w:szCs w:val="22"/>
+        </w:rPr>
+        <w:br/>
+      </w:r>
+      <w:r>
+        <w:rPr>
+          <w:rFonts w:ascii="Courier New" w:eastAsia="Times New Roman" w:hAnsi="Courier New" w:cs="Courier New"/>
+          <w:color w:val="000000"/>
+          <w:sz w:val="22"/>
+          <w:szCs w:val="22"/>
+          <w:lang w:val="cs-CZ" w:eastAsia="cs-CZ"/>
+        </w:rPr>
+        <w:t xml:space="preserve">City,Country,Cost.of.Living.Index,Rent.Index,Cost.of.Living.Plus.Rent.Index,Groceries.Index,Restaurant.Price.Index,Local.Purchasing.Power.Index,Milk(regular)(1 liter),Monthly.Pass,Apartment(1.bedroom).in.City.Centre,"Internet(10 Mbps, </w:t>
       </w:r>
       <w:proofErr w:type="spellStart"/>
       <w:r>
@@ -1955,7 +1749,7 @@
           <w:szCs w:val="22"/>
           <w:lang w:val="cs-CZ" w:eastAsia="cs-CZ"/>
         </w:rPr>
-        <w:t>engineering</w:t>
+        <w:t>Unlimited</w:t>
       </w:r>
       <w:proofErr w:type="spellEnd"/>
       <w:r>
@@ -1966,7 +1760,7 @@
           <w:szCs w:val="22"/>
           <w:lang w:val="cs-CZ" w:eastAsia="cs-CZ"/>
         </w:rPr>
-        <w:t xml:space="preserve"> trades,,01-OCT-2013 00.00.00,31-MAR-2014 00.00.00,6,0,3096.0,Second Cycle,257433481,M,Students,FR,P  LISBOA02,Universidade de </w:t>
+        <w:t xml:space="preserve"> Data, </w:t>
       </w:r>
       <w:proofErr w:type="spellStart"/>
       <w:r>
@@ -1977,7 +1771,7 @@
           <w:szCs w:val="22"/>
           <w:lang w:val="cs-CZ" w:eastAsia="cs-CZ"/>
         </w:rPr>
-        <w:t>Lisboa</w:t>
+        <w:t>Cable</w:t>
       </w:r>
       <w:proofErr w:type="spellEnd"/>
       <w:r>
@@ -1988,7 +1782,7 @@
           <w:szCs w:val="22"/>
           <w:lang w:val="cs-CZ" w:eastAsia="cs-CZ"/>
         </w:rPr>
-        <w:t xml:space="preserve">,,Paul </w:t>
+        <w:t>/ADSL)",Cappuccino(</w:t>
       </w:r>
       <w:proofErr w:type="spellStart"/>
       <w:r>
@@ -1999,7 +1793,7 @@
           <w:szCs w:val="22"/>
           <w:lang w:val="cs-CZ" w:eastAsia="cs-CZ"/>
         </w:rPr>
-        <w:t>Scherrer</w:t>
+        <w:t>regular</w:t>
       </w:r>
       <w:proofErr w:type="spellEnd"/>
       <w:r>
@@ -2010,6 +1804,182 @@
           <w:szCs w:val="22"/>
           <w:lang w:val="cs-CZ" w:eastAsia="cs-CZ"/>
         </w:rPr>
+        <w:t>),</w:t>
+      </w:r>
+      <w:proofErr w:type="spellStart"/>
+      <w:r>
+        <w:rPr>
+          <w:rFonts w:ascii="Courier New" w:eastAsia="Times New Roman" w:hAnsi="Courier New" w:cs="Courier New"/>
+          <w:color w:val="000000"/>
+          <w:sz w:val="22"/>
+          <w:szCs w:val="22"/>
+          <w:lang w:val="cs-CZ" w:eastAsia="cs-CZ"/>
+        </w:rPr>
+        <w:t>Water</w:t>
+      </w:r>
+      <w:proofErr w:type="spellEnd"/>
+      <w:r>
+        <w:rPr>
+          <w:rFonts w:ascii="Courier New" w:eastAsia="Times New Roman" w:hAnsi="Courier New" w:cs="Courier New"/>
+          <w:color w:val="000000"/>
+          <w:sz w:val="22"/>
+          <w:szCs w:val="22"/>
+          <w:lang w:val="cs-CZ" w:eastAsia="cs-CZ"/>
+        </w:rPr>
+        <w:t xml:space="preserve">(0.33 liter </w:t>
+      </w:r>
+      <w:proofErr w:type="spellStart"/>
+      <w:r>
+        <w:rPr>
+          <w:rFonts w:ascii="Courier New" w:eastAsia="Times New Roman" w:hAnsi="Courier New" w:cs="Courier New"/>
+          <w:color w:val="000000"/>
+          <w:sz w:val="22"/>
+          <w:szCs w:val="22"/>
+          <w:lang w:val="cs-CZ" w:eastAsia="cs-CZ"/>
+        </w:rPr>
+        <w:t>bottle</w:t>
+      </w:r>
+      <w:proofErr w:type="spellEnd"/>
+      <w:r>
+        <w:rPr>
+          <w:rFonts w:ascii="Courier New" w:eastAsia="Times New Roman" w:hAnsi="Courier New" w:cs="Courier New"/>
+          <w:color w:val="000000"/>
+          <w:sz w:val="22"/>
+          <w:szCs w:val="22"/>
+          <w:lang w:val="cs-CZ" w:eastAsia="cs-CZ"/>
+        </w:rPr>
+        <w:t>),</w:t>
+      </w:r>
+      <w:proofErr w:type="spellStart"/>
+      <w:r>
+        <w:rPr>
+          <w:rFonts w:ascii="Courier New" w:eastAsia="Times New Roman" w:hAnsi="Courier New" w:cs="Courier New"/>
+          <w:color w:val="000000"/>
+          <w:sz w:val="22"/>
+          <w:szCs w:val="22"/>
+          <w:lang w:val="cs-CZ" w:eastAsia="cs-CZ"/>
+        </w:rPr>
+        <w:t>Eggs</w:t>
+      </w:r>
+      <w:proofErr w:type="spellEnd"/>
+      <w:r>
+        <w:rPr>
+          <w:rFonts w:ascii="Courier New" w:eastAsia="Times New Roman" w:hAnsi="Courier New" w:cs="Courier New"/>
+          <w:color w:val="000000"/>
+          <w:sz w:val="22"/>
+          <w:szCs w:val="22"/>
+          <w:lang w:val="cs-CZ" w:eastAsia="cs-CZ"/>
+        </w:rPr>
+        <w:t>(12),</w:t>
+      </w:r>
+      <w:proofErr w:type="spellStart"/>
+      <w:r>
+        <w:rPr>
+          <w:rFonts w:ascii="Courier New" w:eastAsia="Times New Roman" w:hAnsi="Courier New" w:cs="Courier New"/>
+          <w:color w:val="000000"/>
+          <w:sz w:val="22"/>
+          <w:szCs w:val="22"/>
+          <w:lang w:val="cs-CZ" w:eastAsia="cs-CZ"/>
+        </w:rPr>
+        <w:t>Water</w:t>
+      </w:r>
+      <w:proofErr w:type="spellEnd"/>
+      <w:r>
+        <w:rPr>
+          <w:rFonts w:ascii="Courier New" w:eastAsia="Times New Roman" w:hAnsi="Courier New" w:cs="Courier New"/>
+          <w:color w:val="000000"/>
+          <w:sz w:val="22"/>
+          <w:szCs w:val="22"/>
+          <w:lang w:val="cs-CZ" w:eastAsia="cs-CZ"/>
+        </w:rPr>
+        <w:t xml:space="preserve">(1.5 liter </w:t>
+      </w:r>
+      <w:proofErr w:type="spellStart"/>
+      <w:r>
+        <w:rPr>
+          <w:rFonts w:ascii="Courier New" w:eastAsia="Times New Roman" w:hAnsi="Courier New" w:cs="Courier New"/>
+          <w:color w:val="000000"/>
+          <w:sz w:val="22"/>
+          <w:szCs w:val="22"/>
+          <w:lang w:val="cs-CZ" w:eastAsia="cs-CZ"/>
+        </w:rPr>
+        <w:t>bottle</w:t>
+      </w:r>
+      <w:proofErr w:type="spellEnd"/>
+      <w:r>
+        <w:rPr>
+          <w:rFonts w:ascii="Courier New" w:eastAsia="Times New Roman" w:hAnsi="Courier New" w:cs="Courier New"/>
+          <w:color w:val="000000"/>
+          <w:sz w:val="22"/>
+          <w:szCs w:val="22"/>
+          <w:lang w:val="cs-CZ" w:eastAsia="cs-CZ"/>
+        </w:rPr>
+        <w:t>),</w:t>
+      </w:r>
+      <w:proofErr w:type="spellStart"/>
+      <w:r>
+        <w:rPr>
+          <w:rFonts w:ascii="Courier New" w:eastAsia="Times New Roman" w:hAnsi="Courier New" w:cs="Courier New"/>
+          <w:color w:val="000000"/>
+          <w:sz w:val="22"/>
+          <w:szCs w:val="22"/>
+          <w:lang w:val="cs-CZ" w:eastAsia="cs-CZ"/>
+        </w:rPr>
+        <w:t>Domestic</w:t>
+      </w:r>
+      <w:proofErr w:type="spellEnd"/>
+      <w:r>
+        <w:rPr>
+          <w:rFonts w:ascii="Courier New" w:eastAsia="Times New Roman" w:hAnsi="Courier New" w:cs="Courier New"/>
+          <w:color w:val="000000"/>
+          <w:sz w:val="22"/>
+          <w:szCs w:val="22"/>
+          <w:lang w:val="cs-CZ" w:eastAsia="cs-CZ"/>
+        </w:rPr>
+        <w:t xml:space="preserve"> Beer (0.5 liter </w:t>
+      </w:r>
+      <w:proofErr w:type="spellStart"/>
+      <w:r>
+        <w:rPr>
+          <w:rFonts w:ascii="Courier New" w:eastAsia="Times New Roman" w:hAnsi="Courier New" w:cs="Courier New"/>
+          <w:color w:val="000000"/>
+          <w:sz w:val="22"/>
+          <w:szCs w:val="22"/>
+          <w:lang w:val="cs-CZ" w:eastAsia="cs-CZ"/>
+        </w:rPr>
+        <w:t>bottle</w:t>
+      </w:r>
+      <w:proofErr w:type="spellEnd"/>
+      <w:r>
+        <w:rPr>
+          <w:rFonts w:ascii="Courier New" w:eastAsia="Times New Roman" w:hAnsi="Courier New" w:cs="Courier New"/>
+          <w:color w:val="000000"/>
+          <w:sz w:val="22"/>
+          <w:szCs w:val="22"/>
+          <w:lang w:val="cs-CZ" w:eastAsia="cs-CZ"/>
+        </w:rPr>
+        <w:t>),</w:t>
+      </w:r>
+      <w:proofErr w:type="spellStart"/>
+      <w:r>
+        <w:rPr>
+          <w:rFonts w:ascii="Courier New" w:eastAsia="Times New Roman" w:hAnsi="Courier New" w:cs="Courier New"/>
+          <w:color w:val="000000"/>
+          <w:sz w:val="22"/>
+          <w:szCs w:val="22"/>
+          <w:lang w:val="cs-CZ" w:eastAsia="cs-CZ"/>
+        </w:rPr>
+        <w:t>One-way</w:t>
+      </w:r>
+      <w:proofErr w:type="spellEnd"/>
+      <w:r>
+        <w:rPr>
+          <w:rFonts w:ascii="Courier New" w:eastAsia="Times New Roman" w:hAnsi="Courier New" w:cs="Courier New"/>
+          <w:color w:val="000000"/>
+          <w:sz w:val="22"/>
+          <w:szCs w:val="22"/>
+          <w:lang w:val="cs-CZ" w:eastAsia="cs-CZ"/>
+        </w:rPr>
         <w:t xml:space="preserve"> </w:t>
       </w:r>
       <w:proofErr w:type="spellStart"/>
@@ -2021,7 +1991,7 @@
           <w:szCs w:val="22"/>
           <w:lang w:val="cs-CZ" w:eastAsia="cs-CZ"/>
         </w:rPr>
-        <w:t>Institut,CH,Villigen</w:t>
+        <w:t>Ticket</w:t>
       </w:r>
       <w:proofErr w:type="spellEnd"/>
       <w:r>
@@ -2032,7 +2002,205 @@
           <w:szCs w:val="22"/>
           <w:lang w:val="cs-CZ" w:eastAsia="cs-CZ"/>
         </w:rPr>
-        <w:t xml:space="preserve"> PSI</w:t>
+        <w:t xml:space="preserve"> (</w:t>
+      </w:r>
+      <w:proofErr w:type="spellStart"/>
+      <w:r>
+        <w:rPr>
+          <w:rFonts w:ascii="Courier New" w:eastAsia="Times New Roman" w:hAnsi="Courier New" w:cs="Courier New"/>
+          <w:color w:val="000000"/>
+          <w:sz w:val="22"/>
+          <w:szCs w:val="22"/>
+          <w:lang w:val="cs-CZ" w:eastAsia="cs-CZ"/>
+        </w:rPr>
+        <w:t>Local</w:t>
+      </w:r>
+      <w:proofErr w:type="spellEnd"/>
+      <w:r>
+        <w:rPr>
+          <w:rFonts w:ascii="Courier New" w:eastAsia="Times New Roman" w:hAnsi="Courier New" w:cs="Courier New"/>
+          <w:color w:val="000000"/>
+          <w:sz w:val="22"/>
+          <w:szCs w:val="22"/>
+          <w:lang w:val="cs-CZ" w:eastAsia="cs-CZ"/>
+        </w:rPr>
+        <w:t xml:space="preserve"> Transport),"Basic (</w:t>
+      </w:r>
+      <w:proofErr w:type="spellStart"/>
+      <w:r>
+        <w:rPr>
+          <w:rFonts w:ascii="Courier New" w:eastAsia="Times New Roman" w:hAnsi="Courier New" w:cs="Courier New"/>
+          <w:color w:val="000000"/>
+          <w:sz w:val="22"/>
+          <w:szCs w:val="22"/>
+          <w:lang w:val="cs-CZ" w:eastAsia="cs-CZ"/>
+        </w:rPr>
+        <w:t>Electricity</w:t>
+      </w:r>
+      <w:proofErr w:type="spellEnd"/>
+      <w:r>
+        <w:rPr>
+          <w:rFonts w:ascii="Courier New" w:eastAsia="Times New Roman" w:hAnsi="Courier New" w:cs="Courier New"/>
+          <w:color w:val="000000"/>
+          <w:sz w:val="22"/>
+          <w:szCs w:val="22"/>
+          <w:lang w:val="cs-CZ" w:eastAsia="cs-CZ"/>
+        </w:rPr>
+        <w:t xml:space="preserve">, </w:t>
+      </w:r>
+      <w:proofErr w:type="spellStart"/>
+      <w:r>
+        <w:rPr>
+          <w:rFonts w:ascii="Courier New" w:eastAsia="Times New Roman" w:hAnsi="Courier New" w:cs="Courier New"/>
+          <w:color w:val="000000"/>
+          <w:sz w:val="22"/>
+          <w:szCs w:val="22"/>
+          <w:lang w:val="cs-CZ" w:eastAsia="cs-CZ"/>
+        </w:rPr>
+        <w:t>Heating</w:t>
+      </w:r>
+      <w:proofErr w:type="spellEnd"/>
+      <w:r>
+        <w:rPr>
+          <w:rFonts w:ascii="Courier New" w:eastAsia="Times New Roman" w:hAnsi="Courier New" w:cs="Courier New"/>
+          <w:color w:val="000000"/>
+          <w:sz w:val="22"/>
+          <w:szCs w:val="22"/>
+          <w:lang w:val="cs-CZ" w:eastAsia="cs-CZ"/>
+        </w:rPr>
+        <w:t xml:space="preserve">, </w:t>
+      </w:r>
+      <w:proofErr w:type="spellStart"/>
+      <w:r>
+        <w:rPr>
+          <w:rFonts w:ascii="Courier New" w:eastAsia="Times New Roman" w:hAnsi="Courier New" w:cs="Courier New"/>
+          <w:color w:val="000000"/>
+          <w:sz w:val="22"/>
+          <w:szCs w:val="22"/>
+          <w:lang w:val="cs-CZ" w:eastAsia="cs-CZ"/>
+        </w:rPr>
+        <w:t>Water</w:t>
+      </w:r>
+      <w:proofErr w:type="spellEnd"/>
+      <w:r>
+        <w:rPr>
+          <w:rFonts w:ascii="Courier New" w:eastAsia="Times New Roman" w:hAnsi="Courier New" w:cs="Courier New"/>
+          <w:color w:val="000000"/>
+          <w:sz w:val="22"/>
+          <w:szCs w:val="22"/>
+          <w:lang w:val="cs-CZ" w:eastAsia="cs-CZ"/>
+        </w:rPr>
+        <w:t xml:space="preserve">, </w:t>
+      </w:r>
+      <w:proofErr w:type="spellStart"/>
+      <w:r>
+        <w:rPr>
+          <w:rFonts w:ascii="Courier New" w:eastAsia="Times New Roman" w:hAnsi="Courier New" w:cs="Courier New"/>
+          <w:color w:val="000000"/>
+          <w:sz w:val="22"/>
+          <w:szCs w:val="22"/>
+          <w:lang w:val="cs-CZ" w:eastAsia="cs-CZ"/>
+        </w:rPr>
+        <w:t>Garbage</w:t>
+      </w:r>
+      <w:proofErr w:type="spellEnd"/>
+      <w:r>
+        <w:rPr>
+          <w:rFonts w:ascii="Courier New" w:eastAsia="Times New Roman" w:hAnsi="Courier New" w:cs="Courier New"/>
+          <w:color w:val="000000"/>
+          <w:sz w:val="22"/>
+          <w:szCs w:val="22"/>
+          <w:lang w:val="cs-CZ" w:eastAsia="cs-CZ"/>
+        </w:rPr>
+        <w:t xml:space="preserve">) </w:t>
+      </w:r>
+      <w:proofErr w:type="spellStart"/>
+      <w:r>
+        <w:rPr>
+          <w:rFonts w:ascii="Courier New" w:eastAsia="Times New Roman" w:hAnsi="Courier New" w:cs="Courier New"/>
+          <w:color w:val="000000"/>
+          <w:sz w:val="22"/>
+          <w:szCs w:val="22"/>
+          <w:lang w:val="cs-CZ" w:eastAsia="cs-CZ"/>
+        </w:rPr>
+        <w:t>for</w:t>
+      </w:r>
+      <w:proofErr w:type="spellEnd"/>
+      <w:r>
+        <w:rPr>
+          <w:rFonts w:ascii="Courier New" w:eastAsia="Times New Roman" w:hAnsi="Courier New" w:cs="Courier New"/>
+          <w:color w:val="000000"/>
+          <w:sz w:val="22"/>
+          <w:szCs w:val="22"/>
+          <w:lang w:val="cs-CZ" w:eastAsia="cs-CZ"/>
+        </w:rPr>
+        <w:t xml:space="preserve"> 85m2 Apartment","</w:t>
+      </w:r>
+      <w:proofErr w:type="spellStart"/>
+      <w:r>
+        <w:rPr>
+          <w:rFonts w:ascii="Courier New" w:eastAsia="Times New Roman" w:hAnsi="Courier New" w:cs="Courier New"/>
+          <w:color w:val="000000"/>
+          <w:sz w:val="22"/>
+          <w:szCs w:val="22"/>
+          <w:lang w:val="cs-CZ" w:eastAsia="cs-CZ"/>
+        </w:rPr>
+        <w:t>Cinema</w:t>
+      </w:r>
+      <w:proofErr w:type="spellEnd"/>
+      <w:r>
+        <w:rPr>
+          <w:rFonts w:ascii="Courier New" w:eastAsia="Times New Roman" w:hAnsi="Courier New" w:cs="Courier New"/>
+          <w:color w:val="000000"/>
+          <w:sz w:val="22"/>
+          <w:szCs w:val="22"/>
+          <w:lang w:val="cs-CZ" w:eastAsia="cs-CZ"/>
+        </w:rPr>
+        <w:t xml:space="preserve">, International </w:t>
+      </w:r>
+      <w:proofErr w:type="spellStart"/>
+      <w:r>
+        <w:rPr>
+          <w:rFonts w:ascii="Courier New" w:eastAsia="Times New Roman" w:hAnsi="Courier New" w:cs="Courier New"/>
+          <w:color w:val="000000"/>
+          <w:sz w:val="22"/>
+          <w:szCs w:val="22"/>
+          <w:lang w:val="cs-CZ" w:eastAsia="cs-CZ"/>
+        </w:rPr>
+        <w:t>Release</w:t>
+      </w:r>
+      <w:proofErr w:type="spellEnd"/>
+      <w:r>
+        <w:rPr>
+          <w:rFonts w:ascii="Courier New" w:eastAsia="Times New Roman" w:hAnsi="Courier New" w:cs="Courier New"/>
+          <w:color w:val="000000"/>
+          <w:sz w:val="22"/>
+          <w:szCs w:val="22"/>
+          <w:lang w:val="cs-CZ" w:eastAsia="cs-CZ"/>
+        </w:rPr>
+        <w:t>, 1 Seat",</w:t>
+      </w:r>
+      <w:proofErr w:type="spellStart"/>
+      <w:r>
+        <w:rPr>
+          <w:rFonts w:ascii="Courier New" w:eastAsia="Times New Roman" w:hAnsi="Courier New" w:cs="Courier New"/>
+          <w:color w:val="000000"/>
+          <w:sz w:val="22"/>
+          <w:szCs w:val="22"/>
+          <w:lang w:val="cs-CZ" w:eastAsia="cs-CZ"/>
+        </w:rPr>
+        <w:t>Apples</w:t>
+      </w:r>
+      <w:proofErr w:type="spellEnd"/>
+      <w:r>
+        <w:rPr>
+          <w:rFonts w:ascii="Courier New" w:eastAsia="Times New Roman" w:hAnsi="Courier New" w:cs="Courier New"/>
+          <w:color w:val="000000"/>
+          <w:sz w:val="22"/>
+          <w:szCs w:val="22"/>
+          <w:lang w:val="cs-CZ" w:eastAsia="cs-CZ"/>
+        </w:rPr>
+        <w:t xml:space="preserve"> (1kg)</w:t>
       </w:r>
     </w:p>
     <w:p>
@@ -2098,475 +2266,29 @@
           <w:lang w:val="cs-CZ" w:eastAsia="cs-CZ"/>
         </w:rPr>
       </w:pPr>
-      <w:r>
-        <w:rPr>
-          <w:rFonts w:ascii="Courier New" w:eastAsia="Times New Roman" w:hAnsi="Courier New" w:cs="Courier New"/>
-          <w:b/>
-          <w:bCs/>
-          <w:sz w:val="22"/>
-          <w:szCs w:val="22"/>
-        </w:rPr>
-        <w:t>From cost-of-living-2016.csv</w:t>
-      </w:r>
-      <w:r>
-        <w:rPr>
-          <w:rFonts w:ascii="Courier New" w:eastAsia="Times New Roman" w:hAnsi="Courier New" w:cs="Courier New"/>
-          <w:b/>
-          <w:bCs/>
-          <w:sz w:val="22"/>
-          <w:szCs w:val="22"/>
-        </w:rPr>
-        <w:br/>
-      </w:r>
-      <w:r>
-        <w:rPr>
-          <w:rFonts w:ascii="Courier New" w:eastAsia="Times New Roman" w:hAnsi="Courier New" w:cs="Courier New"/>
-          <w:color w:val="000000"/>
-          <w:sz w:val="22"/>
-          <w:szCs w:val="22"/>
-          <w:lang w:val="cs-CZ" w:eastAsia="cs-CZ"/>
-        </w:rPr>
-        <w:t xml:space="preserve">City,Country,Cost.of.Living.Index,Rent.Index,Cost.of.Living.Plus.Rent.Index,Groceries.Index,Restaurant.Price.Index,Local.Purchasing.Power.Index,Milk(regular)(1 liter),Monthly.Pass,Apartment(1.bedroom).in.City.Centre,"Internet(10 Mbps, </w:t>
-      </w:r>
       <w:proofErr w:type="spellStart"/>
-      <w:r>
-        <w:rPr>
-          <w:rFonts w:ascii="Courier New" w:eastAsia="Times New Roman" w:hAnsi="Courier New" w:cs="Courier New"/>
-          <w:color w:val="000000"/>
-          <w:sz w:val="22"/>
-          <w:szCs w:val="22"/>
-          <w:lang w:val="cs-CZ" w:eastAsia="cs-CZ"/>
-        </w:rPr>
-        <w:t>Unlimited</w:t>
+      <w:proofErr w:type="gramStart"/>
+      <w:r>
+        <w:rPr>
+          <w:rFonts w:ascii="Courier New" w:eastAsia="Times New Roman" w:hAnsi="Courier New" w:cs="Courier New"/>
+          <w:color w:val="000000"/>
+          <w:sz w:val="22"/>
+          <w:szCs w:val="22"/>
+          <w:lang w:val="cs-CZ" w:eastAsia="cs-CZ"/>
+        </w:rPr>
+        <w:t>Northampton,United</w:t>
       </w:r>
       <w:proofErr w:type="spellEnd"/>
-      <w:r>
-        <w:rPr>
-          <w:rFonts w:ascii="Courier New" w:eastAsia="Times New Roman" w:hAnsi="Courier New" w:cs="Courier New"/>
-          <w:color w:val="000000"/>
-          <w:sz w:val="22"/>
-          <w:szCs w:val="22"/>
-          <w:lang w:val="cs-CZ" w:eastAsia="cs-CZ"/>
-        </w:rPr>
-        <w:t xml:space="preserve"> Data, </w:t>
-      </w:r>
-      <w:proofErr w:type="spellStart"/>
-      <w:r>
-        <w:rPr>
-          <w:rFonts w:ascii="Courier New" w:eastAsia="Times New Roman" w:hAnsi="Courier New" w:cs="Courier New"/>
-          <w:color w:val="000000"/>
-          <w:sz w:val="22"/>
-          <w:szCs w:val="22"/>
-          <w:lang w:val="cs-CZ" w:eastAsia="cs-CZ"/>
-        </w:rPr>
-        <w:t>Cable</w:t>
-      </w:r>
-      <w:proofErr w:type="spellEnd"/>
-      <w:r>
-        <w:rPr>
-          <w:rFonts w:ascii="Courier New" w:eastAsia="Times New Roman" w:hAnsi="Courier New" w:cs="Courier New"/>
-          <w:color w:val="000000"/>
-          <w:sz w:val="22"/>
-          <w:szCs w:val="22"/>
-          <w:lang w:val="cs-CZ" w:eastAsia="cs-CZ"/>
-        </w:rPr>
-        <w:t>/ADSL)",Cappuccino(</w:t>
-      </w:r>
-      <w:proofErr w:type="spellStart"/>
-      <w:r>
-        <w:rPr>
-          <w:rFonts w:ascii="Courier New" w:eastAsia="Times New Roman" w:hAnsi="Courier New" w:cs="Courier New"/>
-          <w:color w:val="000000"/>
-          <w:sz w:val="22"/>
-          <w:szCs w:val="22"/>
-          <w:lang w:val="cs-CZ" w:eastAsia="cs-CZ"/>
-        </w:rPr>
-        <w:t>regular</w:t>
-      </w:r>
-      <w:proofErr w:type="spellEnd"/>
-      <w:r>
-        <w:rPr>
-          <w:rFonts w:ascii="Courier New" w:eastAsia="Times New Roman" w:hAnsi="Courier New" w:cs="Courier New"/>
-          <w:color w:val="000000"/>
-          <w:sz w:val="22"/>
-          <w:szCs w:val="22"/>
-          <w:lang w:val="cs-CZ" w:eastAsia="cs-CZ"/>
-        </w:rPr>
-        <w:t>),</w:t>
-      </w:r>
-      <w:proofErr w:type="spellStart"/>
-      <w:r>
-        <w:rPr>
-          <w:rFonts w:ascii="Courier New" w:eastAsia="Times New Roman" w:hAnsi="Courier New" w:cs="Courier New"/>
-          <w:color w:val="000000"/>
-          <w:sz w:val="22"/>
-          <w:szCs w:val="22"/>
-          <w:lang w:val="cs-CZ" w:eastAsia="cs-CZ"/>
-        </w:rPr>
-        <w:t>Water</w:t>
-      </w:r>
-      <w:proofErr w:type="spellEnd"/>
-      <w:r>
-        <w:rPr>
-          <w:rFonts w:ascii="Courier New" w:eastAsia="Times New Roman" w:hAnsi="Courier New" w:cs="Courier New"/>
-          <w:color w:val="000000"/>
-          <w:sz w:val="22"/>
-          <w:szCs w:val="22"/>
-          <w:lang w:val="cs-CZ" w:eastAsia="cs-CZ"/>
-        </w:rPr>
-        <w:t xml:space="preserve">(0.33 liter </w:t>
-      </w:r>
-      <w:proofErr w:type="spellStart"/>
-      <w:r>
-        <w:rPr>
-          <w:rFonts w:ascii="Courier New" w:eastAsia="Times New Roman" w:hAnsi="Courier New" w:cs="Courier New"/>
-          <w:color w:val="000000"/>
-          <w:sz w:val="22"/>
-          <w:szCs w:val="22"/>
-          <w:lang w:val="cs-CZ" w:eastAsia="cs-CZ"/>
-        </w:rPr>
-        <w:t>bottle</w:t>
-      </w:r>
-      <w:proofErr w:type="spellEnd"/>
-      <w:r>
-        <w:rPr>
-          <w:rFonts w:ascii="Courier New" w:eastAsia="Times New Roman" w:hAnsi="Courier New" w:cs="Courier New"/>
-          <w:color w:val="000000"/>
-          <w:sz w:val="22"/>
-          <w:szCs w:val="22"/>
-          <w:lang w:val="cs-CZ" w:eastAsia="cs-CZ"/>
-        </w:rPr>
-        <w:t>),</w:t>
-      </w:r>
-      <w:proofErr w:type="spellStart"/>
-      <w:r>
-        <w:rPr>
-          <w:rFonts w:ascii="Courier New" w:eastAsia="Times New Roman" w:hAnsi="Courier New" w:cs="Courier New"/>
-          <w:color w:val="000000"/>
-          <w:sz w:val="22"/>
-          <w:szCs w:val="22"/>
-          <w:lang w:val="cs-CZ" w:eastAsia="cs-CZ"/>
-        </w:rPr>
-        <w:t>Eggs</w:t>
-      </w:r>
-      <w:proofErr w:type="spellEnd"/>
-      <w:r>
-        <w:rPr>
-          <w:rFonts w:ascii="Courier New" w:eastAsia="Times New Roman" w:hAnsi="Courier New" w:cs="Courier New"/>
-          <w:color w:val="000000"/>
-          <w:sz w:val="22"/>
-          <w:szCs w:val="22"/>
-          <w:lang w:val="cs-CZ" w:eastAsia="cs-CZ"/>
-        </w:rPr>
-        <w:t>(12),</w:t>
-      </w:r>
-      <w:proofErr w:type="spellStart"/>
-      <w:r>
-        <w:rPr>
-          <w:rFonts w:ascii="Courier New" w:eastAsia="Times New Roman" w:hAnsi="Courier New" w:cs="Courier New"/>
-          <w:color w:val="000000"/>
-          <w:sz w:val="22"/>
-          <w:szCs w:val="22"/>
-          <w:lang w:val="cs-CZ" w:eastAsia="cs-CZ"/>
-        </w:rPr>
-        <w:t>Water</w:t>
-      </w:r>
-      <w:proofErr w:type="spellEnd"/>
-      <w:r>
-        <w:rPr>
-          <w:rFonts w:ascii="Courier New" w:eastAsia="Times New Roman" w:hAnsi="Courier New" w:cs="Courier New"/>
-          <w:color w:val="000000"/>
-          <w:sz w:val="22"/>
-          <w:szCs w:val="22"/>
-          <w:lang w:val="cs-CZ" w:eastAsia="cs-CZ"/>
-        </w:rPr>
-        <w:t xml:space="preserve">(1.5 liter </w:t>
-      </w:r>
-      <w:proofErr w:type="spellStart"/>
-      <w:r>
-        <w:rPr>
-          <w:rFonts w:ascii="Courier New" w:eastAsia="Times New Roman" w:hAnsi="Courier New" w:cs="Courier New"/>
-          <w:color w:val="000000"/>
-          <w:sz w:val="22"/>
-          <w:szCs w:val="22"/>
-          <w:lang w:val="cs-CZ" w:eastAsia="cs-CZ"/>
-        </w:rPr>
-        <w:t>bottle</w:t>
-      </w:r>
-      <w:proofErr w:type="spellEnd"/>
-      <w:r>
-        <w:rPr>
-          <w:rFonts w:ascii="Courier New" w:eastAsia="Times New Roman" w:hAnsi="Courier New" w:cs="Courier New"/>
-          <w:color w:val="000000"/>
-          <w:sz w:val="22"/>
-          <w:szCs w:val="22"/>
-          <w:lang w:val="cs-CZ" w:eastAsia="cs-CZ"/>
-        </w:rPr>
-        <w:t>),</w:t>
-      </w:r>
-      <w:proofErr w:type="spellStart"/>
-      <w:r>
-        <w:rPr>
-          <w:rFonts w:ascii="Courier New" w:eastAsia="Times New Roman" w:hAnsi="Courier New" w:cs="Courier New"/>
-          <w:color w:val="000000"/>
-          <w:sz w:val="22"/>
-          <w:szCs w:val="22"/>
-          <w:lang w:val="cs-CZ" w:eastAsia="cs-CZ"/>
-        </w:rPr>
-        <w:t>Domestic</w:t>
-      </w:r>
-      <w:proofErr w:type="spellEnd"/>
-      <w:r>
-        <w:rPr>
-          <w:rFonts w:ascii="Courier New" w:eastAsia="Times New Roman" w:hAnsi="Courier New" w:cs="Courier New"/>
-          <w:color w:val="000000"/>
-          <w:sz w:val="22"/>
-          <w:szCs w:val="22"/>
-          <w:lang w:val="cs-CZ" w:eastAsia="cs-CZ"/>
-        </w:rPr>
-        <w:t xml:space="preserve"> Beer (0.5 liter </w:t>
-      </w:r>
-      <w:proofErr w:type="spellStart"/>
-      <w:r>
-        <w:rPr>
-          <w:rFonts w:ascii="Courier New" w:eastAsia="Times New Roman" w:hAnsi="Courier New" w:cs="Courier New"/>
-          <w:color w:val="000000"/>
-          <w:sz w:val="22"/>
-          <w:szCs w:val="22"/>
-          <w:lang w:val="cs-CZ" w:eastAsia="cs-CZ"/>
-        </w:rPr>
-        <w:t>bottle</w:t>
-      </w:r>
-      <w:proofErr w:type="spellEnd"/>
-      <w:r>
-        <w:rPr>
-          <w:rFonts w:ascii="Courier New" w:eastAsia="Times New Roman" w:hAnsi="Courier New" w:cs="Courier New"/>
-          <w:color w:val="000000"/>
-          <w:sz w:val="22"/>
-          <w:szCs w:val="22"/>
-          <w:lang w:val="cs-CZ" w:eastAsia="cs-CZ"/>
-        </w:rPr>
-        <w:t>),</w:t>
-      </w:r>
-      <w:proofErr w:type="spellStart"/>
-      <w:r>
-        <w:rPr>
-          <w:rFonts w:ascii="Courier New" w:eastAsia="Times New Roman" w:hAnsi="Courier New" w:cs="Courier New"/>
-          <w:color w:val="000000"/>
-          <w:sz w:val="22"/>
-          <w:szCs w:val="22"/>
-          <w:lang w:val="cs-CZ" w:eastAsia="cs-CZ"/>
-        </w:rPr>
-        <w:t>One-way</w:t>
-      </w:r>
-      <w:proofErr w:type="spellEnd"/>
-      <w:r>
-        <w:rPr>
-          <w:rFonts w:ascii="Courier New" w:eastAsia="Times New Roman" w:hAnsi="Courier New" w:cs="Courier New"/>
-          <w:color w:val="000000"/>
-          <w:sz w:val="22"/>
-          <w:szCs w:val="22"/>
-          <w:lang w:val="cs-CZ" w:eastAsia="cs-CZ"/>
-        </w:rPr>
-        <w:t xml:space="preserve"> Ticket (</w:t>
-      </w:r>
-      <w:proofErr w:type="spellStart"/>
-      <w:r>
-        <w:rPr>
-          <w:rFonts w:ascii="Courier New" w:eastAsia="Times New Roman" w:hAnsi="Courier New" w:cs="Courier New"/>
-          <w:color w:val="000000"/>
-          <w:sz w:val="22"/>
-          <w:szCs w:val="22"/>
-          <w:lang w:val="cs-CZ" w:eastAsia="cs-CZ"/>
-        </w:rPr>
-        <w:t>Local</w:t>
-      </w:r>
-      <w:proofErr w:type="spellEnd"/>
-      <w:r>
-        <w:rPr>
-          <w:rFonts w:ascii="Courier New" w:eastAsia="Times New Roman" w:hAnsi="Courier New" w:cs="Courier New"/>
-          <w:color w:val="000000"/>
-          <w:sz w:val="22"/>
-          <w:szCs w:val="22"/>
-          <w:lang w:val="cs-CZ" w:eastAsia="cs-CZ"/>
-        </w:rPr>
-        <w:t xml:space="preserve"> Transport),"Basic (</w:t>
-      </w:r>
-      <w:proofErr w:type="spellStart"/>
-      <w:r>
-        <w:rPr>
-          <w:rFonts w:ascii="Courier New" w:eastAsia="Times New Roman" w:hAnsi="Courier New" w:cs="Courier New"/>
-          <w:color w:val="000000"/>
-          <w:sz w:val="22"/>
-          <w:szCs w:val="22"/>
-          <w:lang w:val="cs-CZ" w:eastAsia="cs-CZ"/>
-        </w:rPr>
-        <w:t>Electricity</w:t>
-      </w:r>
-      <w:proofErr w:type="spellEnd"/>
-      <w:r>
-        <w:rPr>
-          <w:rFonts w:ascii="Courier New" w:eastAsia="Times New Roman" w:hAnsi="Courier New" w:cs="Courier New"/>
-          <w:color w:val="000000"/>
-          <w:sz w:val="22"/>
-          <w:szCs w:val="22"/>
-          <w:lang w:val="cs-CZ" w:eastAsia="cs-CZ"/>
-        </w:rPr>
-        <w:t xml:space="preserve">, </w:t>
-      </w:r>
-      <w:proofErr w:type="spellStart"/>
-      <w:r>
-        <w:rPr>
-          <w:rFonts w:ascii="Courier New" w:eastAsia="Times New Roman" w:hAnsi="Courier New" w:cs="Courier New"/>
-          <w:color w:val="000000"/>
-          <w:sz w:val="22"/>
-          <w:szCs w:val="22"/>
-          <w:lang w:val="cs-CZ" w:eastAsia="cs-CZ"/>
-        </w:rPr>
-        <w:t>Heating</w:t>
-      </w:r>
-      <w:proofErr w:type="spellEnd"/>
-      <w:r>
-        <w:rPr>
-          <w:rFonts w:ascii="Courier New" w:eastAsia="Times New Roman" w:hAnsi="Courier New" w:cs="Courier New"/>
-          <w:color w:val="000000"/>
-          <w:sz w:val="22"/>
-          <w:szCs w:val="22"/>
-          <w:lang w:val="cs-CZ" w:eastAsia="cs-CZ"/>
-        </w:rPr>
-        <w:t xml:space="preserve">, </w:t>
-      </w:r>
-      <w:proofErr w:type="spellStart"/>
-      <w:r>
-        <w:rPr>
-          <w:rFonts w:ascii="Courier New" w:eastAsia="Times New Roman" w:hAnsi="Courier New" w:cs="Courier New"/>
-          <w:color w:val="000000"/>
-          <w:sz w:val="22"/>
-          <w:szCs w:val="22"/>
-          <w:lang w:val="cs-CZ" w:eastAsia="cs-CZ"/>
-        </w:rPr>
-        <w:t>Water</w:t>
-      </w:r>
-      <w:proofErr w:type="spellEnd"/>
-      <w:r>
-        <w:rPr>
-          <w:rFonts w:ascii="Courier New" w:eastAsia="Times New Roman" w:hAnsi="Courier New" w:cs="Courier New"/>
-          <w:color w:val="000000"/>
-          <w:sz w:val="22"/>
-          <w:szCs w:val="22"/>
-          <w:lang w:val="cs-CZ" w:eastAsia="cs-CZ"/>
-        </w:rPr>
-        <w:t xml:space="preserve">, </w:t>
-      </w:r>
-      <w:proofErr w:type="spellStart"/>
-      <w:r>
-        <w:rPr>
-          <w:rFonts w:ascii="Courier New" w:eastAsia="Times New Roman" w:hAnsi="Courier New" w:cs="Courier New"/>
-          <w:color w:val="000000"/>
-          <w:sz w:val="22"/>
-          <w:szCs w:val="22"/>
-          <w:lang w:val="cs-CZ" w:eastAsia="cs-CZ"/>
-        </w:rPr>
-        <w:t>Garbage</w:t>
-      </w:r>
-      <w:proofErr w:type="spellEnd"/>
-      <w:r>
-        <w:rPr>
-          <w:rFonts w:ascii="Courier New" w:eastAsia="Times New Roman" w:hAnsi="Courier New" w:cs="Courier New"/>
-          <w:color w:val="000000"/>
-          <w:sz w:val="22"/>
-          <w:szCs w:val="22"/>
-          <w:lang w:val="cs-CZ" w:eastAsia="cs-CZ"/>
-        </w:rPr>
-        <w:t xml:space="preserve">) </w:t>
-      </w:r>
-      <w:proofErr w:type="spellStart"/>
-      <w:r>
-        <w:rPr>
-          <w:rFonts w:ascii="Courier New" w:eastAsia="Times New Roman" w:hAnsi="Courier New" w:cs="Courier New"/>
-          <w:color w:val="000000"/>
-          <w:sz w:val="22"/>
-          <w:szCs w:val="22"/>
-          <w:lang w:val="cs-CZ" w:eastAsia="cs-CZ"/>
-        </w:rPr>
-        <w:t>for</w:t>
-      </w:r>
-      <w:proofErr w:type="spellEnd"/>
-      <w:r>
-        <w:rPr>
-          <w:rFonts w:ascii="Courier New" w:eastAsia="Times New Roman" w:hAnsi="Courier New" w:cs="Courier New"/>
-          <w:color w:val="000000"/>
-          <w:sz w:val="22"/>
-          <w:szCs w:val="22"/>
-          <w:lang w:val="cs-CZ" w:eastAsia="cs-CZ"/>
-        </w:rPr>
-        <w:t xml:space="preserve"> 85m2 Apartment","</w:t>
-      </w:r>
-      <w:proofErr w:type="spellStart"/>
-      <w:r>
-        <w:rPr>
-          <w:rFonts w:ascii="Courier New" w:eastAsia="Times New Roman" w:hAnsi="Courier New" w:cs="Courier New"/>
-          <w:color w:val="000000"/>
-          <w:sz w:val="22"/>
-          <w:szCs w:val="22"/>
-          <w:lang w:val="cs-CZ" w:eastAsia="cs-CZ"/>
-        </w:rPr>
-        <w:t>Cinema</w:t>
-      </w:r>
-      <w:proofErr w:type="spellEnd"/>
-      <w:r>
-        <w:rPr>
-          <w:rFonts w:ascii="Courier New" w:eastAsia="Times New Roman" w:hAnsi="Courier New" w:cs="Courier New"/>
-          <w:color w:val="000000"/>
-          <w:sz w:val="22"/>
-          <w:szCs w:val="22"/>
-          <w:lang w:val="cs-CZ" w:eastAsia="cs-CZ"/>
-        </w:rPr>
-        <w:t xml:space="preserve">, International </w:t>
-      </w:r>
-      <w:proofErr w:type="spellStart"/>
-      <w:r>
-        <w:rPr>
-          <w:rFonts w:ascii="Courier New" w:eastAsia="Times New Roman" w:hAnsi="Courier New" w:cs="Courier New"/>
-          <w:color w:val="000000"/>
-          <w:sz w:val="22"/>
-          <w:szCs w:val="22"/>
-          <w:lang w:val="cs-CZ" w:eastAsia="cs-CZ"/>
-        </w:rPr>
-        <w:t>Release</w:t>
-      </w:r>
-      <w:proofErr w:type="spellEnd"/>
-      <w:r>
-        <w:rPr>
-          <w:rFonts w:ascii="Courier New" w:eastAsia="Times New Roman" w:hAnsi="Courier New" w:cs="Courier New"/>
-          <w:color w:val="000000"/>
-          <w:sz w:val="22"/>
-          <w:szCs w:val="22"/>
-          <w:lang w:val="cs-CZ" w:eastAsia="cs-CZ"/>
-        </w:rPr>
-        <w:t>, 1 Seat",</w:t>
-      </w:r>
-      <w:proofErr w:type="spellStart"/>
-      <w:r>
-        <w:rPr>
-          <w:rFonts w:ascii="Courier New" w:eastAsia="Times New Roman" w:hAnsi="Courier New" w:cs="Courier New"/>
-          <w:color w:val="000000"/>
-          <w:sz w:val="22"/>
-          <w:szCs w:val="22"/>
-          <w:lang w:val="cs-CZ" w:eastAsia="cs-CZ"/>
-        </w:rPr>
-        <w:t>Apples</w:t>
-      </w:r>
-      <w:proofErr w:type="spellEnd"/>
-      <w:r>
-        <w:rPr>
-          <w:rFonts w:ascii="Courier New" w:eastAsia="Times New Roman" w:hAnsi="Courier New" w:cs="Courier New"/>
-          <w:color w:val="000000"/>
-          <w:sz w:val="22"/>
-          <w:szCs w:val="22"/>
-          <w:lang w:val="cs-CZ" w:eastAsia="cs-CZ"/>
-        </w:rPr>
-        <w:t xml:space="preserve"> (1kg)</w:t>
+      <w:proofErr w:type="gramEnd"/>
+      <w:r>
+        <w:rPr>
+          <w:rFonts w:ascii="Courier New" w:eastAsia="Times New Roman" w:hAnsi="Courier New" w:cs="Courier New"/>
+          <w:color w:val="000000"/>
+          <w:sz w:val="22"/>
+          <w:szCs w:val="22"/>
+          <w:lang w:val="cs-CZ" w:eastAsia="cs-CZ"/>
+        </w:rPr>
+        <w:t xml:space="preserve"> Kingdom,67.16,26.85,48.18,59.6,74.13,110.82,1.2,65.53,744.44,22.08,3.65,1.55,2.1,1.08,1.44,2.95,168.42,12.19,2.62</w:t>
       </w:r>
     </w:p>
     <w:p>
@@ -2632,30 +2354,178 @@
           <w:lang w:val="cs-CZ" w:eastAsia="cs-CZ"/>
         </w:rPr>
       </w:pPr>
+      <w:proofErr w:type="gramStart"/>
+      <w:r>
+        <w:rPr>
+          <w:rFonts w:ascii="Courier New" w:eastAsia="Times New Roman" w:hAnsi="Courier New" w:cs="Courier New"/>
+          <w:color w:val="000000"/>
+          <w:sz w:val="22"/>
+          <w:szCs w:val="22"/>
+          <w:lang w:val="cs-CZ" w:eastAsia="cs-CZ"/>
+        </w:rPr>
+        <w:t>Allentown,PA</w:t>
+      </w:r>
+      <w:proofErr w:type="gramEnd"/>
+      <w:r>
+        <w:rPr>
+          <w:rFonts w:ascii="Courier New" w:eastAsia="Times New Roman" w:hAnsi="Courier New" w:cs="Courier New"/>
+          <w:color w:val="000000"/>
+          <w:sz w:val="22"/>
+          <w:szCs w:val="22"/>
+          <w:lang w:val="cs-CZ" w:eastAsia="cs-CZ"/>
+        </w:rPr>
+        <w:t>,86.59,32.41,61.08,91.75,74.59,82.12,1.1,50.0,883.8,52.84,4.16,1.28,2.39,2.0,2.0,2.0,259.81,11.0,8.34</w:t>
+      </w:r>
+    </w:p>
+    <w:p>
+      <w:pPr>
+        <w:pStyle w:val="HTMLPreformatted"/>
+        <w:shd w:val="clear" w:color="auto" w:fill="FFFFFF"/>
+        <w:wordWrap w:val="0"/>
+        <w:textAlignment w:val="baseline"/>
+        <w:rPr>
+          <w:rFonts w:ascii="Courier New" w:eastAsia="Times New Roman" w:hAnsi="Courier New" w:cs="Courier New"/>
+          <w:b/>
+          <w:bCs/>
+          <w:sz w:val="22"/>
+          <w:szCs w:val="22"/>
+        </w:rPr>
+      </w:pPr>
+    </w:p>
+    <w:p>
+      <w:pPr>
+        <w:pStyle w:val="HTMLPreformatted"/>
+        <w:shd w:val="clear" w:color="auto" w:fill="FFFFFF"/>
+        <w:wordWrap w:val="0"/>
+        <w:textAlignment w:val="baseline"/>
+        <w:rPr>
+          <w:rFonts w:ascii="Courier New" w:eastAsia="Times New Roman" w:hAnsi="Courier New" w:cs="Courier New"/>
+          <w:b/>
+          <w:bCs/>
+          <w:sz w:val="22"/>
+          <w:szCs w:val="22"/>
+        </w:rPr>
+      </w:pPr>
+      <w:r>
+        <w:rPr>
+          <w:rFonts w:ascii="Courier New" w:eastAsia="Times New Roman" w:hAnsi="Courier New" w:cs="Courier New"/>
+          <w:b/>
+          <w:bCs/>
+          <w:sz w:val="22"/>
+          <w:szCs w:val="22"/>
+        </w:rPr>
+        <w:t>From allCountries.csv</w:t>
+      </w:r>
+      <w:r>
+        <w:rPr>
+          <w:rFonts w:ascii="Courier New" w:eastAsia="Times New Roman" w:hAnsi="Courier New" w:cs="Courier New"/>
+          <w:b/>
+          <w:bCs/>
+          <w:sz w:val="22"/>
+          <w:szCs w:val="22"/>
+        </w:rPr>
+        <w:br/>
+      </w:r>
+      <w:proofErr w:type="gramStart"/>
+      <w:r>
+        <w:rPr>
+          <w:rFonts w:ascii="Courier New" w:eastAsia="Times New Roman" w:hAnsi="Courier New" w:cs="Courier New"/>
+          <w:color w:val="000000"/>
+          <w:sz w:val="22"/>
+          <w:szCs w:val="22"/>
+          <w:lang w:val="cs-CZ" w:eastAsia="cs-CZ"/>
+        </w:rPr>
+        <w:t>geonameid,name</w:t>
+      </w:r>
+      <w:proofErr w:type="gramEnd"/>
+      <w:r>
+        <w:rPr>
+          <w:rFonts w:ascii="Courier New" w:eastAsia="Times New Roman" w:hAnsi="Courier New" w:cs="Courier New"/>
+          <w:color w:val="000000"/>
+          <w:sz w:val="22"/>
+          <w:szCs w:val="22"/>
+          <w:lang w:val="cs-CZ" w:eastAsia="cs-CZ"/>
+        </w:rPr>
+        <w:t xml:space="preserve">,asciiname,alternatenames,latitude,longitude,feature </w:t>
+      </w:r>
       <w:proofErr w:type="spellStart"/>
-      <w:proofErr w:type="gramStart"/>
-      <w:r>
-        <w:rPr>
-          <w:rFonts w:ascii="Courier New" w:eastAsia="Times New Roman" w:hAnsi="Courier New" w:cs="Courier New"/>
-          <w:color w:val="000000"/>
-          <w:sz w:val="22"/>
-          <w:szCs w:val="22"/>
-          <w:lang w:val="cs-CZ" w:eastAsia="cs-CZ"/>
-        </w:rPr>
-        <w:t>Northampton,United</w:t>
+      <w:r>
+        <w:rPr>
+          <w:rFonts w:ascii="Courier New" w:eastAsia="Times New Roman" w:hAnsi="Courier New" w:cs="Courier New"/>
+          <w:color w:val="000000"/>
+          <w:sz w:val="22"/>
+          <w:szCs w:val="22"/>
+          <w:lang w:val="cs-CZ" w:eastAsia="cs-CZ"/>
+        </w:rPr>
+        <w:t>class,feature</w:t>
       </w:r>
       <w:proofErr w:type="spellEnd"/>
-      <w:proofErr w:type="gramEnd"/>
-      <w:r>
-        <w:rPr>
-          <w:rFonts w:ascii="Courier New" w:eastAsia="Times New Roman" w:hAnsi="Courier New" w:cs="Courier New"/>
-          <w:color w:val="000000"/>
-          <w:sz w:val="22"/>
-          <w:szCs w:val="22"/>
-          <w:lang w:val="cs-CZ" w:eastAsia="cs-CZ"/>
-        </w:rPr>
-        <w:t xml:space="preserve"> Kingdom,67.16,26.85,48.18,59.6,74.13,110.82,1.2,65.53,744.44,22.08,3.65,1.55,2.1,1.08,1.44,2.95,168.42,12.19,2.62</w:t>
-      </w:r>
+      <w:r>
+        <w:rPr>
+          <w:rFonts w:ascii="Courier New" w:eastAsia="Times New Roman" w:hAnsi="Courier New" w:cs="Courier New"/>
+          <w:color w:val="000000"/>
+          <w:sz w:val="22"/>
+          <w:szCs w:val="22"/>
+          <w:lang w:val="cs-CZ" w:eastAsia="cs-CZ"/>
+        </w:rPr>
+        <w:t xml:space="preserve"> </w:t>
+      </w:r>
+      <w:proofErr w:type="spellStart"/>
+      <w:r>
+        <w:rPr>
+          <w:rFonts w:ascii="Courier New" w:eastAsia="Times New Roman" w:hAnsi="Courier New" w:cs="Courier New"/>
+          <w:color w:val="000000"/>
+          <w:sz w:val="22"/>
+          <w:szCs w:val="22"/>
+          <w:lang w:val="cs-CZ" w:eastAsia="cs-CZ"/>
+        </w:rPr>
+        <w:t>code,country</w:t>
+      </w:r>
+      <w:proofErr w:type="spellEnd"/>
+      <w:r>
+        <w:rPr>
+          <w:rFonts w:ascii="Courier New" w:eastAsia="Times New Roman" w:hAnsi="Courier New" w:cs="Courier New"/>
+          <w:color w:val="000000"/>
+          <w:sz w:val="22"/>
+          <w:szCs w:val="22"/>
+          <w:lang w:val="cs-CZ" w:eastAsia="cs-CZ"/>
+        </w:rPr>
+        <w:t xml:space="preserve"> code,cc2,admin1 code,admin2 code,admin3 code,admin4 </w:t>
+      </w:r>
+      <w:proofErr w:type="spellStart"/>
+      <w:r>
+        <w:rPr>
+          <w:rFonts w:ascii="Courier New" w:eastAsia="Times New Roman" w:hAnsi="Courier New" w:cs="Courier New"/>
+          <w:color w:val="000000"/>
+          <w:sz w:val="22"/>
+          <w:szCs w:val="22"/>
+          <w:lang w:val="cs-CZ" w:eastAsia="cs-CZ"/>
+        </w:rPr>
+        <w:t>code,population,elevation,dem,timezone,modification</w:t>
+      </w:r>
+      <w:proofErr w:type="spellEnd"/>
+      <w:r>
+        <w:rPr>
+          <w:rFonts w:ascii="Courier New" w:eastAsia="Times New Roman" w:hAnsi="Courier New" w:cs="Courier New"/>
+          <w:color w:val="000000"/>
+          <w:sz w:val="22"/>
+          <w:szCs w:val="22"/>
+          <w:lang w:val="cs-CZ" w:eastAsia="cs-CZ"/>
+        </w:rPr>
+        <w:t xml:space="preserve"> </w:t>
+      </w:r>
+      <w:proofErr w:type="spellStart"/>
+      <w:r>
+        <w:rPr>
+          <w:rFonts w:ascii="Courier New" w:eastAsia="Times New Roman" w:hAnsi="Courier New" w:cs="Courier New"/>
+          <w:color w:val="000000"/>
+          <w:sz w:val="22"/>
+          <w:szCs w:val="22"/>
+          <w:lang w:val="cs-CZ" w:eastAsia="cs-CZ"/>
+        </w:rPr>
+        <w:t>date</w:t>
+      </w:r>
+      <w:proofErr w:type="spellEnd"/>
     </w:p>
     <w:p>
       <w:pPr>
@@ -2729,7 +2599,7 @@
           <w:szCs w:val="22"/>
           <w:lang w:val="cs-CZ" w:eastAsia="cs-CZ"/>
         </w:rPr>
-        <w:t>Allentown,PA</w:t>
+        <w:t>3286426,Crvica</w:t>
       </w:r>
       <w:proofErr w:type="gramEnd"/>
       <w:r>
@@ -2740,158 +2610,8 @@
           <w:szCs w:val="22"/>
           <w:lang w:val="cs-CZ" w:eastAsia="cs-CZ"/>
         </w:rPr>
-        <w:t>,86.59,32.41,61.08,91.75,74.59,82.12,1.1,50.0,883.8,52.84,4.16,1.28,2.39,2.0,2.0,2.0,259.81,11.0,8.34</w:t>
-      </w:r>
-    </w:p>
-    <w:p>
-      <w:pPr>
-        <w:pStyle w:val="FormtovanvHTML"/>
-        <w:shd w:val="clear" w:color="auto" w:fill="FFFFFF"/>
-        <w:wordWrap w:val="0"/>
-        <w:textAlignment w:val="baseline"/>
-        <w:rPr>
-          <w:rFonts w:ascii="Courier New" w:eastAsia="Times New Roman" w:hAnsi="Courier New" w:cs="Courier New"/>
-          <w:b/>
-          <w:bCs/>
-          <w:sz w:val="22"/>
-          <w:szCs w:val="22"/>
-        </w:rPr>
-      </w:pPr>
-    </w:p>
-    <w:p>
-      <w:pPr>
-        <w:pStyle w:val="FormtovanvHTML"/>
-        <w:shd w:val="clear" w:color="auto" w:fill="FFFFFF"/>
-        <w:wordWrap w:val="0"/>
-        <w:textAlignment w:val="baseline"/>
-        <w:rPr>
-          <w:rFonts w:ascii="Courier New" w:eastAsia="Times New Roman" w:hAnsi="Courier New" w:cs="Courier New"/>
-          <w:b/>
-          <w:bCs/>
-          <w:sz w:val="22"/>
-          <w:szCs w:val="22"/>
-        </w:rPr>
-      </w:pPr>
-      <w:r>
-        <w:rPr>
-          <w:rFonts w:ascii="Courier New" w:eastAsia="Times New Roman" w:hAnsi="Courier New" w:cs="Courier New"/>
-          <w:b/>
-          <w:bCs/>
-          <w:sz w:val="22"/>
-          <w:szCs w:val="22"/>
-        </w:rPr>
-        <w:t>From allCountries.csv</w:t>
-      </w:r>
-      <w:r>
-        <w:rPr>
-          <w:rFonts w:ascii="Courier New" w:eastAsia="Times New Roman" w:hAnsi="Courier New" w:cs="Courier New"/>
-          <w:b/>
-          <w:bCs/>
-          <w:sz w:val="22"/>
-          <w:szCs w:val="22"/>
-        </w:rPr>
-        <w:br/>
-      </w:r>
-      <w:proofErr w:type="gramStart"/>
-      <w:r>
-        <w:rPr>
-          <w:rFonts w:ascii="Courier New" w:eastAsia="Times New Roman" w:hAnsi="Courier New" w:cs="Courier New"/>
-          <w:color w:val="000000"/>
-          <w:sz w:val="22"/>
-          <w:szCs w:val="22"/>
-          <w:lang w:val="cs-CZ" w:eastAsia="cs-CZ"/>
-        </w:rPr>
-        <w:t>geonameid,name</w:t>
-      </w:r>
-      <w:proofErr w:type="gramEnd"/>
-      <w:r>
-        <w:rPr>
-          <w:rFonts w:ascii="Courier New" w:eastAsia="Times New Roman" w:hAnsi="Courier New" w:cs="Courier New"/>
-          <w:color w:val="000000"/>
-          <w:sz w:val="22"/>
-          <w:szCs w:val="22"/>
-          <w:lang w:val="cs-CZ" w:eastAsia="cs-CZ"/>
-        </w:rPr>
-        <w:t xml:space="preserve">,asciiname,alternatenames,latitude,longitude,feature </w:t>
-      </w:r>
-      <w:proofErr w:type="spellStart"/>
-      <w:r>
-        <w:rPr>
-          <w:rFonts w:ascii="Courier New" w:eastAsia="Times New Roman" w:hAnsi="Courier New" w:cs="Courier New"/>
-          <w:color w:val="000000"/>
-          <w:sz w:val="22"/>
-          <w:szCs w:val="22"/>
-          <w:lang w:val="cs-CZ" w:eastAsia="cs-CZ"/>
-        </w:rPr>
-        <w:t>class,feature</w:t>
-      </w:r>
-      <w:proofErr w:type="spellEnd"/>
-      <w:r>
-        <w:rPr>
-          <w:rFonts w:ascii="Courier New" w:eastAsia="Times New Roman" w:hAnsi="Courier New" w:cs="Courier New"/>
-          <w:color w:val="000000"/>
-          <w:sz w:val="22"/>
-          <w:szCs w:val="22"/>
-          <w:lang w:val="cs-CZ" w:eastAsia="cs-CZ"/>
-        </w:rPr>
-        <w:t xml:space="preserve"> </w:t>
-      </w:r>
-      <w:proofErr w:type="spellStart"/>
-      <w:r>
-        <w:rPr>
-          <w:rFonts w:ascii="Courier New" w:eastAsia="Times New Roman" w:hAnsi="Courier New" w:cs="Courier New"/>
-          <w:color w:val="000000"/>
-          <w:sz w:val="22"/>
-          <w:szCs w:val="22"/>
-          <w:lang w:val="cs-CZ" w:eastAsia="cs-CZ"/>
-        </w:rPr>
-        <w:t>code,country</w:t>
-      </w:r>
-      <w:proofErr w:type="spellEnd"/>
-      <w:r>
-        <w:rPr>
-          <w:rFonts w:ascii="Courier New" w:eastAsia="Times New Roman" w:hAnsi="Courier New" w:cs="Courier New"/>
-          <w:color w:val="000000"/>
-          <w:sz w:val="22"/>
-          <w:szCs w:val="22"/>
-          <w:lang w:val="cs-CZ" w:eastAsia="cs-CZ"/>
-        </w:rPr>
-        <w:t xml:space="preserve"> code,cc2,admin1 code,admin2 code,admin3 code,admin4 </w:t>
-      </w:r>
-      <w:proofErr w:type="spellStart"/>
-      <w:r>
-        <w:rPr>
-          <w:rFonts w:ascii="Courier New" w:eastAsia="Times New Roman" w:hAnsi="Courier New" w:cs="Courier New"/>
-          <w:color w:val="000000"/>
-          <w:sz w:val="22"/>
-          <w:szCs w:val="22"/>
-          <w:lang w:val="cs-CZ" w:eastAsia="cs-CZ"/>
-        </w:rPr>
-        <w:t>code,population,elevation,dem,timezone,modification</w:t>
-      </w:r>
-      <w:proofErr w:type="spellEnd"/>
-      <w:r>
-        <w:rPr>
-          <w:rFonts w:ascii="Courier New" w:eastAsia="Times New Roman" w:hAnsi="Courier New" w:cs="Courier New"/>
-          <w:color w:val="000000"/>
-          <w:sz w:val="22"/>
-          <w:szCs w:val="22"/>
-          <w:lang w:val="cs-CZ" w:eastAsia="cs-CZ"/>
-        </w:rPr>
-        <w:t xml:space="preserve"> </w:t>
-      </w:r>
-      <w:proofErr w:type="spellStart"/>
-      <w:r>
-        <w:rPr>
-          <w:rFonts w:ascii="Courier New" w:eastAsia="Times New Roman" w:hAnsi="Courier New" w:cs="Courier New"/>
-          <w:color w:val="000000"/>
-          <w:sz w:val="22"/>
-          <w:szCs w:val="22"/>
-          <w:lang w:val="cs-CZ" w:eastAsia="cs-CZ"/>
-        </w:rPr>
-        <w:t>date</w:t>
-      </w:r>
-      <w:proofErr w:type="spellEnd"/>
+        <w:t>,Crvica,Crvica,44.01608,19.58014,P,PPLL,BA,,02,,,,0,,418,Europe/Sarajevo,2019-01-10</w:t>
+      </w:r>
     </w:p>
     <w:p>
       <w:pPr>
@@ -2965,7 +2685,7 @@
           <w:szCs w:val="22"/>
           <w:lang w:val="cs-CZ" w:eastAsia="cs-CZ"/>
         </w:rPr>
-        <w:t>3286426,Crvica</w:t>
+        <w:t>2931198,Elendhof</w:t>
       </w:r>
       <w:proofErr w:type="gramEnd"/>
       <w:r>
@@ -2976,7 +2696,7 @@
           <w:szCs w:val="22"/>
           <w:lang w:val="cs-CZ" w:eastAsia="cs-CZ"/>
         </w:rPr>
-        <w:t>,Crvica,Crvica,44.01608,19.58014,P,PPLL,BA,,02,,,,0,,418,Europe/Sarajevo,2019-01-10</w:t>
+        <w:t>,Elendhof,,49.07394,12.50164,S,FRM,DE,,2.0,93.0,9372.0,9372125.0,0,,611,Europe/Berlin,2013-02-19</w:t>
       </w:r>
     </w:p>
     <w:p>
@@ -3013,6 +2733,189 @@
     </w:p>
     <w:p>
       <w:pPr>
+        <w:rPr>
+          <w:rFonts w:ascii="Courier New" w:eastAsia="Times New Roman" w:hAnsi="Courier New" w:cs="Courier New"/>
+          <w:b/>
+          <w:bCs/>
+          <w:sz w:val="22"/>
+          <w:szCs w:val="22"/>
+        </w:rPr>
+      </w:pPr>
+      <w:r>
+        <w:rPr>
+          <w:rFonts w:ascii="Courier New" w:eastAsia="Times New Roman" w:hAnsi="Courier New" w:cs="Courier New"/>
+          <w:b/>
+          <w:bCs/>
+          <w:sz w:val="22"/>
+          <w:szCs w:val="22"/>
+        </w:rPr>
+        <w:t>From CountryInfo.txt</w:t>
+      </w:r>
+      <w:r>
+        <w:rPr>
+          <w:rFonts w:ascii="Courier New" w:eastAsia="Times New Roman" w:hAnsi="Courier New" w:cs="Courier New"/>
+          <w:b/>
+          <w:bCs/>
+          <w:sz w:val="22"/>
+          <w:szCs w:val="22"/>
+        </w:rPr>
+        <w:br/>
+      </w:r>
+      <w:proofErr w:type="gramStart"/>
+      <w:r>
+        <w:rPr>
+          <w:rFonts w:ascii="Courier New" w:eastAsia="Times New Roman" w:hAnsi="Courier New" w:cs="Courier New"/>
+          <w:color w:val="000000"/>
+          <w:sz w:val="22"/>
+          <w:szCs w:val="22"/>
+          <w:lang w:val="cs-CZ" w:eastAsia="cs-CZ"/>
+        </w:rPr>
+        <w:t>ISO,ISO</w:t>
+      </w:r>
+      <w:proofErr w:type="gramEnd"/>
+      <w:r>
+        <w:rPr>
+          <w:rFonts w:ascii="Courier New" w:eastAsia="Times New Roman" w:hAnsi="Courier New" w:cs="Courier New"/>
+          <w:color w:val="000000"/>
+          <w:sz w:val="22"/>
+          <w:szCs w:val="22"/>
+          <w:lang w:val="cs-CZ" w:eastAsia="cs-CZ"/>
+        </w:rPr>
+        <w:t xml:space="preserve">3,ISO-Numeric,fips,Country,Capital,Area(in </w:t>
+      </w:r>
+      <w:proofErr w:type="spellStart"/>
+      <w:r>
+        <w:rPr>
+          <w:rFonts w:ascii="Courier New" w:eastAsia="Times New Roman" w:hAnsi="Courier New" w:cs="Courier New"/>
+          <w:color w:val="000000"/>
+          <w:sz w:val="22"/>
+          <w:szCs w:val="22"/>
+          <w:lang w:val="cs-CZ" w:eastAsia="cs-CZ"/>
+        </w:rPr>
+        <w:t>sq</w:t>
+      </w:r>
+      <w:proofErr w:type="spellEnd"/>
+      <w:r>
+        <w:rPr>
+          <w:rFonts w:ascii="Courier New" w:eastAsia="Times New Roman" w:hAnsi="Courier New" w:cs="Courier New"/>
+          <w:color w:val="000000"/>
+          <w:sz w:val="22"/>
+          <w:szCs w:val="22"/>
+          <w:lang w:val="cs-CZ" w:eastAsia="cs-CZ"/>
+        </w:rPr>
+        <w:t xml:space="preserve"> km),Population,Continent,tld,CurrencyCode,CurrencyName,Phone,Postal </w:t>
+      </w:r>
+      <w:proofErr w:type="spellStart"/>
+      <w:r>
+        <w:rPr>
+          <w:rFonts w:ascii="Courier New" w:eastAsia="Times New Roman" w:hAnsi="Courier New" w:cs="Courier New"/>
+          <w:color w:val="000000"/>
+          <w:sz w:val="22"/>
+          <w:szCs w:val="22"/>
+          <w:lang w:val="cs-CZ" w:eastAsia="cs-CZ"/>
+        </w:rPr>
+        <w:t>Code</w:t>
+      </w:r>
+      <w:proofErr w:type="spellEnd"/>
+      <w:r>
+        <w:rPr>
+          <w:rFonts w:ascii="Courier New" w:eastAsia="Times New Roman" w:hAnsi="Courier New" w:cs="Courier New"/>
+          <w:color w:val="000000"/>
+          <w:sz w:val="22"/>
+          <w:szCs w:val="22"/>
+          <w:lang w:val="cs-CZ" w:eastAsia="cs-CZ"/>
+        </w:rPr>
+        <w:t xml:space="preserve"> </w:t>
+      </w:r>
+      <w:proofErr w:type="spellStart"/>
+      <w:r>
+        <w:rPr>
+          <w:rFonts w:ascii="Courier New" w:eastAsia="Times New Roman" w:hAnsi="Courier New" w:cs="Courier New"/>
+          <w:color w:val="000000"/>
+          <w:sz w:val="22"/>
+          <w:szCs w:val="22"/>
+          <w:lang w:val="cs-CZ" w:eastAsia="cs-CZ"/>
+        </w:rPr>
+        <w:t>Format,Postal</w:t>
+      </w:r>
+      <w:proofErr w:type="spellEnd"/>
+      <w:r>
+        <w:rPr>
+          <w:rFonts w:ascii="Courier New" w:eastAsia="Times New Roman" w:hAnsi="Courier New" w:cs="Courier New"/>
+          <w:color w:val="000000"/>
+          <w:sz w:val="22"/>
+          <w:szCs w:val="22"/>
+          <w:lang w:val="cs-CZ" w:eastAsia="cs-CZ"/>
+        </w:rPr>
+        <w:t xml:space="preserve"> </w:t>
+      </w:r>
+      <w:proofErr w:type="spellStart"/>
+      <w:r>
+        <w:rPr>
+          <w:rFonts w:ascii="Courier New" w:eastAsia="Times New Roman" w:hAnsi="Courier New" w:cs="Courier New"/>
+          <w:color w:val="000000"/>
+          <w:sz w:val="22"/>
+          <w:szCs w:val="22"/>
+          <w:lang w:val="cs-CZ" w:eastAsia="cs-CZ"/>
+        </w:rPr>
+        <w:t>Code</w:t>
+      </w:r>
+      <w:r>
+        <w:rPr>
+          <w:rFonts w:ascii="Courier New" w:eastAsia="Times New Roman" w:hAnsi="Courier New" w:cs="Courier New"/>
+          <w:color w:val="000000"/>
+          <w:sz w:val="22"/>
+          <w:szCs w:val="22"/>
+          <w:lang w:val="cs-CZ" w:eastAsia="cs-CZ"/>
+        </w:rPr>
+        <w:t>,</w:t>
+      </w:r>
+      <w:r>
+        <w:rPr>
+          <w:rFonts w:ascii="Courier New" w:eastAsia="Times New Roman" w:hAnsi="Courier New" w:cs="Courier New"/>
+          <w:color w:val="000000"/>
+          <w:sz w:val="22"/>
+          <w:szCs w:val="22"/>
+          <w:lang w:val="cs-CZ" w:eastAsia="cs-CZ"/>
+        </w:rPr>
+        <w:t>Regex,Languages,geonameid,neighbours</w:t>
+      </w:r>
+      <w:proofErr w:type="spellEnd"/>
+      <w:r>
+        <w:rPr>
+          <w:rFonts w:ascii="Courier New" w:eastAsia="Times New Roman" w:hAnsi="Courier New" w:cs="Courier New"/>
+          <w:color w:val="000000"/>
+          <w:sz w:val="22"/>
+          <w:szCs w:val="22"/>
+          <w:lang w:val="cs-CZ" w:eastAsia="cs-CZ"/>
+        </w:rPr>
+        <w:t>,</w:t>
+      </w:r>
+      <w:r>
+        <w:rPr>
+          <w:rFonts w:ascii="Courier New" w:eastAsia="Times New Roman" w:hAnsi="Courier New" w:cs="Courier New"/>
+          <w:color w:val="000000"/>
+          <w:sz w:val="22"/>
+          <w:szCs w:val="22"/>
+          <w:lang w:val="cs-CZ" w:eastAsia="cs-CZ"/>
+        </w:rPr>
+        <w:t xml:space="preserve"> </w:t>
+      </w:r>
+      <w:proofErr w:type="spellStart"/>
+      <w:r>
+        <w:rPr>
+          <w:rFonts w:ascii="Courier New" w:eastAsia="Times New Roman" w:hAnsi="Courier New" w:cs="Courier New"/>
+          <w:color w:val="000000"/>
+          <w:sz w:val="22"/>
+          <w:szCs w:val="22"/>
+          <w:lang w:val="cs-CZ" w:eastAsia="cs-CZ"/>
+        </w:rPr>
+        <w:t>EquivalentFipsCode</w:t>
+      </w:r>
+      <w:proofErr w:type="spellEnd"/>
+    </w:p>
+    <w:p>
+      <w:pPr>
         <w:tabs>
           <w:tab w:val="left" w:pos="916"/>
           <w:tab w:val="left" w:pos="1832"/>
@@ -3051,7 +2954,7 @@
           <w:szCs w:val="22"/>
           <w:lang w:val="cs-CZ" w:eastAsia="cs-CZ"/>
         </w:rPr>
-        <w:t>2931198,Elendhof</w:t>
+        <w:t>NL,NLD</w:t>
       </w:r>
       <w:proofErr w:type="gramEnd"/>
       <w:r>
@@ -3062,7 +2965,7 @@
           <w:szCs w:val="22"/>
           <w:lang w:val="cs-CZ" w:eastAsia="cs-CZ"/>
         </w:rPr>
-        <w:t>,Elendhof,,49.07394,12.50164,S,FRM,DE,,2.0,93.0,9372.0,9372125.0,0,,611,Europe/Berlin,2013-02-19</w:t>
+        <w:t>,528,NL,Netherlands,Amsterdam,41526.0,16645000,EU,.nl,EUR,Euro,31,#### @@,^(\d{4}[A-Z]{2})$,"nl-NL,fy-NL",2750405,"DE,BE",</w:t>
       </w:r>
     </w:p>
     <w:p>
@@ -3099,189 +3002,6 @@
     </w:p>
     <w:p>
       <w:pPr>
-        <w:rPr>
-          <w:rFonts w:ascii="Courier New" w:eastAsia="Times New Roman" w:hAnsi="Courier New" w:cs="Courier New"/>
-          <w:b/>
-          <w:bCs/>
-          <w:sz w:val="22"/>
-          <w:szCs w:val="22"/>
-        </w:rPr>
-      </w:pPr>
-      <w:r>
-        <w:rPr>
-          <w:rFonts w:ascii="Courier New" w:eastAsia="Times New Roman" w:hAnsi="Courier New" w:cs="Courier New"/>
-          <w:b/>
-          <w:bCs/>
-          <w:sz w:val="22"/>
-          <w:szCs w:val="22"/>
-        </w:rPr>
-        <w:t>From CountryInfo.txt</w:t>
-      </w:r>
-      <w:r>
-        <w:rPr>
-          <w:rFonts w:ascii="Courier New" w:eastAsia="Times New Roman" w:hAnsi="Courier New" w:cs="Courier New"/>
-          <w:b/>
-          <w:bCs/>
-          <w:sz w:val="22"/>
-          <w:szCs w:val="22"/>
-        </w:rPr>
-        <w:br/>
-      </w:r>
-      <w:proofErr w:type="gramStart"/>
-      <w:r>
-        <w:rPr>
-          <w:rFonts w:ascii="Courier New" w:eastAsia="Times New Roman" w:hAnsi="Courier New" w:cs="Courier New"/>
-          <w:color w:val="000000"/>
-          <w:sz w:val="22"/>
-          <w:szCs w:val="22"/>
-          <w:lang w:val="cs-CZ" w:eastAsia="cs-CZ"/>
-        </w:rPr>
-        <w:t>ISO,ISO</w:t>
-      </w:r>
-      <w:proofErr w:type="gramEnd"/>
-      <w:r>
-        <w:rPr>
-          <w:rFonts w:ascii="Courier New" w:eastAsia="Times New Roman" w:hAnsi="Courier New" w:cs="Courier New"/>
-          <w:color w:val="000000"/>
-          <w:sz w:val="22"/>
-          <w:szCs w:val="22"/>
-          <w:lang w:val="cs-CZ" w:eastAsia="cs-CZ"/>
-        </w:rPr>
-        <w:t xml:space="preserve">3,ISO-Numeric,fips,Country,Capital,Area(in </w:t>
-      </w:r>
-      <w:proofErr w:type="spellStart"/>
-      <w:r>
-        <w:rPr>
-          <w:rFonts w:ascii="Courier New" w:eastAsia="Times New Roman" w:hAnsi="Courier New" w:cs="Courier New"/>
-          <w:color w:val="000000"/>
-          <w:sz w:val="22"/>
-          <w:szCs w:val="22"/>
-          <w:lang w:val="cs-CZ" w:eastAsia="cs-CZ"/>
-        </w:rPr>
-        <w:t>sq</w:t>
-      </w:r>
-      <w:proofErr w:type="spellEnd"/>
-      <w:r>
-        <w:rPr>
-          <w:rFonts w:ascii="Courier New" w:eastAsia="Times New Roman" w:hAnsi="Courier New" w:cs="Courier New"/>
-          <w:color w:val="000000"/>
-          <w:sz w:val="22"/>
-          <w:szCs w:val="22"/>
-          <w:lang w:val="cs-CZ" w:eastAsia="cs-CZ"/>
-        </w:rPr>
-        <w:t xml:space="preserve"> km),Population,Continent,tld,CurrencyCode,CurrencyName,Phone,Postal </w:t>
-      </w:r>
-      <w:proofErr w:type="spellStart"/>
-      <w:r>
-        <w:rPr>
-          <w:rFonts w:ascii="Courier New" w:eastAsia="Times New Roman" w:hAnsi="Courier New" w:cs="Courier New"/>
-          <w:color w:val="000000"/>
-          <w:sz w:val="22"/>
-          <w:szCs w:val="22"/>
-          <w:lang w:val="cs-CZ" w:eastAsia="cs-CZ"/>
-        </w:rPr>
-        <w:t>Code</w:t>
-      </w:r>
-      <w:proofErr w:type="spellEnd"/>
-      <w:r>
-        <w:rPr>
-          <w:rFonts w:ascii="Courier New" w:eastAsia="Times New Roman" w:hAnsi="Courier New" w:cs="Courier New"/>
-          <w:color w:val="000000"/>
-          <w:sz w:val="22"/>
-          <w:szCs w:val="22"/>
-          <w:lang w:val="cs-CZ" w:eastAsia="cs-CZ"/>
-        </w:rPr>
-        <w:t xml:space="preserve"> </w:t>
-      </w:r>
-      <w:proofErr w:type="spellStart"/>
-      <w:r>
-        <w:rPr>
-          <w:rFonts w:ascii="Courier New" w:eastAsia="Times New Roman" w:hAnsi="Courier New" w:cs="Courier New"/>
-          <w:color w:val="000000"/>
-          <w:sz w:val="22"/>
-          <w:szCs w:val="22"/>
-          <w:lang w:val="cs-CZ" w:eastAsia="cs-CZ"/>
-        </w:rPr>
-        <w:t>Format,Postal</w:t>
-      </w:r>
-      <w:proofErr w:type="spellEnd"/>
-      <w:r>
-        <w:rPr>
-          <w:rFonts w:ascii="Courier New" w:eastAsia="Times New Roman" w:hAnsi="Courier New" w:cs="Courier New"/>
-          <w:color w:val="000000"/>
-          <w:sz w:val="22"/>
-          <w:szCs w:val="22"/>
-          <w:lang w:val="cs-CZ" w:eastAsia="cs-CZ"/>
-        </w:rPr>
-        <w:t xml:space="preserve"> </w:t>
-      </w:r>
-      <w:proofErr w:type="spellStart"/>
-      <w:r>
-        <w:rPr>
-          <w:rFonts w:ascii="Courier New" w:eastAsia="Times New Roman" w:hAnsi="Courier New" w:cs="Courier New"/>
-          <w:color w:val="000000"/>
-          <w:sz w:val="22"/>
-          <w:szCs w:val="22"/>
-          <w:lang w:val="cs-CZ" w:eastAsia="cs-CZ"/>
-        </w:rPr>
-        <w:t>Code</w:t>
-      </w:r>
-      <w:r>
-        <w:rPr>
-          <w:rFonts w:ascii="Courier New" w:eastAsia="Times New Roman" w:hAnsi="Courier New" w:cs="Courier New"/>
-          <w:color w:val="000000"/>
-          <w:sz w:val="22"/>
-          <w:szCs w:val="22"/>
-          <w:lang w:val="cs-CZ" w:eastAsia="cs-CZ"/>
-        </w:rPr>
-        <w:t>,</w:t>
-      </w:r>
-      <w:r>
-        <w:rPr>
-          <w:rFonts w:ascii="Courier New" w:eastAsia="Times New Roman" w:hAnsi="Courier New" w:cs="Courier New"/>
-          <w:color w:val="000000"/>
-          <w:sz w:val="22"/>
-          <w:szCs w:val="22"/>
-          <w:lang w:val="cs-CZ" w:eastAsia="cs-CZ"/>
-        </w:rPr>
-        <w:t>Regex,Languages,geonameid,neighbours</w:t>
-      </w:r>
-      <w:proofErr w:type="spellEnd"/>
-      <w:r>
-        <w:rPr>
-          <w:rFonts w:ascii="Courier New" w:eastAsia="Times New Roman" w:hAnsi="Courier New" w:cs="Courier New"/>
-          <w:color w:val="000000"/>
-          <w:sz w:val="22"/>
-          <w:szCs w:val="22"/>
-          <w:lang w:val="cs-CZ" w:eastAsia="cs-CZ"/>
-        </w:rPr>
-        <w:t>,</w:t>
-      </w:r>
-      <w:r>
-        <w:rPr>
-          <w:rFonts w:ascii="Courier New" w:eastAsia="Times New Roman" w:hAnsi="Courier New" w:cs="Courier New"/>
-          <w:color w:val="000000"/>
-          <w:sz w:val="22"/>
-          <w:szCs w:val="22"/>
-          <w:lang w:val="cs-CZ" w:eastAsia="cs-CZ"/>
-        </w:rPr>
-        <w:t xml:space="preserve"> </w:t>
-      </w:r>
-      <w:proofErr w:type="spellStart"/>
-      <w:r>
-        <w:rPr>
-          <w:rFonts w:ascii="Courier New" w:eastAsia="Times New Roman" w:hAnsi="Courier New" w:cs="Courier New"/>
-          <w:color w:val="000000"/>
-          <w:sz w:val="22"/>
-          <w:szCs w:val="22"/>
-          <w:lang w:val="cs-CZ" w:eastAsia="cs-CZ"/>
-        </w:rPr>
-        <w:t>EquivalentFipsCode</w:t>
-      </w:r>
-      <w:proofErr w:type="spellEnd"/>
-    </w:p>
-    <w:p>
-      <w:pPr>
         <w:tabs>
           <w:tab w:val="left" w:pos="916"/>
           <w:tab w:val="left" w:pos="1832"/>
@@ -3320,7 +3040,7 @@
           <w:szCs w:val="22"/>
           <w:lang w:val="cs-CZ" w:eastAsia="cs-CZ"/>
         </w:rPr>
-        <w:t>NL,NLD</w:t>
+        <w:t>NR,NRU</w:t>
       </w:r>
       <w:proofErr w:type="gramEnd"/>
       <w:r>
@@ -3331,97 +3051,11 @@
           <w:szCs w:val="22"/>
           <w:lang w:val="cs-CZ" w:eastAsia="cs-CZ"/>
         </w:rPr>
-        <w:t>,528,NL,Netherlands,Amsterdam,41526.0,16645000,EU,.nl,EUR,Euro,31,#### @@,^(\d{4}[A-Z]{2})$,"nl-NL,fy-NL",2750405,"DE,BE",</w:t>
+        <w:t>,520,NR,Nauru,Yaren,21.0,10065,OC,.nr,AUD,Dollar,674,,,"na,en-NR",2110425,,</w:t>
       </w:r>
     </w:p>
     <w:p>
       <w:pPr>
-        <w:tabs>
-          <w:tab w:val="left" w:pos="916"/>
-          <w:tab w:val="left" w:pos="1832"/>
-          <w:tab w:val="left" w:pos="2748"/>
-          <w:tab w:val="left" w:pos="3664"/>
-          <w:tab w:val="left" w:pos="4580"/>
-          <w:tab w:val="left" w:pos="5496"/>
-          <w:tab w:val="left" w:pos="6412"/>
-          <w:tab w:val="left" w:pos="7328"/>
-          <w:tab w:val="left" w:pos="8244"/>
-          <w:tab w:val="left" w:pos="9160"/>
-          <w:tab w:val="left" w:pos="10076"/>
-          <w:tab w:val="left" w:pos="10992"/>
-          <w:tab w:val="left" w:pos="11908"/>
-          <w:tab w:val="left" w:pos="12824"/>
-          <w:tab w:val="left" w:pos="13740"/>
-          <w:tab w:val="left" w:pos="14656"/>
-        </w:tabs>
-        <w:wordWrap w:val="0"/>
-        <w:spacing w:after="0"/>
-        <w:textAlignment w:val="baseline"/>
-        <w:rPr>
-          <w:rFonts w:ascii="Courier New" w:eastAsia="Times New Roman" w:hAnsi="Courier New" w:cs="Courier New"/>
-          <w:color w:val="000000"/>
-          <w:sz w:val="22"/>
-          <w:szCs w:val="22"/>
-          <w:lang w:val="cs-CZ" w:eastAsia="cs-CZ"/>
-        </w:rPr>
-      </w:pPr>
-    </w:p>
-    <w:p>
-      <w:pPr>
-        <w:tabs>
-          <w:tab w:val="left" w:pos="916"/>
-          <w:tab w:val="left" w:pos="1832"/>
-          <w:tab w:val="left" w:pos="2748"/>
-          <w:tab w:val="left" w:pos="3664"/>
-          <w:tab w:val="left" w:pos="4580"/>
-          <w:tab w:val="left" w:pos="5496"/>
-          <w:tab w:val="left" w:pos="6412"/>
-          <w:tab w:val="left" w:pos="7328"/>
-          <w:tab w:val="left" w:pos="8244"/>
-          <w:tab w:val="left" w:pos="9160"/>
-          <w:tab w:val="left" w:pos="10076"/>
-          <w:tab w:val="left" w:pos="10992"/>
-          <w:tab w:val="left" w:pos="11908"/>
-          <w:tab w:val="left" w:pos="12824"/>
-          <w:tab w:val="left" w:pos="13740"/>
-          <w:tab w:val="left" w:pos="14656"/>
-        </w:tabs>
-        <w:wordWrap w:val="0"/>
-        <w:spacing w:after="0"/>
-        <w:textAlignment w:val="baseline"/>
-        <w:rPr>
-          <w:rFonts w:ascii="Courier New" w:eastAsia="Times New Roman" w:hAnsi="Courier New" w:cs="Courier New"/>
-          <w:color w:val="000000"/>
-          <w:sz w:val="22"/>
-          <w:szCs w:val="22"/>
-          <w:lang w:val="cs-CZ" w:eastAsia="cs-CZ"/>
-        </w:rPr>
-      </w:pPr>
-      <w:proofErr w:type="gramStart"/>
-      <w:r>
-        <w:rPr>
-          <w:rFonts w:ascii="Courier New" w:eastAsia="Times New Roman" w:hAnsi="Courier New" w:cs="Courier New"/>
-          <w:color w:val="000000"/>
-          <w:sz w:val="22"/>
-          <w:szCs w:val="22"/>
-          <w:lang w:val="cs-CZ" w:eastAsia="cs-CZ"/>
-        </w:rPr>
-        <w:t>NR,NRU</w:t>
-      </w:r>
-      <w:proofErr w:type="gramEnd"/>
-      <w:r>
-        <w:rPr>
-          <w:rFonts w:ascii="Courier New" w:eastAsia="Times New Roman" w:hAnsi="Courier New" w:cs="Courier New"/>
-          <w:color w:val="000000"/>
-          <w:sz w:val="22"/>
-          <w:szCs w:val="22"/>
-          <w:lang w:val="cs-CZ" w:eastAsia="cs-CZ"/>
-        </w:rPr>
-        <w:t>,520,NR,Nauru,Yaren,21.0,10065,OC,.nr,AUD,Dollar,674,,,"na,en-NR",2110425,,</w:t>
-      </w:r>
-    </w:p>
-    <w:p>
-      <w:pPr>
         <w:spacing w:after="0"/>
         <w:rPr>
           <w:rFonts w:ascii="Times New Roman" w:eastAsia="Times New Roman" w:hAnsi="Times New Roman"/>
@@ -3429,7 +3063,7 @@
       </w:pPr>
     </w:p>
     <w:sectPr>
-      <w:footerReference w:type="default" r:id="rId12"/>
+      <w:footerReference w:type="default" r:id="rId13"/>
       <w:pgSz w:w="11900" w:h="16840"/>
       <w:pgMar w:top="568" w:right="1134" w:bottom="1134" w:left="1134" w:header="680" w:footer="709" w:gutter="0"/>
       <w:cols w:space="708"/>
@@ -3469,7 +3103,7 @@
 <w:ftr xmlns:wpc="http://schemas.microsoft.com/office/word/2010/wordprocessingCanvas" xmlns:cx="http://schemas.microsoft.com/office/drawing/2014/chartex" xmlns:cx1="http://schemas.microsoft.com/office/drawing/2015/9/8/chartex" xmlns:cx2="http://schemas.microsoft.com/office/drawing/2015/10/21/chartex" xmlns:cx3="http://schemas.microsoft.com/office/drawing/2016/5/9/chartex" xmlns:cx4="http://schemas.microsoft.com/office/drawing/2016/5/10/chartex" xmlns:cx5="http://schemas.microsoft.com/office/drawing/2016/5/11/chartex" xmlns:cx6="http://schemas.microsoft.com/office/drawing/2016/5/12/chartex" xmlns:cx7="http://schemas.microsoft.com/office/drawing/2016/5/13/chartex" xmlns:cx8="http://schemas.microsoft.com/office/drawing/2016/5/14/chartex" xmlns:mc="http://schemas.openxmlformats.org/markup-compatibility/2006" xmlns:aink="http://schemas.microsoft.com/office/drawing/2016/ink" xmlns:am3d="http://schemas.microsoft.com/office/drawing/2017/model3d" xmlns:o="urn:schemas-microsoft-com:office:office" xmlns:r="http://schemas.openxmlformats.org/officeDocument/2006/relationships" xmlns:m="http://schemas.openxmlformats.org/officeDocument/2006/math" xmlns:v="urn:schemas-microsoft-com:vml" xmlns:wp14="http://schemas.microsoft.com/office/word/2010/wordprocessingDrawing" xmlns:wp="http://schemas.openxmlformats.org/drawingml/2006/wordprocessingDrawing" xmlns:w10="urn:schemas-microsoft-com:office:word" xmlns:w="http://schemas.openxmlformats.org/wordprocessingml/2006/main" xmlns:w14="http://schemas.microsoft.com/office/word/2010/wordml" xmlns:w15="http://schemas.microsoft.com/office/word/2012/wordml" xmlns:w16cid="http://schemas.microsoft.com/office/word/2016/wordml/cid" xmlns:w16se="http://schemas.microsoft.com/office/word/2015/wordml/symex" xmlns:wpg="http://schemas.microsoft.com/office/word/2010/wordprocessingGroup" xmlns:wpi="http://schemas.microsoft.com/office/word/2010/wordprocessingInk" xmlns:wne="http://schemas.microsoft.com/office/word/2006/wordml" xmlns:wps="http://schemas.microsoft.com/office/word/2010/wordprocessingShape" mc:Ignorable="w14 w15 w16se w16cid wp14">
   <w:p>
     <w:pPr>
-      <w:pStyle w:val="Podnadpis"/>
+      <w:pStyle w:val="Subtitle"/>
       <w:jc w:val="center"/>
       <w:rPr>
         <w:lang w:val="en-GB"/>
@@ -5201,7 +4835,7 @@
     </w:rPrDefault>
     <w:pPrDefault/>
   </w:docDefaults>
-  <w:latentStyles w:defLockedState="0" w:defUIPriority="0" w:defSemiHidden="0" w:defUnhideWhenUsed="0" w:defQFormat="0" w:count="375">
+  <w:latentStyles w:defLockedState="0" w:defUIPriority="0" w:defSemiHidden="0" w:defUnhideWhenUsed="0" w:defQFormat="0" w:count="376">
     <w:lsdException w:name="Normal" w:qFormat="1"/>
     <w:lsdException w:name="heading 1" w:qFormat="1"/>
     <w:lsdException w:name="heading 2" w:qFormat="1"/>
@@ -5301,7 +4935,6 @@
     <w:lsdException w:name="HTML Sample" w:semiHidden="1" w:unhideWhenUsed="1"/>
     <w:lsdException w:name="HTML Typewriter" w:semiHidden="1" w:unhideWhenUsed="1"/>
     <w:lsdException w:name="HTML Variable" w:semiHidden="1" w:unhideWhenUsed="1"/>
-    <w:lsdException w:name="Normal Table" w:semiHidden="1" w:unhideWhenUsed="1"/>
     <w:lsdException w:name="annotation subject" w:semiHidden="1" w:unhideWhenUsed="1"/>
     <w:lsdException w:name="No List" w:semiHidden="1" w:unhideWhenUsed="1"/>
     <w:lsdException w:name="Outline List 1" w:semiHidden="1" w:unhideWhenUsed="1"/>
@@ -5348,9 +4981,7 @@
     <w:lsdException w:name="Table Subtle 2" w:semiHidden="1" w:unhideWhenUsed="1"/>
     <w:lsdException w:name="Table Web 1" w:semiHidden="1" w:unhideWhenUsed="1"/>
     <w:lsdException w:name="Table Web 2" w:semiHidden="1" w:unhideWhenUsed="1"/>
-    <w:lsdException w:name="Table Web 3" w:semiHidden="1" w:unhideWhenUsed="1"/>
     <w:lsdException w:name="Balloon Text" w:semiHidden="1" w:unhideWhenUsed="1"/>
-    <w:lsdException w:name="Table Theme" w:semiHidden="1" w:unhideWhenUsed="1"/>
     <w:lsdException w:name="Placeholder Text" w:semiHidden="1"/>
     <w:lsdException w:name="Light Shading"/>
     <w:lsdException w:name="Light List"/>
@@ -5371,7 +5002,6 @@
     <w:lsdException w:name="Light Grid Accent 1"/>
     <w:lsdException w:name="Medium Shading 1 Accent 1"/>
     <w:lsdException w:name="Medium Shading 2 Accent 1"/>
-    <w:lsdException w:name="Medium List 1 Accent 1"/>
     <w:lsdException w:name="Revision" w:semiHidden="1"/>
     <w:lsdException w:name="Medium List 2 Accent 1"/>
     <w:lsdException w:name="Medium Grid 1 Accent 1"/>
@@ -5450,7 +5080,6 @@
     <w:lsdException w:name="Dark List Accent 6"/>
     <w:lsdException w:name="Colorful Shading Accent 6" w:qFormat="1"/>
     <w:lsdException w:name="Colorful List Accent 6"/>
-    <w:lsdException w:name="Colorful Grid Accent 6"/>
     <w:lsdException w:name="Bibliography" w:semiHidden="1" w:unhideWhenUsed="1"/>
     <w:lsdException w:name="TOC Heading" w:semiHidden="1" w:unhideWhenUsed="1"/>
     <w:lsdException w:name="Grid Table 4" w:uiPriority="49"/>
@@ -5552,8 +5181,9 @@
     <w:lsdException w:name="Smart Hyperlink" w:semiHidden="1" w:uiPriority="99" w:unhideWhenUsed="1"/>
     <w:lsdException w:name="Hashtag" w:semiHidden="1" w:uiPriority="99" w:unhideWhenUsed="1"/>
     <w:lsdException w:name="Unresolved Mention" w:semiHidden="1" w:uiPriority="99" w:unhideWhenUsed="1"/>
+    <w:lsdException w:name="Smart Link" w:semiHidden="1" w:uiPriority="99" w:unhideWhenUsed="1"/>
   </w:latentStyles>
-  <w:style w:type="paragraph" w:default="1" w:styleId="Normln">
+  <w:style w:type="paragraph" w:default="1" w:styleId="Normal">
     <w:name w:val="Normal"/>
     <w:qFormat/>
     <w:rsid w:val="00AE410A"/>
@@ -5565,11 +5195,11 @@
       <w:szCs w:val="24"/>
     </w:rPr>
   </w:style>
-  <w:style w:type="paragraph" w:styleId="Nadpis1">
+  <w:style w:type="paragraph" w:styleId="Heading1">
     <w:name w:val="heading 1"/>
-    <w:basedOn w:val="Normln"/>
-    <w:next w:val="Normln"/>
-    <w:link w:val="Nadpis1Char"/>
+    <w:basedOn w:val="Normal"/>
+    <w:next w:val="Normal"/>
+    <w:link w:val="Heading1Char"/>
     <w:qFormat/>
     <w:rsid w:val="00F053A3"/>
     <w:pPr>
@@ -5587,11 +5217,11 @@
       <w:szCs w:val="32"/>
     </w:rPr>
   </w:style>
-  <w:style w:type="paragraph" w:styleId="Nadpis2">
+  <w:style w:type="paragraph" w:styleId="Heading2">
     <w:name w:val="heading 2"/>
-    <w:basedOn w:val="Normln"/>
-    <w:next w:val="Normln"/>
-    <w:link w:val="Nadpis2Char"/>
+    <w:basedOn w:val="Normal"/>
+    <w:next w:val="Normal"/>
+    <w:link w:val="Heading2Char"/>
     <w:qFormat/>
     <w:rsid w:val="00F053A3"/>
     <w:pPr>
@@ -5609,11 +5239,11 @@
       <w:szCs w:val="26"/>
     </w:rPr>
   </w:style>
-  <w:style w:type="paragraph" w:styleId="Nadpis3">
+  <w:style w:type="paragraph" w:styleId="Heading3">
     <w:name w:val="heading 3"/>
-    <w:basedOn w:val="Normln"/>
-    <w:next w:val="Normln"/>
-    <w:link w:val="Nadpis3Char"/>
+    <w:basedOn w:val="Normal"/>
+    <w:next w:val="Normal"/>
+    <w:link w:val="Heading3Char"/>
     <w:semiHidden/>
     <w:unhideWhenUsed/>
     <w:qFormat/>
@@ -5629,13 +5259,13 @@
       <w:color w:val="243F60" w:themeColor="accent1" w:themeShade="7F"/>
     </w:rPr>
   </w:style>
-  <w:style w:type="character" w:default="1" w:styleId="Standardnpsmoodstavce">
+  <w:style w:type="character" w:default="1" w:styleId="DefaultParagraphFont">
     <w:name w:val="Default Paragraph Font"/>
     <w:uiPriority w:val="1"/>
     <w:semiHidden/>
     <w:unhideWhenUsed/>
   </w:style>
-  <w:style w:type="table" w:default="1" w:styleId="Normlntabulka">
+  <w:style w:type="table" w:default="1" w:styleId="TableNormal">
     <w:name w:val="Normal Table"/>
     <w:uiPriority w:val="99"/>
     <w:semiHidden/>
@@ -5650,15 +5280,15 @@
       </w:tblCellMar>
     </w:tblPr>
   </w:style>
-  <w:style w:type="numbering" w:default="1" w:styleId="Bezseznamu">
+  <w:style w:type="numbering" w:default="1" w:styleId="NoList">
     <w:name w:val="No List"/>
     <w:uiPriority w:val="99"/>
     <w:semiHidden/>
     <w:unhideWhenUsed/>
   </w:style>
-  <w:style w:type="character" w:customStyle="1" w:styleId="Nadpis2Char">
-    <w:name w:val="Nadpis 2 Char"/>
-    <w:link w:val="Nadpis2"/>
+  <w:style w:type="character" w:customStyle="1" w:styleId="Heading2Char">
+    <w:name w:val="Heading 2 Char"/>
+    <w:link w:val="Heading2"/>
     <w:rsid w:val="00F053A3"/>
     <w:rPr>
       <w:rFonts w:ascii="Calibri" w:eastAsia="Times New Roman" w:hAnsi="Calibri" w:cs="Times New Roman"/>
@@ -5669,9 +5299,9 @@
       <w:szCs w:val="26"/>
     </w:rPr>
   </w:style>
-  <w:style w:type="character" w:customStyle="1" w:styleId="Nadpis1Char">
-    <w:name w:val="Nadpis 1 Char"/>
-    <w:link w:val="Nadpis1"/>
+  <w:style w:type="character" w:customStyle="1" w:styleId="Heading1Char">
+    <w:name w:val="Heading 1 Char"/>
+    <w:link w:val="Heading1"/>
     <w:rsid w:val="00F053A3"/>
     <w:rPr>
       <w:rFonts w:ascii="Calibri" w:eastAsia="Times New Roman" w:hAnsi="Calibri" w:cs="Times New Roman"/>
@@ -5682,10 +5312,10 @@
       <w:szCs w:val="32"/>
     </w:rPr>
   </w:style>
-  <w:style w:type="paragraph" w:styleId="Textbubliny">
+  <w:style w:type="paragraph" w:styleId="BalloonText">
     <w:name w:val="Balloon Text"/>
-    <w:basedOn w:val="Normln"/>
-    <w:link w:val="TextbublinyChar"/>
+    <w:basedOn w:val="Normal"/>
+    <w:link w:val="BalloonTextChar"/>
     <w:rsid w:val="00BA2C6B"/>
     <w:pPr>
       <w:spacing w:after="0"/>
@@ -5696,9 +5326,9 @@
       <w:szCs w:val="18"/>
     </w:rPr>
   </w:style>
-  <w:style w:type="character" w:customStyle="1" w:styleId="TextbublinyChar">
-    <w:name w:val="Text bubliny Char"/>
-    <w:link w:val="Textbubliny"/>
+  <w:style w:type="character" w:customStyle="1" w:styleId="BalloonTextChar">
+    <w:name w:val="Balloon Text Char"/>
+    <w:link w:val="BalloonText"/>
     <w:rsid w:val="00BA2C6B"/>
     <w:rPr>
       <w:rFonts w:ascii="Lucida Grande" w:hAnsi="Lucida Grande"/>
@@ -5706,9 +5336,9 @@
       <w:szCs w:val="18"/>
     </w:rPr>
   </w:style>
-  <w:style w:type="character" w:styleId="Hypertextovodkaz">
+  <w:style w:type="character" w:styleId="Hyperlink">
     <w:name w:val="Hyperlink"/>
-    <w:basedOn w:val="Standardnpsmoodstavce"/>
+    <w:basedOn w:val="DefaultParagraphFont"/>
     <w:uiPriority w:val="99"/>
     <w:rsid w:val="00AC633D"/>
     <w:rPr>
@@ -5716,18 +5346,18 @@
       <w:u w:val="single"/>
     </w:rPr>
   </w:style>
-  <w:style w:type="paragraph" w:styleId="Odstavecseseznamem">
+  <w:style w:type="paragraph" w:styleId="ListParagraph">
     <w:name w:val="List Paragraph"/>
-    <w:basedOn w:val="Normln"/>
+    <w:basedOn w:val="Normal"/>
     <w:rsid w:val="00F32780"/>
     <w:pPr>
       <w:ind w:left="720"/>
       <w:contextualSpacing/>
     </w:pPr>
   </w:style>
-  <w:style w:type="character" w:styleId="Zdraznn">
+  <w:style w:type="character" w:styleId="Emphasis">
     <w:name w:val="Emphasis"/>
-    <w:basedOn w:val="Standardnpsmoodstavce"/>
+    <w:basedOn w:val="DefaultParagraphFont"/>
     <w:uiPriority w:val="20"/>
     <w:qFormat/>
     <w:rsid w:val="00F438E6"/>
@@ -5736,9 +5366,9 @@
       <w:iCs/>
     </w:rPr>
   </w:style>
-  <w:style w:type="table" w:styleId="Prosttabulka2">
+  <w:style w:type="table" w:styleId="PlainTable2">
     <w:name w:val="Plain Table 2"/>
-    <w:basedOn w:val="Normlntabulka"/>
+    <w:basedOn w:val="TableNormal"/>
     <w:rsid w:val="00BF76E6"/>
     <w:tblPr>
       <w:tblStyleRowBandSize w:val="1"/>
@@ -5812,9 +5442,9 @@
       </w:tcPr>
     </w:tblStylePr>
   </w:style>
-  <w:style w:type="table" w:styleId="Prosttabulka3">
+  <w:style w:type="table" w:styleId="PlainTable3">
     <w:name w:val="Plain Table 3"/>
-    <w:basedOn w:val="Normlntabulka"/>
+    <w:basedOn w:val="TableNormal"/>
     <w:rsid w:val="00BF76E6"/>
     <w:tblPr>
       <w:tblStyleRowBandSize w:val="1"/>
@@ -5901,9 +5531,9 @@
       </w:tcPr>
     </w:tblStylePr>
   </w:style>
-  <w:style w:type="table" w:styleId="Prosttabulka4">
+  <w:style w:type="table" w:styleId="PlainTable4">
     <w:name w:val="Plain Table 4"/>
-    <w:basedOn w:val="Normlntabulka"/>
+    <w:basedOn w:val="TableNormal"/>
     <w:rsid w:val="00BF76E6"/>
     <w:tblPr>
       <w:tblStyleRowBandSize w:val="1"/>
@@ -5946,9 +5576,9 @@
       </w:tcPr>
     </w:tblStylePr>
   </w:style>
-  <w:style w:type="table" w:styleId="Prosttabulka5">
+  <w:style w:type="table" w:styleId="PlainTable5">
     <w:name w:val="Plain Table 5"/>
-    <w:basedOn w:val="Normlntabulka"/>
+    <w:basedOn w:val="TableNormal"/>
     <w:rsid w:val="00BF76E6"/>
     <w:tblPr>
       <w:tblStyleRowBandSize w:val="1"/>
@@ -6062,9 +5692,9 @@
       </w:tcPr>
     </w:tblStylePr>
   </w:style>
-  <w:style w:type="table" w:styleId="Svtlmkatabulky">
+  <w:style w:type="table" w:styleId="TableGridLight">
     <w:name w:val="Grid Table Light"/>
-    <w:basedOn w:val="Normlntabulka"/>
+    <w:basedOn w:val="TableNormal"/>
     <w:rsid w:val="00BF76E6"/>
     <w:tblPr>
       <w:tblBorders>
@@ -6077,9 +5707,9 @@
       </w:tblBorders>
     </w:tblPr>
   </w:style>
-  <w:style w:type="table" w:styleId="Prosttabulka1">
+  <w:style w:type="table" w:styleId="PlainTable1">
     <w:name w:val="Plain Table 1"/>
-    <w:basedOn w:val="Normlntabulka"/>
+    <w:basedOn w:val="TableNormal"/>
     <w:rsid w:val="00BF76E6"/>
     <w:tblPr>
       <w:tblStyleRowBandSize w:val="1"/>
@@ -6136,9 +5766,9 @@
       </w:tcPr>
     </w:tblStylePr>
   </w:style>
-  <w:style w:type="table" w:styleId="Svtltabulkasmkou1zvraznn3">
+  <w:style w:type="table" w:styleId="GridTable1Light-Accent3">
     <w:name w:val="Grid Table 1 Light Accent 3"/>
-    <w:basedOn w:val="Normlntabulka"/>
+    <w:basedOn w:val="TableNormal"/>
     <w:uiPriority w:val="46"/>
     <w:rsid w:val="00CB70E0"/>
     <w:rPr>
@@ -6195,11 +5825,11 @@
       </w:rPr>
     </w:tblStylePr>
   </w:style>
-  <w:style w:type="paragraph" w:styleId="Podnadpis">
+  <w:style w:type="paragraph" w:styleId="Subtitle">
     <w:name w:val="Subtitle"/>
-    <w:basedOn w:val="Normln"/>
-    <w:next w:val="Normln"/>
-    <w:link w:val="PodnadpisChar"/>
+    <w:basedOn w:val="Normal"/>
+    <w:next w:val="Normal"/>
+    <w:link w:val="SubtitleChar"/>
     <w:qFormat/>
     <w:rsid w:val="00A26F51"/>
     <w:pPr>
@@ -6216,10 +5846,10 @@
       <w:szCs w:val="22"/>
     </w:rPr>
   </w:style>
-  <w:style w:type="character" w:customStyle="1" w:styleId="PodnadpisChar">
-    <w:name w:val="Podnadpis Char"/>
-    <w:basedOn w:val="Standardnpsmoodstavce"/>
-    <w:link w:val="Podnadpis"/>
+  <w:style w:type="character" w:customStyle="1" w:styleId="SubtitleChar">
+    <w:name w:val="Subtitle Char"/>
+    <w:basedOn w:val="DefaultParagraphFont"/>
+    <w:link w:val="Subtitle"/>
     <w:rsid w:val="00A26F51"/>
     <w:rPr>
       <w:rFonts w:asciiTheme="minorHAnsi" w:eastAsiaTheme="minorEastAsia" w:hAnsiTheme="minorHAnsi" w:cstheme="minorBidi"/>
@@ -6229,10 +5859,10 @@
       <w:szCs w:val="22"/>
     </w:rPr>
   </w:style>
-  <w:style w:type="paragraph" w:styleId="Zhlav">
+  <w:style w:type="paragraph" w:styleId="Header">
     <w:name w:val="header"/>
-    <w:basedOn w:val="Normln"/>
-    <w:link w:val="ZhlavChar"/>
+    <w:basedOn w:val="Normal"/>
+    <w:link w:val="HeaderChar"/>
     <w:unhideWhenUsed/>
     <w:rsid w:val="00A26F51"/>
     <w:pPr>
@@ -6243,20 +5873,20 @@
       <w:spacing w:after="0"/>
     </w:pPr>
   </w:style>
-  <w:style w:type="character" w:customStyle="1" w:styleId="ZhlavChar">
-    <w:name w:val="Záhlaví Char"/>
-    <w:basedOn w:val="Standardnpsmoodstavce"/>
-    <w:link w:val="Zhlav"/>
+  <w:style w:type="character" w:customStyle="1" w:styleId="HeaderChar">
+    <w:name w:val="Header Char"/>
+    <w:basedOn w:val="DefaultParagraphFont"/>
+    <w:link w:val="Header"/>
     <w:rsid w:val="00A26F51"/>
     <w:rPr>
       <w:sz w:val="24"/>
       <w:szCs w:val="24"/>
     </w:rPr>
   </w:style>
-  <w:style w:type="paragraph" w:styleId="Zpat">
+  <w:style w:type="paragraph" w:styleId="Footer">
     <w:name w:val="footer"/>
-    <w:basedOn w:val="Normln"/>
-    <w:link w:val="ZpatChar"/>
+    <w:basedOn w:val="Normal"/>
+    <w:link w:val="FooterChar"/>
     <w:unhideWhenUsed/>
     <w:rsid w:val="00A26F51"/>
     <w:pPr>
@@ -6267,19 +5897,19 @@
       <w:spacing w:after="0"/>
     </w:pPr>
   </w:style>
-  <w:style w:type="character" w:customStyle="1" w:styleId="ZpatChar">
-    <w:name w:val="Zápatí Char"/>
-    <w:basedOn w:val="Standardnpsmoodstavce"/>
-    <w:link w:val="Zpat"/>
+  <w:style w:type="character" w:customStyle="1" w:styleId="FooterChar">
+    <w:name w:val="Footer Char"/>
+    <w:basedOn w:val="DefaultParagraphFont"/>
+    <w:link w:val="Footer"/>
     <w:rsid w:val="00A26F51"/>
     <w:rPr>
       <w:sz w:val="24"/>
       <w:szCs w:val="24"/>
     </w:rPr>
   </w:style>
-  <w:style w:type="character" w:styleId="Nevyeenzmnka">
+  <w:style w:type="character" w:styleId="UnresolvedMention">
     <w:name w:val="Unresolved Mention"/>
-    <w:basedOn w:val="Standardnpsmoodstavce"/>
+    <w:basedOn w:val="DefaultParagraphFont"/>
     <w:uiPriority w:val="99"/>
     <w:semiHidden/>
     <w:unhideWhenUsed/>
@@ -6289,10 +5919,10 @@
       <w:shd w:val="clear" w:color="auto" w:fill="E1DFDD"/>
     </w:rPr>
   </w:style>
-  <w:style w:type="paragraph" w:styleId="FormtovanvHTML">
+  <w:style w:type="paragraph" w:styleId="HTMLPreformatted">
     <w:name w:val="HTML Preformatted"/>
-    <w:basedOn w:val="Normln"/>
-    <w:link w:val="FormtovanvHTMLChar"/>
+    <w:basedOn w:val="Normal"/>
+    <w:link w:val="HTMLPreformattedChar"/>
     <w:uiPriority w:val="99"/>
     <w:unhideWhenUsed/>
     <w:rsid w:val="00DF6038"/>
@@ -6305,20 +5935,20 @@
       <w:szCs w:val="20"/>
     </w:rPr>
   </w:style>
-  <w:style w:type="character" w:customStyle="1" w:styleId="FormtovanvHTMLChar">
-    <w:name w:val="Formátovaný v HTML Char"/>
-    <w:basedOn w:val="Standardnpsmoodstavce"/>
-    <w:link w:val="FormtovanvHTML"/>
+  <w:style w:type="character" w:customStyle="1" w:styleId="HTMLPreformattedChar">
+    <w:name w:val="HTML Preformatted Char"/>
+    <w:basedOn w:val="DefaultParagraphFont"/>
+    <w:link w:val="HTMLPreformatted"/>
     <w:uiPriority w:val="99"/>
     <w:rsid w:val="00DF6038"/>
     <w:rPr>
       <w:rFonts w:ascii="Consolas" w:hAnsi="Consolas" w:cs="Consolas"/>
     </w:rPr>
   </w:style>
-  <w:style w:type="character" w:customStyle="1" w:styleId="Nadpis3Char">
-    <w:name w:val="Nadpis 3 Char"/>
-    <w:basedOn w:val="Standardnpsmoodstavce"/>
-    <w:link w:val="Nadpis3"/>
+  <w:style w:type="character" w:customStyle="1" w:styleId="Heading3Char">
+    <w:name w:val="Heading 3 Char"/>
+    <w:basedOn w:val="DefaultParagraphFont"/>
+    <w:link w:val="Heading3"/>
     <w:semiHidden/>
     <w:rsid w:val="00AD3AF0"/>
     <w:rPr>
@@ -6328,9 +5958,9 @@
       <w:szCs w:val="24"/>
     </w:rPr>
   </w:style>
-  <w:style w:type="character" w:styleId="Siln">
+  <w:style w:type="character" w:styleId="Strong">
     <w:name w:val="Strong"/>
-    <w:basedOn w:val="Standardnpsmoodstavce"/>
+    <w:basedOn w:val="DefaultParagraphFont"/>
     <w:uiPriority w:val="22"/>
     <w:qFormat/>
     <w:rsid w:val="00AD3AF0"/>
@@ -6341,7 +5971,7 @@
   </w:style>
   <w:style w:type="paragraph" w:customStyle="1" w:styleId="task-list-item">
     <w:name w:val="task-list-item"/>
-    <w:basedOn w:val="Normln"/>
+    <w:basedOn w:val="Normal"/>
     <w:rsid w:val="00032175"/>
     <w:pPr>
       <w:spacing w:before="100" w:beforeAutospacing="1" w:after="100" w:afterAutospacing="1"/>
@@ -6679,7 +6309,7 @@
 </file>
 
 <file path=customXml/itemProps1.xml><?xml version="1.0" encoding="utf-8"?>
-<ds:datastoreItem xmlns:ds="http://schemas.openxmlformats.org/officeDocument/2006/customXml" ds:itemID="{F5522F1A-C1C4-4027-A594-7C75578FCAD3}">
+<ds:datastoreItem xmlns:ds="http://schemas.openxmlformats.org/officeDocument/2006/customXml" ds:itemID="{F7A34D50-AFFB-AF47-9011-7EA0BDDB9902}">
   <ds:schemaRefs>
     <ds:schemaRef ds:uri="http://schemas.openxmlformats.org/officeDocument/2006/bibliography"/>
   </ds:schemaRefs>

</xml_diff>